<commit_message>
Se actualiza el nombre de algunas carpetas y se agregan nuevas
</commit_message>
<xml_diff>
--- a/Documento_De_Gestión_De_Configuración.docx
+++ b/Documento_De_Gestión_De_Configuración.docx
@@ -1,6 +1,6 @@
 
 <file path=word/document.xml><?xml version="1.0" encoding="utf-8"?>
-<w:document xmlns:wpc="http://schemas.microsoft.com/office/word/2010/wordprocessingCanvas" xmlns:cx="http://schemas.microsoft.com/office/drawing/2014/chartex" xmlns:cx1="http://schemas.microsoft.com/office/drawing/2015/9/8/chartex" xmlns:cx2="http://schemas.microsoft.com/office/drawing/2015/10/21/chartex" xmlns:cx3="http://schemas.microsoft.com/office/drawing/2016/5/9/chartex" xmlns:cx4="http://schemas.microsoft.com/office/drawing/2016/5/10/chartex" xmlns:cx5="http://schemas.microsoft.com/office/drawing/2016/5/11/chartex" xmlns:cx6="http://schemas.microsoft.com/office/drawing/2016/5/12/chartex" xmlns:cx7="http://schemas.microsoft.com/office/drawing/2016/5/13/chartex" xmlns:cx8="http://schemas.microsoft.com/office/drawing/2016/5/14/chartex" xmlns:mc="http://schemas.openxmlformats.org/markup-compatibility/2006" xmlns:aink="http://schemas.microsoft.com/office/drawing/2016/ink" xmlns:am3d="http://schemas.microsoft.com/office/drawing/2017/model3d" xmlns:o="urn:schemas-microsoft-com:office:office" xmlns:r="http://schemas.openxmlformats.org/officeDocument/2006/relationships" xmlns:m="http://schemas.openxmlformats.org/officeDocument/2006/math" xmlns:v="urn:schemas-microsoft-com:vml" xmlns:wp14="http://schemas.microsoft.com/office/word/2010/wordprocessingDrawing" xmlns:wp="http://schemas.openxmlformats.org/drawingml/2006/wordprocessingDrawing" xmlns:w10="urn:schemas-microsoft-com:office:word" xmlns:w="http://schemas.openxmlformats.org/wordprocessingml/2006/main" xmlns:w14="http://schemas.microsoft.com/office/word/2010/wordml" xmlns:w15="http://schemas.microsoft.com/office/word/2012/wordml" xmlns:w16cex="http://schemas.microsoft.com/office/word/2018/wordml/cex" xmlns:w16cid="http://schemas.microsoft.com/office/word/2016/wordml/cid" xmlns:w16="http://schemas.microsoft.com/office/word/2018/wordml" xmlns:w16sdtdh="http://schemas.microsoft.com/office/word/2020/wordml/sdtdatahash" xmlns:w16se="http://schemas.microsoft.com/office/word/2015/wordml/symex" xmlns:wpg="http://schemas.microsoft.com/office/word/2010/wordprocessingGroup" xmlns:wpi="http://schemas.microsoft.com/office/word/2010/wordprocessingInk" xmlns:wne="http://schemas.microsoft.com/office/word/2006/wordml" xmlns:wps="http://schemas.microsoft.com/office/word/2010/wordprocessingShape" mc:Ignorable="w14 w15 w16se w16cid w16 w16cex w16sdtdh wp14">
+<w:document xmlns:wpc="http://schemas.microsoft.com/office/word/2010/wordprocessingCanvas" xmlns:mc="http://schemas.openxmlformats.org/markup-compatibility/2006" xmlns:o="urn:schemas-microsoft-com:office:office" xmlns:r="http://schemas.openxmlformats.org/officeDocument/2006/relationships" xmlns:m="http://schemas.openxmlformats.org/officeDocument/2006/math" xmlns:v="urn:schemas-microsoft-com:vml" xmlns:wp14="http://schemas.microsoft.com/office/word/2010/wordprocessingDrawing" xmlns:wp="http://schemas.openxmlformats.org/drawingml/2006/wordprocessingDrawing" xmlns:w10="urn:schemas-microsoft-com:office:word" xmlns:w="http://schemas.openxmlformats.org/wordprocessingml/2006/main" xmlns:w14="http://schemas.microsoft.com/office/word/2010/wordml" xmlns:wpg="http://schemas.microsoft.com/office/word/2010/wordprocessingGroup" xmlns:wpi="http://schemas.microsoft.com/office/word/2010/wordprocessingInk" xmlns:wne="http://schemas.microsoft.com/office/word/2006/wordml" xmlns:wps="http://schemas.microsoft.com/office/word/2010/wordprocessingShape" mc:Ignorable="w14 wp14">
   <w:body>
     <w:p>
       <w:pPr>
@@ -45,6 +45,7 @@
       <w:r>
         <w:rPr>
           <w:noProof/>
+          <w:lang w:val="es-AR" w:eastAsia="es-AR" w:bidi="ar-SA"/>
         </w:rPr>
         <w:drawing>
           <wp:inline distT="0" distB="0" distL="0" distR="0" wp14:anchorId="0913A958" wp14:editId="525441DA">
@@ -64,7 +65,7 @@
                     </pic:cNvPicPr>
                   </pic:nvPicPr>
                   <pic:blipFill>
-                    <a:blip r:embed="rId5"/>
+                    <a:blip r:embed="rId6"/>
                     <a:stretch>
                       <a:fillRect/>
                     </a:stretch>
@@ -225,7 +226,37 @@
           <w:sz w:val="24"/>
           <w:szCs w:val="24"/>
         </w:rPr>
-        <w:t>Ing. María Mikaela Crespo</w:t>
+        <w:t xml:space="preserve">Ing. María </w:t>
+      </w:r>
+      <w:proofErr w:type="spellStart"/>
+      <w:r>
+        <w:rPr>
+          <w:sz w:val="24"/>
+          <w:szCs w:val="24"/>
+        </w:rPr>
+        <w:t>Mi</w:t>
+      </w:r>
+      <w:r>
+        <w:rPr>
+          <w:sz w:val="24"/>
+          <w:szCs w:val="24"/>
+        </w:rPr>
+        <w:t>c</w:t>
+      </w:r>
+      <w:r>
+        <w:rPr>
+          <w:sz w:val="24"/>
+          <w:szCs w:val="24"/>
+        </w:rPr>
+        <w:t>kaela</w:t>
+      </w:r>
+      <w:proofErr w:type="spellEnd"/>
+      <w:r>
+        <w:rPr>
+          <w:sz w:val="24"/>
+          <w:szCs w:val="24"/>
+        </w:rPr>
+        <w:t xml:space="preserve"> Crespo</w:t>
       </w:r>
     </w:p>
     <w:p>
@@ -252,8 +283,17 @@
           <w:sz w:val="24"/>
           <w:szCs w:val="24"/>
         </w:rPr>
-        <w:t>Judith Meles</w:t>
-      </w:r>
+        <w:t xml:space="preserve">Judith </w:t>
+      </w:r>
+      <w:proofErr w:type="spellStart"/>
+      <w:r>
+        <w:rPr>
+          <w:sz w:val="24"/>
+          <w:szCs w:val="24"/>
+        </w:rPr>
+        <w:t>Meles</w:t>
+      </w:r>
+      <w:proofErr w:type="spellEnd"/>
     </w:p>
     <w:p>
       <w:pPr>
@@ -392,12 +432,21 @@
         </w:rPr>
         <w:t xml:space="preserve"> - </w:t>
       </w:r>
-      <w:r>
-        <w:rPr>
-          <w:sz w:val="24"/>
-          <w:szCs w:val="24"/>
-        </w:rPr>
-        <w:t>Chacon,</w:t>
+      <w:proofErr w:type="spellStart"/>
+      <w:r>
+        <w:rPr>
+          <w:sz w:val="24"/>
+          <w:szCs w:val="24"/>
+        </w:rPr>
+        <w:t>Chacon</w:t>
+      </w:r>
+      <w:proofErr w:type="spellEnd"/>
+      <w:r>
+        <w:rPr>
+          <w:sz w:val="24"/>
+          <w:szCs w:val="24"/>
+        </w:rPr>
+        <w:t>,</w:t>
       </w:r>
       <w:r>
         <w:rPr>
@@ -500,7 +549,23 @@
           <w:sz w:val="24"/>
           <w:szCs w:val="24"/>
         </w:rPr>
-        <w:t>Gallego Derunge, José Valentín</w:t>
+        <w:t xml:space="preserve">Gallego </w:t>
+      </w:r>
+      <w:proofErr w:type="spellStart"/>
+      <w:r>
+        <w:rPr>
+          <w:sz w:val="24"/>
+          <w:szCs w:val="24"/>
+        </w:rPr>
+        <w:t>Derunge</w:t>
+      </w:r>
+      <w:proofErr w:type="spellEnd"/>
+      <w:r>
+        <w:rPr>
+          <w:sz w:val="24"/>
+          <w:szCs w:val="24"/>
+        </w:rPr>
+        <w:t>, José Valentín</w:t>
       </w:r>
     </w:p>
     <w:p>
@@ -605,12 +670,21 @@
         </w:rPr>
         <w:t xml:space="preserve"> </w:t>
       </w:r>
-      <w:r>
-        <w:rPr>
-          <w:sz w:val="24"/>
-          <w:szCs w:val="24"/>
-        </w:rPr>
-        <w:t>Rinaudo, Martín.</w:t>
+      <w:proofErr w:type="spellStart"/>
+      <w:r>
+        <w:rPr>
+          <w:sz w:val="24"/>
+          <w:szCs w:val="24"/>
+        </w:rPr>
+        <w:t>Rinaudo</w:t>
+      </w:r>
+      <w:proofErr w:type="spellEnd"/>
+      <w:r>
+        <w:rPr>
+          <w:sz w:val="24"/>
+          <w:szCs w:val="24"/>
+        </w:rPr>
+        <w:t>, Martín.</w:t>
       </w:r>
     </w:p>
     <w:p>
@@ -653,12 +727,21 @@
         </w:rPr>
         <w:t xml:space="preserve"> </w:t>
       </w:r>
-      <w:r>
-        <w:rPr>
-          <w:sz w:val="24"/>
-          <w:szCs w:val="24"/>
-        </w:rPr>
-        <w:t>Surghy García, Joaquín Nicolás</w:t>
+      <w:proofErr w:type="spellStart"/>
+      <w:r>
+        <w:rPr>
+          <w:sz w:val="24"/>
+          <w:szCs w:val="24"/>
+        </w:rPr>
+        <w:t>Surghy</w:t>
+      </w:r>
+      <w:proofErr w:type="spellEnd"/>
+      <w:r>
+        <w:rPr>
+          <w:sz w:val="24"/>
+          <w:szCs w:val="24"/>
+        </w:rPr>
+        <w:t xml:space="preserve"> García, Joaquín Nicolás</w:t>
       </w:r>
     </w:p>
     <w:p>
@@ -701,12 +784,21 @@
         </w:rPr>
         <w:t xml:space="preserve"> </w:t>
       </w:r>
-      <w:r>
-        <w:rPr>
-          <w:sz w:val="24"/>
-          <w:szCs w:val="24"/>
-        </w:rPr>
-        <w:t>Validakis, Juan Martín</w:t>
+      <w:proofErr w:type="spellStart"/>
+      <w:r>
+        <w:rPr>
+          <w:sz w:val="24"/>
+          <w:szCs w:val="24"/>
+        </w:rPr>
+        <w:t>Validakis</w:t>
+      </w:r>
+      <w:proofErr w:type="spellEnd"/>
+      <w:r>
+        <w:rPr>
+          <w:sz w:val="24"/>
+          <w:szCs w:val="24"/>
+        </w:rPr>
+        <w:t>, Juan Martín</w:t>
       </w:r>
     </w:p>
     <w:p>
@@ -749,6 +841,7 @@
         </w:rPr>
         <w:t xml:space="preserve"> </w:t>
       </w:r>
+      <w:proofErr w:type="spellStart"/>
       <w:r>
         <w:rPr>
           <w:sz w:val="24"/>
@@ -756,6 +849,7 @@
         </w:rPr>
         <w:t>Vassallo,Ignacio</w:t>
       </w:r>
+      <w:proofErr w:type="spellEnd"/>
     </w:p>
     <w:p>
       <w:pPr>
@@ -793,12 +887,21 @@
         </w:rPr>
         <w:t xml:space="preserve"> </w:t>
       </w:r>
-      <w:r>
-        <w:rPr>
-          <w:sz w:val="24"/>
-          <w:szCs w:val="24"/>
-        </w:rPr>
-        <w:t>Vazques, Ferna</w:t>
+      <w:proofErr w:type="spellStart"/>
+      <w:r>
+        <w:rPr>
+          <w:sz w:val="24"/>
+          <w:szCs w:val="24"/>
+        </w:rPr>
+        <w:t>Vazques</w:t>
+      </w:r>
+      <w:proofErr w:type="spellEnd"/>
+      <w:r>
+        <w:rPr>
+          <w:sz w:val="24"/>
+          <w:szCs w:val="24"/>
+        </w:rPr>
+        <w:t>, Ferna</w:t>
       </w:r>
       <w:bookmarkStart w:id="2" w:name="_60mb0h4g3hgc"/>
       <w:bookmarkEnd w:id="2"/>
@@ -843,8 +946,8 @@
     </w:p>
     <w:tbl>
       <w:tblPr>
-        <w:tblW w:w="10770" w:type="dxa"/>
-        <w:tblInd w:w="-855" w:type="dxa"/>
+        <w:tblW w:w="11624" w:type="dxa"/>
+        <w:tblInd w:w="-1176" w:type="dxa"/>
         <w:tblBorders>
           <w:top w:val="single" w:sz="8" w:space="0" w:color="000000"/>
           <w:left w:val="single" w:sz="8" w:space="0" w:color="000000"/>
@@ -857,14 +960,14 @@
         <w:tblLook w:val="0600" w:firstRow="0" w:lastRow="0" w:firstColumn="0" w:lastColumn="0" w:noHBand="1" w:noVBand="1"/>
       </w:tblPr>
       <w:tblGrid>
-        <w:gridCol w:w="2655"/>
-        <w:gridCol w:w="5136"/>
-        <w:gridCol w:w="2979"/>
+        <w:gridCol w:w="2127"/>
+        <w:gridCol w:w="4961"/>
+        <w:gridCol w:w="4536"/>
       </w:tblGrid>
       <w:tr>
         <w:tc>
           <w:tcPr>
-            <w:tcW w:w="2655" w:type="dxa"/>
+            <w:tcW w:w="2127" w:type="dxa"/>
             <w:shd w:val="clear" w:color="auto" w:fill="auto"/>
             <w:tcMar>
               <w:top w:w="100" w:type="dxa"/>
@@ -872,6 +975,7 @@
               <w:bottom w:w="100" w:type="dxa"/>
               <w:right w:w="100" w:type="dxa"/>
             </w:tcMar>
+            <w:vAlign w:val="center"/>
           </w:tcPr>
           <w:p>
             <w:pPr>
@@ -901,7 +1005,7 @@
         </w:tc>
         <w:tc>
           <w:tcPr>
-            <w:tcW w:w="5136" w:type="dxa"/>
+            <w:tcW w:w="4961" w:type="dxa"/>
             <w:shd w:val="clear" w:color="auto" w:fill="auto"/>
             <w:tcMar>
               <w:top w:w="100" w:type="dxa"/>
@@ -909,6 +1013,7 @@
               <w:bottom w:w="100" w:type="dxa"/>
               <w:right w:w="100" w:type="dxa"/>
             </w:tcMar>
+            <w:vAlign w:val="center"/>
           </w:tcPr>
           <w:p>
             <w:pPr>
@@ -938,7 +1043,7 @@
         </w:tc>
         <w:tc>
           <w:tcPr>
-            <w:tcW w:w="2979" w:type="dxa"/>
+            <w:tcW w:w="4536" w:type="dxa"/>
             <w:shd w:val="clear" w:color="auto" w:fill="auto"/>
             <w:tcMar>
               <w:top w:w="100" w:type="dxa"/>
@@ -946,6 +1051,7 @@
               <w:bottom w:w="100" w:type="dxa"/>
               <w:right w:w="100" w:type="dxa"/>
             </w:tcMar>
+            <w:vAlign w:val="center"/>
           </w:tcPr>
           <w:p>
             <w:pPr>
@@ -980,7 +1086,7 @@
         </w:trPr>
         <w:tc>
           <w:tcPr>
-            <w:tcW w:w="2655" w:type="dxa"/>
+            <w:tcW w:w="2127" w:type="dxa"/>
             <w:shd w:val="clear" w:color="auto" w:fill="auto"/>
             <w:tcMar>
               <w:top w:w="100" w:type="dxa"/>
@@ -988,6 +1094,7 @@
               <w:bottom w:w="100" w:type="dxa"/>
               <w:right w:w="100" w:type="dxa"/>
             </w:tcMar>
+            <w:vAlign w:val="center"/>
           </w:tcPr>
           <w:p>
             <w:pPr>
@@ -1003,13 +1110,19 @@
               <w:jc w:val="center"/>
             </w:pPr>
             <w:r>
-              <w:t>Trabajo Practico</w:t>
+              <w:t>Trabajo Prá</w:t>
+            </w:r>
+            <w:r>
+              <w:t>ctico</w:t>
+            </w:r>
+            <w:r>
+              <w:t xml:space="preserve"> Evaluable</w:t>
             </w:r>
           </w:p>
         </w:tc>
         <w:tc>
           <w:tcPr>
-            <w:tcW w:w="5136" w:type="dxa"/>
+            <w:tcW w:w="4961" w:type="dxa"/>
             <w:shd w:val="clear" w:color="auto" w:fill="auto"/>
             <w:tcMar>
               <w:top w:w="100" w:type="dxa"/>
@@ -1017,6 +1130,7 @@
               <w:bottom w:w="100" w:type="dxa"/>
               <w:right w:w="100" w:type="dxa"/>
             </w:tcMar>
+            <w:vAlign w:val="center"/>
           </w:tcPr>
           <w:p>
             <w:pPr>
@@ -1043,20 +1157,27 @@
             <w:r>
               <w:t>_&lt;</w:t>
             </w:r>
-            <w:r>
-              <w:t>TipoDeTrabajo</w:t>
-            </w:r>
+            <w:proofErr w:type="spellStart"/>
+            <w:r>
+              <w:t>nroTp</w:t>
+            </w:r>
+            <w:proofErr w:type="spellEnd"/>
+            <w:r>
+              <w:t>&gt;.&lt;</w:t>
+            </w:r>
+            <w:proofErr w:type="spellStart"/>
+            <w:r>
+              <w:t>ext</w:t>
+            </w:r>
+            <w:proofErr w:type="spellEnd"/>
             <w:r>
               <w:t>&gt;</w:t>
-            </w:r>
-            <w:r>
-              <w:t>_&lt;nroTp&gt;.&lt;extensión&gt;</w:t>
             </w:r>
           </w:p>
         </w:tc>
         <w:tc>
           <w:tcPr>
-            <w:tcW w:w="2979" w:type="dxa"/>
+            <w:tcW w:w="4536" w:type="dxa"/>
             <w:shd w:val="clear" w:color="auto" w:fill="auto"/>
             <w:tcMar>
               <w:top w:w="100" w:type="dxa"/>
@@ -1064,6 +1185,7 @@
               <w:bottom w:w="100" w:type="dxa"/>
               <w:right w:w="100" w:type="dxa"/>
             </w:tcMar>
+            <w:vAlign w:val="center"/>
           </w:tcPr>
           <w:p>
             <w:pPr>
@@ -1080,14 +1202,151 @@
                 <w:color w:val="4A86E8"/>
               </w:rPr>
             </w:pPr>
-            <w:hyperlink r:id="rId6" w:history="1">
+            <w:hyperlink r:id="rId7" w:history="1">
               <w:r>
                 <w:rPr>
                   <w:rStyle w:val="Hipervnculo"/>
+                  <w:u w:val="none"/>
                 </w:rPr>
-                <w:t>ISW_Grupo8_4k1_2025/ISW_Trabajos-Prácticos at main · jmva03/ISW_Grupo8_4k1_2025</w:t>
+                <w:t>ISW_Grupo8</w:t>
+              </w:r>
+              <w:r>
+                <w:rPr>
+                  <w:rStyle w:val="Hipervnculo"/>
+                  <w:u w:val="none"/>
+                </w:rPr>
+                <w:t>_4k1_2025/ISW_Trabajos-Prácticos</w:t>
               </w:r>
             </w:hyperlink>
+            <w:r>
+              <w:rPr>
+                <w:rStyle w:val="Hipervnculo"/>
+                <w:u w:val="none"/>
+              </w:rPr>
+              <w:t>/Evaluables/ISW_TP</w:t>
+            </w:r>
+            <w:r>
+              <w:t>_</w:t>
+            </w:r>
+            <w:r>
+              <w:t>&lt;nroTp&gt;</w:t>
+            </w:r>
+          </w:p>
+        </w:tc>
+      </w:tr>
+      <w:tr>
+        <w:trPr>
+          <w:trHeight w:val="367"/>
+        </w:trPr>
+        <w:tc>
+          <w:tcPr>
+            <w:tcW w:w="2127" w:type="dxa"/>
+            <w:shd w:val="clear" w:color="auto" w:fill="auto"/>
+            <w:tcMar>
+              <w:top w:w="100" w:type="dxa"/>
+              <w:left w:w="100" w:type="dxa"/>
+              <w:bottom w:w="100" w:type="dxa"/>
+              <w:right w:w="100" w:type="dxa"/>
+            </w:tcMar>
+            <w:vAlign w:val="center"/>
+          </w:tcPr>
+          <w:p>
+            <w:pPr>
+              <w:widowControl w:val="0"/>
+              <w:pBdr>
+                <w:top w:val="nil"/>
+                <w:left w:val="nil"/>
+                <w:bottom w:val="nil"/>
+                <w:right w:val="nil"/>
+                <w:between w:val="nil"/>
+              </w:pBdr>
+              <w:spacing w:line="240" w:lineRule="auto"/>
+              <w:jc w:val="center"/>
+            </w:pPr>
+            <w:r>
+              <w:t>Trabajo Práctico No Evaluable</w:t>
+            </w:r>
+          </w:p>
+        </w:tc>
+        <w:tc>
+          <w:tcPr>
+            <w:tcW w:w="4961" w:type="dxa"/>
+            <w:shd w:val="clear" w:color="auto" w:fill="auto"/>
+            <w:tcMar>
+              <w:top w:w="100" w:type="dxa"/>
+              <w:left w:w="100" w:type="dxa"/>
+              <w:bottom w:w="100" w:type="dxa"/>
+              <w:right w:w="100" w:type="dxa"/>
+            </w:tcMar>
+            <w:vAlign w:val="center"/>
+          </w:tcPr>
+          <w:p>
+            <w:pPr>
+              <w:widowControl w:val="0"/>
+              <w:pBdr>
+                <w:top w:val="nil"/>
+                <w:left w:val="nil"/>
+                <w:bottom w:val="nil"/>
+                <w:right w:val="nil"/>
+                <w:between w:val="nil"/>
+              </w:pBdr>
+              <w:spacing w:line="240" w:lineRule="auto"/>
+              <w:jc w:val="center"/>
+            </w:pPr>
+            <w:r>
+              <w:t>ISW_TP</w:t>
+            </w:r>
+            <w:r>
+              <w:t>_&lt;</w:t>
+            </w:r>
+            <w:proofErr w:type="spellStart"/>
+            <w:r>
+              <w:t>nroTp</w:t>
+            </w:r>
+            <w:proofErr w:type="spellEnd"/>
+            <w:r>
+              <w:t>&gt;.&lt;</w:t>
+            </w:r>
+            <w:proofErr w:type="spellStart"/>
+            <w:r>
+              <w:t>ext</w:t>
+            </w:r>
+            <w:proofErr w:type="spellEnd"/>
+            <w:r>
+              <w:t>&gt;</w:t>
+            </w:r>
+          </w:p>
+        </w:tc>
+        <w:tc>
+          <w:tcPr>
+            <w:tcW w:w="4536" w:type="dxa"/>
+            <w:shd w:val="clear" w:color="auto" w:fill="auto"/>
+            <w:tcMar>
+              <w:top w:w="100" w:type="dxa"/>
+              <w:left w:w="100" w:type="dxa"/>
+              <w:bottom w:w="100" w:type="dxa"/>
+              <w:right w:w="100" w:type="dxa"/>
+            </w:tcMar>
+            <w:vAlign w:val="center"/>
+          </w:tcPr>
+          <w:p>
+            <w:pPr>
+              <w:widowControl w:val="0"/>
+              <w:pBdr>
+                <w:top w:val="nil"/>
+                <w:left w:val="nil"/>
+                <w:bottom w:val="nil"/>
+                <w:right w:val="nil"/>
+                <w:between w:val="nil"/>
+              </w:pBdr>
+              <w:spacing w:line="240" w:lineRule="auto"/>
+            </w:pPr>
+            <w:r>
+              <w:t>ISW_Grupo8_4k1_2025/ISW_Trabajos-Practicos</w:t>
+            </w:r>
+            <w:r>
+              <w:t>/No_Evaluables/ISW_TP_&lt;nroTp&gt;</w:t>
+            </w:r>
           </w:p>
         </w:tc>
       </w:tr>
@@ -1097,7 +1356,7 @@
         </w:trPr>
         <w:tc>
           <w:tcPr>
-            <w:tcW w:w="2655" w:type="dxa"/>
+            <w:tcW w:w="2127" w:type="dxa"/>
             <w:shd w:val="clear" w:color="auto" w:fill="auto"/>
             <w:tcMar>
               <w:top w:w="100" w:type="dxa"/>
@@ -1105,6 +1364,7 @@
               <w:bottom w:w="100" w:type="dxa"/>
               <w:right w:w="100" w:type="dxa"/>
             </w:tcMar>
+            <w:vAlign w:val="center"/>
           </w:tcPr>
           <w:p>
             <w:pPr>
@@ -1129,7 +1389,7 @@
         </w:tc>
         <w:tc>
           <w:tcPr>
-            <w:tcW w:w="5136" w:type="dxa"/>
+            <w:tcW w:w="4961" w:type="dxa"/>
             <w:shd w:val="clear" w:color="auto" w:fill="auto"/>
             <w:tcMar>
               <w:top w:w="100" w:type="dxa"/>
@@ -1137,6 +1397,7 @@
               <w:bottom w:w="100" w:type="dxa"/>
               <w:right w:w="100" w:type="dxa"/>
             </w:tcMar>
+            <w:vAlign w:val="center"/>
           </w:tcPr>
           <w:p>
             <w:pPr>
@@ -1163,17 +1424,27 @@
             <w:r>
               <w:t>_&lt;</w:t>
             </w:r>
-            <w:r>
-              <w:t xml:space="preserve">TipoDeInv </w:t>
-            </w:r>
-            <w:r>
-              <w:t>&gt;.&lt;extensión&gt;</w:t>
+            <w:proofErr w:type="spellStart"/>
+            <w:r>
+              <w:t>TipoDeInv</w:t>
+            </w:r>
+            <w:proofErr w:type="spellEnd"/>
+            <w:r>
+              <w:t>&gt;.&lt;</w:t>
+            </w:r>
+            <w:proofErr w:type="spellStart"/>
+            <w:r>
+              <w:t>ext</w:t>
+            </w:r>
+            <w:proofErr w:type="spellEnd"/>
+            <w:r>
+              <w:t>&gt;</w:t>
             </w:r>
           </w:p>
         </w:tc>
         <w:tc>
           <w:tcPr>
-            <w:tcW w:w="2979" w:type="dxa"/>
+            <w:tcW w:w="4536" w:type="dxa"/>
             <w:shd w:val="clear" w:color="auto" w:fill="auto"/>
             <w:tcMar>
               <w:top w:w="100" w:type="dxa"/>
@@ -1181,6 +1452,7 @@
               <w:bottom w:w="100" w:type="dxa"/>
               <w:right w:w="100" w:type="dxa"/>
             </w:tcMar>
+            <w:vAlign w:val="center"/>
           </w:tcPr>
           <w:p>
             <w:pPr>
@@ -1197,14 +1469,39 @@
                 <w:color w:val="4A86E8"/>
               </w:rPr>
             </w:pPr>
-            <w:hyperlink r:id="rId7" w:history="1">
+            <w:hyperlink r:id="rId8" w:history="1">
               <w:r>
                 <w:rPr>
                   <w:rStyle w:val="Hipervnculo"/>
                 </w:rPr>
-                <w:t>ISW_Grupo8_4k1_2025/ISW_Trabajos-Investigacion at main · jmva03/ISW_Grupo8_4k1_2025</w:t>
+                <w:t>ISW_Grupo8_4k1_2025/</w:t>
+              </w:r>
+              <w:proofErr w:type="spellStart"/>
+              <w:r>
+                <w:rPr>
+                  <w:rStyle w:val="Hipervnculo"/>
+                </w:rPr>
+                <w:t>ISW_Trabajos-Investigacion</w:t>
+              </w:r>
+              <w:proofErr w:type="spellEnd"/>
+              <w:r>
+                <w:rPr>
+                  <w:rStyle w:val="Hipervnculo"/>
+                </w:rPr>
+                <w:t>/</w:t>
               </w:r>
             </w:hyperlink>
+            <w:r>
+              <w:t>&lt;</w:t>
+            </w:r>
+            <w:proofErr w:type="spellStart"/>
+            <w:r>
+              <w:t>TipoDeInv</w:t>
+            </w:r>
+            <w:proofErr w:type="spellEnd"/>
+            <w:r>
+              <w:t>&gt;</w:t>
+            </w:r>
           </w:p>
         </w:tc>
       </w:tr>
@@ -1214,7 +1511,7 @@
         </w:trPr>
         <w:tc>
           <w:tcPr>
-            <w:tcW w:w="2655" w:type="dxa"/>
+            <w:tcW w:w="2127" w:type="dxa"/>
             <w:shd w:val="clear" w:color="auto" w:fill="auto"/>
             <w:tcMar>
               <w:top w:w="100" w:type="dxa"/>
@@ -1222,6 +1519,7 @@
               <w:bottom w:w="100" w:type="dxa"/>
               <w:right w:w="100" w:type="dxa"/>
             </w:tcMar>
+            <w:vAlign w:val="center"/>
           </w:tcPr>
           <w:p>
             <w:pPr>
@@ -1242,11 +1540,14 @@
             <w:r>
               <w:t>Presentación</w:t>
             </w:r>
+            <w:r>
+              <w:t xml:space="preserve"> de clase</w:t>
+            </w:r>
           </w:p>
         </w:tc>
         <w:tc>
           <w:tcPr>
-            <w:tcW w:w="5136" w:type="dxa"/>
+            <w:tcW w:w="4961" w:type="dxa"/>
             <w:shd w:val="clear" w:color="auto" w:fill="auto"/>
             <w:tcMar>
               <w:top w:w="100" w:type="dxa"/>
@@ -1254,6 +1555,7 @@
               <w:bottom w:w="100" w:type="dxa"/>
               <w:right w:w="100" w:type="dxa"/>
             </w:tcMar>
+            <w:vAlign w:val="center"/>
           </w:tcPr>
           <w:p>
             <w:pPr>
@@ -1271,14 +1573,33 @@
                 <w:lang w:val="es-ES"/>
               </w:rPr>
             </w:pPr>
-            <w:r>
-              <w:t>ISW_Clase_</w:t>
+            <w:proofErr w:type="spellStart"/>
+            <w:r>
+              <w:t>ISW_Clase</w:t>
+            </w:r>
+            <w:proofErr w:type="spellEnd"/>
+            <w:r>
+              <w:t>_</w:t>
             </w:r>
             <w:r>
               <w:rPr>
                 <w:lang w:val="es-ES"/>
               </w:rPr>
-              <w:t>&lt;NroClase&gt;</w:t>
+              <w:t>&lt;</w:t>
+            </w:r>
+            <w:proofErr w:type="spellStart"/>
+            <w:r>
+              <w:rPr>
+                <w:lang w:val="es-ES"/>
+              </w:rPr>
+              <w:t>NroClase</w:t>
+            </w:r>
+            <w:proofErr w:type="spellEnd"/>
+            <w:r>
+              <w:rPr>
+                <w:lang w:val="es-ES"/>
+              </w:rPr>
+              <w:t>&gt;</w:t>
             </w:r>
             <w:r>
               <w:rPr>
@@ -1290,25 +1611,27 @@
               <w:rPr>
                 <w:lang w:val="es-ES"/>
               </w:rPr>
-              <w:t>&lt;TemaDeLa</w:t>
+              <w:t>&lt;Tema</w:t>
             </w:r>
             <w:r>
               <w:rPr>
                 <w:lang w:val="es-ES"/>
               </w:rPr>
-              <w:t xml:space="preserve">Clase </w:t>
-            </w:r>
+              <w:t>&gt;.</w:t>
+            </w:r>
+            <w:proofErr w:type="spellStart"/>
             <w:r>
               <w:rPr>
                 <w:lang w:val="es-ES"/>
               </w:rPr>
-              <w:t>&gt;.pdf</w:t>
-            </w:r>
+              <w:t>pdf</w:t>
+            </w:r>
+            <w:proofErr w:type="spellEnd"/>
           </w:p>
         </w:tc>
         <w:tc>
           <w:tcPr>
-            <w:tcW w:w="2979" w:type="dxa"/>
+            <w:tcW w:w="4536" w:type="dxa"/>
             <w:shd w:val="clear" w:color="auto" w:fill="auto"/>
             <w:tcMar>
               <w:top w:w="100" w:type="dxa"/>
@@ -1316,6 +1639,7 @@
               <w:bottom w:w="100" w:type="dxa"/>
               <w:right w:w="100" w:type="dxa"/>
             </w:tcMar>
+            <w:vAlign w:val="center"/>
           </w:tcPr>
           <w:p>
             <w:pPr>
@@ -1332,12 +1656,29 @@
                 <w:color w:val="4A86E8"/>
               </w:rPr>
             </w:pPr>
-            <w:hyperlink r:id="rId8" w:history="1">
+            <w:hyperlink r:id="rId9" w:history="1">
               <w:r>
                 <w:rPr>
                   <w:rStyle w:val="Hipervnculo"/>
+                  <w:u w:val="none"/>
                 </w:rPr>
-                <w:t>ISW_Grupo8_4k1_2025/ISW_Clases/Presentaciones at main · jmva03/ISW_Grupo8_4k1_2025</w:t>
+                <w:t>ISW_Grupo8_4k1_2025/</w:t>
+              </w:r>
+              <w:proofErr w:type="spellStart"/>
+              <w:r>
+                <w:rPr>
+                  <w:rStyle w:val="Hipervnculo"/>
+                  <w:u w:val="none"/>
+                </w:rPr>
+                <w:t>ISW_Clases</w:t>
+              </w:r>
+              <w:proofErr w:type="spellEnd"/>
+              <w:r>
+                <w:rPr>
+                  <w:rStyle w:val="Hipervnculo"/>
+                  <w:u w:val="none"/>
+                </w:rPr>
+                <w:t>/Presentaciones</w:t>
               </w:r>
             </w:hyperlink>
           </w:p>
@@ -1349,7 +1690,7 @@
         </w:trPr>
         <w:tc>
           <w:tcPr>
-            <w:tcW w:w="2655" w:type="dxa"/>
+            <w:tcW w:w="2127" w:type="dxa"/>
             <w:shd w:val="clear" w:color="auto" w:fill="auto"/>
             <w:tcMar>
               <w:top w:w="100" w:type="dxa"/>
@@ -1357,6 +1698,7 @@
               <w:bottom w:w="100" w:type="dxa"/>
               <w:right w:w="100" w:type="dxa"/>
             </w:tcMar>
+            <w:vAlign w:val="center"/>
           </w:tcPr>
           <w:p>
             <w:pPr>
@@ -1378,7 +1720,7 @@
         </w:tc>
         <w:tc>
           <w:tcPr>
-            <w:tcW w:w="5136" w:type="dxa"/>
+            <w:tcW w:w="4961" w:type="dxa"/>
             <w:shd w:val="clear" w:color="auto" w:fill="auto"/>
             <w:tcMar>
               <w:top w:w="100" w:type="dxa"/>
@@ -1386,6 +1728,7 @@
               <w:bottom w:w="100" w:type="dxa"/>
               <w:right w:w="100" w:type="dxa"/>
             </w:tcMar>
+            <w:vAlign w:val="center"/>
           </w:tcPr>
           <w:p>
             <w:pPr>
@@ -1422,7 +1765,7 @@
         </w:tc>
         <w:tc>
           <w:tcPr>
-            <w:tcW w:w="2979" w:type="dxa"/>
+            <w:tcW w:w="4536" w:type="dxa"/>
             <w:shd w:val="clear" w:color="auto" w:fill="auto"/>
             <w:tcMar>
               <w:top w:w="100" w:type="dxa"/>
@@ -1430,6 +1773,7 @@
               <w:bottom w:w="100" w:type="dxa"/>
               <w:right w:w="100" w:type="dxa"/>
             </w:tcMar>
+            <w:vAlign w:val="center"/>
           </w:tcPr>
           <w:p>
             <w:pPr>
@@ -1446,13 +1790,60 @@
                 <w:color w:val="4A86E8"/>
               </w:rPr>
             </w:pPr>
-            <w:hyperlink r:id="rId9" w:history="1">
+            <w:hyperlink r:id="rId10" w:history="1">
               <w:r>
                 <w:rPr>
                   <w:rStyle w:val="Hipervnculo"/>
+                  <w:u w:val="none"/>
                 </w:rPr>
-                <w:t>ISW_Grupo8_4k1_2025/ISW_Clases/Clases Grabada at main · jmva03/ISW_Grupo8_4k1_2025</w:t>
+                <w:t>ISW_Gr</w:t>
               </w:r>
+              <w:r>
+                <w:rPr>
+                  <w:rStyle w:val="Hipervnculo"/>
+                  <w:u w:val="none"/>
+                </w:rPr>
+                <w:t>upo8_4k1_2025/</w:t>
+              </w:r>
+              <w:proofErr w:type="spellStart"/>
+              <w:r>
+                <w:rPr>
+                  <w:rStyle w:val="Hipervnculo"/>
+                  <w:u w:val="none"/>
+                </w:rPr>
+                <w:t>ISW_Clases</w:t>
+              </w:r>
+              <w:proofErr w:type="spellEnd"/>
+              <w:r>
+                <w:rPr>
+                  <w:rStyle w:val="Hipervnculo"/>
+                  <w:u w:val="none"/>
+                </w:rPr>
+                <w:t>/</w:t>
+              </w:r>
+              <w:proofErr w:type="spellStart"/>
+              <w:r>
+                <w:rPr>
+                  <w:rStyle w:val="Hipervnculo"/>
+                  <w:u w:val="none"/>
+                </w:rPr>
+                <w:t>Clases_</w:t>
+              </w:r>
+              <w:r>
+                <w:rPr>
+                  <w:rStyle w:val="Hipervnculo"/>
+                  <w:u w:val="none"/>
+                </w:rPr>
+                <w:t>Grabada</w:t>
+              </w:r>
+              <w:r>
+                <w:rPr>
+                  <w:rStyle w:val="Hipervnculo"/>
+                  <w:u w:val="none"/>
+                </w:rPr>
+                <w:t>s</w:t>
+              </w:r>
+              <w:proofErr w:type="spellEnd"/>
             </w:hyperlink>
           </w:p>
         </w:tc>
@@ -1463,7 +1854,7 @@
         </w:trPr>
         <w:tc>
           <w:tcPr>
-            <w:tcW w:w="2655" w:type="dxa"/>
+            <w:tcW w:w="2127" w:type="dxa"/>
             <w:shd w:val="clear" w:color="auto" w:fill="auto"/>
             <w:tcMar>
               <w:top w:w="100" w:type="dxa"/>
@@ -1471,6 +1862,7 @@
               <w:bottom w:w="100" w:type="dxa"/>
               <w:right w:w="100" w:type="dxa"/>
             </w:tcMar>
+            <w:vAlign w:val="center"/>
           </w:tcPr>
           <w:p>
             <w:pPr>
@@ -1495,7 +1887,7 @@
         </w:tc>
         <w:tc>
           <w:tcPr>
-            <w:tcW w:w="5136" w:type="dxa"/>
+            <w:tcW w:w="4961" w:type="dxa"/>
             <w:shd w:val="clear" w:color="auto" w:fill="auto"/>
             <w:tcMar>
               <w:top w:w="100" w:type="dxa"/>
@@ -1503,6 +1895,7 @@
               <w:bottom w:w="100" w:type="dxa"/>
               <w:right w:w="100" w:type="dxa"/>
             </w:tcMar>
+            <w:vAlign w:val="center"/>
           </w:tcPr>
           <w:p>
             <w:pPr>
@@ -1520,21 +1913,42 @@
                 <w:lang w:val="es-ES"/>
               </w:rPr>
             </w:pPr>
-            <w:r>
-              <w:t>ISW_Imp_</w:t>
+            <w:proofErr w:type="spellStart"/>
+            <w:r>
+              <w:t>ISW_Imp</w:t>
+            </w:r>
+            <w:proofErr w:type="spellEnd"/>
+            <w:r>
+              <w:t>_</w:t>
             </w:r>
             <w:r>
               <w:rPr>
                 <w:lang w:val="es-ES"/>
               </w:rPr>
-              <w:t>&lt;NombreComponente&gt;.&lt;extensi</w:t>
-            </w:r>
-            <w:r>
-              <w:rPr>
-                <w:lang w:val="es-AR"/>
-              </w:rPr>
-              <w:t>ón</w:t>
-            </w:r>
+              <w:t>&lt;</w:t>
+            </w:r>
+            <w:proofErr w:type="spellStart"/>
+            <w:r>
+              <w:rPr>
+                <w:lang w:val="es-ES"/>
+              </w:rPr>
+              <w:t>NombreComponente</w:t>
+            </w:r>
+            <w:proofErr w:type="spellEnd"/>
+            <w:r>
+              <w:rPr>
+                <w:lang w:val="es-ES"/>
+              </w:rPr>
+              <w:t>&gt;.&lt;</w:t>
+            </w:r>
+            <w:proofErr w:type="spellStart"/>
+            <w:r>
+              <w:rPr>
+                <w:lang w:val="es-ES"/>
+              </w:rPr>
+              <w:t>ext</w:t>
+            </w:r>
+            <w:proofErr w:type="spellEnd"/>
             <w:r>
               <w:rPr>
                 <w:lang w:val="es-ES"/>
@@ -1545,7 +1959,7 @@
         </w:tc>
         <w:tc>
           <w:tcPr>
-            <w:tcW w:w="2979" w:type="dxa"/>
+            <w:tcW w:w="4536" w:type="dxa"/>
             <w:shd w:val="clear" w:color="auto" w:fill="auto"/>
             <w:tcMar>
               <w:top w:w="100" w:type="dxa"/>
@@ -1553,6 +1967,7 @@
               <w:bottom w:w="100" w:type="dxa"/>
               <w:right w:w="100" w:type="dxa"/>
             </w:tcMar>
+            <w:vAlign w:val="center"/>
           </w:tcPr>
           <w:p>
             <w:pPr>
@@ -1569,12 +1984,40 @@
                 <w:color w:val="4A86E8"/>
               </w:rPr>
             </w:pPr>
-            <w:hyperlink r:id="rId10" w:history="1">
+            <w:hyperlink r:id="rId11" w:history="1">
               <w:r>
                 <w:rPr>
                   <w:rStyle w:val="Hipervnculo"/>
                 </w:rPr>
-                <w:t>ISW_Grupo8_4k1_2025/ISW_Trabajos-Prácticos/ISW_TP_Evaluable_6 at main · jmva03/ISW_Grupo8_4k1_2025</w:t>
+                <w:t>ISW_Grupo8_4k1_2025/</w:t>
+              </w:r>
+              <w:proofErr w:type="spellStart"/>
+              <w:r>
+                <w:rPr>
+                  <w:rStyle w:val="Hipervnculo"/>
+                </w:rPr>
+                <w:t>ISW_Trabajos</w:t>
+              </w:r>
+              <w:proofErr w:type="spellEnd"/>
+              <w:r>
+                <w:rPr>
+                  <w:rStyle w:val="Hipervnculo"/>
+                </w:rPr>
+                <w:t xml:space="preserve">-Prácticos/ISW_TP_Evaluable_6 at </w:t>
+              </w:r>
+              <w:proofErr w:type="spellStart"/>
+              <w:r>
+                <w:rPr>
+                  <w:rStyle w:val="Hipervnculo"/>
+                </w:rPr>
+                <w:t>main</w:t>
+              </w:r>
+              <w:proofErr w:type="spellEnd"/>
+              <w:r>
+                <w:rPr>
+                  <w:rStyle w:val="Hipervnculo"/>
+                </w:rPr>
+                <w:t xml:space="preserve"> · jmva03/ISW_Grupo8_4k1_2025</w:t>
               </w:r>
             </w:hyperlink>
           </w:p>
@@ -1586,7 +2029,7 @@
         </w:trPr>
         <w:tc>
           <w:tcPr>
-            <w:tcW w:w="2655" w:type="dxa"/>
+            <w:tcW w:w="2127" w:type="dxa"/>
             <w:shd w:val="clear" w:color="auto" w:fill="auto"/>
             <w:tcMar>
               <w:top w:w="100" w:type="dxa"/>
@@ -1594,6 +2037,7 @@
               <w:bottom w:w="100" w:type="dxa"/>
               <w:right w:w="100" w:type="dxa"/>
             </w:tcMar>
+            <w:vAlign w:val="center"/>
           </w:tcPr>
           <w:p>
             <w:pPr>
@@ -1615,7 +2059,7 @@
         </w:tc>
         <w:tc>
           <w:tcPr>
-            <w:tcW w:w="5136" w:type="dxa"/>
+            <w:tcW w:w="4961" w:type="dxa"/>
             <w:shd w:val="clear" w:color="auto" w:fill="auto"/>
             <w:tcMar>
               <w:top w:w="100" w:type="dxa"/>
@@ -1623,6 +2067,7 @@
               <w:bottom w:w="100" w:type="dxa"/>
               <w:right w:w="100" w:type="dxa"/>
             </w:tcMar>
+            <w:vAlign w:val="center"/>
           </w:tcPr>
           <w:p>
             <w:pPr>
@@ -1677,13 +2122,41 @@
               <w:rPr>
                 <w:lang w:val="es-ES"/>
               </w:rPr>
-              <w:t>&lt;TemaDeLaClase&gt;.&lt;extension&gt;</w:t>
+              <w:t>&lt;</w:t>
+            </w:r>
+            <w:proofErr w:type="spellStart"/>
+            <w:r>
+              <w:rPr>
+                <w:lang w:val="es-ES"/>
+              </w:rPr>
+              <w:t>TemaDeLaClase</w:t>
+            </w:r>
+            <w:proofErr w:type="spellEnd"/>
+            <w:r>
+              <w:rPr>
+                <w:lang w:val="es-ES"/>
+              </w:rPr>
+              <w:t>&gt;.&lt;</w:t>
+            </w:r>
+            <w:proofErr w:type="spellStart"/>
+            <w:r>
+              <w:rPr>
+                <w:lang w:val="es-ES"/>
+              </w:rPr>
+              <w:t>ext</w:t>
+            </w:r>
+            <w:proofErr w:type="spellEnd"/>
+            <w:r>
+              <w:rPr>
+                <w:lang w:val="es-ES"/>
+              </w:rPr>
+              <w:t>&gt;</w:t>
             </w:r>
           </w:p>
         </w:tc>
         <w:tc>
           <w:tcPr>
-            <w:tcW w:w="2979" w:type="dxa"/>
+            <w:tcW w:w="4536" w:type="dxa"/>
             <w:shd w:val="clear" w:color="auto" w:fill="auto"/>
             <w:tcMar>
               <w:top w:w="100" w:type="dxa"/>
@@ -1691,6 +2164,7 @@
               <w:bottom w:w="100" w:type="dxa"/>
               <w:right w:w="100" w:type="dxa"/>
             </w:tcMar>
+            <w:vAlign w:val="center"/>
           </w:tcPr>
           <w:p>
             <w:pPr>
@@ -1708,15 +2182,40 @@
                 <w:lang w:val="en-US"/>
               </w:rPr>
             </w:pPr>
-            <w:hyperlink r:id="rId11" w:history="1">
-              <w:r>
-                <w:rPr>
-                  <w:rStyle w:val="Hipervnculo"/>
-                  <w:lang w:val="en-US"/>
-                </w:rPr>
-                <w:t>ISW_Grupo8_4k1_2025/ISW_Material/Apuntes at main · jmva03/ISW_Grupo8_4k1_2025</w:t>
-              </w:r>
-            </w:hyperlink>
+            <w:r>
+              <w:rPr>
+                <w:lang w:val="en-US"/>
+              </w:rPr>
+              <w:t>ISW_Grupo8_4k1_2025/</w:t>
+            </w:r>
+            <w:proofErr w:type="spellStart"/>
+            <w:r>
+              <w:rPr>
+                <w:lang w:val="en-US"/>
+              </w:rPr>
+              <w:t>ISW_</w:t>
+            </w:r>
+            <w:r>
+              <w:rPr>
+                <w:lang w:val="en-US"/>
+              </w:rPr>
+              <w:t>Clases</w:t>
+            </w:r>
+            <w:proofErr w:type="spellEnd"/>
+            <w:r>
+              <w:rPr>
+                <w:lang w:val="en-US"/>
+              </w:rPr>
+              <w:t>/</w:t>
+            </w:r>
+            <w:proofErr w:type="spellStart"/>
+            <w:r>
+              <w:rPr>
+                <w:lang w:val="en-US"/>
+              </w:rPr>
+              <w:t>Apuntes</w:t>
+            </w:r>
+            <w:proofErr w:type="spellEnd"/>
           </w:p>
         </w:tc>
       </w:tr>
@@ -1726,7 +2225,7 @@
         </w:trPr>
         <w:tc>
           <w:tcPr>
-            <w:tcW w:w="2655" w:type="dxa"/>
+            <w:tcW w:w="2127" w:type="dxa"/>
             <w:shd w:val="clear" w:color="auto" w:fill="auto"/>
             <w:tcMar>
               <w:top w:w="100" w:type="dxa"/>
@@ -1734,6 +2233,7 @@
               <w:bottom w:w="100" w:type="dxa"/>
               <w:right w:w="100" w:type="dxa"/>
             </w:tcMar>
+            <w:vAlign w:val="center"/>
           </w:tcPr>
           <w:p>
             <w:pPr>
@@ -1755,7 +2255,7 @@
         </w:tc>
         <w:tc>
           <w:tcPr>
-            <w:tcW w:w="5136" w:type="dxa"/>
+            <w:tcW w:w="4961" w:type="dxa"/>
             <w:shd w:val="clear" w:color="auto" w:fill="auto"/>
             <w:tcMar>
               <w:top w:w="100" w:type="dxa"/>
@@ -1763,6 +2263,7 @@
               <w:bottom w:w="100" w:type="dxa"/>
               <w:right w:w="100" w:type="dxa"/>
             </w:tcMar>
+            <w:vAlign w:val="center"/>
           </w:tcPr>
           <w:p>
             <w:pPr>
@@ -1777,6 +2278,7 @@
               <w:spacing w:line="240" w:lineRule="auto"/>
               <w:jc w:val="center"/>
             </w:pPr>
+            <w:proofErr w:type="spellStart"/>
             <w:r>
               <w:t>ISW</w:t>
             </w:r>
@@ -1792,11 +2294,15 @@
             <w:r>
               <w:t>xsl</w:t>
             </w:r>
+            <w:r>
+              <w:t>x</w:t>
+            </w:r>
+            <w:proofErr w:type="spellEnd"/>
           </w:p>
         </w:tc>
         <w:tc>
           <w:tcPr>
-            <w:tcW w:w="2979" w:type="dxa"/>
+            <w:tcW w:w="4536" w:type="dxa"/>
             <w:shd w:val="clear" w:color="auto" w:fill="auto"/>
             <w:tcMar>
               <w:top w:w="100" w:type="dxa"/>
@@ -1804,6 +2310,7 @@
               <w:bottom w:w="100" w:type="dxa"/>
               <w:right w:w="100" w:type="dxa"/>
             </w:tcMar>
+            <w:vAlign w:val="center"/>
           </w:tcPr>
           <w:p>
             <w:pPr>
@@ -1821,15 +2328,40 @@
                 <w:lang w:val="en-US"/>
               </w:rPr>
             </w:pPr>
-            <w:hyperlink r:id="rId12" w:history="1">
-              <w:r>
-                <w:rPr>
-                  <w:rStyle w:val="Hipervnculo"/>
-                  <w:lang w:val="en-US"/>
-                </w:rPr>
-                <w:t>ISW_Grupo8_4k1_2025/ISW_Material/Cronograma at main · jmva03/ISW_Grupo8_4k1_2025</w:t>
-              </w:r>
-            </w:hyperlink>
+            <w:r>
+              <w:rPr>
+                <w:lang w:val="en-US"/>
+              </w:rPr>
+              <w:t>ISW_Grupo8_4</w:t>
+            </w:r>
+            <w:r>
+              <w:rPr>
+                <w:lang w:val="en-US"/>
+              </w:rPr>
+              <w:t>k1_2025/</w:t>
+            </w:r>
+            <w:proofErr w:type="spellStart"/>
+            <w:r>
+              <w:rPr>
+                <w:lang w:val="en-US"/>
+              </w:rPr>
+              <w:t>ISW_Material</w:t>
+            </w:r>
+            <w:proofErr w:type="spellEnd"/>
+            <w:r>
+              <w:rPr>
+                <w:lang w:val="en-US"/>
+              </w:rPr>
+              <w:t>/</w:t>
+            </w:r>
+            <w:proofErr w:type="spellStart"/>
+            <w:r>
+              <w:rPr>
+                <w:lang w:val="en-US"/>
+              </w:rPr>
+              <w:t>Cronograma</w:t>
+            </w:r>
+            <w:proofErr w:type="spellEnd"/>
           </w:p>
         </w:tc>
       </w:tr>
@@ -1839,7 +2371,7 @@
         </w:trPr>
         <w:tc>
           <w:tcPr>
-            <w:tcW w:w="2655" w:type="dxa"/>
+            <w:tcW w:w="2127" w:type="dxa"/>
             <w:shd w:val="clear" w:color="auto" w:fill="auto"/>
             <w:tcMar>
               <w:top w:w="100" w:type="dxa"/>
@@ -1847,6 +2379,7 @@
               <w:bottom w:w="100" w:type="dxa"/>
               <w:right w:w="100" w:type="dxa"/>
             </w:tcMar>
+            <w:vAlign w:val="center"/>
           </w:tcPr>
           <w:p>
             <w:pPr>
@@ -1861,14 +2394,24 @@
               <w:spacing w:line="240" w:lineRule="auto"/>
               <w:jc w:val="center"/>
             </w:pPr>
-            <w:r>
-              <w:t>User Story</w:t>
-            </w:r>
+            <w:proofErr w:type="spellStart"/>
+            <w:r>
+              <w:t>User</w:t>
+            </w:r>
+            <w:proofErr w:type="spellEnd"/>
+            <w:r>
+              <w:t xml:space="preserve"> </w:t>
+            </w:r>
+            <w:proofErr w:type="spellStart"/>
+            <w:r>
+              <w:t>Story</w:t>
+            </w:r>
+            <w:proofErr w:type="spellEnd"/>
           </w:p>
         </w:tc>
         <w:tc>
           <w:tcPr>
-            <w:tcW w:w="5136" w:type="dxa"/>
+            <w:tcW w:w="4961" w:type="dxa"/>
             <w:shd w:val="clear" w:color="auto" w:fill="auto"/>
             <w:tcMar>
               <w:top w:w="100" w:type="dxa"/>
@@ -1876,6 +2419,7 @@
               <w:bottom w:w="100" w:type="dxa"/>
               <w:right w:w="100" w:type="dxa"/>
             </w:tcMar>
+            <w:vAlign w:val="center"/>
           </w:tcPr>
           <w:p>
             <w:pPr>
@@ -1903,7 +2447,21 @@
               <w:rPr>
                 <w:lang w:val="en-US"/>
               </w:rPr>
-              <w:t>_US_&lt;NombreUStory&gt;_</w:t>
+              <w:t>_US_&lt;</w:t>
+            </w:r>
+            <w:proofErr w:type="spellStart"/>
+            <w:r>
+              <w:rPr>
+                <w:lang w:val="en-US"/>
+              </w:rPr>
+              <w:t>NombreUStory</w:t>
+            </w:r>
+            <w:proofErr w:type="spellEnd"/>
+            <w:r>
+              <w:rPr>
+                <w:lang w:val="en-US"/>
+              </w:rPr>
+              <w:t>&gt;_</w:t>
             </w:r>
             <w:r>
               <w:rPr>
@@ -1912,6 +2470,7 @@
               </w:rPr>
               <w:t>&lt;</w:t>
             </w:r>
+            <w:proofErr w:type="spellStart"/>
             <w:r>
               <w:rPr>
                 <w:iCs/>
@@ -1919,18 +2478,28 @@
               </w:rPr>
               <w:t>NroUser</w:t>
             </w:r>
+            <w:proofErr w:type="spellEnd"/>
             <w:r>
               <w:rPr>
                 <w:i/>
                 <w:lang w:val="en-US"/>
               </w:rPr>
-              <w:t>&gt;.png</w:t>
-            </w:r>
+              <w:t>&gt;.</w:t>
+            </w:r>
+            <w:proofErr w:type="spellStart"/>
+            <w:r>
+              <w:rPr>
+                <w:i/>
+                <w:lang w:val="en-US"/>
+              </w:rPr>
+              <w:t>png</w:t>
+            </w:r>
+            <w:proofErr w:type="spellEnd"/>
           </w:p>
         </w:tc>
         <w:tc>
           <w:tcPr>
-            <w:tcW w:w="2979" w:type="dxa"/>
+            <w:tcW w:w="4536" w:type="dxa"/>
             <w:shd w:val="clear" w:color="auto" w:fill="auto"/>
             <w:tcMar>
               <w:top w:w="100" w:type="dxa"/>
@@ -1938,6 +2507,7 @@
               <w:bottom w:w="100" w:type="dxa"/>
               <w:right w:w="100" w:type="dxa"/>
             </w:tcMar>
+            <w:vAlign w:val="center"/>
           </w:tcPr>
           <w:p>
             <w:pPr>
@@ -1955,12 +2525,40 @@
                 <w:lang w:val="es-AR"/>
               </w:rPr>
             </w:pPr>
-            <w:hyperlink r:id="rId13" w:history="1">
+            <w:hyperlink r:id="rId12" w:history="1">
               <w:r>
                 <w:rPr>
                   <w:rStyle w:val="Hipervnculo"/>
                 </w:rPr>
-                <w:t>ISW_Grupo8_4k1_2025/ISW_Trabajos-Prácticos/ISW_TP_NoEvaluable_1 at main · jmva03/ISW_Grupo8_4k1_2025</w:t>
+                <w:t>ISW_Grupo8_4k1_2025/</w:t>
+              </w:r>
+              <w:proofErr w:type="spellStart"/>
+              <w:r>
+                <w:rPr>
+                  <w:rStyle w:val="Hipervnculo"/>
+                </w:rPr>
+                <w:t>ISW_Trabajos</w:t>
+              </w:r>
+              <w:proofErr w:type="spellEnd"/>
+              <w:r>
+                <w:rPr>
+                  <w:rStyle w:val="Hipervnculo"/>
+                </w:rPr>
+                <w:t xml:space="preserve">-Prácticos/ISW_TP_NoEvaluable_1 at </w:t>
+              </w:r>
+              <w:proofErr w:type="spellStart"/>
+              <w:r>
+                <w:rPr>
+                  <w:rStyle w:val="Hipervnculo"/>
+                </w:rPr>
+                <w:t>main</w:t>
+              </w:r>
+              <w:proofErr w:type="spellEnd"/>
+              <w:r>
+                <w:rPr>
+                  <w:rStyle w:val="Hipervnculo"/>
+                </w:rPr>
+                <w:t xml:space="preserve"> · jmva03/ISW_Grupo8_4k1_2025</w:t>
               </w:r>
             </w:hyperlink>
           </w:p>
@@ -1972,7 +2570,7 @@
         </w:trPr>
         <w:tc>
           <w:tcPr>
-            <w:tcW w:w="2655" w:type="dxa"/>
+            <w:tcW w:w="2127" w:type="dxa"/>
             <w:shd w:val="clear" w:color="auto" w:fill="auto"/>
             <w:tcMar>
               <w:top w:w="100" w:type="dxa"/>
@@ -1980,6 +2578,7 @@
               <w:bottom w:w="100" w:type="dxa"/>
               <w:right w:w="100" w:type="dxa"/>
             </w:tcMar>
+            <w:vAlign w:val="center"/>
           </w:tcPr>
           <w:p>
             <w:pPr>
@@ -2001,7 +2600,7 @@
         </w:tc>
         <w:tc>
           <w:tcPr>
-            <w:tcW w:w="5136" w:type="dxa"/>
+            <w:tcW w:w="4961" w:type="dxa"/>
             <w:shd w:val="clear" w:color="auto" w:fill="auto"/>
             <w:tcMar>
               <w:top w:w="100" w:type="dxa"/>
@@ -2009,6 +2608,7 @@
               <w:bottom w:w="100" w:type="dxa"/>
               <w:right w:w="100" w:type="dxa"/>
             </w:tcMar>
+            <w:vAlign w:val="center"/>
           </w:tcPr>
           <w:p>
             <w:pPr>
@@ -2045,7 +2645,7 @@
         </w:tc>
         <w:tc>
           <w:tcPr>
-            <w:tcW w:w="2979" w:type="dxa"/>
+            <w:tcW w:w="4536" w:type="dxa"/>
             <w:shd w:val="clear" w:color="auto" w:fill="auto"/>
             <w:tcMar>
               <w:top w:w="100" w:type="dxa"/>
@@ -2053,6 +2653,7 @@
               <w:bottom w:w="100" w:type="dxa"/>
               <w:right w:w="100" w:type="dxa"/>
             </w:tcMar>
+            <w:vAlign w:val="center"/>
           </w:tcPr>
           <w:p>
             <w:pPr>
@@ -2070,22 +2671,23 @@
                 <w:lang w:val="en-US"/>
               </w:rPr>
             </w:pPr>
-            <w:hyperlink r:id="rId14" w:history="1">
+            <w:hyperlink r:id="rId13" w:history="1">
               <w:r>
                 <w:rPr>
                   <w:rStyle w:val="Hipervnculo"/>
                   <w:lang w:val="en-US"/>
                 </w:rPr>
-                <w:t xml:space="preserve">ISW_Grupo8_4k1_2025/ISW_LineaBase at </w:t>
+                <w:t>ISW_Grupo8_4k1_2025/</w:t>
               </w:r>
+              <w:proofErr w:type="spellStart"/>
               <w:r>
                 <w:rPr>
                   <w:rStyle w:val="Hipervnculo"/>
                   <w:lang w:val="en-US"/>
                 </w:rPr>
-                <w:lastRenderedPageBreak/>
-                <w:t>main · jmva03/ISW_Grupo8_4k1_2025</w:t>
+                <w:t>ISW_LineaBase</w:t>
               </w:r>
+              <w:proofErr w:type="spellEnd"/>
             </w:hyperlink>
           </w:p>
         </w:tc>
@@ -2096,7 +2698,7 @@
         </w:trPr>
         <w:tc>
           <w:tcPr>
-            <w:tcW w:w="2655" w:type="dxa"/>
+            <w:tcW w:w="2127" w:type="dxa"/>
             <w:shd w:val="clear" w:color="auto" w:fill="auto"/>
             <w:tcMar>
               <w:top w:w="100" w:type="dxa"/>
@@ -2104,6 +2706,7 @@
               <w:bottom w:w="100" w:type="dxa"/>
               <w:right w:w="100" w:type="dxa"/>
             </w:tcMar>
+            <w:vAlign w:val="center"/>
           </w:tcPr>
           <w:p>
             <w:pPr>
@@ -2119,14 +2722,13 @@
               <w:jc w:val="center"/>
             </w:pPr>
             <w:r>
-              <w:lastRenderedPageBreak/>
               <w:t>Línea Base</w:t>
             </w:r>
           </w:p>
         </w:tc>
         <w:tc>
           <w:tcPr>
-            <w:tcW w:w="5136" w:type="dxa"/>
+            <w:tcW w:w="4961" w:type="dxa"/>
             <w:shd w:val="clear" w:color="auto" w:fill="auto"/>
             <w:tcMar>
               <w:top w:w="100" w:type="dxa"/>
@@ -2134,6 +2736,7 @@
               <w:bottom w:w="100" w:type="dxa"/>
               <w:right w:w="100" w:type="dxa"/>
             </w:tcMar>
+            <w:vAlign w:val="center"/>
           </w:tcPr>
           <w:p>
             <w:pPr>
@@ -2160,12 +2763,14 @@
               </w:rPr>
               <w:t>&lt;</w:t>
             </w:r>
+            <w:proofErr w:type="spellStart"/>
             <w:r>
               <w:rPr>
                 <w:lang w:val="es-ES"/>
               </w:rPr>
               <w:t>TipoLB</w:t>
             </w:r>
+            <w:proofErr w:type="spellEnd"/>
             <w:r>
               <w:rPr>
                 <w:lang w:val="es-ES"/>
@@ -2182,14 +2787,22 @@
               <w:rPr>
                 <w:lang w:val="es-ES"/>
               </w:rPr>
-              <w:t>v&lt;Versión</w:t>
-            </w:r>
+              <w:t>v&lt;</w:t>
+            </w:r>
+            <w:proofErr w:type="spellStart"/>
             <w:r>
               <w:rPr>
                 <w:lang w:val="es-ES"/>
               </w:rPr>
+              <w:t>Versión</w:t>
+            </w:r>
+            <w:r>
+              <w:rPr>
+                <w:lang w:val="es-ES"/>
+              </w:rPr>
               <w:t>LB</w:t>
             </w:r>
+            <w:proofErr w:type="spellEnd"/>
             <w:r>
               <w:rPr>
                 <w:lang w:val="es-ES"/>
@@ -2200,13 +2813,21 @@
               <w:rPr>
                 <w:lang w:val="es-ES"/>
               </w:rPr>
-              <w:t>.png</w:t>
-            </w:r>
+              <w:t>.</w:t>
+            </w:r>
+            <w:proofErr w:type="spellStart"/>
+            <w:r>
+              <w:rPr>
+                <w:lang w:val="es-ES"/>
+              </w:rPr>
+              <w:t>png</w:t>
+            </w:r>
+            <w:proofErr w:type="spellEnd"/>
           </w:p>
         </w:tc>
         <w:tc>
           <w:tcPr>
-            <w:tcW w:w="2979" w:type="dxa"/>
+            <w:tcW w:w="4536" w:type="dxa"/>
             <w:shd w:val="clear" w:color="auto" w:fill="auto"/>
             <w:tcMar>
               <w:top w:w="100" w:type="dxa"/>
@@ -2214,6 +2835,7 @@
               <w:bottom w:w="100" w:type="dxa"/>
               <w:right w:w="100" w:type="dxa"/>
             </w:tcMar>
+            <w:vAlign w:val="center"/>
           </w:tcPr>
           <w:p>
             <w:pPr>
@@ -2231,42 +2853,23 @@
                 <w:lang w:val="en-US"/>
               </w:rPr>
             </w:pPr>
-            <w:hyperlink r:id="rId15" w:history="1">
+            <w:hyperlink r:id="rId14" w:history="1">
               <w:r>
                 <w:rPr>
                   <w:rStyle w:val="Hipervnculo"/>
                   <w:lang w:val="en-US"/>
                 </w:rPr>
-                <w:t>ISW_Grupo8_4k1_2</w:t>
+                <w:t>ISW_Grupo8_4k1_2025/</w:t>
               </w:r>
+              <w:proofErr w:type="spellStart"/>
               <w:r>
                 <w:rPr>
                   <w:rStyle w:val="Hipervnculo"/>
                   <w:lang w:val="en-US"/>
                 </w:rPr>
-                <w:t>0</w:t>
+                <w:t>ISW_LineaBase</w:t>
               </w:r>
-              <w:r>
-                <w:rPr>
-                  <w:rStyle w:val="Hipervnculo"/>
-                  <w:lang w:val="en-US"/>
-                </w:rPr>
-                <w:t>25/ISW_LineaB</w:t>
-              </w:r>
-              <w:r>
-                <w:rPr>
-                  <w:rStyle w:val="Hipervnculo"/>
-                  <w:lang w:val="en-US"/>
-                </w:rPr>
-                <w:t>a</w:t>
-              </w:r>
-              <w:r>
-                <w:rPr>
-                  <w:rStyle w:val="Hipervnculo"/>
-                  <w:lang w:val="en-US"/>
-                </w:rPr>
-                <w:t>se at main · jmva03/ISW_Grupo8_4k1_2025</w:t>
-              </w:r>
+              <w:proofErr w:type="spellEnd"/>
             </w:hyperlink>
           </w:p>
         </w:tc>
@@ -2277,7 +2880,7 @@
         </w:trPr>
         <w:tc>
           <w:tcPr>
-            <w:tcW w:w="2655" w:type="dxa"/>
+            <w:tcW w:w="2127" w:type="dxa"/>
             <w:shd w:val="clear" w:color="auto" w:fill="auto"/>
             <w:tcMar>
               <w:top w:w="100" w:type="dxa"/>
@@ -2285,6 +2888,7 @@
               <w:bottom w:w="100" w:type="dxa"/>
               <w:right w:w="100" w:type="dxa"/>
             </w:tcMar>
+            <w:vAlign w:val="center"/>
           </w:tcPr>
           <w:p>
             <w:pPr>
@@ -2306,7 +2910,7 @@
         </w:tc>
         <w:tc>
           <w:tcPr>
-            <w:tcW w:w="5136" w:type="dxa"/>
+            <w:tcW w:w="4961" w:type="dxa"/>
             <w:shd w:val="clear" w:color="auto" w:fill="auto"/>
             <w:tcMar>
               <w:top w:w="100" w:type="dxa"/>
@@ -2314,6 +2918,7 @@
               <w:bottom w:w="100" w:type="dxa"/>
               <w:right w:w="100" w:type="dxa"/>
             </w:tcMar>
+            <w:vAlign w:val="center"/>
           </w:tcPr>
           <w:p>
             <w:pPr>
@@ -2362,7 +2967,7 @@
         </w:tc>
         <w:tc>
           <w:tcPr>
-            <w:tcW w:w="2979" w:type="dxa"/>
+            <w:tcW w:w="4536" w:type="dxa"/>
             <w:shd w:val="clear" w:color="auto" w:fill="auto"/>
             <w:tcMar>
               <w:top w:w="100" w:type="dxa"/>
@@ -2370,6 +2975,7 @@
               <w:bottom w:w="100" w:type="dxa"/>
               <w:right w:w="100" w:type="dxa"/>
             </w:tcMar>
+            <w:vAlign w:val="center"/>
           </w:tcPr>
           <w:p>
             <w:pPr>
@@ -2398,7 +3004,7 @@
       <w:tr>
         <w:tc>
           <w:tcPr>
-            <w:tcW w:w="2655" w:type="dxa"/>
+            <w:tcW w:w="2127" w:type="dxa"/>
             <w:shd w:val="clear" w:color="auto" w:fill="auto"/>
             <w:tcMar>
               <w:top w:w="100" w:type="dxa"/>
@@ -2406,6 +3012,7 @@
               <w:bottom w:w="100" w:type="dxa"/>
               <w:right w:w="100" w:type="dxa"/>
             </w:tcMar>
+            <w:vAlign w:val="center"/>
           </w:tcPr>
           <w:p>
             <w:pPr>
@@ -2427,7 +3034,7 @@
         </w:tc>
         <w:tc>
           <w:tcPr>
-            <w:tcW w:w="5136" w:type="dxa"/>
+            <w:tcW w:w="4961" w:type="dxa"/>
             <w:shd w:val="clear" w:color="auto" w:fill="auto"/>
             <w:tcMar>
               <w:top w:w="100" w:type="dxa"/>
@@ -2435,6 +3042,7 @@
               <w:bottom w:w="100" w:type="dxa"/>
               <w:right w:w="100" w:type="dxa"/>
             </w:tcMar>
+            <w:vAlign w:val="center"/>
           </w:tcPr>
           <w:p>
             <w:pPr>
@@ -2470,7 +3078,7 @@
         </w:tc>
         <w:tc>
           <w:tcPr>
-            <w:tcW w:w="2979" w:type="dxa"/>
+            <w:tcW w:w="4536" w:type="dxa"/>
             <w:shd w:val="clear" w:color="auto" w:fill="auto"/>
             <w:tcMar>
               <w:top w:w="100" w:type="dxa"/>
@@ -2478,6 +3086,7 @@
               <w:bottom w:w="100" w:type="dxa"/>
               <w:right w:w="100" w:type="dxa"/>
             </w:tcMar>
+            <w:vAlign w:val="center"/>
           </w:tcPr>
           <w:p>
             <w:pPr>
@@ -2495,15 +3104,157 @@
                 <w:lang w:val="en-US"/>
               </w:rPr>
             </w:pPr>
-            <w:hyperlink r:id="rId16" w:history="1">
+            <w:hyperlink r:id="rId15" w:history="1">
               <w:r>
                 <w:rPr>
                   <w:rStyle w:val="Hipervnculo"/>
                   <w:lang w:val="en-US"/>
                 </w:rPr>
-                <w:t>ISW_Grupo8_4k1_2025/ISW_Material/Programa at main · jmva03/ISW_Grupo8_4k1_2025</w:t>
+                <w:t>ISW_Grupo8_4k1_2025/</w:t>
               </w:r>
+              <w:proofErr w:type="spellStart"/>
+              <w:r>
+                <w:rPr>
+                  <w:rStyle w:val="Hipervnculo"/>
+                  <w:lang w:val="en-US"/>
+                </w:rPr>
+                <w:t>ISW_Material</w:t>
+              </w:r>
+              <w:proofErr w:type="spellEnd"/>
+              <w:r>
+                <w:rPr>
+                  <w:rStyle w:val="Hipervnculo"/>
+                  <w:lang w:val="en-US"/>
+                </w:rPr>
+                <w:t>/</w:t>
+              </w:r>
+              <w:proofErr w:type="spellStart"/>
+              <w:r>
+                <w:rPr>
+                  <w:rStyle w:val="Hipervnculo"/>
+                  <w:lang w:val="en-US"/>
+                </w:rPr>
+                <w:t>Programa</w:t>
+              </w:r>
+              <w:proofErr w:type="spellEnd"/>
             </w:hyperlink>
+          </w:p>
+        </w:tc>
+      </w:tr>
+      <w:tr>
+        <w:tc>
+          <w:tcPr>
+            <w:tcW w:w="2127" w:type="dxa"/>
+            <w:shd w:val="clear" w:color="auto" w:fill="auto"/>
+            <w:tcMar>
+              <w:top w:w="100" w:type="dxa"/>
+              <w:left w:w="100" w:type="dxa"/>
+              <w:bottom w:w="100" w:type="dxa"/>
+              <w:right w:w="100" w:type="dxa"/>
+            </w:tcMar>
+            <w:vAlign w:val="center"/>
+          </w:tcPr>
+          <w:p>
+            <w:pPr>
+              <w:widowControl w:val="0"/>
+              <w:pBdr>
+                <w:top w:val="nil"/>
+                <w:left w:val="nil"/>
+                <w:bottom w:val="nil"/>
+                <w:right w:val="nil"/>
+                <w:between w:val="nil"/>
+              </w:pBdr>
+              <w:spacing w:line="240" w:lineRule="auto"/>
+              <w:jc w:val="center"/>
+            </w:pPr>
+            <w:r>
+              <w:t>Bibliografía</w:t>
+            </w:r>
+          </w:p>
+        </w:tc>
+        <w:tc>
+          <w:tcPr>
+            <w:tcW w:w="4961" w:type="dxa"/>
+            <w:shd w:val="clear" w:color="auto" w:fill="auto"/>
+            <w:tcMar>
+              <w:top w:w="100" w:type="dxa"/>
+              <w:left w:w="100" w:type="dxa"/>
+              <w:bottom w:w="100" w:type="dxa"/>
+              <w:right w:w="100" w:type="dxa"/>
+            </w:tcMar>
+            <w:vAlign w:val="center"/>
+          </w:tcPr>
+          <w:p>
+            <w:pPr>
+              <w:widowControl w:val="0"/>
+              <w:pBdr>
+                <w:top w:val="nil"/>
+                <w:left w:val="nil"/>
+                <w:bottom w:val="nil"/>
+                <w:right w:val="nil"/>
+                <w:between w:val="nil"/>
+              </w:pBdr>
+              <w:spacing w:line="240" w:lineRule="auto"/>
+              <w:jc w:val="center"/>
+            </w:pPr>
+            <w:r>
+              <w:t>&lt;</w:t>
+            </w:r>
+            <w:proofErr w:type="spellStart"/>
+            <w:r>
+              <w:t>Nombre_Bibliografía</w:t>
+            </w:r>
+            <w:proofErr w:type="spellEnd"/>
+            <w:r>
+              <w:t>&gt;.</w:t>
+            </w:r>
+            <w:proofErr w:type="spellStart"/>
+            <w:r>
+              <w:t>pdf</w:t>
+            </w:r>
+            <w:proofErr w:type="spellEnd"/>
+          </w:p>
+        </w:tc>
+        <w:tc>
+          <w:tcPr>
+            <w:tcW w:w="4536" w:type="dxa"/>
+            <w:shd w:val="clear" w:color="auto" w:fill="auto"/>
+            <w:tcMar>
+              <w:top w:w="100" w:type="dxa"/>
+              <w:left w:w="100" w:type="dxa"/>
+              <w:bottom w:w="100" w:type="dxa"/>
+              <w:right w:w="100" w:type="dxa"/>
+            </w:tcMar>
+            <w:vAlign w:val="center"/>
+          </w:tcPr>
+          <w:p>
+            <w:pPr>
+              <w:widowControl w:val="0"/>
+              <w:pBdr>
+                <w:top w:val="nil"/>
+                <w:left w:val="nil"/>
+                <w:bottom w:val="nil"/>
+                <w:right w:val="nil"/>
+                <w:between w:val="nil"/>
+              </w:pBdr>
+              <w:spacing w:line="240" w:lineRule="auto"/>
+            </w:pPr>
+            <w:r>
+              <w:t>ISW_Grupo8_4k1_2025/</w:t>
+            </w:r>
+            <w:proofErr w:type="spellStart"/>
+            <w:r>
+              <w:t>ISW_Material</w:t>
+            </w:r>
+            <w:proofErr w:type="spellEnd"/>
+            <w:r>
+              <w:t>/</w:t>
+            </w:r>
+            <w:proofErr w:type="spellStart"/>
+            <w:r>
+              <w:t>Bibliografia</w:t>
+            </w:r>
+            <w:proofErr w:type="spellEnd"/>
           </w:p>
         </w:tc>
       </w:tr>
@@ -2518,6 +3269,14 @@
     </w:p>
     <w:p>
       <w:pPr>
+        <w:pStyle w:val="LO-normal"/>
+        <w:rPr>
+          <w:lang w:val="en-US"/>
+        </w:rPr>
+      </w:pPr>
+    </w:p>
+    <w:p>
+      <w:pPr>
         <w:pStyle w:val="Ttulo1"/>
         <w:jc w:val="center"/>
       </w:pPr>
@@ -2526,6 +3285,7 @@
           <w:i/>
           <w:u w:val="single"/>
         </w:rPr>
+        <w:lastRenderedPageBreak/>
         <w:t>Convenciones de nomenclatura</w:t>
       </w:r>
     </w:p>
@@ -2658,9 +3418,11 @@
             <w:r>
               <w:t>&lt;</w:t>
             </w:r>
-            <w:r>
-              <w:t>extensión</w:t>
-            </w:r>
+            <w:proofErr w:type="spellStart"/>
+            <w:r>
+              <w:t>ext</w:t>
+            </w:r>
+            <w:proofErr w:type="spellEnd"/>
             <w:r>
               <w:t>&gt;</w:t>
             </w:r>
@@ -2713,7 +3475,15 @@
               <w:jc w:val="center"/>
             </w:pPr>
             <w:r>
-              <w:t>&lt;TipoDeTrabajo&gt;</w:t>
+              <w:t>&lt;</w:t>
+            </w:r>
+            <w:proofErr w:type="spellStart"/>
+            <w:r>
+              <w:t>nro_TP</w:t>
+            </w:r>
+            <w:proofErr w:type="spellEnd"/>
+            <w:r>
+              <w:t>&gt;</w:t>
             </w:r>
           </w:p>
         </w:tc>
@@ -2732,11 +3502,14 @@
             <w:pPr>
               <w:pStyle w:val="LO-normal"/>
               <w:widowControl w:val="0"/>
+              <w:tabs>
+                <w:tab w:val="left" w:pos="613"/>
+              </w:tabs>
               <w:spacing w:line="240" w:lineRule="auto"/>
               <w:jc w:val="center"/>
             </w:pPr>
             <w:r>
-              <w:t>Identifica si el trabajo practico es evaluable o no evaluable.</w:t>
+              <w:t>Número entero que identifica al Trabajo Práctico</w:t>
             </w:r>
           </w:p>
         </w:tc>
@@ -2764,7 +3537,15 @@
               <w:jc w:val="center"/>
             </w:pPr>
             <w:r>
-              <w:t>&lt;TipoDeInv&gt;</w:t>
+              <w:t>&lt;</w:t>
+            </w:r>
+            <w:proofErr w:type="spellStart"/>
+            <w:r>
+              <w:t>nro_Clase</w:t>
+            </w:r>
+            <w:proofErr w:type="spellEnd"/>
+            <w:r>
+              <w:t>&gt;</w:t>
             </w:r>
           </w:p>
         </w:tc>
@@ -2783,12 +3564,17 @@
             <w:pPr>
               <w:pStyle w:val="LO-normal"/>
               <w:widowControl w:val="0"/>
+              <w:tabs>
+                <w:tab w:val="left" w:pos="613"/>
+              </w:tabs>
               <w:spacing w:line="240" w:lineRule="auto"/>
               <w:jc w:val="center"/>
             </w:pPr>
             <w:r>
-              <w:t>Identifica el tipo de investigación del trabajo, pudiendo ser poster o charla.</w:t>
-            </w:r>
+              <w:t>Número entero que identifica a la Clase</w:t>
+            </w:r>
+            <w:bookmarkStart w:id="4" w:name="_GoBack"/>
+            <w:bookmarkEnd w:id="4"/>
           </w:p>
         </w:tc>
       </w:tr>
@@ -2813,39 +3599,17 @@
               <w:widowControl w:val="0"/>
               <w:spacing w:line="240" w:lineRule="auto"/>
               <w:jc w:val="center"/>
-              <w:rPr>
-                <w:lang w:val="es-ES"/>
-              </w:rPr>
-            </w:pPr>
-            <w:r>
-              <w:rPr>
-                <w:lang w:val="es-ES"/>
-              </w:rPr>
+            </w:pPr>
+            <w:r>
               <w:t>&lt;</w:t>
             </w:r>
-            <w:r>
-              <w:rPr>
-                <w:lang w:val="es-ES"/>
-              </w:rPr>
-              <w:t xml:space="preserve"> </w:t>
-            </w:r>
-            <w:r>
-              <w:rPr>
-                <w:lang w:val="es-ES"/>
-              </w:rPr>
-              <w:t>TipoLB</w:t>
-            </w:r>
-            <w:r>
-              <w:rPr>
-                <w:lang w:val="es-ES"/>
-              </w:rPr>
-              <w:t xml:space="preserve"> </w:t>
-            </w:r>
-            <w:r>
-              <w:rPr>
-                <w:lang w:val="es-ES"/>
-              </w:rPr>
-              <w:t xml:space="preserve">&gt; </w:t>
+            <w:proofErr w:type="spellStart"/>
+            <w:r>
+              <w:t>TipoDeInv</w:t>
+            </w:r>
+            <w:proofErr w:type="spellEnd"/>
+            <w:r>
+              <w:t>&gt;</w:t>
             </w:r>
           </w:p>
         </w:tc>
@@ -2865,21 +3629,10 @@
               <w:pStyle w:val="LO-normal"/>
               <w:widowControl w:val="0"/>
               <w:spacing w:line="240" w:lineRule="auto"/>
-              <w:rPr>
-                <w:lang w:val="es-AR"/>
-              </w:rPr>
-            </w:pPr>
-            <w:r>
-              <w:rPr>
-                <w:lang w:val="es-AR"/>
-              </w:rPr>
-              <w:t xml:space="preserve">Da un contexto sobre el contenido que contiene la línea base, Por ejemplo si es UserS, indica que se otorgó retroalimentación acerca del trabajo practico de </w:t>
-            </w:r>
-            <w:r>
-              <w:rPr>
-                <w:lang w:val="es-AR"/>
-              </w:rPr>
-              <w:t>Historias de usuario.</w:t>
+              <w:jc w:val="center"/>
+            </w:pPr>
+            <w:r>
+              <w:t>Identifica el tipo de investigación del trabajo, pudiendo ser poster o charla.</w:t>
             </w:r>
           </w:p>
         </w:tc>
@@ -2905,15 +3658,26 @@
               <w:widowControl w:val="0"/>
               <w:spacing w:line="240" w:lineRule="auto"/>
               <w:jc w:val="center"/>
+            </w:pPr>
+            <w:r>
               <w:rPr>
                 <w:lang w:val="es-ES"/>
               </w:rPr>
-            </w:pPr>
+              <w:t>&lt;</w:t>
+            </w:r>
+            <w:proofErr w:type="spellStart"/>
             <w:r>
               <w:rPr>
                 <w:lang w:val="es-ES"/>
               </w:rPr>
-              <w:t>&lt; VersiónLB &gt;</w:t>
+              <w:t>TipoLB</w:t>
+            </w:r>
+            <w:proofErr w:type="spellEnd"/>
+            <w:r>
+              <w:rPr>
+                <w:lang w:val="es-ES"/>
+              </w:rPr>
+              <w:t xml:space="preserve">&gt; </w:t>
             </w:r>
           </w:p>
         </w:tc>
@@ -2934,15 +3698,40 @@
               <w:widowControl w:val="0"/>
               <w:spacing w:line="240" w:lineRule="auto"/>
               <w:jc w:val="center"/>
+            </w:pPr>
+            <w:r>
               <w:rPr>
                 <w:lang w:val="es-AR"/>
               </w:rPr>
-            </w:pPr>
+              <w:t xml:space="preserve">Da un contexto sobre el contenido que contiene la línea base, Por ejemplo si es </w:t>
+            </w:r>
+            <w:proofErr w:type="spellStart"/>
             <w:r>
               <w:rPr>
                 <w:lang w:val="es-AR"/>
               </w:rPr>
-              <w:t>Especificar la versión de línea base</w:t>
+              <w:t>UserS</w:t>
+            </w:r>
+            <w:proofErr w:type="spellEnd"/>
+            <w:r>
+              <w:rPr>
+                <w:lang w:val="es-AR"/>
+              </w:rPr>
+              <w:t xml:space="preserve">, indica que se otorgó retroalimentación acerca del trabajo </w:t>
+            </w:r>
+            <w:proofErr w:type="gramStart"/>
+            <w:r>
+              <w:rPr>
+                <w:lang w:val="es-AR"/>
+              </w:rPr>
+              <w:t>practico</w:t>
+            </w:r>
+            <w:proofErr w:type="gramEnd"/>
+            <w:r>
+              <w:rPr>
+                <w:lang w:val="es-AR"/>
+              </w:rPr>
+              <w:t xml:space="preserve"> de Historias de usuario.</w:t>
             </w:r>
           </w:p>
         </w:tc>
@@ -2978,12 +3767,14 @@
               </w:rPr>
               <w:t xml:space="preserve">&lt; </w:t>
             </w:r>
-            <w:r>
-              <w:rPr>
-                <w:iCs/>
-              </w:rPr>
-              <w:t>NroUser</w:t>
-            </w:r>
+            <w:proofErr w:type="spellStart"/>
+            <w:r>
+              <w:rPr>
+                <w:lang w:val="es-ES"/>
+              </w:rPr>
+              <w:t>VersiónLB</w:t>
+            </w:r>
+            <w:proofErr w:type="spellEnd"/>
             <w:r>
               <w:rPr>
                 <w:lang w:val="es-ES"/>
@@ -3016,25 +3807,7 @@
               <w:rPr>
                 <w:lang w:val="es-AR"/>
               </w:rPr>
-              <w:t xml:space="preserve">Identificador </w:t>
-            </w:r>
-            <w:r>
-              <w:rPr>
-                <w:lang w:val="es-AR"/>
-              </w:rPr>
-              <w:t>numérico</w:t>
-            </w:r>
-            <w:r>
-              <w:rPr>
-                <w:lang w:val="es-AR"/>
-              </w:rPr>
-              <w:t xml:space="preserve"> </w:t>
-            </w:r>
-            <w:r>
-              <w:rPr>
-                <w:lang w:val="es-AR"/>
-              </w:rPr>
-              <w:t>que se asignara a las historias de usuario para facilitar su seguimiento dentro del repositorio.</w:t>
+              <w:t>Especificar la versión de línea base</w:t>
             </w:r>
           </w:p>
         </w:tc>
@@ -3070,9 +3843,14 @@
               </w:rPr>
               <w:t xml:space="preserve">&lt; </w:t>
             </w:r>
-            <w:r>
-              <w:t>NombreUStory</w:t>
-            </w:r>
+            <w:proofErr w:type="spellStart"/>
+            <w:r>
+              <w:rPr>
+                <w:iCs/>
+              </w:rPr>
+              <w:t>NroUser</w:t>
+            </w:r>
+            <w:proofErr w:type="spellEnd"/>
             <w:r>
               <w:rPr>
                 <w:lang w:val="es-ES"/>
@@ -3106,7 +3884,7 @@
               <w:rPr>
                 <w:lang w:val="es-AR"/>
               </w:rPr>
-              <w:t>Titulo breve y descriptivo que nos permite sintetizar el objetivo que tiene la historia de usuario.</w:t>
+              <w:t>Identificador numérico que se asignara a las historias de usuario para facilitar su seguimiento dentro del repositorio.</w:t>
             </w:r>
           </w:p>
         </w:tc>
@@ -3140,7 +3918,18 @@
               <w:rPr>
                 <w:lang w:val="es-ES"/>
               </w:rPr>
-              <w:t>&lt;TemaDeLaClase&gt;</w:t>
+              <w:t xml:space="preserve">&lt; </w:t>
+            </w:r>
+            <w:proofErr w:type="spellStart"/>
+            <w:r>
+              <w:t>NombreUStory</w:t>
+            </w:r>
+            <w:proofErr w:type="spellEnd"/>
+            <w:r>
+              <w:rPr>
+                <w:lang w:val="es-ES"/>
+              </w:rPr>
+              <w:t xml:space="preserve"> &gt;</w:t>
             </w:r>
           </w:p>
         </w:tc>
@@ -3160,7 +3949,6 @@
               <w:pStyle w:val="LO-normal"/>
               <w:widowControl w:val="0"/>
               <w:spacing w:line="240" w:lineRule="auto"/>
-              <w:jc w:val="center"/>
               <w:rPr>
                 <w:lang w:val="es-AR"/>
               </w:rPr>
@@ -3169,7 +3957,7 @@
               <w:rPr>
                 <w:lang w:val="es-AR"/>
               </w:rPr>
-              <w:t>Nombre que va a describir el tema que se llevara acabo en clases, como el de requerimientos agiles</w:t>
+              <w:t>Titulo breve y descriptivo que nos permite sintetizar el objetivo que tiene la historia de usuario.</w:t>
             </w:r>
           </w:p>
         </w:tc>
@@ -3203,8 +3991,21 @@
               <w:rPr>
                 <w:lang w:val="es-ES"/>
               </w:rPr>
-              <w:lastRenderedPageBreak/>
-              <w:t>&lt;NroClase&gt;</w:t>
+              <w:t>&lt;</w:t>
+            </w:r>
+            <w:proofErr w:type="spellStart"/>
+            <w:r>
+              <w:rPr>
+                <w:lang w:val="es-ES"/>
+              </w:rPr>
+              <w:t>TemaDeLaClase</w:t>
+            </w:r>
+            <w:proofErr w:type="spellEnd"/>
+            <w:r>
+              <w:rPr>
+                <w:lang w:val="es-ES"/>
+              </w:rPr>
+              <w:t>&gt;</w:t>
             </w:r>
           </w:p>
         </w:tc>
@@ -3233,8 +4034,148 @@
               <w:rPr>
                 <w:lang w:val="es-AR"/>
               </w:rPr>
+              <w:t>Nombre que va a describir el tema que se llevara a</w:t>
+            </w:r>
+            <w:r>
+              <w:rPr>
+                <w:lang w:val="es-AR"/>
+              </w:rPr>
+              <w:t xml:space="preserve"> </w:t>
+            </w:r>
+            <w:r>
+              <w:rPr>
+                <w:lang w:val="es-AR"/>
+              </w:rPr>
+              <w:t>cabo en clases, como el de requerimientos agiles</w:t>
+            </w:r>
+          </w:p>
+        </w:tc>
+      </w:tr>
+      <w:tr>
+        <w:trPr>
+          <w:trHeight w:val="342"/>
+        </w:trPr>
+        <w:tc>
+          <w:tcPr>
+            <w:tcW w:w="4514" w:type="dxa"/>
+            <w:tcBorders>
+              <w:top w:val="single" w:sz="8" w:space="0" w:color="000000"/>
+              <w:left w:val="single" w:sz="8" w:space="0" w:color="000000"/>
+              <w:bottom w:val="single" w:sz="8" w:space="0" w:color="000000"/>
+              <w:right w:val="single" w:sz="8" w:space="0" w:color="000000"/>
+            </w:tcBorders>
+            <w:shd w:val="clear" w:color="auto" w:fill="auto"/>
+          </w:tcPr>
+          <w:p>
+            <w:pPr>
+              <w:pStyle w:val="LO-normal"/>
+              <w:widowControl w:val="0"/>
+              <w:spacing w:line="240" w:lineRule="auto"/>
+              <w:jc w:val="center"/>
+              <w:rPr>
+                <w:lang w:val="es-ES"/>
+              </w:rPr>
+            </w:pPr>
+            <w:r>
+              <w:rPr>
+                <w:lang w:val="es-ES"/>
+              </w:rPr>
+              <w:t>&lt;</w:t>
+            </w:r>
+            <w:proofErr w:type="spellStart"/>
+            <w:r>
+              <w:rPr>
+                <w:lang w:val="es-ES"/>
+              </w:rPr>
+              <w:t>NroClase</w:t>
+            </w:r>
+            <w:proofErr w:type="spellEnd"/>
+            <w:r>
+              <w:rPr>
+                <w:lang w:val="es-ES"/>
+              </w:rPr>
+              <w:t>&gt;</w:t>
+            </w:r>
+          </w:p>
+        </w:tc>
+        <w:tc>
+          <w:tcPr>
+            <w:tcW w:w="4501" w:type="dxa"/>
+            <w:tcBorders>
+              <w:top w:val="single" w:sz="8" w:space="0" w:color="000000"/>
+              <w:left w:val="single" w:sz="8" w:space="0" w:color="000000"/>
+              <w:bottom w:val="single" w:sz="8" w:space="0" w:color="000000"/>
+              <w:right w:val="single" w:sz="8" w:space="0" w:color="000000"/>
+            </w:tcBorders>
+            <w:shd w:val="clear" w:color="auto" w:fill="auto"/>
+          </w:tcPr>
+          <w:p>
+            <w:pPr>
+              <w:pStyle w:val="LO-normal"/>
+              <w:widowControl w:val="0"/>
+              <w:spacing w:line="240" w:lineRule="auto"/>
+              <w:jc w:val="center"/>
+              <w:rPr>
+                <w:lang w:val="es-AR"/>
+              </w:rPr>
+            </w:pPr>
+            <w:r>
+              <w:rPr>
+                <w:lang w:val="es-AR"/>
+              </w:rPr>
               <w:t>Número único secuencial que nos permite ordenar de manera cronológica las secciones de clase.</w:t>
             </w:r>
+          </w:p>
+        </w:tc>
+      </w:tr>
+      <w:tr>
+        <w:trPr>
+          <w:trHeight w:val="342"/>
+        </w:trPr>
+        <w:tc>
+          <w:tcPr>
+            <w:tcW w:w="4514" w:type="dxa"/>
+            <w:tcBorders>
+              <w:top w:val="single" w:sz="8" w:space="0" w:color="000000"/>
+              <w:left w:val="single" w:sz="8" w:space="0" w:color="000000"/>
+              <w:bottom w:val="single" w:sz="8" w:space="0" w:color="000000"/>
+              <w:right w:val="single" w:sz="8" w:space="0" w:color="000000"/>
+            </w:tcBorders>
+            <w:shd w:val="clear" w:color="auto" w:fill="auto"/>
+          </w:tcPr>
+          <w:p>
+            <w:pPr>
+              <w:pStyle w:val="LO-normal"/>
+              <w:widowControl w:val="0"/>
+              <w:spacing w:line="240" w:lineRule="auto"/>
+              <w:jc w:val="center"/>
+              <w:rPr>
+                <w:lang w:val="es-ES"/>
+              </w:rPr>
+            </w:pPr>
+          </w:p>
+        </w:tc>
+        <w:tc>
+          <w:tcPr>
+            <w:tcW w:w="4501" w:type="dxa"/>
+            <w:tcBorders>
+              <w:top w:val="single" w:sz="8" w:space="0" w:color="000000"/>
+              <w:left w:val="single" w:sz="8" w:space="0" w:color="000000"/>
+              <w:bottom w:val="single" w:sz="8" w:space="0" w:color="000000"/>
+              <w:right w:val="single" w:sz="8" w:space="0" w:color="000000"/>
+            </w:tcBorders>
+            <w:shd w:val="clear" w:color="auto" w:fill="auto"/>
+          </w:tcPr>
+          <w:p>
+            <w:pPr>
+              <w:pStyle w:val="LO-normal"/>
+              <w:widowControl w:val="0"/>
+              <w:spacing w:line="240" w:lineRule="auto"/>
+              <w:jc w:val="center"/>
+              <w:rPr>
+                <w:lang w:val="es-AR"/>
+              </w:rPr>
+            </w:pPr>
           </w:p>
         </w:tc>
       </w:tr>
@@ -3258,7 +4199,7 @@
       <w:r>
         <w:t xml:space="preserve"> </w:t>
       </w:r>
-      <w:hyperlink r:id="rId17" w:history="1">
+      <w:hyperlink r:id="rId16" w:history="1">
         <w:r>
           <w:rPr>
             <w:rStyle w:val="Hipervnculo"/>
@@ -3276,8 +4217,8 @@
           <w:u w:val="single"/>
         </w:rPr>
       </w:pPr>
-      <w:bookmarkStart w:id="4" w:name="_9yzm3g3dxe1f"/>
-      <w:bookmarkEnd w:id="4"/>
+      <w:bookmarkStart w:id="5" w:name="_9yzm3g3dxe1f"/>
+      <w:bookmarkEnd w:id="5"/>
       <w:r>
         <w:rPr>
           <w:i/>
@@ -3301,6 +4242,7 @@
         <w:jc w:val="center"/>
       </w:pPr>
       <w:r>
+        <w:lastRenderedPageBreak/>
         <w:t xml:space="preserve">Se establecerá una línea base </w:t>
       </w:r>
       <w:r>
@@ -3341,8 +4283,8 @@
 </file>
 
 <file path=word/numbering.xml><?xml version="1.0" encoding="utf-8"?>
-<w:numbering xmlns:wpc="http://schemas.microsoft.com/office/word/2010/wordprocessingCanvas" xmlns:cx="http://schemas.microsoft.com/office/drawing/2014/chartex" xmlns:cx1="http://schemas.microsoft.com/office/drawing/2015/9/8/chartex" xmlns:cx2="http://schemas.microsoft.com/office/drawing/2015/10/21/chartex" xmlns:cx3="http://schemas.microsoft.com/office/drawing/2016/5/9/chartex" xmlns:cx4="http://schemas.microsoft.com/office/drawing/2016/5/10/chartex" xmlns:cx5="http://schemas.microsoft.com/office/drawing/2016/5/11/chartex" xmlns:cx6="http://schemas.microsoft.com/office/drawing/2016/5/12/chartex" xmlns:cx7="http://schemas.microsoft.com/office/drawing/2016/5/13/chartex" xmlns:cx8="http://schemas.microsoft.com/office/drawing/2016/5/14/chartex" xmlns:mc="http://schemas.openxmlformats.org/markup-compatibility/2006" xmlns:aink="http://schemas.microsoft.com/office/drawing/2016/ink" xmlns:am3d="http://schemas.microsoft.com/office/drawing/2017/model3d" xmlns:o="urn:schemas-microsoft-com:office:office" xmlns:r="http://schemas.openxmlformats.org/officeDocument/2006/relationships" xmlns:m="http://schemas.openxmlformats.org/officeDocument/2006/math" xmlns:v="urn:schemas-microsoft-com:vml" xmlns:wp14="http://schemas.microsoft.com/office/word/2010/wordprocessingDrawing" xmlns:wp="http://schemas.openxmlformats.org/drawingml/2006/wordprocessingDrawing" xmlns:w10="urn:schemas-microsoft-com:office:word" xmlns:w="http://schemas.openxmlformats.org/wordprocessingml/2006/main" xmlns:w14="http://schemas.microsoft.com/office/word/2010/wordml" xmlns:w15="http://schemas.microsoft.com/office/word/2012/wordml" xmlns:w16cex="http://schemas.microsoft.com/office/word/2018/wordml/cex" xmlns:w16cid="http://schemas.microsoft.com/office/word/2016/wordml/cid" xmlns:w16="http://schemas.microsoft.com/office/word/2018/wordml" xmlns:w16sdtdh="http://schemas.microsoft.com/office/word/2020/wordml/sdtdatahash" xmlns:w16se="http://schemas.microsoft.com/office/word/2015/wordml/symex" xmlns:wpg="http://schemas.microsoft.com/office/word/2010/wordprocessingGroup" xmlns:wpi="http://schemas.microsoft.com/office/word/2010/wordprocessingInk" xmlns:wne="http://schemas.microsoft.com/office/word/2006/wordml" xmlns:wps="http://schemas.microsoft.com/office/word/2010/wordprocessingShape" mc:Ignorable="w14 w15 w16se w16cid w16 w16cex w16sdtdh wp14">
-  <w:abstractNum w:abstractNumId="0" w15:restartNumberingAfterBreak="0">
+<w:numbering xmlns:wpc="http://schemas.microsoft.com/office/word/2010/wordprocessingCanvas" xmlns:mc="http://schemas.openxmlformats.org/markup-compatibility/2006" xmlns:o="urn:schemas-microsoft-com:office:office" xmlns:r="http://schemas.openxmlformats.org/officeDocument/2006/relationships" xmlns:m="http://schemas.openxmlformats.org/officeDocument/2006/math" xmlns:v="urn:schemas-microsoft-com:vml" xmlns:wp14="http://schemas.microsoft.com/office/word/2010/wordprocessingDrawing" xmlns:wp="http://schemas.openxmlformats.org/drawingml/2006/wordprocessingDrawing" xmlns:w10="urn:schemas-microsoft-com:office:word" xmlns:w="http://schemas.openxmlformats.org/wordprocessingml/2006/main" xmlns:w14="http://schemas.microsoft.com/office/word/2010/wordml" xmlns:wpg="http://schemas.microsoft.com/office/word/2010/wordprocessingGroup" xmlns:wpi="http://schemas.microsoft.com/office/word/2010/wordprocessingInk" xmlns:wne="http://schemas.microsoft.com/office/word/2006/wordml" xmlns:wps="http://schemas.microsoft.com/office/word/2010/wordprocessingShape" mc:Ignorable="w14 wp14">
+  <w:abstractNum w:abstractNumId="0">
     <w:nsid w:val="272447EA"/>
     <w:multiLevelType w:val="multilevel"/>
     <w:tmpl w:val="55620E12"/>
@@ -3437,7 +4379,7 @@
       </w:pPr>
     </w:lvl>
   </w:abstractNum>
-  <w:abstractNum w:abstractNumId="1" w15:restartNumberingAfterBreak="0">
+  <w:abstractNum w:abstractNumId="1">
     <w:nsid w:val="5E577E65"/>
     <w:multiLevelType w:val="multilevel"/>
     <w:tmpl w:val="7A6AAB64"/>
@@ -3559,7 +4501,7 @@
       </w:rPr>
     </w:lvl>
   </w:abstractNum>
-  <w:abstractNum w:abstractNumId="2" w15:restartNumberingAfterBreak="0">
+  <w:abstractNum w:abstractNumId="2">
     <w:nsid w:val="694377B1"/>
     <w:multiLevelType w:val="multilevel"/>
     <w:tmpl w:val="3BE66CBC"/>
@@ -3682,7 +4624,7 @@
       </w:rPr>
     </w:lvl>
   </w:abstractNum>
-  <w:abstractNum w:abstractNumId="3" w15:restartNumberingAfterBreak="0">
+  <w:abstractNum w:abstractNumId="3">
     <w:nsid w:val="7ADD45CD"/>
     <w:multiLevelType w:val="multilevel"/>
     <w:tmpl w:val="322C0D4A"/>
@@ -3821,7 +4763,7 @@
 </file>
 
 <file path=word/styles.xml><?xml version="1.0" encoding="utf-8"?>
-<w:styles xmlns:mc="http://schemas.openxmlformats.org/markup-compatibility/2006" xmlns:r="http://schemas.openxmlformats.org/officeDocument/2006/relationships" xmlns:w="http://schemas.openxmlformats.org/wordprocessingml/2006/main" xmlns:w14="http://schemas.microsoft.com/office/word/2010/wordml" xmlns:w15="http://schemas.microsoft.com/office/word/2012/wordml" xmlns:w16cex="http://schemas.microsoft.com/office/word/2018/wordml/cex" xmlns:w16cid="http://schemas.microsoft.com/office/word/2016/wordml/cid" xmlns:w16="http://schemas.microsoft.com/office/word/2018/wordml" xmlns:w16sdtdh="http://schemas.microsoft.com/office/word/2020/wordml/sdtdatahash" xmlns:w16se="http://schemas.microsoft.com/office/word/2015/wordml/symex" mc:Ignorable="w14 w15 w16se w16cid w16 w16cex w16sdtdh">
+<w:styles xmlns:mc="http://schemas.openxmlformats.org/markup-compatibility/2006" xmlns:r="http://schemas.openxmlformats.org/officeDocument/2006/relationships" xmlns:w="http://schemas.openxmlformats.org/wordprocessingml/2006/main" xmlns:w14="http://schemas.microsoft.com/office/word/2010/wordml" mc:Ignorable="w14">
   <w:docDefaults>
     <w:rPrDefault>
       <w:rPr>
@@ -3832,383 +4774,144 @@
     </w:rPrDefault>
     <w:pPrDefault/>
   </w:docDefaults>
-  <w:latentStyles w:defLockedState="0" w:defUIPriority="99" w:defSemiHidden="0" w:defUnhideWhenUsed="0" w:defQFormat="0" w:count="376">
-    <w:lsdException w:name="Normal" w:uiPriority="0" w:qFormat="1"/>
-    <w:lsdException w:name="heading 1" w:uiPriority="9" w:qFormat="1"/>
-    <w:lsdException w:name="heading 2" w:semiHidden="1" w:uiPriority="9" w:unhideWhenUsed="1" w:qFormat="1"/>
-    <w:lsdException w:name="heading 3" w:semiHidden="1" w:uiPriority="9" w:unhideWhenUsed="1" w:qFormat="1"/>
-    <w:lsdException w:name="heading 4" w:semiHidden="1" w:uiPriority="9" w:unhideWhenUsed="1" w:qFormat="1"/>
-    <w:lsdException w:name="heading 5" w:semiHidden="1" w:uiPriority="9" w:unhideWhenUsed="1" w:qFormat="1"/>
-    <w:lsdException w:name="heading 6" w:semiHidden="1" w:uiPriority="9" w:unhideWhenUsed="1" w:qFormat="1"/>
-    <w:lsdException w:name="heading 7" w:semiHidden="1" w:uiPriority="9" w:unhideWhenUsed="1" w:qFormat="1"/>
-    <w:lsdException w:name="heading 8" w:semiHidden="1" w:uiPriority="9" w:unhideWhenUsed="1" w:qFormat="1"/>
-    <w:lsdException w:name="heading 9" w:semiHidden="1" w:uiPriority="9" w:unhideWhenUsed="1" w:qFormat="1"/>
-    <w:lsdException w:name="index 1" w:semiHidden="1" w:unhideWhenUsed="1"/>
-    <w:lsdException w:name="index 2" w:semiHidden="1" w:unhideWhenUsed="1"/>
-    <w:lsdException w:name="index 3" w:semiHidden="1" w:unhideWhenUsed="1"/>
-    <w:lsdException w:name="index 4" w:semiHidden="1" w:unhideWhenUsed="1"/>
-    <w:lsdException w:name="index 5" w:semiHidden="1" w:unhideWhenUsed="1"/>
-    <w:lsdException w:name="index 6" w:semiHidden="1" w:unhideWhenUsed="1"/>
-    <w:lsdException w:name="index 7" w:semiHidden="1" w:unhideWhenUsed="1"/>
-    <w:lsdException w:name="index 8" w:semiHidden="1" w:unhideWhenUsed="1"/>
-    <w:lsdException w:name="index 9" w:semiHidden="1" w:unhideWhenUsed="1"/>
-    <w:lsdException w:name="toc 1" w:semiHidden="1" w:uiPriority="39" w:unhideWhenUsed="1"/>
-    <w:lsdException w:name="toc 2" w:semiHidden="1" w:uiPriority="39" w:unhideWhenUsed="1"/>
-    <w:lsdException w:name="toc 3" w:semiHidden="1" w:uiPriority="39" w:unhideWhenUsed="1"/>
-    <w:lsdException w:name="toc 4" w:semiHidden="1" w:uiPriority="39" w:unhideWhenUsed="1"/>
-    <w:lsdException w:name="toc 5" w:semiHidden="1" w:uiPriority="39" w:unhideWhenUsed="1"/>
-    <w:lsdException w:name="toc 6" w:semiHidden="1" w:uiPriority="39" w:unhideWhenUsed="1"/>
-    <w:lsdException w:name="toc 7" w:semiHidden="1" w:uiPriority="39" w:unhideWhenUsed="1"/>
-    <w:lsdException w:name="toc 8" w:semiHidden="1" w:uiPriority="39" w:unhideWhenUsed="1"/>
-    <w:lsdException w:name="toc 9" w:semiHidden="1" w:uiPriority="39" w:unhideWhenUsed="1"/>
-    <w:lsdException w:name="Normal Indent" w:semiHidden="1" w:unhideWhenUsed="1"/>
-    <w:lsdException w:name="footnote text" w:semiHidden="1" w:unhideWhenUsed="1"/>
-    <w:lsdException w:name="annotation text" w:semiHidden="1" w:unhideWhenUsed="1"/>
-    <w:lsdException w:name="header" w:semiHidden="1" w:unhideWhenUsed="1"/>
-    <w:lsdException w:name="footer" w:semiHidden="1" w:unhideWhenUsed="1"/>
-    <w:lsdException w:name="index heading" w:semiHidden="1" w:unhideWhenUsed="1"/>
-    <w:lsdException w:name="caption" w:semiHidden="1" w:uiPriority="35" w:unhideWhenUsed="1" w:qFormat="1"/>
-    <w:lsdException w:name="table of figures" w:semiHidden="1" w:unhideWhenUsed="1"/>
-    <w:lsdException w:name="envelope address" w:semiHidden="1" w:unhideWhenUsed="1"/>
-    <w:lsdException w:name="envelope return" w:semiHidden="1" w:unhideWhenUsed="1"/>
-    <w:lsdException w:name="footnote reference" w:semiHidden="1" w:unhideWhenUsed="1"/>
-    <w:lsdException w:name="annotation reference" w:semiHidden="1" w:unhideWhenUsed="1"/>
-    <w:lsdException w:name="line number" w:semiHidden="1" w:unhideWhenUsed="1"/>
-    <w:lsdException w:name="page number" w:semiHidden="1" w:unhideWhenUsed="1"/>
-    <w:lsdException w:name="endnote reference" w:semiHidden="1" w:unhideWhenUsed="1"/>
-    <w:lsdException w:name="endnote text" w:semiHidden="1" w:unhideWhenUsed="1"/>
-    <w:lsdException w:name="table of authorities" w:semiHidden="1" w:unhideWhenUsed="1"/>
-    <w:lsdException w:name="macro" w:semiHidden="1" w:unhideWhenUsed="1"/>
-    <w:lsdException w:name="toa heading" w:semiHidden="1" w:unhideWhenUsed="1"/>
-    <w:lsdException w:name="List" w:semiHidden="1" w:unhideWhenUsed="1"/>
-    <w:lsdException w:name="List Bullet" w:semiHidden="1" w:unhideWhenUsed="1"/>
-    <w:lsdException w:name="List Number" w:semiHidden="1" w:unhideWhenUsed="1"/>
-    <w:lsdException w:name="List 2" w:semiHidden="1" w:unhideWhenUsed="1"/>
-    <w:lsdException w:name="List 3" w:semiHidden="1" w:unhideWhenUsed="1"/>
-    <w:lsdException w:name="List 4" w:semiHidden="1" w:unhideWhenUsed="1"/>
-    <w:lsdException w:name="List 5" w:semiHidden="1" w:unhideWhenUsed="1"/>
-    <w:lsdException w:name="List Bullet 2" w:semiHidden="1" w:unhideWhenUsed="1"/>
-    <w:lsdException w:name="List Bullet 3" w:semiHidden="1" w:unhideWhenUsed="1"/>
-    <w:lsdException w:name="List Bullet 4" w:semiHidden="1" w:unhideWhenUsed="1"/>
-    <w:lsdException w:name="List Bullet 5" w:semiHidden="1" w:unhideWhenUsed="1"/>
-    <w:lsdException w:name="List Number 2" w:semiHidden="1" w:unhideWhenUsed="1"/>
-    <w:lsdException w:name="List Number 3" w:semiHidden="1" w:unhideWhenUsed="1"/>
-    <w:lsdException w:name="List Number 4" w:semiHidden="1" w:unhideWhenUsed="1"/>
-    <w:lsdException w:name="List Number 5" w:semiHidden="1" w:unhideWhenUsed="1"/>
-    <w:lsdException w:name="Title" w:uiPriority="10" w:qFormat="1"/>
-    <w:lsdException w:name="Closing" w:semiHidden="1" w:unhideWhenUsed="1"/>
-    <w:lsdException w:name="Signature" w:semiHidden="1" w:unhideWhenUsed="1"/>
-    <w:lsdException w:name="Default Paragraph Font" w:semiHidden="1" w:uiPriority="1" w:unhideWhenUsed="1"/>
-    <w:lsdException w:name="Body Text" w:semiHidden="1" w:unhideWhenUsed="1"/>
-    <w:lsdException w:name="Body Text Indent" w:semiHidden="1" w:unhideWhenUsed="1"/>
-    <w:lsdException w:name="List Continue" w:semiHidden="1" w:unhideWhenUsed="1"/>
-    <w:lsdException w:name="List Continue 2" w:semiHidden="1" w:unhideWhenUsed="1"/>
-    <w:lsdException w:name="List Continue 3" w:semiHidden="1" w:unhideWhenUsed="1"/>
-    <w:lsdException w:name="List Continue 4" w:semiHidden="1" w:unhideWhenUsed="1"/>
-    <w:lsdException w:name="List Continue 5" w:semiHidden="1" w:unhideWhenUsed="1"/>
-    <w:lsdException w:name="Message Header" w:semiHidden="1" w:unhideWhenUsed="1"/>
-    <w:lsdException w:name="Subtitle" w:uiPriority="11" w:qFormat="1"/>
-    <w:lsdException w:name="Salutation" w:semiHidden="1" w:unhideWhenUsed="1"/>
-    <w:lsdException w:name="Date" w:semiHidden="1" w:unhideWhenUsed="1"/>
-    <w:lsdException w:name="Body Text First Indent" w:semiHidden="1" w:unhideWhenUsed="1"/>
-    <w:lsdException w:name="Body Text First Indent 2" w:semiHidden="1" w:unhideWhenUsed="1"/>
-    <w:lsdException w:name="Note Heading" w:semiHidden="1" w:unhideWhenUsed="1"/>
-    <w:lsdException w:name="Body Text 2" w:semiHidden="1" w:unhideWhenUsed="1"/>
-    <w:lsdException w:name="Body Text 3" w:semiHidden="1" w:unhideWhenUsed="1"/>
-    <w:lsdException w:name="Body Text Indent 2" w:semiHidden="1" w:unhideWhenUsed="1"/>
-    <w:lsdException w:name="Body Text Indent 3" w:semiHidden="1" w:unhideWhenUsed="1"/>
-    <w:lsdException w:name="Block Text" w:semiHidden="1" w:unhideWhenUsed="1"/>
-    <w:lsdException w:name="Hyperlink" w:semiHidden="1" w:unhideWhenUsed="1"/>
-    <w:lsdException w:name="FollowedHyperlink" w:semiHidden="1" w:unhideWhenUsed="1"/>
-    <w:lsdException w:name="Strong" w:uiPriority="22" w:qFormat="1"/>
-    <w:lsdException w:name="Emphasis" w:uiPriority="20" w:qFormat="1"/>
-    <w:lsdException w:name="Document Map" w:semiHidden="1" w:unhideWhenUsed="1"/>
-    <w:lsdException w:name="Plain Text" w:semiHidden="1" w:unhideWhenUsed="1"/>
-    <w:lsdException w:name="E-mail Signature" w:semiHidden="1" w:unhideWhenUsed="1"/>
-    <w:lsdException w:name="HTML Top of Form" w:semiHidden="1" w:unhideWhenUsed="1"/>
-    <w:lsdException w:name="HTML Bottom of Form" w:semiHidden="1" w:unhideWhenUsed="1"/>
-    <w:lsdException w:name="Normal (Web)" w:semiHidden="1" w:unhideWhenUsed="1"/>
-    <w:lsdException w:name="HTML Acronym" w:semiHidden="1" w:unhideWhenUsed="1"/>
-    <w:lsdException w:name="HTML Address" w:semiHidden="1" w:unhideWhenUsed="1"/>
-    <w:lsdException w:name="HTML Cite" w:semiHidden="1" w:unhideWhenUsed="1"/>
-    <w:lsdException w:name="HTML Code" w:semiHidden="1" w:unhideWhenUsed="1"/>
-    <w:lsdException w:name="HTML Definition" w:semiHidden="1" w:unhideWhenUsed="1"/>
-    <w:lsdException w:name="HTML Keyboard" w:semiHidden="1" w:unhideWhenUsed="1"/>
-    <w:lsdException w:name="HTML Preformatted" w:semiHidden="1" w:unhideWhenUsed="1"/>
-    <w:lsdException w:name="HTML Sample" w:semiHidden="1" w:unhideWhenUsed="1"/>
-    <w:lsdException w:name="HTML Typewriter" w:semiHidden="1" w:unhideWhenUsed="1"/>
-    <w:lsdException w:name="HTML Variable" w:semiHidden="1" w:unhideWhenUsed="1"/>
-    <w:lsdException w:name="Normal Table" w:semiHidden="1" w:unhideWhenUsed="1"/>
-    <w:lsdException w:name="annotation subject" w:semiHidden="1" w:unhideWhenUsed="1"/>
-    <w:lsdException w:name="No List" w:semiHidden="1" w:unhideWhenUsed="1"/>
-    <w:lsdException w:name="Outline List 1" w:semiHidden="1" w:unhideWhenUsed="1"/>
-    <w:lsdException w:name="Outline List 2" w:semiHidden="1" w:unhideWhenUsed="1"/>
-    <w:lsdException w:name="Outline List 3" w:semiHidden="1" w:unhideWhenUsed="1"/>
-    <w:lsdException w:name="Table Simple 1" w:semiHidden="1" w:unhideWhenUsed="1"/>
-    <w:lsdException w:name="Table Simple 2" w:semiHidden="1" w:unhideWhenUsed="1"/>
-    <w:lsdException w:name="Table Simple 3" w:semiHidden="1" w:unhideWhenUsed="1"/>
-    <w:lsdException w:name="Table Classic 1" w:semiHidden="1" w:unhideWhenUsed="1"/>
-    <w:lsdException w:name="Table Classic 2" w:semiHidden="1" w:unhideWhenUsed="1"/>
-    <w:lsdException w:name="Table Classic 3" w:semiHidden="1" w:unhideWhenUsed="1"/>
-    <w:lsdException w:name="Table Classic 4" w:semiHidden="1" w:unhideWhenUsed="1"/>
-    <w:lsdException w:name="Table Colorful 1" w:semiHidden="1" w:unhideWhenUsed="1"/>
-    <w:lsdException w:name="Table Colorful 2" w:semiHidden="1" w:unhideWhenUsed="1"/>
-    <w:lsdException w:name="Table Colorful 3" w:semiHidden="1" w:unhideWhenUsed="1"/>
-    <w:lsdException w:name="Table Columns 1" w:semiHidden="1" w:unhideWhenUsed="1"/>
-    <w:lsdException w:name="Table Columns 2" w:semiHidden="1" w:unhideWhenUsed="1"/>
-    <w:lsdException w:name="Table Columns 3" w:semiHidden="1" w:unhideWhenUsed="1"/>
-    <w:lsdException w:name="Table Columns 4" w:semiHidden="1" w:unhideWhenUsed="1"/>
-    <w:lsdException w:name="Table Columns 5" w:semiHidden="1" w:unhideWhenUsed="1"/>
-    <w:lsdException w:name="Table Grid 1" w:semiHidden="1" w:unhideWhenUsed="1"/>
-    <w:lsdException w:name="Table Grid 2" w:semiHidden="1" w:unhideWhenUsed="1"/>
-    <w:lsdException w:name="Table Grid 3" w:semiHidden="1" w:unhideWhenUsed="1"/>
-    <w:lsdException w:name="Table Grid 4" w:semiHidden="1" w:unhideWhenUsed="1"/>
-    <w:lsdException w:name="Table Grid 5" w:semiHidden="1" w:unhideWhenUsed="1"/>
-    <w:lsdException w:name="Table Grid 6" w:semiHidden="1" w:unhideWhenUsed="1"/>
-    <w:lsdException w:name="Table Grid 7" w:semiHidden="1" w:unhideWhenUsed="1"/>
-    <w:lsdException w:name="Table Grid 8" w:semiHidden="1" w:unhideWhenUsed="1"/>
-    <w:lsdException w:name="Table List 1" w:semiHidden="1" w:unhideWhenUsed="1"/>
-    <w:lsdException w:name="Table List 2" w:semiHidden="1" w:unhideWhenUsed="1"/>
-    <w:lsdException w:name="Table List 3" w:semiHidden="1" w:unhideWhenUsed="1"/>
-    <w:lsdException w:name="Table List 4" w:semiHidden="1" w:unhideWhenUsed="1"/>
-    <w:lsdException w:name="Table List 5" w:semiHidden="1" w:unhideWhenUsed="1"/>
-    <w:lsdException w:name="Table List 6" w:semiHidden="1" w:unhideWhenUsed="1"/>
-    <w:lsdException w:name="Table List 7" w:semiHidden="1" w:unhideWhenUsed="1"/>
-    <w:lsdException w:name="Table List 8" w:semiHidden="1" w:unhideWhenUsed="1"/>
-    <w:lsdException w:name="Table 3D effects 1" w:semiHidden="1" w:unhideWhenUsed="1"/>
-    <w:lsdException w:name="Table 3D effects 2" w:semiHidden="1" w:unhideWhenUsed="1"/>
-    <w:lsdException w:name="Table 3D effects 3" w:semiHidden="1" w:unhideWhenUsed="1"/>
-    <w:lsdException w:name="Table Contemporary" w:semiHidden="1" w:unhideWhenUsed="1"/>
-    <w:lsdException w:name="Table Elegant" w:semiHidden="1" w:unhideWhenUsed="1"/>
-    <w:lsdException w:name="Table Professional" w:semiHidden="1" w:unhideWhenUsed="1"/>
-    <w:lsdException w:name="Table Subtle 1" w:semiHidden="1" w:unhideWhenUsed="1"/>
-    <w:lsdException w:name="Table Subtle 2" w:semiHidden="1" w:unhideWhenUsed="1"/>
-    <w:lsdException w:name="Table Web 1" w:semiHidden="1" w:unhideWhenUsed="1"/>
-    <w:lsdException w:name="Table Web 2" w:semiHidden="1" w:unhideWhenUsed="1"/>
-    <w:lsdException w:name="Table Web 3" w:semiHidden="1" w:unhideWhenUsed="1"/>
-    <w:lsdException w:name="Balloon Text" w:semiHidden="1" w:unhideWhenUsed="1"/>
-    <w:lsdException w:name="Table Grid" w:uiPriority="39"/>
-    <w:lsdException w:name="Table Theme" w:semiHidden="1" w:unhideWhenUsed="1"/>
-    <w:lsdException w:name="Placeholder Text" w:semiHidden="1"/>
-    <w:lsdException w:name="No Spacing" w:uiPriority="1" w:qFormat="1"/>
-    <w:lsdException w:name="Light Shading" w:uiPriority="60"/>
-    <w:lsdException w:name="Light List" w:uiPriority="61"/>
-    <w:lsdException w:name="Light Grid" w:uiPriority="62"/>
-    <w:lsdException w:name="Medium Shading 1" w:uiPriority="63"/>
-    <w:lsdException w:name="Medium Shading 2" w:uiPriority="64"/>
-    <w:lsdException w:name="Medium List 1" w:uiPriority="65"/>
-    <w:lsdException w:name="Medium List 2" w:uiPriority="66"/>
-    <w:lsdException w:name="Medium Grid 1" w:uiPriority="67"/>
-    <w:lsdException w:name="Medium Grid 2" w:uiPriority="68"/>
-    <w:lsdException w:name="Medium Grid 3" w:uiPriority="69"/>
-    <w:lsdException w:name="Dark List" w:uiPriority="70"/>
-    <w:lsdException w:name="Colorful Shading" w:uiPriority="71"/>
-    <w:lsdException w:name="Colorful List" w:uiPriority="72"/>
-    <w:lsdException w:name="Colorful Grid" w:uiPriority="73"/>
-    <w:lsdException w:name="Light Shading Accent 1" w:uiPriority="60"/>
-    <w:lsdException w:name="Light List Accent 1" w:uiPriority="61"/>
-    <w:lsdException w:name="Light Grid Accent 1" w:uiPriority="62"/>
-    <w:lsdException w:name="Medium Shading 1 Accent 1" w:uiPriority="63"/>
-    <w:lsdException w:name="Medium Shading 2 Accent 1" w:uiPriority="64"/>
-    <w:lsdException w:name="Medium List 1 Accent 1" w:uiPriority="65"/>
-    <w:lsdException w:name="Revision" w:semiHidden="1"/>
-    <w:lsdException w:name="List Paragraph" w:uiPriority="34" w:qFormat="1"/>
-    <w:lsdException w:name="Quote" w:uiPriority="29" w:qFormat="1"/>
-    <w:lsdException w:name="Intense Quote" w:uiPriority="30" w:qFormat="1"/>
-    <w:lsdException w:name="Medium List 2 Accent 1" w:uiPriority="66"/>
-    <w:lsdException w:name="Medium Grid 1 Accent 1" w:uiPriority="67"/>
-    <w:lsdException w:name="Medium Grid 2 Accent 1" w:uiPriority="68"/>
-    <w:lsdException w:name="Medium Grid 3 Accent 1" w:uiPriority="69"/>
-    <w:lsdException w:name="Dark List Accent 1" w:uiPriority="70"/>
-    <w:lsdException w:name="Colorful Shading Accent 1" w:uiPriority="71"/>
-    <w:lsdException w:name="Colorful List Accent 1" w:uiPriority="72"/>
-    <w:lsdException w:name="Colorful Grid Accent 1" w:uiPriority="73"/>
-    <w:lsdException w:name="Light Shading Accent 2" w:uiPriority="60"/>
-    <w:lsdException w:name="Light List Accent 2" w:uiPriority="61"/>
-    <w:lsdException w:name="Light Grid Accent 2" w:uiPriority="62"/>
-    <w:lsdException w:name="Medium Shading 1 Accent 2" w:uiPriority="63"/>
-    <w:lsdException w:name="Medium Shading 2 Accent 2" w:uiPriority="64"/>
-    <w:lsdException w:name="Medium List 1 Accent 2" w:uiPriority="65"/>
-    <w:lsdException w:name="Medium List 2 Accent 2" w:uiPriority="66"/>
-    <w:lsdException w:name="Medium Grid 1 Accent 2" w:uiPriority="67"/>
-    <w:lsdException w:name="Medium Grid 2 Accent 2" w:uiPriority="68"/>
-    <w:lsdException w:name="Medium Grid 3 Accent 2" w:uiPriority="69"/>
-    <w:lsdException w:name="Dark List Accent 2" w:uiPriority="70"/>
-    <w:lsdException w:name="Colorful Shading Accent 2" w:uiPriority="71"/>
-    <w:lsdException w:name="Colorful List Accent 2" w:uiPriority="72"/>
-    <w:lsdException w:name="Colorful Grid Accent 2" w:uiPriority="73"/>
-    <w:lsdException w:name="Light Shading Accent 3" w:uiPriority="60"/>
-    <w:lsdException w:name="Light List Accent 3" w:uiPriority="61"/>
-    <w:lsdException w:name="Light Grid Accent 3" w:uiPriority="62"/>
-    <w:lsdException w:name="Medium Shading 1 Accent 3" w:uiPriority="63"/>
-    <w:lsdException w:name="Medium Shading 2 Accent 3" w:uiPriority="64"/>
-    <w:lsdException w:name="Medium List 1 Accent 3" w:uiPriority="65"/>
-    <w:lsdException w:name="Medium List 2 Accent 3" w:uiPriority="66"/>
-    <w:lsdException w:name="Medium Grid 1 Accent 3" w:uiPriority="67"/>
-    <w:lsdException w:name="Medium Grid 2 Accent 3" w:uiPriority="68"/>
-    <w:lsdException w:name="Medium Grid 3 Accent 3" w:uiPriority="69"/>
-    <w:lsdException w:name="Dark List Accent 3" w:uiPriority="70"/>
-    <w:lsdException w:name="Colorful Shading Accent 3" w:uiPriority="71"/>
-    <w:lsdException w:name="Colorful List Accent 3" w:uiPriority="72"/>
-    <w:lsdException w:name="Colorful Grid Accent 3" w:uiPriority="73"/>
-    <w:lsdException w:name="Light Shading Accent 4" w:uiPriority="60"/>
-    <w:lsdException w:name="Light List Accent 4" w:uiPriority="61"/>
-    <w:lsdException w:name="Light Grid Accent 4" w:uiPriority="62"/>
-    <w:lsdException w:name="Medium Shading 1 Accent 4" w:uiPriority="63"/>
-    <w:lsdException w:name="Medium Shading 2 Accent 4" w:uiPriority="64"/>
-    <w:lsdException w:name="Medium List 1 Accent 4" w:uiPriority="65"/>
-    <w:lsdException w:name="Medium List 2 Accent 4" w:uiPriority="66"/>
-    <w:lsdException w:name="Medium Grid 1 Accent 4" w:uiPriority="67"/>
-    <w:lsdException w:name="Medium Grid 2 Accent 4" w:uiPriority="68"/>
-    <w:lsdException w:name="Medium Grid 3 Accent 4" w:uiPriority="69"/>
-    <w:lsdException w:name="Dark List Accent 4" w:uiPriority="70"/>
-    <w:lsdException w:name="Colorful Shading Accent 4" w:uiPriority="71"/>
-    <w:lsdException w:name="Colorful List Accent 4" w:uiPriority="72"/>
-    <w:lsdException w:name="Colorful Grid Accent 4" w:uiPriority="73"/>
-    <w:lsdException w:name="Light Shading Accent 5" w:uiPriority="60"/>
-    <w:lsdException w:name="Light List Accent 5" w:uiPriority="61"/>
-    <w:lsdException w:name="Light Grid Accent 5" w:uiPriority="62"/>
-    <w:lsdException w:name="Medium Shading 1 Accent 5" w:uiPriority="63"/>
-    <w:lsdException w:name="Medium Shading 2 Accent 5" w:uiPriority="64"/>
-    <w:lsdException w:name="Medium List 1 Accent 5" w:uiPriority="65"/>
-    <w:lsdException w:name="Medium List 2 Accent 5" w:uiPriority="66"/>
-    <w:lsdException w:name="Medium Grid 1 Accent 5" w:uiPriority="67"/>
-    <w:lsdException w:name="Medium Grid 2 Accent 5" w:uiPriority="68"/>
-    <w:lsdException w:name="Medium Grid 3 Accent 5" w:uiPriority="69"/>
-    <w:lsdException w:name="Dark List Accent 5" w:uiPriority="70"/>
-    <w:lsdException w:name="Colorful Shading Accent 5" w:uiPriority="71"/>
-    <w:lsdException w:name="Colorful List Accent 5" w:uiPriority="72"/>
-    <w:lsdException w:name="Colorful Grid Accent 5" w:uiPriority="73"/>
-    <w:lsdException w:name="Light Shading Accent 6" w:uiPriority="60"/>
-    <w:lsdException w:name="Light List Accent 6" w:uiPriority="61"/>
-    <w:lsdException w:name="Light Grid Accent 6" w:uiPriority="62"/>
-    <w:lsdException w:name="Medium Shading 1 Accent 6" w:uiPriority="63"/>
-    <w:lsdException w:name="Medium Shading 2 Accent 6" w:uiPriority="64"/>
-    <w:lsdException w:name="Medium List 1 Accent 6" w:uiPriority="65"/>
-    <w:lsdException w:name="Medium List 2 Accent 6" w:uiPriority="66"/>
-    <w:lsdException w:name="Medium Grid 1 Accent 6" w:uiPriority="67"/>
-    <w:lsdException w:name="Medium Grid 2 Accent 6" w:uiPriority="68"/>
-    <w:lsdException w:name="Medium Grid 3 Accent 6" w:uiPriority="69"/>
-    <w:lsdException w:name="Dark List Accent 6" w:uiPriority="70"/>
-    <w:lsdException w:name="Colorful Shading Accent 6" w:uiPriority="71"/>
-    <w:lsdException w:name="Colorful List Accent 6" w:uiPriority="72"/>
-    <w:lsdException w:name="Colorful Grid Accent 6" w:uiPriority="73"/>
-    <w:lsdException w:name="Subtle Emphasis" w:uiPriority="19" w:qFormat="1"/>
-    <w:lsdException w:name="Intense Emphasis" w:uiPriority="21" w:qFormat="1"/>
-    <w:lsdException w:name="Subtle Reference" w:uiPriority="31" w:qFormat="1"/>
-    <w:lsdException w:name="Intense Reference" w:uiPriority="32" w:qFormat="1"/>
-    <w:lsdException w:name="Book Title" w:uiPriority="33" w:qFormat="1"/>
-    <w:lsdException w:name="Bibliography" w:semiHidden="1" w:uiPriority="37" w:unhideWhenUsed="1"/>
-    <w:lsdException w:name="TOC Heading" w:semiHidden="1" w:uiPriority="39" w:unhideWhenUsed="1" w:qFormat="1"/>
-    <w:lsdException w:name="Plain Table 1" w:uiPriority="41"/>
-    <w:lsdException w:name="Plain Table 2" w:uiPriority="42"/>
-    <w:lsdException w:name="Plain Table 3" w:uiPriority="43"/>
-    <w:lsdException w:name="Plain Table 4" w:uiPriority="44"/>
-    <w:lsdException w:name="Plain Table 5" w:uiPriority="45"/>
-    <w:lsdException w:name="Grid Table Light" w:uiPriority="40"/>
-    <w:lsdException w:name="Grid Table 1 Light" w:uiPriority="46"/>
-    <w:lsdException w:name="Grid Table 2" w:uiPriority="47"/>
-    <w:lsdException w:name="Grid Table 3" w:uiPriority="48"/>
-    <w:lsdException w:name="Grid Table 4" w:uiPriority="49"/>
-    <w:lsdException w:name="Grid Table 5 Dark" w:uiPriority="50"/>
-    <w:lsdException w:name="Grid Table 6 Colorful" w:uiPriority="51"/>
-    <w:lsdException w:name="Grid Table 7 Colorful" w:uiPriority="52"/>
-    <w:lsdException w:name="Grid Table 1 Light Accent 1" w:uiPriority="46"/>
-    <w:lsdException w:name="Grid Table 2 Accent 1" w:uiPriority="47"/>
-    <w:lsdException w:name="Grid Table 3 Accent 1" w:uiPriority="48"/>
-    <w:lsdException w:name="Grid Table 4 Accent 1" w:uiPriority="49"/>
-    <w:lsdException w:name="Grid Table 5 Dark Accent 1" w:uiPriority="50"/>
-    <w:lsdException w:name="Grid Table 6 Colorful Accent 1" w:uiPriority="51"/>
-    <w:lsdException w:name="Grid Table 7 Colorful Accent 1" w:uiPriority="52"/>
-    <w:lsdException w:name="Grid Table 1 Light Accent 2" w:uiPriority="46"/>
-    <w:lsdException w:name="Grid Table 2 Accent 2" w:uiPriority="47"/>
-    <w:lsdException w:name="Grid Table 3 Accent 2" w:uiPriority="48"/>
-    <w:lsdException w:name="Grid Table 4 Accent 2" w:uiPriority="49"/>
-    <w:lsdException w:name="Grid Table 5 Dark Accent 2" w:uiPriority="50"/>
-    <w:lsdException w:name="Grid Table 6 Colorful Accent 2" w:uiPriority="51"/>
-    <w:lsdException w:name="Grid Table 7 Colorful Accent 2" w:uiPriority="52"/>
-    <w:lsdException w:name="Grid Table 1 Light Accent 3" w:uiPriority="46"/>
-    <w:lsdException w:name="Grid Table 2 Accent 3" w:uiPriority="47"/>
-    <w:lsdException w:name="Grid Table 3 Accent 3" w:uiPriority="48"/>
-    <w:lsdException w:name="Grid Table 4 Accent 3" w:uiPriority="49"/>
-    <w:lsdException w:name="Grid Table 5 Dark Accent 3" w:uiPriority="50"/>
-    <w:lsdException w:name="Grid Table 6 Colorful Accent 3" w:uiPriority="51"/>
-    <w:lsdException w:name="Grid Table 7 Colorful Accent 3" w:uiPriority="52"/>
-    <w:lsdException w:name="Grid Table 1 Light Accent 4" w:uiPriority="46"/>
-    <w:lsdException w:name="Grid Table 2 Accent 4" w:uiPriority="47"/>
-    <w:lsdException w:name="Grid Table 3 Accent 4" w:uiPriority="48"/>
-    <w:lsdException w:name="Grid Table 4 Accent 4" w:uiPriority="49"/>
-    <w:lsdException w:name="Grid Table 5 Dark Accent 4" w:uiPriority="50"/>
-    <w:lsdException w:name="Grid Table 6 Colorful Accent 4" w:uiPriority="51"/>
-    <w:lsdException w:name="Grid Table 7 Colorful Accent 4" w:uiPriority="52"/>
-    <w:lsdException w:name="Grid Table 1 Light Accent 5" w:uiPriority="46"/>
-    <w:lsdException w:name="Grid Table 2 Accent 5" w:uiPriority="47"/>
-    <w:lsdException w:name="Grid Table 3 Accent 5" w:uiPriority="48"/>
-    <w:lsdException w:name="Grid Table 4 Accent 5" w:uiPriority="49"/>
-    <w:lsdException w:name="Grid Table 5 Dark Accent 5" w:uiPriority="50"/>
-    <w:lsdException w:name="Grid Table 6 Colorful Accent 5" w:uiPriority="51"/>
-    <w:lsdException w:name="Grid Table 7 Colorful Accent 5" w:uiPriority="52"/>
-    <w:lsdException w:name="Grid Table 1 Light Accent 6" w:uiPriority="46"/>
-    <w:lsdException w:name="Grid Table 2 Accent 6" w:uiPriority="47"/>
-    <w:lsdException w:name="Grid Table 3 Accent 6" w:uiPriority="48"/>
-    <w:lsdException w:name="Grid Table 4 Accent 6" w:uiPriority="49"/>
-    <w:lsdException w:name="Grid Table 5 Dark Accent 6" w:uiPriority="50"/>
-    <w:lsdException w:name="Grid Table 6 Colorful Accent 6" w:uiPriority="51"/>
-    <w:lsdException w:name="Grid Table 7 Colorful Accent 6" w:uiPriority="52"/>
-    <w:lsdException w:name="List Table 1 Light" w:uiPriority="46"/>
-    <w:lsdException w:name="List Table 2" w:uiPriority="47"/>
-    <w:lsdException w:name="List Table 3" w:uiPriority="48"/>
-    <w:lsdException w:name="List Table 4" w:uiPriority="49"/>
-    <w:lsdException w:name="List Table 5 Dark" w:uiPriority="50"/>
-    <w:lsdException w:name="List Table 6 Colorful" w:uiPriority="51"/>
-    <w:lsdException w:name="List Table 7 Colorful" w:uiPriority="52"/>
-    <w:lsdException w:name="List Table 1 Light Accent 1" w:uiPriority="46"/>
-    <w:lsdException w:name="List Table 2 Accent 1" w:uiPriority="47"/>
-    <w:lsdException w:name="List Table 3 Accent 1" w:uiPriority="48"/>
-    <w:lsdException w:name="List Table 4 Accent 1" w:uiPriority="49"/>
-    <w:lsdException w:name="List Table 5 Dark Accent 1" w:uiPriority="50"/>
-    <w:lsdException w:name="List Table 6 Colorful Accent 1" w:uiPriority="51"/>
-    <w:lsdException w:name="List Table 7 Colorful Accent 1" w:uiPriority="52"/>
-    <w:lsdException w:name="List Table 1 Light Accent 2" w:uiPriority="46"/>
-    <w:lsdException w:name="List Table 2 Accent 2" w:uiPriority="47"/>
-    <w:lsdException w:name="List Table 3 Accent 2" w:uiPriority="48"/>
-    <w:lsdException w:name="List Table 4 Accent 2" w:uiPriority="49"/>
-    <w:lsdException w:name="List Table 5 Dark Accent 2" w:uiPriority="50"/>
-    <w:lsdException w:name="List Table 6 Colorful Accent 2" w:uiPriority="51"/>
-    <w:lsdException w:name="List Table 7 Colorful Accent 2" w:uiPriority="52"/>
-    <w:lsdException w:name="List Table 1 Light Accent 3" w:uiPriority="46"/>
-    <w:lsdException w:name="List Table 2 Accent 3" w:uiPriority="47"/>
-    <w:lsdException w:name="List Table 3 Accent 3" w:uiPriority="48"/>
-    <w:lsdException w:name="List Table 4 Accent 3" w:uiPriority="49"/>
-    <w:lsdException w:name="List Table 5 Dark Accent 3" w:uiPriority="50"/>
-    <w:lsdException w:name="List Table 6 Colorful Accent 3" w:uiPriority="51"/>
-    <w:lsdException w:name="List Table 7 Colorful Accent 3" w:uiPriority="52"/>
-    <w:lsdException w:name="List Table 1 Light Accent 4" w:uiPriority="46"/>
-    <w:lsdException w:name="List Table 2 Accent 4" w:uiPriority="47"/>
-    <w:lsdException w:name="List Table 3 Accent 4" w:uiPriority="48"/>
-    <w:lsdException w:name="List Table 4 Accent 4" w:uiPriority="49"/>
-    <w:lsdException w:name="List Table 5 Dark Accent 4" w:uiPriority="50"/>
-    <w:lsdException w:name="List Table 6 Colorful Accent 4" w:uiPriority="51"/>
-    <w:lsdException w:name="List Table 7 Colorful Accent 4" w:uiPriority="52"/>
-    <w:lsdException w:name="List Table 1 Light Accent 5" w:uiPriority="46"/>
-    <w:lsdException w:name="List Table 2 Accent 5" w:uiPriority="47"/>
-    <w:lsdException w:name="List Table 3 Accent 5" w:uiPriority="48"/>
-    <w:lsdException w:name="List Table 4 Accent 5" w:uiPriority="49"/>
-    <w:lsdException w:name="List Table 5 Dark Accent 5" w:uiPriority="50"/>
-    <w:lsdException w:name="List Table 6 Colorful Accent 5" w:uiPriority="51"/>
-    <w:lsdException w:name="List Table 7 Colorful Accent 5" w:uiPriority="52"/>
-    <w:lsdException w:name="List Table 1 Light Accent 6" w:uiPriority="46"/>
-    <w:lsdException w:name="List Table 2 Accent 6" w:uiPriority="47"/>
-    <w:lsdException w:name="List Table 3 Accent 6" w:uiPriority="48"/>
-    <w:lsdException w:name="List Table 4 Accent 6" w:uiPriority="49"/>
-    <w:lsdException w:name="List Table 5 Dark Accent 6" w:uiPriority="50"/>
-    <w:lsdException w:name="List Table 6 Colorful Accent 6" w:uiPriority="51"/>
-    <w:lsdException w:name="List Table 7 Colorful Accent 6" w:uiPriority="52"/>
-    <w:lsdException w:name="Mention" w:semiHidden="1" w:unhideWhenUsed="1"/>
-    <w:lsdException w:name="Smart Hyperlink" w:semiHidden="1" w:unhideWhenUsed="1"/>
-    <w:lsdException w:name="Hashtag" w:semiHidden="1" w:unhideWhenUsed="1"/>
-    <w:lsdException w:name="Unresolved Mention" w:semiHidden="1" w:unhideWhenUsed="1"/>
-    <w:lsdException w:name="Smart Link" w:semiHidden="1" w:unhideWhenUsed="1"/>
+  <w:latentStyles w:defLockedState="0" w:defUIPriority="99" w:defSemiHidden="1" w:defUnhideWhenUsed="1" w:defQFormat="0" w:count="267">
+    <w:lsdException w:name="Normal" w:semiHidden="0" w:uiPriority="0" w:unhideWhenUsed="0" w:qFormat="1"/>
+    <w:lsdException w:name="heading 1" w:semiHidden="0" w:uiPriority="9" w:unhideWhenUsed="0" w:qFormat="1"/>
+    <w:lsdException w:name="heading 2" w:uiPriority="9" w:qFormat="1"/>
+    <w:lsdException w:name="heading 3" w:uiPriority="9" w:qFormat="1"/>
+    <w:lsdException w:name="heading 4" w:uiPriority="9" w:qFormat="1"/>
+    <w:lsdException w:name="heading 5" w:uiPriority="9" w:qFormat="1"/>
+    <w:lsdException w:name="heading 6" w:uiPriority="9" w:qFormat="1"/>
+    <w:lsdException w:name="heading 7" w:uiPriority="9" w:qFormat="1"/>
+    <w:lsdException w:name="heading 8" w:uiPriority="9" w:qFormat="1"/>
+    <w:lsdException w:name="heading 9" w:uiPriority="9" w:qFormat="1"/>
+    <w:lsdException w:name="toc 1" w:uiPriority="39"/>
+    <w:lsdException w:name="toc 2" w:uiPriority="39"/>
+    <w:lsdException w:name="toc 3" w:uiPriority="39"/>
+    <w:lsdException w:name="toc 4" w:uiPriority="39"/>
+    <w:lsdException w:name="toc 5" w:uiPriority="39"/>
+    <w:lsdException w:name="toc 6" w:uiPriority="39"/>
+    <w:lsdException w:name="toc 7" w:uiPriority="39"/>
+    <w:lsdException w:name="toc 8" w:uiPriority="39"/>
+    <w:lsdException w:name="toc 9" w:uiPriority="39"/>
+    <w:lsdException w:name="caption" w:uiPriority="35" w:qFormat="1"/>
+    <w:lsdException w:name="Title" w:semiHidden="0" w:uiPriority="10" w:unhideWhenUsed="0" w:qFormat="1"/>
+    <w:lsdException w:name="Default Paragraph Font" w:uiPriority="1"/>
+    <w:lsdException w:name="Subtitle" w:semiHidden="0" w:uiPriority="11" w:unhideWhenUsed="0" w:qFormat="1"/>
+    <w:lsdException w:name="Strong" w:semiHidden="0" w:uiPriority="22" w:unhideWhenUsed="0" w:qFormat="1"/>
+    <w:lsdException w:name="Emphasis" w:semiHidden="0" w:uiPriority="20" w:unhideWhenUsed="0" w:qFormat="1"/>
+    <w:lsdException w:name="Table Grid" w:semiHidden="0" w:uiPriority="39" w:unhideWhenUsed="0"/>
+    <w:lsdException w:name="Placeholder Text" w:unhideWhenUsed="0"/>
+    <w:lsdException w:name="No Spacing" w:semiHidden="0" w:uiPriority="1" w:unhideWhenUsed="0" w:qFormat="1"/>
+    <w:lsdException w:name="Light Shading" w:semiHidden="0" w:uiPriority="60" w:unhideWhenUsed="0"/>
+    <w:lsdException w:name="Light List" w:semiHidden="0" w:uiPriority="61" w:unhideWhenUsed="0"/>
+    <w:lsdException w:name="Light Grid" w:semiHidden="0" w:uiPriority="62" w:unhideWhenUsed="0"/>
+    <w:lsdException w:name="Medium Shading 1" w:semiHidden="0" w:uiPriority="63" w:unhideWhenUsed="0"/>
+    <w:lsdException w:name="Medium Shading 2" w:semiHidden="0" w:uiPriority="64" w:unhideWhenUsed="0"/>
+    <w:lsdException w:name="Medium List 1" w:semiHidden="0" w:uiPriority="65" w:unhideWhenUsed="0"/>
+    <w:lsdException w:name="Medium List 2" w:semiHidden="0" w:uiPriority="66" w:unhideWhenUsed="0"/>
+    <w:lsdException w:name="Medium Grid 1" w:semiHidden="0" w:uiPriority="67" w:unhideWhenUsed="0"/>
+    <w:lsdException w:name="Medium Grid 2" w:semiHidden="0" w:uiPriority="68" w:unhideWhenUsed="0"/>
+    <w:lsdException w:name="Medium Grid 3" w:semiHidden="0" w:uiPriority="69" w:unhideWhenUsed="0"/>
+    <w:lsdException w:name="Dark List" w:semiHidden="0" w:uiPriority="70" w:unhideWhenUsed="0"/>
+    <w:lsdException w:name="Colorful Shading" w:semiHidden="0" w:uiPriority="71" w:unhideWhenUsed="0"/>
+    <w:lsdException w:name="Colorful List" w:semiHidden="0" w:uiPriority="72" w:unhideWhenUsed="0"/>
+    <w:lsdException w:name="Colorful Grid" w:semiHidden="0" w:uiPriority="73" w:unhideWhenUsed="0"/>
+    <w:lsdException w:name="Light Shading Accent 1" w:semiHidden="0" w:uiPriority="60" w:unhideWhenUsed="0"/>
+    <w:lsdException w:name="Light List Accent 1" w:semiHidden="0" w:uiPriority="61" w:unhideWhenUsed="0"/>
+    <w:lsdException w:name="Light Grid Accent 1" w:semiHidden="0" w:uiPriority="62" w:unhideWhenUsed="0"/>
+    <w:lsdException w:name="Medium Shading 1 Accent 1" w:semiHidden="0" w:uiPriority="63" w:unhideWhenUsed="0"/>
+    <w:lsdException w:name="Medium Shading 2 Accent 1" w:semiHidden="0" w:uiPriority="64" w:unhideWhenUsed="0"/>
+    <w:lsdException w:name="Medium List 1 Accent 1" w:semiHidden="0" w:uiPriority="65" w:unhideWhenUsed="0"/>
+    <w:lsdException w:name="Revision" w:unhideWhenUsed="0"/>
+    <w:lsdException w:name="List Paragraph" w:semiHidden="0" w:uiPriority="34" w:unhideWhenUsed="0" w:qFormat="1"/>
+    <w:lsdException w:name="Quote" w:semiHidden="0" w:uiPriority="29" w:unhideWhenUsed="0" w:qFormat="1"/>
+    <w:lsdException w:name="Intense Quote" w:semiHidden="0" w:uiPriority="30" w:unhideWhenUsed="0" w:qFormat="1"/>
+    <w:lsdException w:name="Medium List 2 Accent 1" w:semiHidden="0" w:uiPriority="66" w:unhideWhenUsed="0"/>
+    <w:lsdException w:name="Medium Grid 1 Accent 1" w:semiHidden="0" w:uiPriority="67" w:unhideWhenUsed="0"/>
+    <w:lsdException w:name="Medium Grid 2 Accent 1" w:semiHidden="0" w:uiPriority="68" w:unhideWhenUsed="0"/>
+    <w:lsdException w:name="Medium Grid 3 Accent 1" w:semiHidden="0" w:uiPriority="69" w:unhideWhenUsed="0"/>
+    <w:lsdException w:name="Dark List Accent 1" w:semiHidden="0" w:uiPriority="70" w:unhideWhenUsed="0"/>
+    <w:lsdException w:name="Colorful Shading Accent 1" w:semiHidden="0" w:uiPriority="71" w:unhideWhenUsed="0"/>
+    <w:lsdException w:name="Colorful List Accent 1" w:semiHidden="0" w:uiPriority="72" w:unhideWhenUsed="0"/>
+    <w:lsdException w:name="Colorful Grid Accent 1" w:semiHidden="0" w:uiPriority="73" w:unhideWhenUsed="0"/>
+    <w:lsdException w:name="Light Shading Accent 2" w:semiHidden="0" w:uiPriority="60" w:unhideWhenUsed="0"/>
+    <w:lsdException w:name="Light List Accent 2" w:semiHidden="0" w:uiPriority="61" w:unhideWhenUsed="0"/>
+    <w:lsdException w:name="Light Grid Accent 2" w:semiHidden="0" w:uiPriority="62" w:unhideWhenUsed="0"/>
+    <w:lsdException w:name="Medium Shading 1 Accent 2" w:semiHidden="0" w:uiPriority="63" w:unhideWhenUsed="0"/>
+    <w:lsdException w:name="Medium Shading 2 Accent 2" w:semiHidden="0" w:uiPriority="64" w:unhideWhenUsed="0"/>
+    <w:lsdException w:name="Medium List 1 Accent 2" w:semiHidden="0" w:uiPriority="65" w:unhideWhenUsed="0"/>
+    <w:lsdException w:name="Medium List 2 Accent 2" w:semiHidden="0" w:uiPriority="66" w:unhideWhenUsed="0"/>
+    <w:lsdException w:name="Medium Grid 1 Accent 2" w:semiHidden="0" w:uiPriority="67" w:unhideWhenUsed="0"/>
+    <w:lsdException w:name="Medium Grid 2 Accent 2" w:semiHidden="0" w:uiPriority="68" w:unhideWhenUsed="0"/>
+    <w:lsdException w:name="Medium Grid 3 Accent 2" w:semiHidden="0" w:uiPriority="69" w:unhideWhenUsed="0"/>
+    <w:lsdException w:name="Dark List Accent 2" w:semiHidden="0" w:uiPriority="70" w:unhideWhenUsed="0"/>
+    <w:lsdException w:name="Colorful Shading Accent 2" w:semiHidden="0" w:uiPriority="71" w:unhideWhenUsed="0"/>
+    <w:lsdException w:name="Colorful List Accent 2" w:semiHidden="0" w:uiPriority="72" w:unhideWhenUsed="0"/>
+    <w:lsdException w:name="Colorful Grid Accent 2" w:semiHidden="0" w:uiPriority="73" w:unhideWhenUsed="0"/>
+    <w:lsdException w:name="Light Shading Accent 3" w:semiHidden="0" w:uiPriority="60" w:unhideWhenUsed="0"/>
+    <w:lsdException w:name="Light List Accent 3" w:semiHidden="0" w:uiPriority="61" w:unhideWhenUsed="0"/>
+    <w:lsdException w:name="Light Grid Accent 3" w:semiHidden="0" w:uiPriority="62" w:unhideWhenUsed="0"/>
+    <w:lsdException w:name="Medium Shading 1 Accent 3" w:semiHidden="0" w:uiPriority="63" w:unhideWhenUsed="0"/>
+    <w:lsdException w:name="Medium Shading 2 Accent 3" w:semiHidden="0" w:uiPriority="64" w:unhideWhenUsed="0"/>
+    <w:lsdException w:name="Medium List 1 Accent 3" w:semiHidden="0" w:uiPriority="65" w:unhideWhenUsed="0"/>
+    <w:lsdException w:name="Medium List 2 Accent 3" w:semiHidden="0" w:uiPriority="66" w:unhideWhenUsed="0"/>
+    <w:lsdException w:name="Medium Grid 1 Accent 3" w:semiHidden="0" w:uiPriority="67" w:unhideWhenUsed="0"/>
+    <w:lsdException w:name="Medium Grid 2 Accent 3" w:semiHidden="0" w:uiPriority="68" w:unhideWhenUsed="0"/>
+    <w:lsdException w:name="Medium Grid 3 Accent 3" w:semiHidden="0" w:uiPriority="69" w:unhideWhenUsed="0"/>
+    <w:lsdException w:name="Dark List Accent 3" w:semiHidden="0" w:uiPriority="70" w:unhideWhenUsed="0"/>
+    <w:lsdException w:name="Colorful Shading Accent 3" w:semiHidden="0" w:uiPriority="71" w:unhideWhenUsed="0"/>
+    <w:lsdException w:name="Colorful List Accent 3" w:semiHidden="0" w:uiPriority="72" w:unhideWhenUsed="0"/>
+    <w:lsdException w:name="Colorful Grid Accent 3" w:semiHidden="0" w:uiPriority="73" w:unhideWhenUsed="0"/>
+    <w:lsdException w:name="Light Shading Accent 4" w:semiHidden="0" w:uiPriority="60" w:unhideWhenUsed="0"/>
+    <w:lsdException w:name="Light List Accent 4" w:semiHidden="0" w:uiPriority="61" w:unhideWhenUsed="0"/>
+    <w:lsdException w:name="Light Grid Accent 4" w:semiHidden="0" w:uiPriority="62" w:unhideWhenUsed="0"/>
+    <w:lsdException w:name="Medium Shading 1 Accent 4" w:semiHidden="0" w:uiPriority="63" w:unhideWhenUsed="0"/>
+    <w:lsdException w:name="Medium Shading 2 Accent 4" w:semiHidden="0" w:uiPriority="64" w:unhideWhenUsed="0"/>
+    <w:lsdException w:name="Medium List 1 Accent 4" w:semiHidden="0" w:uiPriority="65" w:unhideWhenUsed="0"/>
+    <w:lsdException w:name="Medium List 2 Accent 4" w:semiHidden="0" w:uiPriority="66" w:unhideWhenUsed="0"/>
+    <w:lsdException w:name="Medium Grid 1 Accent 4" w:semiHidden="0" w:uiPriority="67" w:unhideWhenUsed="0"/>
+    <w:lsdException w:name="Medium Grid 2 Accent 4" w:semiHidden="0" w:uiPriority="68" w:unhideWhenUsed="0"/>
+    <w:lsdException w:name="Medium Grid 3 Accent 4" w:semiHidden="0" w:uiPriority="69" w:unhideWhenUsed="0"/>
+    <w:lsdException w:name="Dark List Accent 4" w:semiHidden="0" w:uiPriority="70" w:unhideWhenUsed="0"/>
+    <w:lsdException w:name="Colorful Shading Accent 4" w:semiHidden="0" w:uiPriority="71" w:unhideWhenUsed="0"/>
+    <w:lsdException w:name="Colorful List Accent 4" w:semiHidden="0" w:uiPriority="72" w:unhideWhenUsed="0"/>
+    <w:lsdException w:name="Colorful Grid Accent 4" w:semiHidden="0" w:uiPriority="73" w:unhideWhenUsed="0"/>
+    <w:lsdException w:name="Light Shading Accent 5" w:semiHidden="0" w:uiPriority="60" w:unhideWhenUsed="0"/>
+    <w:lsdException w:name="Light List Accent 5" w:semiHidden="0" w:uiPriority="61" w:unhideWhenUsed="0"/>
+    <w:lsdException w:name="Light Grid Accent 5" w:semiHidden="0" w:uiPriority="62" w:unhideWhenUsed="0"/>
+    <w:lsdException w:name="Medium Shading 1 Accent 5" w:semiHidden="0" w:uiPriority="63" w:unhideWhenUsed="0"/>
+    <w:lsdException w:name="Medium Shading 2 Accent 5" w:semiHidden="0" w:uiPriority="64" w:unhideWhenUsed="0"/>
+    <w:lsdException w:name="Medium List 1 Accent 5" w:semiHidden="0" w:uiPriority="65" w:unhideWhenUsed="0"/>
+    <w:lsdException w:name="Medium List 2 Accent 5" w:semiHidden="0" w:uiPriority="66" w:unhideWhenUsed="0"/>
+    <w:lsdException w:name="Medium Grid 1 Accent 5" w:semiHidden="0" w:uiPriority="67" w:unhideWhenUsed="0"/>
+    <w:lsdException w:name="Medium Grid 2 Accent 5" w:semiHidden="0" w:uiPriority="68" w:unhideWhenUsed="0"/>
+    <w:lsdException w:name="Medium Grid 3 Accent 5" w:semiHidden="0" w:uiPriority="69" w:unhideWhenUsed="0"/>
+    <w:lsdException w:name="Dark List Accent 5" w:semiHidden="0" w:uiPriority="70" w:unhideWhenUsed="0"/>
+    <w:lsdException w:name="Colorful Shading Accent 5" w:semiHidden="0" w:uiPriority="71" w:unhideWhenUsed="0"/>
+    <w:lsdException w:name="Colorful List Accent 5" w:semiHidden="0" w:uiPriority="72" w:unhideWhenUsed="0"/>
+    <w:lsdException w:name="Colorful Grid Accent 5" w:semiHidden="0" w:uiPriority="73" w:unhideWhenUsed="0"/>
+    <w:lsdException w:name="Light Shading Accent 6" w:semiHidden="0" w:uiPriority="60" w:unhideWhenUsed="0"/>
+    <w:lsdException w:name="Light List Accent 6" w:semiHidden="0" w:uiPriority="61" w:unhideWhenUsed="0"/>
+    <w:lsdException w:name="Light Grid Accent 6" w:semiHidden="0" w:uiPriority="62" w:unhideWhenUsed="0"/>
+    <w:lsdException w:name="Medium Shading 1 Accent 6" w:semiHidden="0" w:uiPriority="63" w:unhideWhenUsed="0"/>
+    <w:lsdException w:name="Medium Shading 2 Accent 6" w:semiHidden="0" w:uiPriority="64" w:unhideWhenUsed="0"/>
+    <w:lsdException w:name="Medium List 1 Accent 6" w:semiHidden="0" w:uiPriority="65" w:unhideWhenUsed="0"/>
+    <w:lsdException w:name="Medium List 2 Accent 6" w:semiHidden="0" w:uiPriority="66" w:unhideWhenUsed="0"/>
+    <w:lsdException w:name="Medium Grid 1 Accent 6" w:semiHidden="0" w:uiPriority="67" w:unhideWhenUsed="0"/>
+    <w:lsdException w:name="Medium Grid 2 Accent 6" w:semiHidden="0" w:uiPriority="68" w:unhideWhenUsed="0"/>
+    <w:lsdException w:name="Medium Grid 3 Accent 6" w:semiHidden="0" w:uiPriority="69" w:unhideWhenUsed="0"/>
+    <w:lsdException w:name="Dark List Accent 6" w:semiHidden="0" w:uiPriority="70" w:unhideWhenUsed="0"/>
+    <w:lsdException w:name="Colorful Shading Accent 6" w:semiHidden="0" w:uiPriority="71" w:unhideWhenUsed="0"/>
+    <w:lsdException w:name="Colorful List Accent 6" w:semiHidden="0" w:uiPriority="72" w:unhideWhenUsed="0"/>
+    <w:lsdException w:name="Colorful Grid Accent 6" w:semiHidden="0" w:uiPriority="73" w:unhideWhenUsed="0"/>
+    <w:lsdException w:name="Subtle Emphasis" w:semiHidden="0" w:uiPriority="19" w:unhideWhenUsed="0" w:qFormat="1"/>
+    <w:lsdException w:name="Intense Emphasis" w:semiHidden="0" w:uiPriority="21" w:unhideWhenUsed="0" w:qFormat="1"/>
+    <w:lsdException w:name="Subtle Reference" w:semiHidden="0" w:uiPriority="31" w:unhideWhenUsed="0" w:qFormat="1"/>
+    <w:lsdException w:name="Intense Reference" w:semiHidden="0" w:uiPriority="32" w:unhideWhenUsed="0" w:qFormat="1"/>
+    <w:lsdException w:name="Book Title" w:semiHidden="0" w:uiPriority="33" w:unhideWhenUsed="0" w:qFormat="1"/>
+    <w:lsdException w:name="Bibliography" w:uiPriority="37"/>
+    <w:lsdException w:name="TOC Heading" w:uiPriority="39" w:qFormat="1"/>
   </w:latentStyles>
   <w:style w:type="paragraph" w:default="1" w:styleId="Normal">
     <w:name w:val="Normal"/>
@@ -4831,7 +5534,7 @@
     <w:name w:val="List"/>
     <w:basedOn w:val="Textoindependiente"/>
   </w:style>
-  <w:style w:type="paragraph" w:styleId="Descripcin">
+  <w:style w:type="paragraph" w:styleId="Epgrafe">
     <w:name w:val="caption"/>
     <w:basedOn w:val="Normal"/>
     <w:qFormat/>
@@ -4914,6 +5617,926 @@
     <w:rPr>
       <w:color w:val="800080" w:themeColor="followedHyperlink"/>
       <w:u w:val="single"/>
+    </w:rPr>
+  </w:style>
+  <w:style w:type="paragraph" w:styleId="Textodeglobo">
+    <w:name w:val="Balloon Text"/>
+    <w:basedOn w:val="Normal"/>
+    <w:link w:val="TextodegloboCar"/>
+    <w:uiPriority w:val="99"/>
+    <w:semiHidden/>
+    <w:unhideWhenUsed/>
+    <w:rsid w:val="005905DB"/>
+    <w:pPr>
+      <w:spacing w:line="240" w:lineRule="auto"/>
+    </w:pPr>
+    <w:rPr>
+      <w:rFonts w:ascii="Tahoma" w:hAnsi="Tahoma" w:cs="Mangal"/>
+      <w:sz w:val="16"/>
+      <w:szCs w:val="14"/>
+    </w:rPr>
+  </w:style>
+  <w:style w:type="character" w:customStyle="1" w:styleId="TextodegloboCar">
+    <w:name w:val="Texto de globo Car"/>
+    <w:basedOn w:val="Fuentedeprrafopredeter"/>
+    <w:link w:val="Textodeglobo"/>
+    <w:uiPriority w:val="99"/>
+    <w:semiHidden/>
+    <w:rsid w:val="005905DB"/>
+    <w:rPr>
+      <w:rFonts w:ascii="Tahoma" w:hAnsi="Tahoma" w:cs="Mangal"/>
+      <w:sz w:val="16"/>
+      <w:szCs w:val="14"/>
+    </w:rPr>
+  </w:style>
+</w:styles>
+</file>
+
+<file path=word/stylesWithEffects.xml><?xml version="1.0" encoding="utf-8"?>
+<w:styles xmlns:wpc="http://schemas.microsoft.com/office/word/2010/wordprocessingCanvas" xmlns:mc="http://schemas.openxmlformats.org/markup-compatibility/2006" xmlns:o="urn:schemas-microsoft-com:office:office" xmlns:r="http://schemas.openxmlformats.org/officeDocument/2006/relationships" xmlns:m="http://schemas.openxmlformats.org/officeDocument/2006/math" xmlns:v="urn:schemas-microsoft-com:vml" xmlns:wp14="http://schemas.microsoft.com/office/word/2010/wordprocessingDrawing" xmlns:wp="http://schemas.openxmlformats.org/drawingml/2006/wordprocessingDrawing" xmlns:w10="urn:schemas-microsoft-com:office:word" xmlns:w="http://schemas.openxmlformats.org/wordprocessingml/2006/main" xmlns:w14="http://schemas.microsoft.com/office/word/2010/wordml" xmlns:wpg="http://schemas.microsoft.com/office/word/2010/wordprocessingGroup" xmlns:wpi="http://schemas.microsoft.com/office/word/2010/wordprocessingInk" xmlns:wne="http://schemas.microsoft.com/office/word/2006/wordml" xmlns:wps="http://schemas.microsoft.com/office/word/2010/wordprocessingShape" mc:Ignorable="w14 wp14">
+  <w:docDefaults>
+    <w:rPrDefault>
+      <w:rPr>
+        <w:rFonts w:ascii="Arial" w:eastAsia="Arial" w:hAnsi="Arial" w:cs="Arial"/>
+        <w:szCs w:val="22"/>
+        <w:lang w:val="es" w:eastAsia="zh-CN" w:bidi="hi-IN"/>
+      </w:rPr>
+    </w:rPrDefault>
+    <w:pPrDefault/>
+  </w:docDefaults>
+  <w:latentStyles w:defLockedState="0" w:defUIPriority="99" w:defSemiHidden="1" w:defUnhideWhenUsed="1" w:defQFormat="0" w:count="267">
+    <w:lsdException w:name="Normal" w:semiHidden="0" w:uiPriority="0" w:unhideWhenUsed="0" w:qFormat="1"/>
+    <w:lsdException w:name="heading 1" w:semiHidden="0" w:uiPriority="9" w:unhideWhenUsed="0" w:qFormat="1"/>
+    <w:lsdException w:name="heading 2" w:uiPriority="9" w:qFormat="1"/>
+    <w:lsdException w:name="heading 3" w:uiPriority="9" w:qFormat="1"/>
+    <w:lsdException w:name="heading 4" w:uiPriority="9" w:qFormat="1"/>
+    <w:lsdException w:name="heading 5" w:uiPriority="9" w:qFormat="1"/>
+    <w:lsdException w:name="heading 6" w:uiPriority="9" w:qFormat="1"/>
+    <w:lsdException w:name="heading 7" w:uiPriority="9" w:qFormat="1"/>
+    <w:lsdException w:name="heading 8" w:uiPriority="9" w:qFormat="1"/>
+    <w:lsdException w:name="heading 9" w:uiPriority="9" w:qFormat="1"/>
+    <w:lsdException w:name="toc 1" w:uiPriority="39"/>
+    <w:lsdException w:name="toc 2" w:uiPriority="39"/>
+    <w:lsdException w:name="toc 3" w:uiPriority="39"/>
+    <w:lsdException w:name="toc 4" w:uiPriority="39"/>
+    <w:lsdException w:name="toc 5" w:uiPriority="39"/>
+    <w:lsdException w:name="toc 6" w:uiPriority="39"/>
+    <w:lsdException w:name="toc 7" w:uiPriority="39"/>
+    <w:lsdException w:name="toc 8" w:uiPriority="39"/>
+    <w:lsdException w:name="toc 9" w:uiPriority="39"/>
+    <w:lsdException w:name="caption" w:uiPriority="35" w:qFormat="1"/>
+    <w:lsdException w:name="Title" w:semiHidden="0" w:uiPriority="10" w:unhideWhenUsed="0" w:qFormat="1"/>
+    <w:lsdException w:name="Default Paragraph Font" w:uiPriority="1"/>
+    <w:lsdException w:name="Subtitle" w:semiHidden="0" w:uiPriority="11" w:unhideWhenUsed="0" w:qFormat="1"/>
+    <w:lsdException w:name="Strong" w:semiHidden="0" w:uiPriority="22" w:unhideWhenUsed="0" w:qFormat="1"/>
+    <w:lsdException w:name="Emphasis" w:semiHidden="0" w:uiPriority="20" w:unhideWhenUsed="0" w:qFormat="1"/>
+    <w:lsdException w:name="Table Grid" w:semiHidden="0" w:uiPriority="39" w:unhideWhenUsed="0"/>
+    <w:lsdException w:name="Placeholder Text" w:unhideWhenUsed="0"/>
+    <w:lsdException w:name="No Spacing" w:semiHidden="0" w:uiPriority="1" w:unhideWhenUsed="0" w:qFormat="1"/>
+    <w:lsdException w:name="Light Shading" w:semiHidden="0" w:uiPriority="60" w:unhideWhenUsed="0"/>
+    <w:lsdException w:name="Light List" w:semiHidden="0" w:uiPriority="61" w:unhideWhenUsed="0"/>
+    <w:lsdException w:name="Light Grid" w:semiHidden="0" w:uiPriority="62" w:unhideWhenUsed="0"/>
+    <w:lsdException w:name="Medium Shading 1" w:semiHidden="0" w:uiPriority="63" w:unhideWhenUsed="0"/>
+    <w:lsdException w:name="Medium Shading 2" w:semiHidden="0" w:uiPriority="64" w:unhideWhenUsed="0"/>
+    <w:lsdException w:name="Medium List 1" w:semiHidden="0" w:uiPriority="65" w:unhideWhenUsed="0"/>
+    <w:lsdException w:name="Medium List 2" w:semiHidden="0" w:uiPriority="66" w:unhideWhenUsed="0"/>
+    <w:lsdException w:name="Medium Grid 1" w:semiHidden="0" w:uiPriority="67" w:unhideWhenUsed="0"/>
+    <w:lsdException w:name="Medium Grid 2" w:semiHidden="0" w:uiPriority="68" w:unhideWhenUsed="0"/>
+    <w:lsdException w:name="Medium Grid 3" w:semiHidden="0" w:uiPriority="69" w:unhideWhenUsed="0"/>
+    <w:lsdException w:name="Dark List" w:semiHidden="0" w:uiPriority="70" w:unhideWhenUsed="0"/>
+    <w:lsdException w:name="Colorful Shading" w:semiHidden="0" w:uiPriority="71" w:unhideWhenUsed="0"/>
+    <w:lsdException w:name="Colorful List" w:semiHidden="0" w:uiPriority="72" w:unhideWhenUsed="0"/>
+    <w:lsdException w:name="Colorful Grid" w:semiHidden="0" w:uiPriority="73" w:unhideWhenUsed="0"/>
+    <w:lsdException w:name="Light Shading Accent 1" w:semiHidden="0" w:uiPriority="60" w:unhideWhenUsed="0"/>
+    <w:lsdException w:name="Light List Accent 1" w:semiHidden="0" w:uiPriority="61" w:unhideWhenUsed="0"/>
+    <w:lsdException w:name="Light Grid Accent 1" w:semiHidden="0" w:uiPriority="62" w:unhideWhenUsed="0"/>
+    <w:lsdException w:name="Medium Shading 1 Accent 1" w:semiHidden="0" w:uiPriority="63" w:unhideWhenUsed="0"/>
+    <w:lsdException w:name="Medium Shading 2 Accent 1" w:semiHidden="0" w:uiPriority="64" w:unhideWhenUsed="0"/>
+    <w:lsdException w:name="Medium List 1 Accent 1" w:semiHidden="0" w:uiPriority="65" w:unhideWhenUsed="0"/>
+    <w:lsdException w:name="Revision" w:unhideWhenUsed="0"/>
+    <w:lsdException w:name="List Paragraph" w:semiHidden="0" w:uiPriority="34" w:unhideWhenUsed="0" w:qFormat="1"/>
+    <w:lsdException w:name="Quote" w:semiHidden="0" w:uiPriority="29" w:unhideWhenUsed="0" w:qFormat="1"/>
+    <w:lsdException w:name="Intense Quote" w:semiHidden="0" w:uiPriority="30" w:unhideWhenUsed="0" w:qFormat="1"/>
+    <w:lsdException w:name="Medium List 2 Accent 1" w:semiHidden="0" w:uiPriority="66" w:unhideWhenUsed="0"/>
+    <w:lsdException w:name="Medium Grid 1 Accent 1" w:semiHidden="0" w:uiPriority="67" w:unhideWhenUsed="0"/>
+    <w:lsdException w:name="Medium Grid 2 Accent 1" w:semiHidden="0" w:uiPriority="68" w:unhideWhenUsed="0"/>
+    <w:lsdException w:name="Medium Grid 3 Accent 1" w:semiHidden="0" w:uiPriority="69" w:unhideWhenUsed="0"/>
+    <w:lsdException w:name="Dark List Accent 1" w:semiHidden="0" w:uiPriority="70" w:unhideWhenUsed="0"/>
+    <w:lsdException w:name="Colorful Shading Accent 1" w:semiHidden="0" w:uiPriority="71" w:unhideWhenUsed="0"/>
+    <w:lsdException w:name="Colorful List Accent 1" w:semiHidden="0" w:uiPriority="72" w:unhideWhenUsed="0"/>
+    <w:lsdException w:name="Colorful Grid Accent 1" w:semiHidden="0" w:uiPriority="73" w:unhideWhenUsed="0"/>
+    <w:lsdException w:name="Light Shading Accent 2" w:semiHidden="0" w:uiPriority="60" w:unhideWhenUsed="0"/>
+    <w:lsdException w:name="Light List Accent 2" w:semiHidden="0" w:uiPriority="61" w:unhideWhenUsed="0"/>
+    <w:lsdException w:name="Light Grid Accent 2" w:semiHidden="0" w:uiPriority="62" w:unhideWhenUsed="0"/>
+    <w:lsdException w:name="Medium Shading 1 Accent 2" w:semiHidden="0" w:uiPriority="63" w:unhideWhenUsed="0"/>
+    <w:lsdException w:name="Medium Shading 2 Accent 2" w:semiHidden="0" w:uiPriority="64" w:unhideWhenUsed="0"/>
+    <w:lsdException w:name="Medium List 1 Accent 2" w:semiHidden="0" w:uiPriority="65" w:unhideWhenUsed="0"/>
+    <w:lsdException w:name="Medium List 2 Accent 2" w:semiHidden="0" w:uiPriority="66" w:unhideWhenUsed="0"/>
+    <w:lsdException w:name="Medium Grid 1 Accent 2" w:semiHidden="0" w:uiPriority="67" w:unhideWhenUsed="0"/>
+    <w:lsdException w:name="Medium Grid 2 Accent 2" w:semiHidden="0" w:uiPriority="68" w:unhideWhenUsed="0"/>
+    <w:lsdException w:name="Medium Grid 3 Accent 2" w:semiHidden="0" w:uiPriority="69" w:unhideWhenUsed="0"/>
+    <w:lsdException w:name="Dark List Accent 2" w:semiHidden="0" w:uiPriority="70" w:unhideWhenUsed="0"/>
+    <w:lsdException w:name="Colorful Shading Accent 2" w:semiHidden="0" w:uiPriority="71" w:unhideWhenUsed="0"/>
+    <w:lsdException w:name="Colorful List Accent 2" w:semiHidden="0" w:uiPriority="72" w:unhideWhenUsed="0"/>
+    <w:lsdException w:name="Colorful Grid Accent 2" w:semiHidden="0" w:uiPriority="73" w:unhideWhenUsed="0"/>
+    <w:lsdException w:name="Light Shading Accent 3" w:semiHidden="0" w:uiPriority="60" w:unhideWhenUsed="0"/>
+    <w:lsdException w:name="Light List Accent 3" w:semiHidden="0" w:uiPriority="61" w:unhideWhenUsed="0"/>
+    <w:lsdException w:name="Light Grid Accent 3" w:semiHidden="0" w:uiPriority="62" w:unhideWhenUsed="0"/>
+    <w:lsdException w:name="Medium Shading 1 Accent 3" w:semiHidden="0" w:uiPriority="63" w:unhideWhenUsed="0"/>
+    <w:lsdException w:name="Medium Shading 2 Accent 3" w:semiHidden="0" w:uiPriority="64" w:unhideWhenUsed="0"/>
+    <w:lsdException w:name="Medium List 1 Accent 3" w:semiHidden="0" w:uiPriority="65" w:unhideWhenUsed="0"/>
+    <w:lsdException w:name="Medium List 2 Accent 3" w:semiHidden="0" w:uiPriority="66" w:unhideWhenUsed="0"/>
+    <w:lsdException w:name="Medium Grid 1 Accent 3" w:semiHidden="0" w:uiPriority="67" w:unhideWhenUsed="0"/>
+    <w:lsdException w:name="Medium Grid 2 Accent 3" w:semiHidden="0" w:uiPriority="68" w:unhideWhenUsed="0"/>
+    <w:lsdException w:name="Medium Grid 3 Accent 3" w:semiHidden="0" w:uiPriority="69" w:unhideWhenUsed="0"/>
+    <w:lsdException w:name="Dark List Accent 3" w:semiHidden="0" w:uiPriority="70" w:unhideWhenUsed="0"/>
+    <w:lsdException w:name="Colorful Shading Accent 3" w:semiHidden="0" w:uiPriority="71" w:unhideWhenUsed="0"/>
+    <w:lsdException w:name="Colorful List Accent 3" w:semiHidden="0" w:uiPriority="72" w:unhideWhenUsed="0"/>
+    <w:lsdException w:name="Colorful Grid Accent 3" w:semiHidden="0" w:uiPriority="73" w:unhideWhenUsed="0"/>
+    <w:lsdException w:name="Light Shading Accent 4" w:semiHidden="0" w:uiPriority="60" w:unhideWhenUsed="0"/>
+    <w:lsdException w:name="Light List Accent 4" w:semiHidden="0" w:uiPriority="61" w:unhideWhenUsed="0"/>
+    <w:lsdException w:name="Light Grid Accent 4" w:semiHidden="0" w:uiPriority="62" w:unhideWhenUsed="0"/>
+    <w:lsdException w:name="Medium Shading 1 Accent 4" w:semiHidden="0" w:uiPriority="63" w:unhideWhenUsed="0"/>
+    <w:lsdException w:name="Medium Shading 2 Accent 4" w:semiHidden="0" w:uiPriority="64" w:unhideWhenUsed="0"/>
+    <w:lsdException w:name="Medium List 1 Accent 4" w:semiHidden="0" w:uiPriority="65" w:unhideWhenUsed="0"/>
+    <w:lsdException w:name="Medium List 2 Accent 4" w:semiHidden="0" w:uiPriority="66" w:unhideWhenUsed="0"/>
+    <w:lsdException w:name="Medium Grid 1 Accent 4" w:semiHidden="0" w:uiPriority="67" w:unhideWhenUsed="0"/>
+    <w:lsdException w:name="Medium Grid 2 Accent 4" w:semiHidden="0" w:uiPriority="68" w:unhideWhenUsed="0"/>
+    <w:lsdException w:name="Medium Grid 3 Accent 4" w:semiHidden="0" w:uiPriority="69" w:unhideWhenUsed="0"/>
+    <w:lsdException w:name="Dark List Accent 4" w:semiHidden="0" w:uiPriority="70" w:unhideWhenUsed="0"/>
+    <w:lsdException w:name="Colorful Shading Accent 4" w:semiHidden="0" w:uiPriority="71" w:unhideWhenUsed="0"/>
+    <w:lsdException w:name="Colorful List Accent 4" w:semiHidden="0" w:uiPriority="72" w:unhideWhenUsed="0"/>
+    <w:lsdException w:name="Colorful Grid Accent 4" w:semiHidden="0" w:uiPriority="73" w:unhideWhenUsed="0"/>
+    <w:lsdException w:name="Light Shading Accent 5" w:semiHidden="0" w:uiPriority="60" w:unhideWhenUsed="0"/>
+    <w:lsdException w:name="Light List Accent 5" w:semiHidden="0" w:uiPriority="61" w:unhideWhenUsed="0"/>
+    <w:lsdException w:name="Light Grid Accent 5" w:semiHidden="0" w:uiPriority="62" w:unhideWhenUsed="0"/>
+    <w:lsdException w:name="Medium Shading 1 Accent 5" w:semiHidden="0" w:uiPriority="63" w:unhideWhenUsed="0"/>
+    <w:lsdException w:name="Medium Shading 2 Accent 5" w:semiHidden="0" w:uiPriority="64" w:unhideWhenUsed="0"/>
+    <w:lsdException w:name="Medium List 1 Accent 5" w:semiHidden="0" w:uiPriority="65" w:unhideWhenUsed="0"/>
+    <w:lsdException w:name="Medium List 2 Accent 5" w:semiHidden="0" w:uiPriority="66" w:unhideWhenUsed="0"/>
+    <w:lsdException w:name="Medium Grid 1 Accent 5" w:semiHidden="0" w:uiPriority="67" w:unhideWhenUsed="0"/>
+    <w:lsdException w:name="Medium Grid 2 Accent 5" w:semiHidden="0" w:uiPriority="68" w:unhideWhenUsed="0"/>
+    <w:lsdException w:name="Medium Grid 3 Accent 5" w:semiHidden="0" w:uiPriority="69" w:unhideWhenUsed="0"/>
+    <w:lsdException w:name="Dark List Accent 5" w:semiHidden="0" w:uiPriority="70" w:unhideWhenUsed="0"/>
+    <w:lsdException w:name="Colorful Shading Accent 5" w:semiHidden="0" w:uiPriority="71" w:unhideWhenUsed="0"/>
+    <w:lsdException w:name="Colorful List Accent 5" w:semiHidden="0" w:uiPriority="72" w:unhideWhenUsed="0"/>
+    <w:lsdException w:name="Colorful Grid Accent 5" w:semiHidden="0" w:uiPriority="73" w:unhideWhenUsed="0"/>
+    <w:lsdException w:name="Light Shading Accent 6" w:semiHidden="0" w:uiPriority="60" w:unhideWhenUsed="0"/>
+    <w:lsdException w:name="Light List Accent 6" w:semiHidden="0" w:uiPriority="61" w:unhideWhenUsed="0"/>
+    <w:lsdException w:name="Light Grid Accent 6" w:semiHidden="0" w:uiPriority="62" w:unhideWhenUsed="0"/>
+    <w:lsdException w:name="Medium Shading 1 Accent 6" w:semiHidden="0" w:uiPriority="63" w:unhideWhenUsed="0"/>
+    <w:lsdException w:name="Medium Shading 2 Accent 6" w:semiHidden="0" w:uiPriority="64" w:unhideWhenUsed="0"/>
+    <w:lsdException w:name="Medium List 1 Accent 6" w:semiHidden="0" w:uiPriority="65" w:unhideWhenUsed="0"/>
+    <w:lsdException w:name="Medium List 2 Accent 6" w:semiHidden="0" w:uiPriority="66" w:unhideWhenUsed="0"/>
+    <w:lsdException w:name="Medium Grid 1 Accent 6" w:semiHidden="0" w:uiPriority="67" w:unhideWhenUsed="0"/>
+    <w:lsdException w:name="Medium Grid 2 Accent 6" w:semiHidden="0" w:uiPriority="68" w:unhideWhenUsed="0"/>
+    <w:lsdException w:name="Medium Grid 3 Accent 6" w:semiHidden="0" w:uiPriority="69" w:unhideWhenUsed="0"/>
+    <w:lsdException w:name="Dark List Accent 6" w:semiHidden="0" w:uiPriority="70" w:unhideWhenUsed="0"/>
+    <w:lsdException w:name="Colorful Shading Accent 6" w:semiHidden="0" w:uiPriority="71" w:unhideWhenUsed="0"/>
+    <w:lsdException w:name="Colorful List Accent 6" w:semiHidden="0" w:uiPriority="72" w:unhideWhenUsed="0"/>
+    <w:lsdException w:name="Colorful Grid Accent 6" w:semiHidden="0" w:uiPriority="73" w:unhideWhenUsed="0"/>
+    <w:lsdException w:name="Subtle Emphasis" w:semiHidden="0" w:uiPriority="19" w:unhideWhenUsed="0" w:qFormat="1"/>
+    <w:lsdException w:name="Intense Emphasis" w:semiHidden="0" w:uiPriority="21" w:unhideWhenUsed="0" w:qFormat="1"/>
+    <w:lsdException w:name="Subtle Reference" w:semiHidden="0" w:uiPriority="31" w:unhideWhenUsed="0" w:qFormat="1"/>
+    <w:lsdException w:name="Intense Reference" w:semiHidden="0" w:uiPriority="32" w:unhideWhenUsed="0" w:qFormat="1"/>
+    <w:lsdException w:name="Book Title" w:semiHidden="0" w:uiPriority="33" w:unhideWhenUsed="0" w:qFormat="1"/>
+    <w:lsdException w:name="Bibliography" w:uiPriority="37"/>
+    <w:lsdException w:name="TOC Heading" w:uiPriority="39" w:qFormat="1"/>
+  </w:latentStyles>
+  <w:style w:type="paragraph" w:default="1" w:styleId="Normal">
+    <w:name w:val="Normal"/>
+    <w:qFormat/>
+    <w:pPr>
+      <w:spacing w:line="276" w:lineRule="auto"/>
+    </w:pPr>
+    <w:rPr>
+      <w:sz w:val="22"/>
+    </w:rPr>
+  </w:style>
+  <w:style w:type="paragraph" w:styleId="Ttulo1">
+    <w:name w:val="heading 1"/>
+    <w:next w:val="LO-normal"/>
+    <w:uiPriority w:val="9"/>
+    <w:qFormat/>
+    <w:pPr>
+      <w:keepNext/>
+      <w:keepLines/>
+      <w:spacing w:before="400" w:after="120"/>
+      <w:outlineLvl w:val="0"/>
+    </w:pPr>
+    <w:rPr>
+      <w:sz w:val="40"/>
+      <w:szCs w:val="40"/>
+    </w:rPr>
+  </w:style>
+  <w:style w:type="paragraph" w:styleId="Ttulo2">
+    <w:name w:val="heading 2"/>
+    <w:next w:val="LO-normal"/>
+    <w:uiPriority w:val="9"/>
+    <w:semiHidden/>
+    <w:unhideWhenUsed/>
+    <w:qFormat/>
+    <w:pPr>
+      <w:keepNext/>
+      <w:keepLines/>
+      <w:spacing w:before="360" w:after="120"/>
+      <w:outlineLvl w:val="1"/>
+    </w:pPr>
+    <w:rPr>
+      <w:sz w:val="32"/>
+      <w:szCs w:val="32"/>
+    </w:rPr>
+  </w:style>
+  <w:style w:type="paragraph" w:styleId="Ttulo3">
+    <w:name w:val="heading 3"/>
+    <w:next w:val="LO-normal"/>
+    <w:uiPriority w:val="9"/>
+    <w:semiHidden/>
+    <w:unhideWhenUsed/>
+    <w:qFormat/>
+    <w:pPr>
+      <w:keepNext/>
+      <w:keepLines/>
+      <w:spacing w:before="320" w:after="80"/>
+      <w:outlineLvl w:val="2"/>
+    </w:pPr>
+    <w:rPr>
+      <w:color w:val="434343"/>
+      <w:sz w:val="28"/>
+      <w:szCs w:val="28"/>
+    </w:rPr>
+  </w:style>
+  <w:style w:type="paragraph" w:styleId="Ttulo4">
+    <w:name w:val="heading 4"/>
+    <w:next w:val="LO-normal"/>
+    <w:uiPriority w:val="9"/>
+    <w:semiHidden/>
+    <w:unhideWhenUsed/>
+    <w:qFormat/>
+    <w:pPr>
+      <w:keepNext/>
+      <w:keepLines/>
+      <w:spacing w:before="280" w:after="80"/>
+      <w:outlineLvl w:val="3"/>
+    </w:pPr>
+    <w:rPr>
+      <w:color w:val="666666"/>
+      <w:sz w:val="24"/>
+      <w:szCs w:val="24"/>
+    </w:rPr>
+  </w:style>
+  <w:style w:type="paragraph" w:styleId="Ttulo5">
+    <w:name w:val="heading 5"/>
+    <w:next w:val="LO-normal"/>
+    <w:uiPriority w:val="9"/>
+    <w:semiHidden/>
+    <w:unhideWhenUsed/>
+    <w:qFormat/>
+    <w:pPr>
+      <w:keepNext/>
+      <w:keepLines/>
+      <w:spacing w:before="240" w:after="80"/>
+      <w:outlineLvl w:val="4"/>
+    </w:pPr>
+    <w:rPr>
+      <w:color w:val="666666"/>
+      <w:sz w:val="22"/>
+    </w:rPr>
+  </w:style>
+  <w:style w:type="paragraph" w:styleId="Ttulo6">
+    <w:name w:val="heading 6"/>
+    <w:next w:val="LO-normal"/>
+    <w:uiPriority w:val="9"/>
+    <w:semiHidden/>
+    <w:unhideWhenUsed/>
+    <w:qFormat/>
+    <w:pPr>
+      <w:keepNext/>
+      <w:keepLines/>
+      <w:spacing w:before="240" w:after="80"/>
+      <w:outlineLvl w:val="5"/>
+    </w:pPr>
+    <w:rPr>
+      <w:i/>
+      <w:color w:val="666666"/>
+      <w:sz w:val="22"/>
+    </w:rPr>
+  </w:style>
+  <w:style w:type="character" w:default="1" w:styleId="Fuentedeprrafopredeter">
+    <w:name w:val="Default Paragraph Font"/>
+    <w:uiPriority w:val="1"/>
+    <w:semiHidden/>
+    <w:unhideWhenUsed/>
+  </w:style>
+  <w:style w:type="table" w:default="1" w:styleId="Tablanormal">
+    <w:name w:val="Normal Table"/>
+    <w:uiPriority w:val="99"/>
+    <w:semiHidden/>
+    <w:unhideWhenUsed/>
+    <w:tblPr>
+      <w:tblInd w:w="0" w:type="dxa"/>
+      <w:tblCellMar>
+        <w:top w:w="0" w:type="dxa"/>
+        <w:left w:w="108" w:type="dxa"/>
+        <w:bottom w:w="0" w:type="dxa"/>
+        <w:right w:w="108" w:type="dxa"/>
+      </w:tblCellMar>
+    </w:tblPr>
+  </w:style>
+  <w:style w:type="numbering" w:default="1" w:styleId="Sinlista">
+    <w:name w:val="No List"/>
+    <w:uiPriority w:val="99"/>
+    <w:semiHidden/>
+    <w:unhideWhenUsed/>
+  </w:style>
+  <w:style w:type="character" w:customStyle="1" w:styleId="ListLabel1">
+    <w:name w:val="ListLabel 1"/>
+    <w:qFormat/>
+    <w:rPr>
+      <w:u w:val="none"/>
+    </w:rPr>
+  </w:style>
+  <w:style w:type="character" w:customStyle="1" w:styleId="ListLabel2">
+    <w:name w:val="ListLabel 2"/>
+    <w:qFormat/>
+    <w:rPr>
+      <w:u w:val="none"/>
+    </w:rPr>
+  </w:style>
+  <w:style w:type="character" w:customStyle="1" w:styleId="ListLabel3">
+    <w:name w:val="ListLabel 3"/>
+    <w:qFormat/>
+    <w:rPr>
+      <w:u w:val="none"/>
+    </w:rPr>
+  </w:style>
+  <w:style w:type="character" w:customStyle="1" w:styleId="ListLabel4">
+    <w:name w:val="ListLabel 4"/>
+    <w:qFormat/>
+    <w:rPr>
+      <w:u w:val="none"/>
+    </w:rPr>
+  </w:style>
+  <w:style w:type="character" w:customStyle="1" w:styleId="ListLabel5">
+    <w:name w:val="ListLabel 5"/>
+    <w:qFormat/>
+    <w:rPr>
+      <w:u w:val="none"/>
+    </w:rPr>
+  </w:style>
+  <w:style w:type="character" w:customStyle="1" w:styleId="ListLabel6">
+    <w:name w:val="ListLabel 6"/>
+    <w:qFormat/>
+    <w:rPr>
+      <w:u w:val="none"/>
+    </w:rPr>
+  </w:style>
+  <w:style w:type="character" w:customStyle="1" w:styleId="ListLabel7">
+    <w:name w:val="ListLabel 7"/>
+    <w:qFormat/>
+    <w:rPr>
+      <w:u w:val="none"/>
+    </w:rPr>
+  </w:style>
+  <w:style w:type="character" w:customStyle="1" w:styleId="ListLabel8">
+    <w:name w:val="ListLabel 8"/>
+    <w:qFormat/>
+    <w:rPr>
+      <w:u w:val="none"/>
+    </w:rPr>
+  </w:style>
+  <w:style w:type="character" w:customStyle="1" w:styleId="ListLabel9">
+    <w:name w:val="ListLabel 9"/>
+    <w:qFormat/>
+    <w:rPr>
+      <w:u w:val="none"/>
+    </w:rPr>
+  </w:style>
+  <w:style w:type="character" w:customStyle="1" w:styleId="ListLabel10">
+    <w:name w:val="ListLabel 10"/>
+    <w:qFormat/>
+    <w:rPr>
+      <w:sz w:val="24"/>
+      <w:u w:val="none"/>
+    </w:rPr>
+  </w:style>
+  <w:style w:type="character" w:customStyle="1" w:styleId="ListLabel11">
+    <w:name w:val="ListLabel 11"/>
+    <w:qFormat/>
+    <w:rPr>
+      <w:u w:val="none"/>
+    </w:rPr>
+  </w:style>
+  <w:style w:type="character" w:customStyle="1" w:styleId="ListLabel12">
+    <w:name w:val="ListLabel 12"/>
+    <w:qFormat/>
+    <w:rPr>
+      <w:u w:val="none"/>
+    </w:rPr>
+  </w:style>
+  <w:style w:type="character" w:customStyle="1" w:styleId="ListLabel13">
+    <w:name w:val="ListLabel 13"/>
+    <w:qFormat/>
+    <w:rPr>
+      <w:u w:val="none"/>
+    </w:rPr>
+  </w:style>
+  <w:style w:type="character" w:customStyle="1" w:styleId="ListLabel14">
+    <w:name w:val="ListLabel 14"/>
+    <w:qFormat/>
+    <w:rPr>
+      <w:u w:val="none"/>
+    </w:rPr>
+  </w:style>
+  <w:style w:type="character" w:customStyle="1" w:styleId="ListLabel15">
+    <w:name w:val="ListLabel 15"/>
+    <w:qFormat/>
+    <w:rPr>
+      <w:u w:val="none"/>
+    </w:rPr>
+  </w:style>
+  <w:style w:type="character" w:customStyle="1" w:styleId="ListLabel16">
+    <w:name w:val="ListLabel 16"/>
+    <w:qFormat/>
+    <w:rPr>
+      <w:u w:val="none"/>
+    </w:rPr>
+  </w:style>
+  <w:style w:type="character" w:customStyle="1" w:styleId="ListLabel17">
+    <w:name w:val="ListLabel 17"/>
+    <w:qFormat/>
+    <w:rPr>
+      <w:u w:val="none"/>
+    </w:rPr>
+  </w:style>
+  <w:style w:type="character" w:customStyle="1" w:styleId="ListLabel18">
+    <w:name w:val="ListLabel 18"/>
+    <w:qFormat/>
+    <w:rPr>
+      <w:u w:val="none"/>
+    </w:rPr>
+  </w:style>
+  <w:style w:type="character" w:customStyle="1" w:styleId="ListLabel19">
+    <w:name w:val="ListLabel 19"/>
+    <w:qFormat/>
+    <w:rPr>
+      <w:sz w:val="24"/>
+      <w:u w:val="none"/>
+    </w:rPr>
+  </w:style>
+  <w:style w:type="character" w:customStyle="1" w:styleId="ListLabel20">
+    <w:name w:val="ListLabel 20"/>
+    <w:qFormat/>
+    <w:rPr>
+      <w:u w:val="none"/>
+    </w:rPr>
+  </w:style>
+  <w:style w:type="character" w:customStyle="1" w:styleId="ListLabel21">
+    <w:name w:val="ListLabel 21"/>
+    <w:qFormat/>
+    <w:rPr>
+      <w:u w:val="none"/>
+    </w:rPr>
+  </w:style>
+  <w:style w:type="character" w:customStyle="1" w:styleId="ListLabel22">
+    <w:name w:val="ListLabel 22"/>
+    <w:qFormat/>
+    <w:rPr>
+      <w:u w:val="none"/>
+    </w:rPr>
+  </w:style>
+  <w:style w:type="character" w:customStyle="1" w:styleId="ListLabel23">
+    <w:name w:val="ListLabel 23"/>
+    <w:qFormat/>
+    <w:rPr>
+      <w:u w:val="none"/>
+    </w:rPr>
+  </w:style>
+  <w:style w:type="character" w:customStyle="1" w:styleId="ListLabel24">
+    <w:name w:val="ListLabel 24"/>
+    <w:qFormat/>
+    <w:rPr>
+      <w:u w:val="none"/>
+    </w:rPr>
+  </w:style>
+  <w:style w:type="character" w:customStyle="1" w:styleId="ListLabel25">
+    <w:name w:val="ListLabel 25"/>
+    <w:qFormat/>
+    <w:rPr>
+      <w:u w:val="none"/>
+    </w:rPr>
+  </w:style>
+  <w:style w:type="character" w:customStyle="1" w:styleId="ListLabel26">
+    <w:name w:val="ListLabel 26"/>
+    <w:qFormat/>
+    <w:rPr>
+      <w:u w:val="none"/>
+    </w:rPr>
+  </w:style>
+  <w:style w:type="character" w:customStyle="1" w:styleId="ListLabel27">
+    <w:name w:val="ListLabel 27"/>
+    <w:qFormat/>
+    <w:rPr>
+      <w:u w:val="none"/>
+    </w:rPr>
+  </w:style>
+  <w:style w:type="character" w:customStyle="1" w:styleId="ListLabel28">
+    <w:name w:val="ListLabel 28"/>
+    <w:qFormat/>
+    <w:rPr>
+      <w:color w:val="0000FF"/>
+      <w:u w:val="single"/>
+    </w:rPr>
+  </w:style>
+  <w:style w:type="character" w:customStyle="1" w:styleId="EnlacedeInternet">
+    <w:name w:val="Enlace de Internet"/>
+    <w:rPr>
+      <w:color w:val="000080"/>
+      <w:u w:val="single"/>
+    </w:rPr>
+  </w:style>
+  <w:style w:type="character" w:customStyle="1" w:styleId="ListLabel29">
+    <w:name w:val="ListLabel 29"/>
+    <w:qFormat/>
+    <w:rPr>
+      <w:color w:val="1155CC"/>
+      <w:u w:val="single"/>
+    </w:rPr>
+  </w:style>
+  <w:style w:type="character" w:customStyle="1" w:styleId="ListLabel30">
+    <w:name w:val="ListLabel 30"/>
+    <w:qFormat/>
+    <w:rPr>
+      <w:rFonts w:cs="Wingdings"/>
+      <w:u w:val="none"/>
+    </w:rPr>
+  </w:style>
+  <w:style w:type="character" w:customStyle="1" w:styleId="ListLabel31">
+    <w:name w:val="ListLabel 31"/>
+    <w:qFormat/>
+    <w:rPr>
+      <w:rFonts w:cs="Wingdings 2"/>
+      <w:u w:val="none"/>
+    </w:rPr>
+  </w:style>
+  <w:style w:type="character" w:customStyle="1" w:styleId="ListLabel32">
+    <w:name w:val="ListLabel 32"/>
+    <w:qFormat/>
+    <w:rPr>
+      <w:rFonts w:cs="OpenSymbol"/>
+      <w:u w:val="none"/>
+    </w:rPr>
+  </w:style>
+  <w:style w:type="character" w:customStyle="1" w:styleId="ListLabel33">
+    <w:name w:val="ListLabel 33"/>
+    <w:qFormat/>
+    <w:rPr>
+      <w:rFonts w:cs="Wingdings"/>
+      <w:u w:val="none"/>
+    </w:rPr>
+  </w:style>
+  <w:style w:type="character" w:customStyle="1" w:styleId="ListLabel34">
+    <w:name w:val="ListLabel 34"/>
+    <w:qFormat/>
+    <w:rPr>
+      <w:rFonts w:cs="Wingdings 2"/>
+      <w:u w:val="none"/>
+    </w:rPr>
+  </w:style>
+  <w:style w:type="character" w:customStyle="1" w:styleId="ListLabel35">
+    <w:name w:val="ListLabel 35"/>
+    <w:qFormat/>
+    <w:rPr>
+      <w:rFonts w:cs="OpenSymbol"/>
+      <w:u w:val="none"/>
+    </w:rPr>
+  </w:style>
+  <w:style w:type="character" w:customStyle="1" w:styleId="ListLabel36">
+    <w:name w:val="ListLabel 36"/>
+    <w:qFormat/>
+    <w:rPr>
+      <w:rFonts w:cs="Wingdings"/>
+      <w:u w:val="none"/>
+    </w:rPr>
+  </w:style>
+  <w:style w:type="character" w:customStyle="1" w:styleId="ListLabel37">
+    <w:name w:val="ListLabel 37"/>
+    <w:qFormat/>
+    <w:rPr>
+      <w:rFonts w:cs="Wingdings 2"/>
+      <w:u w:val="none"/>
+    </w:rPr>
+  </w:style>
+  <w:style w:type="character" w:customStyle="1" w:styleId="ListLabel38">
+    <w:name w:val="ListLabel 38"/>
+    <w:qFormat/>
+    <w:rPr>
+      <w:rFonts w:cs="OpenSymbol"/>
+      <w:u w:val="none"/>
+    </w:rPr>
+  </w:style>
+  <w:style w:type="character" w:customStyle="1" w:styleId="ListLabel39">
+    <w:name w:val="ListLabel 39"/>
+    <w:qFormat/>
+    <w:rPr>
+      <w:rFonts w:cs="Wingdings"/>
+      <w:sz w:val="24"/>
+      <w:u w:val="none"/>
+    </w:rPr>
+  </w:style>
+  <w:style w:type="character" w:customStyle="1" w:styleId="ListLabel40">
+    <w:name w:val="ListLabel 40"/>
+    <w:qFormat/>
+    <w:rPr>
+      <w:rFonts w:cs="Wingdings 2"/>
+      <w:u w:val="none"/>
+    </w:rPr>
+  </w:style>
+  <w:style w:type="character" w:customStyle="1" w:styleId="ListLabel41">
+    <w:name w:val="ListLabel 41"/>
+    <w:qFormat/>
+    <w:rPr>
+      <w:rFonts w:cs="OpenSymbol"/>
+      <w:u w:val="none"/>
+    </w:rPr>
+  </w:style>
+  <w:style w:type="character" w:customStyle="1" w:styleId="ListLabel42">
+    <w:name w:val="ListLabel 42"/>
+    <w:qFormat/>
+    <w:rPr>
+      <w:rFonts w:cs="Wingdings"/>
+      <w:u w:val="none"/>
+    </w:rPr>
+  </w:style>
+  <w:style w:type="character" w:customStyle="1" w:styleId="ListLabel43">
+    <w:name w:val="ListLabel 43"/>
+    <w:qFormat/>
+    <w:rPr>
+      <w:rFonts w:cs="Wingdings 2"/>
+      <w:u w:val="none"/>
+    </w:rPr>
+  </w:style>
+  <w:style w:type="character" w:customStyle="1" w:styleId="ListLabel44">
+    <w:name w:val="ListLabel 44"/>
+    <w:qFormat/>
+    <w:rPr>
+      <w:rFonts w:cs="OpenSymbol"/>
+      <w:u w:val="none"/>
+    </w:rPr>
+  </w:style>
+  <w:style w:type="character" w:customStyle="1" w:styleId="ListLabel45">
+    <w:name w:val="ListLabel 45"/>
+    <w:qFormat/>
+    <w:rPr>
+      <w:rFonts w:cs="Wingdings"/>
+      <w:u w:val="none"/>
+    </w:rPr>
+  </w:style>
+  <w:style w:type="character" w:customStyle="1" w:styleId="ListLabel46">
+    <w:name w:val="ListLabel 46"/>
+    <w:qFormat/>
+    <w:rPr>
+      <w:rFonts w:cs="Wingdings 2"/>
+      <w:u w:val="none"/>
+    </w:rPr>
+  </w:style>
+  <w:style w:type="character" w:customStyle="1" w:styleId="ListLabel47">
+    <w:name w:val="ListLabel 47"/>
+    <w:qFormat/>
+    <w:rPr>
+      <w:rFonts w:cs="OpenSymbol"/>
+      <w:u w:val="none"/>
+    </w:rPr>
+  </w:style>
+  <w:style w:type="character" w:customStyle="1" w:styleId="ListLabel48">
+    <w:name w:val="ListLabel 48"/>
+    <w:qFormat/>
+    <w:rPr>
+      <w:rFonts w:cs="Wingdings"/>
+      <w:sz w:val="24"/>
+      <w:u w:val="none"/>
+    </w:rPr>
+  </w:style>
+  <w:style w:type="character" w:customStyle="1" w:styleId="ListLabel49">
+    <w:name w:val="ListLabel 49"/>
+    <w:qFormat/>
+    <w:rPr>
+      <w:rFonts w:cs="Wingdings 2"/>
+      <w:u w:val="none"/>
+    </w:rPr>
+  </w:style>
+  <w:style w:type="character" w:customStyle="1" w:styleId="ListLabel50">
+    <w:name w:val="ListLabel 50"/>
+    <w:qFormat/>
+    <w:rPr>
+      <w:rFonts w:cs="OpenSymbol"/>
+      <w:u w:val="none"/>
+    </w:rPr>
+  </w:style>
+  <w:style w:type="character" w:customStyle="1" w:styleId="ListLabel51">
+    <w:name w:val="ListLabel 51"/>
+    <w:qFormat/>
+    <w:rPr>
+      <w:rFonts w:cs="Wingdings"/>
+      <w:u w:val="none"/>
+    </w:rPr>
+  </w:style>
+  <w:style w:type="character" w:customStyle="1" w:styleId="ListLabel52">
+    <w:name w:val="ListLabel 52"/>
+    <w:qFormat/>
+    <w:rPr>
+      <w:rFonts w:cs="Wingdings 2"/>
+      <w:u w:val="none"/>
+    </w:rPr>
+  </w:style>
+  <w:style w:type="character" w:customStyle="1" w:styleId="ListLabel53">
+    <w:name w:val="ListLabel 53"/>
+    <w:qFormat/>
+    <w:rPr>
+      <w:rFonts w:cs="OpenSymbol"/>
+      <w:u w:val="none"/>
+    </w:rPr>
+  </w:style>
+  <w:style w:type="character" w:customStyle="1" w:styleId="ListLabel54">
+    <w:name w:val="ListLabel 54"/>
+    <w:qFormat/>
+    <w:rPr>
+      <w:rFonts w:cs="Wingdings"/>
+      <w:u w:val="none"/>
+    </w:rPr>
+  </w:style>
+  <w:style w:type="character" w:customStyle="1" w:styleId="ListLabel55">
+    <w:name w:val="ListLabel 55"/>
+    <w:qFormat/>
+    <w:rPr>
+      <w:rFonts w:cs="Wingdings 2"/>
+      <w:u w:val="none"/>
+    </w:rPr>
+  </w:style>
+  <w:style w:type="character" w:customStyle="1" w:styleId="ListLabel56">
+    <w:name w:val="ListLabel 56"/>
+    <w:qFormat/>
+    <w:rPr>
+      <w:rFonts w:cs="OpenSymbol"/>
+      <w:u w:val="none"/>
+    </w:rPr>
+  </w:style>
+  <w:style w:type="character" w:customStyle="1" w:styleId="ListLabel57">
+    <w:name w:val="ListLabel 57"/>
+    <w:qFormat/>
+    <w:rPr>
+      <w:color w:val="0000FF"/>
+      <w:u w:val="single"/>
+    </w:rPr>
+  </w:style>
+  <w:style w:type="character" w:customStyle="1" w:styleId="ListLabel58">
+    <w:name w:val="ListLabel 58"/>
+    <w:qFormat/>
+    <w:rPr>
+      <w:color w:val="1155CC"/>
+      <w:u w:val="single"/>
+    </w:rPr>
+  </w:style>
+  <w:style w:type="paragraph" w:styleId="Ttulo">
+    <w:name w:val="Title"/>
+    <w:basedOn w:val="LO-normal"/>
+    <w:next w:val="Textoindependiente"/>
+    <w:uiPriority w:val="10"/>
+    <w:qFormat/>
+    <w:pPr>
+      <w:keepNext/>
+      <w:keepLines/>
+      <w:spacing w:after="60" w:line="240" w:lineRule="auto"/>
+    </w:pPr>
+    <w:rPr>
+      <w:sz w:val="52"/>
+      <w:szCs w:val="52"/>
+    </w:rPr>
+  </w:style>
+  <w:style w:type="paragraph" w:styleId="Textoindependiente">
+    <w:name w:val="Body Text"/>
+    <w:basedOn w:val="Normal"/>
+    <w:pPr>
+      <w:spacing w:after="140"/>
+    </w:pPr>
+  </w:style>
+  <w:style w:type="paragraph" w:styleId="Lista">
+    <w:name w:val="List"/>
+    <w:basedOn w:val="Textoindependiente"/>
+  </w:style>
+  <w:style w:type="paragraph" w:styleId="Epgrafe">
+    <w:name w:val="caption"/>
+    <w:basedOn w:val="Normal"/>
+    <w:qFormat/>
+    <w:pPr>
+      <w:suppressLineNumbers/>
+      <w:spacing w:before="120" w:after="120"/>
+    </w:pPr>
+    <w:rPr>
+      <w:i/>
+      <w:iCs/>
+      <w:sz w:val="24"/>
+      <w:szCs w:val="24"/>
+    </w:rPr>
+  </w:style>
+  <w:style w:type="paragraph" w:customStyle="1" w:styleId="ndice">
+    <w:name w:val="Índice"/>
+    <w:basedOn w:val="Normal"/>
+    <w:qFormat/>
+    <w:pPr>
+      <w:suppressLineNumbers/>
+    </w:pPr>
+  </w:style>
+  <w:style w:type="paragraph" w:customStyle="1" w:styleId="LO-normal">
+    <w:name w:val="LO-normal"/>
+    <w:qFormat/>
+    <w:pPr>
+      <w:spacing w:line="276" w:lineRule="auto"/>
+    </w:pPr>
+    <w:rPr>
+      <w:sz w:val="22"/>
+    </w:rPr>
+  </w:style>
+  <w:style w:type="paragraph" w:styleId="Subttulo">
+    <w:name w:val="Subtitle"/>
+    <w:basedOn w:val="LO-normal"/>
+    <w:next w:val="LO-normal"/>
+    <w:uiPriority w:val="11"/>
+    <w:qFormat/>
+    <w:pPr>
+      <w:keepNext/>
+      <w:keepLines/>
+      <w:spacing w:after="320" w:line="240" w:lineRule="auto"/>
+    </w:pPr>
+    <w:rPr>
+      <w:color w:val="666666"/>
+      <w:sz w:val="30"/>
+      <w:szCs w:val="30"/>
+    </w:rPr>
+  </w:style>
+  <w:style w:type="table" w:customStyle="1" w:styleId="TableNormal">
+    <w:name w:val="Table Normal"/>
+    <w:tblPr>
+      <w:tblCellMar>
+        <w:top w:w="0" w:type="dxa"/>
+        <w:left w:w="0" w:type="dxa"/>
+        <w:bottom w:w="0" w:type="dxa"/>
+        <w:right w:w="0" w:type="dxa"/>
+      </w:tblCellMar>
+    </w:tblPr>
+  </w:style>
+  <w:style w:type="character" w:styleId="Hipervnculo">
+    <w:name w:val="Hyperlink"/>
+    <w:basedOn w:val="Fuentedeprrafopredeter"/>
+    <w:uiPriority w:val="99"/>
+    <w:semiHidden/>
+    <w:unhideWhenUsed/>
+    <w:rsid w:val="00B82BF2"/>
+    <w:rPr>
+      <w:color w:val="0000FF"/>
+      <w:u w:val="single"/>
+    </w:rPr>
+  </w:style>
+  <w:style w:type="character" w:styleId="Hipervnculovisitado">
+    <w:name w:val="FollowedHyperlink"/>
+    <w:basedOn w:val="Fuentedeprrafopredeter"/>
+    <w:uiPriority w:val="99"/>
+    <w:semiHidden/>
+    <w:unhideWhenUsed/>
+    <w:rsid w:val="00B82BF2"/>
+    <w:rPr>
+      <w:color w:val="800080" w:themeColor="followedHyperlink"/>
+      <w:u w:val="single"/>
+    </w:rPr>
+  </w:style>
+  <w:style w:type="paragraph" w:styleId="Textodeglobo">
+    <w:name w:val="Balloon Text"/>
+    <w:basedOn w:val="Normal"/>
+    <w:link w:val="TextodegloboCar"/>
+    <w:uiPriority w:val="99"/>
+    <w:semiHidden/>
+    <w:unhideWhenUsed/>
+    <w:rsid w:val="005905DB"/>
+    <w:pPr>
+      <w:spacing w:line="240" w:lineRule="auto"/>
+    </w:pPr>
+    <w:rPr>
+      <w:rFonts w:ascii="Tahoma" w:hAnsi="Tahoma" w:cs="Mangal"/>
+      <w:sz w:val="16"/>
+      <w:szCs w:val="14"/>
+    </w:rPr>
+  </w:style>
+  <w:style w:type="character" w:customStyle="1" w:styleId="TextodegloboCar">
+    <w:name w:val="Texto de globo Car"/>
+    <w:basedOn w:val="Fuentedeprrafopredeter"/>
+    <w:link w:val="Textodeglobo"/>
+    <w:uiPriority w:val="99"/>
+    <w:semiHidden/>
+    <w:rsid w:val="005905DB"/>
+    <w:rPr>
+      <w:rFonts w:ascii="Tahoma" w:hAnsi="Tahoma" w:cs="Mangal"/>
+      <w:sz w:val="16"/>
+      <w:szCs w:val="14"/>
     </w:rPr>
   </w:style>
 </w:styles>

</xml_diff>

<commit_message>
Se realizan modificaciones en el documento de gestión de configuración
</commit_message>
<xml_diff>
--- a/Documento_De_Gestión_De_Configuración.docx
+++ b/Documento_De_Gestión_De_Configuración.docx
@@ -1199,13 +1199,14 @@
               </w:pBdr>
               <w:spacing w:line="240" w:lineRule="auto"/>
               <w:rPr>
-                <w:color w:val="4A86E8"/>
+                <w:color w:val="000000" w:themeColor="text1"/>
               </w:rPr>
             </w:pPr>
             <w:hyperlink r:id="rId7" w:history="1">
               <w:r>
                 <w:rPr>
                   <w:rStyle w:val="Hipervnculo"/>
+                  <w:color w:val="000000" w:themeColor="text1"/>
                   <w:u w:val="none"/>
                 </w:rPr>
                 <w:t>ISW_Grupo8</w:t>
@@ -1213,6 +1214,7 @@
               <w:r>
                 <w:rPr>
                   <w:rStyle w:val="Hipervnculo"/>
+                  <w:color w:val="000000" w:themeColor="text1"/>
                   <w:u w:val="none"/>
                 </w:rPr>
                 <w:t>_4k1_2025/ISW_Trabajos-Prácticos</w:t>
@@ -1221,15 +1223,16 @@
             <w:r>
               <w:rPr>
                 <w:rStyle w:val="Hipervnculo"/>
+                <w:color w:val="000000" w:themeColor="text1"/>
                 <w:u w:val="none"/>
               </w:rPr>
               <w:t>/Evaluables/ISW_TP</w:t>
             </w:r>
             <w:r>
-              <w:t>_</w:t>
-            </w:r>
-            <w:r>
-              <w:t>&lt;nroTp&gt;</w:t>
+              <w:rPr>
+                <w:color w:val="000000" w:themeColor="text1"/>
+              </w:rPr>
+              <w:t>_&lt;nroTp&gt;</w:t>
             </w:r>
           </w:p>
         </w:tc>
@@ -1340,11 +1343,20 @@
                 <w:between w:val="nil"/>
               </w:pBdr>
               <w:spacing w:line="240" w:lineRule="auto"/>
+              <w:rPr>
+                <w:color w:val="000000" w:themeColor="text1"/>
+              </w:rPr>
             </w:pPr>
             <w:r>
+              <w:rPr>
+                <w:color w:val="000000" w:themeColor="text1"/>
+              </w:rPr>
               <w:t>ISW_Grupo8_4k1_2025/ISW_Trabajos-Practicos</w:t>
             </w:r>
             <w:r>
+              <w:rPr>
+                <w:color w:val="000000" w:themeColor="text1"/>
+              </w:rPr>
               <w:t>/No_Evaluables/ISW_TP_&lt;nroTp&gt;</w:t>
             </w:r>
           </w:p>
@@ -1466,13 +1478,15 @@
               </w:pBdr>
               <w:spacing w:line="240" w:lineRule="auto"/>
               <w:rPr>
-                <w:color w:val="4A86E8"/>
+                <w:color w:val="000000" w:themeColor="text1"/>
               </w:rPr>
             </w:pPr>
             <w:hyperlink r:id="rId8" w:history="1">
               <w:r>
                 <w:rPr>
                   <w:rStyle w:val="Hipervnculo"/>
+                  <w:color w:val="000000" w:themeColor="text1"/>
+                  <w:u w:val="none"/>
                 </w:rPr>
                 <w:t>ISW_Grupo8_4k1_2025/</w:t>
               </w:r>
@@ -1480,6 +1494,8 @@
               <w:r>
                 <w:rPr>
                   <w:rStyle w:val="Hipervnculo"/>
+                  <w:color w:val="000000" w:themeColor="text1"/>
+                  <w:u w:val="none"/>
                 </w:rPr>
                 <w:t>ISW_Trabajos-Investigacion</w:t>
               </w:r>
@@ -1487,19 +1503,30 @@
               <w:r>
                 <w:rPr>
                   <w:rStyle w:val="Hipervnculo"/>
+                  <w:color w:val="000000" w:themeColor="text1"/>
+                  <w:u w:val="none"/>
                 </w:rPr>
                 <w:t>/</w:t>
               </w:r>
             </w:hyperlink>
             <w:r>
+              <w:rPr>
+                <w:color w:val="000000" w:themeColor="text1"/>
+              </w:rPr>
               <w:t>&lt;</w:t>
             </w:r>
             <w:proofErr w:type="spellStart"/>
             <w:r>
+              <w:rPr>
+                <w:color w:val="000000" w:themeColor="text1"/>
+              </w:rPr>
               <w:t>TipoDeInv</w:t>
             </w:r>
             <w:proofErr w:type="spellEnd"/>
             <w:r>
+              <w:rPr>
+                <w:color w:val="000000" w:themeColor="text1"/>
+              </w:rPr>
               <w:t>&gt;</w:t>
             </w:r>
           </w:p>
@@ -1653,13 +1680,14 @@
               </w:pBdr>
               <w:spacing w:line="240" w:lineRule="auto"/>
               <w:rPr>
-                <w:color w:val="4A86E8"/>
+                <w:color w:val="000000" w:themeColor="text1"/>
               </w:rPr>
             </w:pPr>
             <w:hyperlink r:id="rId9" w:history="1">
               <w:r>
                 <w:rPr>
                   <w:rStyle w:val="Hipervnculo"/>
+                  <w:color w:val="000000" w:themeColor="text1"/>
                   <w:u w:val="none"/>
                 </w:rPr>
                 <w:t>ISW_Grupo8_4k1_2025/</w:t>
@@ -1668,6 +1696,7 @@
               <w:r>
                 <w:rPr>
                   <w:rStyle w:val="Hipervnculo"/>
+                  <w:color w:val="000000" w:themeColor="text1"/>
                   <w:u w:val="none"/>
                 </w:rPr>
                 <w:t>ISW_Clases</w:t>
@@ -1676,6 +1705,7 @@
               <w:r>
                 <w:rPr>
                   <w:rStyle w:val="Hipervnculo"/>
+                  <w:color w:val="000000" w:themeColor="text1"/>
                   <w:u w:val="none"/>
                 </w:rPr>
                 <w:t>/Presentaciones</w:t>
@@ -1787,13 +1817,14 @@
               </w:pBdr>
               <w:spacing w:line="240" w:lineRule="auto"/>
               <w:rPr>
-                <w:color w:val="4A86E8"/>
+                <w:color w:val="000000" w:themeColor="text1"/>
               </w:rPr>
             </w:pPr>
             <w:hyperlink r:id="rId10" w:history="1">
               <w:r>
                 <w:rPr>
                   <w:rStyle w:val="Hipervnculo"/>
+                  <w:color w:val="000000" w:themeColor="text1"/>
                   <w:u w:val="none"/>
                 </w:rPr>
                 <w:t>ISW_Gr</w:t>
@@ -1801,6 +1832,7 @@
               <w:r>
                 <w:rPr>
                   <w:rStyle w:val="Hipervnculo"/>
+                  <w:color w:val="000000" w:themeColor="text1"/>
                   <w:u w:val="none"/>
                 </w:rPr>
                 <w:t>upo8_4k1_2025/</w:t>
@@ -1809,6 +1841,7 @@
               <w:r>
                 <w:rPr>
                   <w:rStyle w:val="Hipervnculo"/>
+                  <w:color w:val="000000" w:themeColor="text1"/>
                   <w:u w:val="none"/>
                 </w:rPr>
                 <w:t>ISW_Clases</w:t>
@@ -1817,6 +1850,7 @@
               <w:r>
                 <w:rPr>
                   <w:rStyle w:val="Hipervnculo"/>
+                  <w:color w:val="000000" w:themeColor="text1"/>
                   <w:u w:val="none"/>
                 </w:rPr>
                 <w:t>/</w:t>
@@ -1825,6 +1859,7 @@
               <w:r>
                 <w:rPr>
                   <w:rStyle w:val="Hipervnculo"/>
+                  <w:color w:val="000000" w:themeColor="text1"/>
                   <w:u w:val="none"/>
                 </w:rPr>
                 <w:t>Clases_</w:t>
@@ -1832,6 +1867,7 @@
               <w:r>
                 <w:rPr>
                   <w:rStyle w:val="Hipervnculo"/>
+                  <w:color w:val="000000" w:themeColor="text1"/>
                   <w:u w:val="none"/>
                 </w:rPr>
                 <w:t>Grabada</w:t>
@@ -1839,6 +1875,7 @@
               <w:r>
                 <w:rPr>
                   <w:rStyle w:val="Hipervnculo"/>
+                  <w:color w:val="000000" w:themeColor="text1"/>
                   <w:u w:val="none"/>
                 </w:rPr>
                 <w:t>s</w:t>
@@ -1881,7 +1918,7 @@
               </w:rPr>
             </w:pPr>
             <w:r>
-              <w:t>Implementación</w:t>
+              <w:t>Apuntes Tomados</w:t>
             </w:r>
           </w:p>
         </w:tc>
@@ -1913,26 +1950,39 @@
                 <w:lang w:val="es-ES"/>
               </w:rPr>
             </w:pPr>
+            <w:r>
+              <w:t>ISW</w:t>
+            </w:r>
+            <w:r>
+              <w:rPr>
+                <w:lang w:val="es-AR"/>
+              </w:rPr>
+              <w:t>_Apunte_</w:t>
+            </w:r>
+            <w:r>
+              <w:rPr>
+                <w:lang w:val="es-ES"/>
+              </w:rPr>
+              <w:t>Semana</w:t>
+            </w:r>
+            <w:r>
+              <w:rPr>
+                <w:lang w:val="es-AR"/>
+              </w:rPr>
+              <w:t>_</w:t>
+            </w:r>
+            <w:r>
+              <w:rPr>
+                <w:lang w:val="es-ES"/>
+              </w:rPr>
+              <w:t>&lt;</w:t>
+            </w:r>
             <w:proofErr w:type="spellStart"/>
             <w:r>
-              <w:t>ISW_Imp</w:t>
-            </w:r>
-            <w:proofErr w:type="spellEnd"/>
-            <w:r>
-              <w:t>_</w:t>
-            </w:r>
-            <w:r>
               <w:rPr>
                 <w:lang w:val="es-ES"/>
               </w:rPr>
-              <w:t>&lt;</w:t>
-            </w:r>
-            <w:proofErr w:type="spellStart"/>
-            <w:r>
-              <w:rPr>
-                <w:lang w:val="es-ES"/>
-              </w:rPr>
-              <w:t>NombreComponente</w:t>
+              <w:t>TemaDeLaClase</w:t>
             </w:r>
             <w:proofErr w:type="spellEnd"/>
             <w:r>
@@ -1981,45 +2031,41 @@
               </w:pBdr>
               <w:spacing w:line="240" w:lineRule="auto"/>
               <w:rPr>
-                <w:color w:val="4A86E8"/>
+                <w:color w:val="000000" w:themeColor="text1"/>
               </w:rPr>
             </w:pPr>
-            <w:hyperlink r:id="rId11" w:history="1">
-              <w:r>
-                <w:rPr>
-                  <w:rStyle w:val="Hipervnculo"/>
-                </w:rPr>
-                <w:t>ISW_Grupo8_4k1_2025/</w:t>
-              </w:r>
-              <w:proofErr w:type="spellStart"/>
-              <w:r>
-                <w:rPr>
-                  <w:rStyle w:val="Hipervnculo"/>
-                </w:rPr>
-                <w:t>ISW_Trabajos</w:t>
-              </w:r>
-              <w:proofErr w:type="spellEnd"/>
-              <w:r>
-                <w:rPr>
-                  <w:rStyle w:val="Hipervnculo"/>
-                </w:rPr>
-                <w:t xml:space="preserve">-Prácticos/ISW_TP_Evaluable_6 at </w:t>
-              </w:r>
-              <w:proofErr w:type="spellStart"/>
-              <w:r>
-                <w:rPr>
-                  <w:rStyle w:val="Hipervnculo"/>
-                </w:rPr>
-                <w:t>main</w:t>
-              </w:r>
-              <w:proofErr w:type="spellEnd"/>
-              <w:r>
-                <w:rPr>
-                  <w:rStyle w:val="Hipervnculo"/>
-                </w:rPr>
-                <w:t xml:space="preserve"> · jmva03/ISW_Grupo8_4k1_2025</w:t>
-              </w:r>
-            </w:hyperlink>
+            <w:r>
+              <w:rPr>
+                <w:color w:val="000000" w:themeColor="text1"/>
+                <w:lang w:val="en-US"/>
+              </w:rPr>
+              <w:t>ISW_Grupo8_4k1_2025/</w:t>
+            </w:r>
+            <w:proofErr w:type="spellStart"/>
+            <w:r>
+              <w:rPr>
+                <w:color w:val="000000" w:themeColor="text1"/>
+                <w:lang w:val="en-US"/>
+              </w:rPr>
+              <w:t>ISW_Clases</w:t>
+            </w:r>
+            <w:proofErr w:type="spellEnd"/>
+            <w:r>
+              <w:rPr>
+                <w:color w:val="000000" w:themeColor="text1"/>
+                <w:lang w:val="en-US"/>
+              </w:rPr>
+              <w:t>/</w:t>
+            </w:r>
+            <w:proofErr w:type="spellStart"/>
+            <w:r>
+              <w:rPr>
+                <w:color w:val="000000" w:themeColor="text1"/>
+                <w:lang w:val="en-US"/>
+              </w:rPr>
+              <w:t>Apuntes</w:t>
+            </w:r>
+            <w:proofErr w:type="spellEnd"/>
           </w:p>
         </w:tc>
       </w:tr>
@@ -2053,7 +2099,7 @@
               <w:jc w:val="center"/>
             </w:pPr>
             <w:r>
-              <w:t>Apuntes Tomados</w:t>
+              <w:t>Cronograma</w:t>
             </w:r>
           </w:p>
         </w:tc>
@@ -2085,73 +2131,11 @@
                 <w:lang w:val="es-AR"/>
               </w:rPr>
             </w:pPr>
-            <w:r>
-              <w:t>ISW</w:t>
-            </w:r>
-            <w:r>
-              <w:rPr>
-                <w:lang w:val="es-AR"/>
-              </w:rPr>
-              <w:t>_</w:t>
-            </w:r>
-            <w:r>
-              <w:rPr>
-                <w:lang w:val="es-AR"/>
-              </w:rPr>
-              <w:t>Apunte</w:t>
-            </w:r>
-            <w:r>
-              <w:rPr>
-                <w:lang w:val="es-AR"/>
-              </w:rPr>
-              <w:t>_</w:t>
-            </w:r>
-            <w:r>
-              <w:rPr>
-                <w:lang w:val="es-ES"/>
-              </w:rPr>
-              <w:t>Semana</w:t>
-            </w:r>
-            <w:r>
-              <w:rPr>
-                <w:lang w:val="es-AR"/>
-              </w:rPr>
-              <w:t>_</w:t>
-            </w:r>
-            <w:r>
-              <w:rPr>
-                <w:lang w:val="es-ES"/>
-              </w:rPr>
-              <w:t>&lt;</w:t>
-            </w:r>
             <w:proofErr w:type="spellStart"/>
             <w:r>
-              <w:rPr>
-                <w:lang w:val="es-ES"/>
-              </w:rPr>
-              <w:t>TemaDeLaClase</w:t>
+              <w:t>ISW_Cronograma.xslx</w:t>
             </w:r>
             <w:proofErr w:type="spellEnd"/>
-            <w:r>
-              <w:rPr>
-                <w:lang w:val="es-ES"/>
-              </w:rPr>
-              <w:t>&gt;.&lt;</w:t>
-            </w:r>
-            <w:proofErr w:type="spellStart"/>
-            <w:r>
-              <w:rPr>
-                <w:lang w:val="es-ES"/>
-              </w:rPr>
-              <w:t>ext</w:t>
-            </w:r>
-            <w:proofErr w:type="spellEnd"/>
-            <w:r>
-              <w:rPr>
-                <w:lang w:val="es-ES"/>
-              </w:rPr>
-              <w:t>&gt;</w:t>
-            </w:r>
           </w:p>
         </w:tc>
         <w:tc>
@@ -2178,12 +2162,13 @@
               </w:pBdr>
               <w:spacing w:line="240" w:lineRule="auto"/>
               <w:rPr>
-                <w:color w:val="4A86E8"/>
+                <w:color w:val="000000" w:themeColor="text1"/>
                 <w:lang w:val="en-US"/>
               </w:rPr>
             </w:pPr>
             <w:r>
               <w:rPr>
+                <w:color w:val="000000" w:themeColor="text1"/>
                 <w:lang w:val="en-US"/>
               </w:rPr>
               <w:t>ISW_Grupo8_4k1_2025/</w:t>
@@ -2191,29 +2176,26 @@
             <w:proofErr w:type="spellStart"/>
             <w:r>
               <w:rPr>
+                <w:color w:val="000000" w:themeColor="text1"/>
                 <w:lang w:val="en-US"/>
               </w:rPr>
-              <w:t>ISW_</w:t>
-            </w:r>
-            <w:r>
-              <w:rPr>
+              <w:t>ISW_Material</w:t>
+            </w:r>
+            <w:proofErr w:type="spellEnd"/>
+            <w:r>
+              <w:rPr>
+                <w:color w:val="000000" w:themeColor="text1"/>
                 <w:lang w:val="en-US"/>
               </w:rPr>
-              <w:t>Clases</w:t>
-            </w:r>
-            <w:proofErr w:type="spellEnd"/>
-            <w:r>
-              <w:rPr>
+              <w:t>/</w:t>
+            </w:r>
+            <w:proofErr w:type="spellStart"/>
+            <w:r>
+              <w:rPr>
+                <w:color w:val="000000" w:themeColor="text1"/>
                 <w:lang w:val="en-US"/>
               </w:rPr>
-              <w:t>/</w:t>
-            </w:r>
-            <w:proofErr w:type="spellStart"/>
-            <w:r>
-              <w:rPr>
-                <w:lang w:val="en-US"/>
-              </w:rPr>
-              <w:t>Apuntes</w:t>
+              <w:t>Cronograma</w:t>
             </w:r>
             <w:proofErr w:type="spellEnd"/>
           </w:p>
@@ -2249,7 +2231,7 @@
               <w:jc w:val="center"/>
             </w:pPr>
             <w:r>
-              <w:t>Cronograma</w:t>
+              <w:t>Criterio de línea Base</w:t>
             </w:r>
           </w:p>
         </w:tc>
@@ -2278,26 +2260,15 @@
               <w:spacing w:line="240" w:lineRule="auto"/>
               <w:jc w:val="center"/>
             </w:pPr>
-            <w:proofErr w:type="spellStart"/>
             <w:r>
               <w:t>ISW</w:t>
             </w:r>
             <w:r>
-              <w:t>_</w:t>
-            </w:r>
-            <w:r>
-              <w:t>Cronograma</w:t>
-            </w:r>
-            <w:r>
-              <w:t>.</w:t>
-            </w:r>
-            <w:r>
-              <w:t>xsl</w:t>
-            </w:r>
-            <w:r>
-              <w:t>x</w:t>
-            </w:r>
-            <w:proofErr w:type="spellEnd"/>
+              <w:rPr>
+                <w:lang w:val="es-AR"/>
+              </w:rPr>
+              <w:t>_Criterio_Linea_Base.txt</w:t>
+            </w:r>
           </w:p>
         </w:tc>
         <w:tc>
@@ -2324,44 +2295,32 @@
               </w:pBdr>
               <w:spacing w:line="240" w:lineRule="auto"/>
               <w:rPr>
-                <w:color w:val="4A86E8"/>
+                <w:color w:val="000000" w:themeColor="text1"/>
                 <w:lang w:val="en-US"/>
               </w:rPr>
             </w:pPr>
-            <w:r>
-              <w:rPr>
-                <w:lang w:val="en-US"/>
-              </w:rPr>
-              <w:t>ISW_Grupo8_4</w:t>
-            </w:r>
-            <w:r>
-              <w:rPr>
-                <w:lang w:val="en-US"/>
-              </w:rPr>
-              <w:t>k1_2025/</w:t>
-            </w:r>
-            <w:proofErr w:type="spellStart"/>
-            <w:r>
-              <w:rPr>
-                <w:lang w:val="en-US"/>
-              </w:rPr>
-              <w:t>ISW_Material</w:t>
-            </w:r>
-            <w:proofErr w:type="spellEnd"/>
-            <w:r>
-              <w:rPr>
-                <w:lang w:val="en-US"/>
-              </w:rPr>
-              <w:t>/</w:t>
-            </w:r>
-            <w:proofErr w:type="spellStart"/>
-            <w:r>
-              <w:rPr>
-                <w:lang w:val="en-US"/>
-              </w:rPr>
-              <w:t>Cronograma</w:t>
-            </w:r>
-            <w:proofErr w:type="spellEnd"/>
+            <w:hyperlink r:id="rId11" w:history="1">
+              <w:r>
+                <w:rPr>
+                  <w:rStyle w:val="Hipervnculo"/>
+                  <w:color w:val="000000" w:themeColor="text1"/>
+                  <w:u w:val="none"/>
+                  <w:lang w:val="en-US"/>
+                </w:rPr>
+                <w:t>ISW_Grupo8_4k1_2025/</w:t>
+              </w:r>
+              <w:proofErr w:type="spellStart"/>
+              <w:r>
+                <w:rPr>
+                  <w:rStyle w:val="Hipervnculo"/>
+                  <w:color w:val="000000" w:themeColor="text1"/>
+                  <w:u w:val="none"/>
+                  <w:lang w:val="en-US"/>
+                </w:rPr>
+                <w:t>ISW_LineaBase</w:t>
+              </w:r>
+              <w:proofErr w:type="spellEnd"/>
+            </w:hyperlink>
           </w:p>
         </w:tc>
       </w:tr>
@@ -2394,19 +2353,9 @@
               <w:spacing w:line="240" w:lineRule="auto"/>
               <w:jc w:val="center"/>
             </w:pPr>
-            <w:proofErr w:type="spellStart"/>
-            <w:r>
-              <w:t>User</w:t>
-            </w:r>
-            <w:proofErr w:type="spellEnd"/>
-            <w:r>
-              <w:t xml:space="preserve"> </w:t>
-            </w:r>
-            <w:proofErr w:type="spellStart"/>
-            <w:r>
-              <w:t>Story</w:t>
-            </w:r>
-            <w:proofErr w:type="spellEnd"/>
+            <w:r>
+              <w:t>Línea Base</w:t>
+            </w:r>
           </w:p>
         </w:tc>
         <w:tc>
@@ -2438,59 +2387,58 @@
               </w:rPr>
             </w:pPr>
             <w:r>
-              <w:rPr>
-                <w:lang w:val="en-US"/>
-              </w:rPr>
-              <w:t>ISW</w:t>
-            </w:r>
-            <w:r>
-              <w:rPr>
-                <w:lang w:val="en-US"/>
-              </w:rPr>
-              <w:t>_US_&lt;</w:t>
+              <w:t>ISW_LB_</w:t>
+            </w:r>
+            <w:r>
+              <w:rPr>
+                <w:lang w:val="es-ES"/>
+              </w:rPr>
+              <w:t>&lt;</w:t>
             </w:r>
             <w:proofErr w:type="spellStart"/>
             <w:r>
               <w:rPr>
-                <w:lang w:val="en-US"/>
-              </w:rPr>
-              <w:t>NombreUStory</w:t>
+                <w:lang w:val="es-ES"/>
+              </w:rPr>
+              <w:t>TipoLB</w:t>
             </w:r>
             <w:proofErr w:type="spellEnd"/>
             <w:r>
               <w:rPr>
-                <w:lang w:val="en-US"/>
-              </w:rPr>
-              <w:t>&gt;_</w:t>
-            </w:r>
-            <w:r>
-              <w:rPr>
-                <w:i/>
-                <w:lang w:val="en-US"/>
+                <w:lang w:val="es-ES"/>
+              </w:rPr>
+              <w:t>&gt;</w:t>
+            </w:r>
+            <w:r>
+              <w:rPr>
+                <w:lang w:val="es-AR"/>
+              </w:rPr>
+              <w:t>-</w:t>
+            </w:r>
+            <w:r>
+              <w:rPr>
+                <w:lang w:val="es-ES"/>
               </w:rPr>
               <w:t>&lt;</w:t>
             </w:r>
             <w:proofErr w:type="spellStart"/>
             <w:r>
               <w:rPr>
-                <w:iCs/>
-                <w:lang w:val="en-US"/>
-              </w:rPr>
-              <w:t>NroUser</w:t>
+                <w:lang w:val="es-ES"/>
+              </w:rPr>
+              <w:t>VersiónLB</w:t>
             </w:r>
             <w:proofErr w:type="spellEnd"/>
             <w:r>
               <w:rPr>
-                <w:i/>
-                <w:lang w:val="en-US"/>
+                <w:lang w:val="es-ES"/>
               </w:rPr>
               <w:t>&gt;.</w:t>
             </w:r>
             <w:proofErr w:type="spellStart"/>
             <w:r>
               <w:rPr>
-                <w:i/>
-                <w:lang w:val="en-US"/>
+                <w:lang w:val="es-ES"/>
               </w:rPr>
               <w:t>png</w:t>
             </w:r>
@@ -2521,7 +2469,7 @@
               </w:pBdr>
               <w:spacing w:line="240" w:lineRule="auto"/>
               <w:rPr>
-                <w:color w:val="4A86E8"/>
+                <w:color w:val="000000" w:themeColor="text1"/>
                 <w:lang w:val="es-AR"/>
               </w:rPr>
             </w:pPr>
@@ -2529,6 +2477,9 @@
               <w:r>
                 <w:rPr>
                   <w:rStyle w:val="Hipervnculo"/>
+                  <w:color w:val="000000" w:themeColor="text1"/>
+                  <w:u w:val="none"/>
+                  <w:lang w:val="en-US"/>
                 </w:rPr>
                 <w:t>ISW_Grupo8_4k1_2025/</w:t>
               </w:r>
@@ -2536,30 +2487,13 @@
               <w:r>
                 <w:rPr>
                   <w:rStyle w:val="Hipervnculo"/>
+                  <w:color w:val="000000" w:themeColor="text1"/>
+                  <w:u w:val="none"/>
+                  <w:lang w:val="en-US"/>
                 </w:rPr>
-                <w:t>ISW_Trabajos</w:t>
+                <w:t>ISW_LineaBase</w:t>
               </w:r>
               <w:proofErr w:type="spellEnd"/>
-              <w:r>
-                <w:rPr>
-                  <w:rStyle w:val="Hipervnculo"/>
-                </w:rPr>
-                <w:t xml:space="preserve">-Prácticos/ISW_TP_NoEvaluable_1 at </w:t>
-              </w:r>
-              <w:proofErr w:type="spellStart"/>
-              <w:r>
-                <w:rPr>
-                  <w:rStyle w:val="Hipervnculo"/>
-                </w:rPr>
-                <w:t>main</w:t>
-              </w:r>
-              <w:proofErr w:type="spellEnd"/>
-              <w:r>
-                <w:rPr>
-                  <w:rStyle w:val="Hipervnculo"/>
-                </w:rPr>
-                <w:t xml:space="preserve"> · jmva03/ISW_Grupo8_4k1_2025</w:t>
-              </w:r>
             </w:hyperlink>
           </w:p>
         </w:tc>
@@ -2594,7 +2528,7 @@
               <w:jc w:val="center"/>
             </w:pPr>
             <w:r>
-              <w:t>Criterio de línea Base</w:t>
+              <w:t>Documento de gestión de la configuración</w:t>
             </w:r>
           </w:p>
         </w:tc>
@@ -2627,19 +2561,13 @@
               </w:rPr>
             </w:pPr>
             <w:r>
-              <w:t>ISW</w:t>
+              <w:t>Documento</w:t>
             </w:r>
             <w:r>
               <w:rPr>
                 <w:lang w:val="es-AR"/>
               </w:rPr>
-              <w:t>_Criterio</w:t>
-            </w:r>
-            <w:r>
-              <w:rPr>
-                <w:lang w:val="es-AR"/>
-              </w:rPr>
-              <w:t>_Linea_Base.txt</w:t>
+              <w:t>_De_Gestión_De_Configuración.docx</w:t>
             </w:r>
           </w:p>
         </w:tc>
@@ -2667,28 +2595,17 @@
               </w:pBdr>
               <w:spacing w:line="240" w:lineRule="auto"/>
               <w:rPr>
-                <w:color w:val="4A86E8"/>
+                <w:color w:val="000000" w:themeColor="text1"/>
                 <w:lang w:val="en-US"/>
               </w:rPr>
             </w:pPr>
-            <w:hyperlink r:id="rId13" w:history="1">
-              <w:r>
-                <w:rPr>
-                  <w:rStyle w:val="Hipervnculo"/>
-                  <w:lang w:val="en-US"/>
-                </w:rPr>
-                <w:t>ISW_Grupo8_4k1_2025/</w:t>
-              </w:r>
-              <w:proofErr w:type="spellStart"/>
-              <w:r>
-                <w:rPr>
-                  <w:rStyle w:val="Hipervnculo"/>
-                  <w:lang w:val="en-US"/>
-                </w:rPr>
-                <w:t>ISW_LineaBase</w:t>
-              </w:r>
-              <w:proofErr w:type="spellEnd"/>
-            </w:hyperlink>
+            <w:r>
+              <w:rPr>
+                <w:color w:val="000000" w:themeColor="text1"/>
+                <w:lang w:val="en-US"/>
+              </w:rPr>
+              <w:t>ISW_Grupo8_4k1_2025</w:t>
+            </w:r>
           </w:p>
         </w:tc>
       </w:tr>
@@ -2722,7 +2639,7 @@
               <w:jc w:val="center"/>
             </w:pPr>
             <w:r>
-              <w:t>Línea Base</w:t>
+              <w:t>Programa de la Materia</w:t>
             </w:r>
           </w:p>
         </w:tc>
@@ -2750,79 +2667,27 @@
               </w:pBdr>
               <w:spacing w:line="240" w:lineRule="auto"/>
               <w:jc w:val="center"/>
+            </w:pPr>
+            <w:r>
+              <w:t>ISW_Programa.pdf</w:t>
+            </w:r>
+          </w:p>
+          <w:p>
+            <w:pPr>
+              <w:widowControl w:val="0"/>
+              <w:pBdr>
+                <w:top w:val="nil"/>
+                <w:left w:val="nil"/>
+                <w:bottom w:val="nil"/>
+                <w:right w:val="nil"/>
+                <w:between w:val="nil"/>
+              </w:pBdr>
+              <w:spacing w:line="240" w:lineRule="auto"/>
+              <w:jc w:val="center"/>
               <w:rPr>
                 <w:lang w:val="es-ES"/>
               </w:rPr>
             </w:pPr>
-            <w:r>
-              <w:t>ISW_LB_</w:t>
-            </w:r>
-            <w:r>
-              <w:rPr>
-                <w:lang w:val="es-ES"/>
-              </w:rPr>
-              <w:t>&lt;</w:t>
-            </w:r>
-            <w:proofErr w:type="spellStart"/>
-            <w:r>
-              <w:rPr>
-                <w:lang w:val="es-ES"/>
-              </w:rPr>
-              <w:t>TipoLB</w:t>
-            </w:r>
-            <w:proofErr w:type="spellEnd"/>
-            <w:r>
-              <w:rPr>
-                <w:lang w:val="es-ES"/>
-              </w:rPr>
-              <w:t>&gt;</w:t>
-            </w:r>
-            <w:r>
-              <w:rPr>
-                <w:lang w:val="es-AR"/>
-              </w:rPr>
-              <w:t>-</w:t>
-            </w:r>
-            <w:r>
-              <w:rPr>
-                <w:lang w:val="es-ES"/>
-              </w:rPr>
-              <w:t>v&lt;</w:t>
-            </w:r>
-            <w:proofErr w:type="spellStart"/>
-            <w:r>
-              <w:rPr>
-                <w:lang w:val="es-ES"/>
-              </w:rPr>
-              <w:t>Versión</w:t>
-            </w:r>
-            <w:r>
-              <w:rPr>
-                <w:lang w:val="es-ES"/>
-              </w:rPr>
-              <w:t>LB</w:t>
-            </w:r>
-            <w:proofErr w:type="spellEnd"/>
-            <w:r>
-              <w:rPr>
-                <w:lang w:val="es-ES"/>
-              </w:rPr>
-              <w:t>&gt;</w:t>
-            </w:r>
-            <w:r>
-              <w:rPr>
-                <w:lang w:val="es-ES"/>
-              </w:rPr>
-              <w:t>.</w:t>
-            </w:r>
-            <w:proofErr w:type="spellStart"/>
-            <w:r>
-              <w:rPr>
-                <w:lang w:val="es-ES"/>
-              </w:rPr>
-              <w:t>png</w:t>
-            </w:r>
-            <w:proofErr w:type="spellEnd"/>
           </w:p>
         </w:tc>
         <w:tc>
@@ -2849,14 +2714,16 @@
               </w:pBdr>
               <w:spacing w:line="240" w:lineRule="auto"/>
               <w:rPr>
-                <w:color w:val="4A86E8"/>
+                <w:color w:val="000000" w:themeColor="text1"/>
                 <w:lang w:val="en-US"/>
               </w:rPr>
             </w:pPr>
-            <w:hyperlink r:id="rId14" w:history="1">
+            <w:hyperlink r:id="rId13" w:history="1">
               <w:r>
                 <w:rPr>
                   <w:rStyle w:val="Hipervnculo"/>
+                  <w:color w:val="000000" w:themeColor="text1"/>
+                  <w:u w:val="none"/>
                   <w:lang w:val="en-US"/>
                 </w:rPr>
                 <w:t>ISW_Grupo8_4k1_2025/</w:t>
@@ -2865,9 +2732,31 @@
               <w:r>
                 <w:rPr>
                   <w:rStyle w:val="Hipervnculo"/>
+                  <w:color w:val="000000" w:themeColor="text1"/>
+                  <w:u w:val="none"/>
                   <w:lang w:val="en-US"/>
                 </w:rPr>
-                <w:t>ISW_LineaBase</w:t>
+                <w:t>ISW_Material</w:t>
+              </w:r>
+              <w:proofErr w:type="spellEnd"/>
+              <w:r>
+                <w:rPr>
+                  <w:rStyle w:val="Hipervnculo"/>
+                  <w:color w:val="000000" w:themeColor="text1"/>
+                  <w:u w:val="none"/>
+                  <w:lang w:val="en-US"/>
+                </w:rPr>
+                <w:t>/</w:t>
+              </w:r>
+              <w:proofErr w:type="spellStart"/>
+              <w:r>
+                <w:rPr>
+                  <w:rStyle w:val="Hipervnculo"/>
+                  <w:color w:val="000000" w:themeColor="text1"/>
+                  <w:u w:val="none"/>
+                  <w:lang w:val="en-US"/>
+                </w:rPr>
+                <w:t>Programa</w:t>
               </w:r>
               <w:proofErr w:type="spellEnd"/>
             </w:hyperlink>
@@ -2904,7 +2793,7 @@
               <w:jc w:val="center"/>
             </w:pPr>
             <w:r>
-              <w:t>Documento de gestión de la configuración</w:t>
+              <w:t>Bibliografía</w:t>
             </w:r>
           </w:p>
         </w:tc>
@@ -2937,267 +2826,6 @@
               </w:rPr>
             </w:pPr>
             <w:r>
-              <w:t>Documento</w:t>
-            </w:r>
-            <w:r>
-              <w:rPr>
-                <w:lang w:val="es-AR"/>
-              </w:rPr>
-              <w:t>_De_Gestión_De_Configuració</w:t>
-            </w:r>
-            <w:r>
-              <w:rPr>
-                <w:lang w:val="es-AR"/>
-              </w:rPr>
-              <w:t>n</w:t>
-            </w:r>
-            <w:r>
-              <w:rPr>
-                <w:lang w:val="es-AR"/>
-              </w:rPr>
-              <w:t>.doc</w:t>
-            </w:r>
-            <w:r>
-              <w:rPr>
-                <w:lang w:val="es-AR"/>
-              </w:rPr>
-              <w:t>x</w:t>
-            </w:r>
-          </w:p>
-        </w:tc>
-        <w:tc>
-          <w:tcPr>
-            <w:tcW w:w="4536" w:type="dxa"/>
-            <w:shd w:val="clear" w:color="auto" w:fill="auto"/>
-            <w:tcMar>
-              <w:top w:w="100" w:type="dxa"/>
-              <w:left w:w="100" w:type="dxa"/>
-              <w:bottom w:w="100" w:type="dxa"/>
-              <w:right w:w="100" w:type="dxa"/>
-            </w:tcMar>
-            <w:vAlign w:val="center"/>
-          </w:tcPr>
-          <w:p>
-            <w:pPr>
-              <w:widowControl w:val="0"/>
-              <w:pBdr>
-                <w:top w:val="nil"/>
-                <w:left w:val="nil"/>
-                <w:bottom w:val="nil"/>
-                <w:right w:val="nil"/>
-                <w:between w:val="nil"/>
-              </w:pBdr>
-              <w:spacing w:line="240" w:lineRule="auto"/>
-              <w:rPr>
-                <w:color w:val="4A86E8"/>
-              </w:rPr>
-            </w:pPr>
-            <w:r>
-              <w:rPr>
-                <w:color w:val="4A86E8"/>
-              </w:rPr>
-              <w:t>https://github.com/jmva03/ISW_Grupo8_4k1_2025.git</w:t>
-            </w:r>
-          </w:p>
-        </w:tc>
-      </w:tr>
-      <w:tr>
-        <w:tc>
-          <w:tcPr>
-            <w:tcW w:w="2127" w:type="dxa"/>
-            <w:shd w:val="clear" w:color="auto" w:fill="auto"/>
-            <w:tcMar>
-              <w:top w:w="100" w:type="dxa"/>
-              <w:left w:w="100" w:type="dxa"/>
-              <w:bottom w:w="100" w:type="dxa"/>
-              <w:right w:w="100" w:type="dxa"/>
-            </w:tcMar>
-            <w:vAlign w:val="center"/>
-          </w:tcPr>
-          <w:p>
-            <w:pPr>
-              <w:widowControl w:val="0"/>
-              <w:pBdr>
-                <w:top w:val="nil"/>
-                <w:left w:val="nil"/>
-                <w:bottom w:val="nil"/>
-                <w:right w:val="nil"/>
-                <w:between w:val="nil"/>
-              </w:pBdr>
-              <w:spacing w:line="240" w:lineRule="auto"/>
-              <w:jc w:val="center"/>
-            </w:pPr>
-            <w:r>
-              <w:t>Programa de la Materia</w:t>
-            </w:r>
-          </w:p>
-        </w:tc>
-        <w:tc>
-          <w:tcPr>
-            <w:tcW w:w="4961" w:type="dxa"/>
-            <w:shd w:val="clear" w:color="auto" w:fill="auto"/>
-            <w:tcMar>
-              <w:top w:w="100" w:type="dxa"/>
-              <w:left w:w="100" w:type="dxa"/>
-              <w:bottom w:w="100" w:type="dxa"/>
-              <w:right w:w="100" w:type="dxa"/>
-            </w:tcMar>
-            <w:vAlign w:val="center"/>
-          </w:tcPr>
-          <w:p>
-            <w:pPr>
-              <w:widowControl w:val="0"/>
-              <w:pBdr>
-                <w:top w:val="nil"/>
-                <w:left w:val="nil"/>
-                <w:bottom w:val="nil"/>
-                <w:right w:val="nil"/>
-                <w:between w:val="nil"/>
-              </w:pBdr>
-              <w:spacing w:line="240" w:lineRule="auto"/>
-              <w:jc w:val="center"/>
-            </w:pPr>
-            <w:r>
-              <w:t>ISW_Programa.pdf</w:t>
-            </w:r>
-          </w:p>
-          <w:p>
-            <w:pPr>
-              <w:widowControl w:val="0"/>
-              <w:pBdr>
-                <w:top w:val="nil"/>
-                <w:left w:val="nil"/>
-                <w:bottom w:val="nil"/>
-                <w:right w:val="nil"/>
-                <w:between w:val="nil"/>
-              </w:pBdr>
-              <w:spacing w:line="240" w:lineRule="auto"/>
-              <w:jc w:val="center"/>
-            </w:pPr>
-          </w:p>
-        </w:tc>
-        <w:tc>
-          <w:tcPr>
-            <w:tcW w:w="4536" w:type="dxa"/>
-            <w:shd w:val="clear" w:color="auto" w:fill="auto"/>
-            <w:tcMar>
-              <w:top w:w="100" w:type="dxa"/>
-              <w:left w:w="100" w:type="dxa"/>
-              <w:bottom w:w="100" w:type="dxa"/>
-              <w:right w:w="100" w:type="dxa"/>
-            </w:tcMar>
-            <w:vAlign w:val="center"/>
-          </w:tcPr>
-          <w:p>
-            <w:pPr>
-              <w:widowControl w:val="0"/>
-              <w:pBdr>
-                <w:top w:val="nil"/>
-                <w:left w:val="nil"/>
-                <w:bottom w:val="nil"/>
-                <w:right w:val="nil"/>
-                <w:between w:val="nil"/>
-              </w:pBdr>
-              <w:spacing w:line="240" w:lineRule="auto"/>
-              <w:rPr>
-                <w:color w:val="4A86E8"/>
-                <w:lang w:val="en-US"/>
-              </w:rPr>
-            </w:pPr>
-            <w:hyperlink r:id="rId15" w:history="1">
-              <w:r>
-                <w:rPr>
-                  <w:rStyle w:val="Hipervnculo"/>
-                  <w:lang w:val="en-US"/>
-                </w:rPr>
-                <w:t>ISW_Grupo8_4k1_2025/</w:t>
-              </w:r>
-              <w:proofErr w:type="spellStart"/>
-              <w:r>
-                <w:rPr>
-                  <w:rStyle w:val="Hipervnculo"/>
-                  <w:lang w:val="en-US"/>
-                </w:rPr>
-                <w:t>ISW_Material</w:t>
-              </w:r>
-              <w:proofErr w:type="spellEnd"/>
-              <w:r>
-                <w:rPr>
-                  <w:rStyle w:val="Hipervnculo"/>
-                  <w:lang w:val="en-US"/>
-                </w:rPr>
-                <w:t>/</w:t>
-              </w:r>
-              <w:proofErr w:type="spellStart"/>
-              <w:r>
-                <w:rPr>
-                  <w:rStyle w:val="Hipervnculo"/>
-                  <w:lang w:val="en-US"/>
-                </w:rPr>
-                <w:t>Programa</w:t>
-              </w:r>
-              <w:proofErr w:type="spellEnd"/>
-            </w:hyperlink>
-          </w:p>
-        </w:tc>
-      </w:tr>
-      <w:tr>
-        <w:tc>
-          <w:tcPr>
-            <w:tcW w:w="2127" w:type="dxa"/>
-            <w:shd w:val="clear" w:color="auto" w:fill="auto"/>
-            <w:tcMar>
-              <w:top w:w="100" w:type="dxa"/>
-              <w:left w:w="100" w:type="dxa"/>
-              <w:bottom w:w="100" w:type="dxa"/>
-              <w:right w:w="100" w:type="dxa"/>
-            </w:tcMar>
-            <w:vAlign w:val="center"/>
-          </w:tcPr>
-          <w:p>
-            <w:pPr>
-              <w:widowControl w:val="0"/>
-              <w:pBdr>
-                <w:top w:val="nil"/>
-                <w:left w:val="nil"/>
-                <w:bottom w:val="nil"/>
-                <w:right w:val="nil"/>
-                <w:between w:val="nil"/>
-              </w:pBdr>
-              <w:spacing w:line="240" w:lineRule="auto"/>
-              <w:jc w:val="center"/>
-            </w:pPr>
-            <w:r>
-              <w:t>Bibliografía</w:t>
-            </w:r>
-          </w:p>
-        </w:tc>
-        <w:tc>
-          <w:tcPr>
-            <w:tcW w:w="4961" w:type="dxa"/>
-            <w:shd w:val="clear" w:color="auto" w:fill="auto"/>
-            <w:tcMar>
-              <w:top w:w="100" w:type="dxa"/>
-              <w:left w:w="100" w:type="dxa"/>
-              <w:bottom w:w="100" w:type="dxa"/>
-              <w:right w:w="100" w:type="dxa"/>
-            </w:tcMar>
-            <w:vAlign w:val="center"/>
-          </w:tcPr>
-          <w:p>
-            <w:pPr>
-              <w:widowControl w:val="0"/>
-              <w:pBdr>
-                <w:top w:val="nil"/>
-                <w:left w:val="nil"/>
-                <w:bottom w:val="nil"/>
-                <w:right w:val="nil"/>
-                <w:between w:val="nil"/>
-              </w:pBdr>
-              <w:spacing w:line="240" w:lineRule="auto"/>
-              <w:jc w:val="center"/>
-            </w:pPr>
-            <w:r>
               <w:t>&lt;</w:t>
             </w:r>
             <w:proofErr w:type="spellStart"/>
@@ -3238,20 +2866,35 @@
                 <w:between w:val="nil"/>
               </w:pBdr>
               <w:spacing w:line="240" w:lineRule="auto"/>
+              <w:rPr>
+                <w:color w:val="000000" w:themeColor="text1"/>
+              </w:rPr>
             </w:pPr>
             <w:r>
+              <w:rPr>
+                <w:color w:val="000000" w:themeColor="text1"/>
+              </w:rPr>
               <w:t>ISW_Grupo8_4k1_2025/</w:t>
             </w:r>
             <w:proofErr w:type="spellStart"/>
             <w:r>
+              <w:rPr>
+                <w:color w:val="000000" w:themeColor="text1"/>
+              </w:rPr>
               <w:t>ISW_Material</w:t>
             </w:r>
             <w:proofErr w:type="spellEnd"/>
             <w:r>
+              <w:rPr>
+                <w:color w:val="000000" w:themeColor="text1"/>
+              </w:rPr>
               <w:t>/</w:t>
             </w:r>
             <w:proofErr w:type="spellStart"/>
             <w:r>
+              <w:rPr>
+                <w:color w:val="000000" w:themeColor="text1"/>
+              </w:rPr>
               <w:t>Bibliografia</w:t>
             </w:r>
             <w:proofErr w:type="spellEnd"/>
@@ -3259,6 +2902,30 @@
         </w:tc>
       </w:tr>
     </w:tbl>
+    <w:p>
+      <w:pPr>
+        <w:pStyle w:val="LO-normal"/>
+        <w:rPr>
+          <w:lang w:val="en-US"/>
+        </w:rPr>
+      </w:pPr>
+    </w:p>
+    <w:p>
+      <w:pPr>
+        <w:pStyle w:val="LO-normal"/>
+        <w:rPr>
+          <w:lang w:val="en-US"/>
+        </w:rPr>
+      </w:pPr>
+    </w:p>
+    <w:p>
+      <w:pPr>
+        <w:pStyle w:val="LO-normal"/>
+        <w:rPr>
+          <w:lang w:val="en-US"/>
+        </w:rPr>
+      </w:pPr>
+    </w:p>
     <w:p>
       <w:pPr>
         <w:pStyle w:val="LO-normal"/>
@@ -3573,8 +3240,6 @@
             <w:r>
               <w:t>Número entero que identifica a la Clase</w:t>
             </w:r>
-            <w:bookmarkStart w:id="4" w:name="_GoBack"/>
-            <w:bookmarkEnd w:id="4"/>
           </w:p>
         </w:tc>
       </w:tr>
@@ -3765,7 +3430,7 @@
               <w:rPr>
                 <w:lang w:val="es-ES"/>
               </w:rPr>
-              <w:t xml:space="preserve">&lt; </w:t>
+              <w:t>&lt;</w:t>
             </w:r>
             <w:proofErr w:type="spellStart"/>
             <w:r>
@@ -3779,7 +3444,7 @@
               <w:rPr>
                 <w:lang w:val="es-ES"/>
               </w:rPr>
-              <w:t xml:space="preserve"> &gt;</w:t>
+              <w:t>&gt;</w:t>
             </w:r>
           </w:p>
         </w:tc>
@@ -3799,6 +3464,7 @@
               <w:pStyle w:val="LO-normal"/>
               <w:widowControl w:val="0"/>
               <w:spacing w:line="240" w:lineRule="auto"/>
+              <w:jc w:val="center"/>
               <w:rPr>
                 <w:lang w:val="es-AR"/>
               </w:rPr>
@@ -3841,21 +3507,21 @@
               <w:rPr>
                 <w:lang w:val="es-ES"/>
               </w:rPr>
-              <w:t xml:space="preserve">&lt; </w:t>
+              <w:t>&lt;</w:t>
             </w:r>
             <w:proofErr w:type="spellStart"/>
             <w:r>
               <w:rPr>
-                <w:iCs/>
-              </w:rPr>
-              <w:t>NroUser</w:t>
+                <w:lang w:val="es-ES"/>
+              </w:rPr>
+              <w:t>TemaDeLaClase</w:t>
             </w:r>
             <w:proofErr w:type="spellEnd"/>
             <w:r>
               <w:rPr>
                 <w:lang w:val="es-ES"/>
               </w:rPr>
-              <w:t xml:space="preserve"> &gt;</w:t>
+              <w:t>&gt;</w:t>
             </w:r>
           </w:p>
         </w:tc>
@@ -3884,7 +3550,7 @@
               <w:rPr>
                 <w:lang w:val="es-AR"/>
               </w:rPr>
-              <w:t>Identificador numérico que se asignara a las historias de usuario para facilitar su seguimiento dentro del repositorio.</w:t>
+              <w:t>Nombre que va a describir el tema que se llevara a cabo en clases, como el de requerimientos agiles</w:t>
             </w:r>
           </w:p>
         </w:tc>
@@ -3914,22 +3580,26 @@
                 <w:lang w:val="es-ES"/>
               </w:rPr>
             </w:pPr>
+            <w:bookmarkStart w:id="4" w:name="_GoBack" w:colFirst="0" w:colLast="1"/>
             <w:r>
               <w:rPr>
                 <w:lang w:val="es-ES"/>
               </w:rPr>
-              <w:t xml:space="preserve">&lt; </w:t>
+              <w:t>&lt;</w:t>
             </w:r>
             <w:proofErr w:type="spellStart"/>
             <w:r>
-              <w:t>NombreUStory</w:t>
+              <w:rPr>
+                <w:lang w:val="es-ES"/>
+              </w:rPr>
+              <w:t>NroClase</w:t>
             </w:r>
             <w:proofErr w:type="spellEnd"/>
             <w:r>
               <w:rPr>
                 <w:lang w:val="es-ES"/>
               </w:rPr>
-              <w:t xml:space="preserve"> &gt;</w:t>
+              <w:t>&gt;</w:t>
             </w:r>
           </w:p>
         </w:tc>
@@ -3957,228 +3627,12 @@
               <w:rPr>
                 <w:lang w:val="es-AR"/>
               </w:rPr>
-              <w:t>Titulo breve y descriptivo que nos permite sintetizar el objetivo que tiene la historia de usuario.</w:t>
+              <w:t>Número único secuencial que nos permite ordenar de manera cronológica las secciones de clase.</w:t>
             </w:r>
           </w:p>
         </w:tc>
       </w:tr>
-      <w:tr>
-        <w:trPr>
-          <w:trHeight w:val="342"/>
-        </w:trPr>
-        <w:tc>
-          <w:tcPr>
-            <w:tcW w:w="4514" w:type="dxa"/>
-            <w:tcBorders>
-              <w:top w:val="single" w:sz="8" w:space="0" w:color="000000"/>
-              <w:left w:val="single" w:sz="8" w:space="0" w:color="000000"/>
-              <w:bottom w:val="single" w:sz="8" w:space="0" w:color="000000"/>
-              <w:right w:val="single" w:sz="8" w:space="0" w:color="000000"/>
-            </w:tcBorders>
-            <w:shd w:val="clear" w:color="auto" w:fill="auto"/>
-          </w:tcPr>
-          <w:p>
-            <w:pPr>
-              <w:pStyle w:val="LO-normal"/>
-              <w:widowControl w:val="0"/>
-              <w:spacing w:line="240" w:lineRule="auto"/>
-              <w:jc w:val="center"/>
-              <w:rPr>
-                <w:lang w:val="es-ES"/>
-              </w:rPr>
-            </w:pPr>
-            <w:r>
-              <w:rPr>
-                <w:lang w:val="es-ES"/>
-              </w:rPr>
-              <w:t>&lt;</w:t>
-            </w:r>
-            <w:proofErr w:type="spellStart"/>
-            <w:r>
-              <w:rPr>
-                <w:lang w:val="es-ES"/>
-              </w:rPr>
-              <w:t>TemaDeLaClase</w:t>
-            </w:r>
-            <w:proofErr w:type="spellEnd"/>
-            <w:r>
-              <w:rPr>
-                <w:lang w:val="es-ES"/>
-              </w:rPr>
-              <w:t>&gt;</w:t>
-            </w:r>
-          </w:p>
-        </w:tc>
-        <w:tc>
-          <w:tcPr>
-            <w:tcW w:w="4501" w:type="dxa"/>
-            <w:tcBorders>
-              <w:top w:val="single" w:sz="8" w:space="0" w:color="000000"/>
-              <w:left w:val="single" w:sz="8" w:space="0" w:color="000000"/>
-              <w:bottom w:val="single" w:sz="8" w:space="0" w:color="000000"/>
-              <w:right w:val="single" w:sz="8" w:space="0" w:color="000000"/>
-            </w:tcBorders>
-            <w:shd w:val="clear" w:color="auto" w:fill="auto"/>
-          </w:tcPr>
-          <w:p>
-            <w:pPr>
-              <w:pStyle w:val="LO-normal"/>
-              <w:widowControl w:val="0"/>
-              <w:spacing w:line="240" w:lineRule="auto"/>
-              <w:jc w:val="center"/>
-              <w:rPr>
-                <w:lang w:val="es-AR"/>
-              </w:rPr>
-            </w:pPr>
-            <w:r>
-              <w:rPr>
-                <w:lang w:val="es-AR"/>
-              </w:rPr>
-              <w:t>Nombre que va a describir el tema que se llevara a</w:t>
-            </w:r>
-            <w:r>
-              <w:rPr>
-                <w:lang w:val="es-AR"/>
-              </w:rPr>
-              <w:t xml:space="preserve"> </w:t>
-            </w:r>
-            <w:r>
-              <w:rPr>
-                <w:lang w:val="es-AR"/>
-              </w:rPr>
-              <w:t>cabo en clases, como el de requerimientos agiles</w:t>
-            </w:r>
-          </w:p>
-        </w:tc>
-      </w:tr>
-      <w:tr>
-        <w:trPr>
-          <w:trHeight w:val="342"/>
-        </w:trPr>
-        <w:tc>
-          <w:tcPr>
-            <w:tcW w:w="4514" w:type="dxa"/>
-            <w:tcBorders>
-              <w:top w:val="single" w:sz="8" w:space="0" w:color="000000"/>
-              <w:left w:val="single" w:sz="8" w:space="0" w:color="000000"/>
-              <w:bottom w:val="single" w:sz="8" w:space="0" w:color="000000"/>
-              <w:right w:val="single" w:sz="8" w:space="0" w:color="000000"/>
-            </w:tcBorders>
-            <w:shd w:val="clear" w:color="auto" w:fill="auto"/>
-          </w:tcPr>
-          <w:p>
-            <w:pPr>
-              <w:pStyle w:val="LO-normal"/>
-              <w:widowControl w:val="0"/>
-              <w:spacing w:line="240" w:lineRule="auto"/>
-              <w:jc w:val="center"/>
-              <w:rPr>
-                <w:lang w:val="es-ES"/>
-              </w:rPr>
-            </w:pPr>
-            <w:r>
-              <w:rPr>
-                <w:lang w:val="es-ES"/>
-              </w:rPr>
-              <w:t>&lt;</w:t>
-            </w:r>
-            <w:proofErr w:type="spellStart"/>
-            <w:r>
-              <w:rPr>
-                <w:lang w:val="es-ES"/>
-              </w:rPr>
-              <w:t>NroClase</w:t>
-            </w:r>
-            <w:proofErr w:type="spellEnd"/>
-            <w:r>
-              <w:rPr>
-                <w:lang w:val="es-ES"/>
-              </w:rPr>
-              <w:t>&gt;</w:t>
-            </w:r>
-          </w:p>
-        </w:tc>
-        <w:tc>
-          <w:tcPr>
-            <w:tcW w:w="4501" w:type="dxa"/>
-            <w:tcBorders>
-              <w:top w:val="single" w:sz="8" w:space="0" w:color="000000"/>
-              <w:left w:val="single" w:sz="8" w:space="0" w:color="000000"/>
-              <w:bottom w:val="single" w:sz="8" w:space="0" w:color="000000"/>
-              <w:right w:val="single" w:sz="8" w:space="0" w:color="000000"/>
-            </w:tcBorders>
-            <w:shd w:val="clear" w:color="auto" w:fill="auto"/>
-          </w:tcPr>
-          <w:p>
-            <w:pPr>
-              <w:pStyle w:val="LO-normal"/>
-              <w:widowControl w:val="0"/>
-              <w:spacing w:line="240" w:lineRule="auto"/>
-              <w:jc w:val="center"/>
-              <w:rPr>
-                <w:lang w:val="es-AR"/>
-              </w:rPr>
-            </w:pPr>
-            <w:r>
-              <w:rPr>
-                <w:lang w:val="es-AR"/>
-              </w:rPr>
-              <w:t>Número único secuencial que nos permite ordenar de manera cronológica las secciones de clase.</w:t>
-            </w:r>
-          </w:p>
-        </w:tc>
-      </w:tr>
-      <w:tr>
-        <w:trPr>
-          <w:trHeight w:val="342"/>
-        </w:trPr>
-        <w:tc>
-          <w:tcPr>
-            <w:tcW w:w="4514" w:type="dxa"/>
-            <w:tcBorders>
-              <w:top w:val="single" w:sz="8" w:space="0" w:color="000000"/>
-              <w:left w:val="single" w:sz="8" w:space="0" w:color="000000"/>
-              <w:bottom w:val="single" w:sz="8" w:space="0" w:color="000000"/>
-              <w:right w:val="single" w:sz="8" w:space="0" w:color="000000"/>
-            </w:tcBorders>
-            <w:shd w:val="clear" w:color="auto" w:fill="auto"/>
-          </w:tcPr>
-          <w:p>
-            <w:pPr>
-              <w:pStyle w:val="LO-normal"/>
-              <w:widowControl w:val="0"/>
-              <w:spacing w:line="240" w:lineRule="auto"/>
-              <w:jc w:val="center"/>
-              <w:rPr>
-                <w:lang w:val="es-ES"/>
-              </w:rPr>
-            </w:pPr>
-          </w:p>
-        </w:tc>
-        <w:tc>
-          <w:tcPr>
-            <w:tcW w:w="4501" w:type="dxa"/>
-            <w:tcBorders>
-              <w:top w:val="single" w:sz="8" w:space="0" w:color="000000"/>
-              <w:left w:val="single" w:sz="8" w:space="0" w:color="000000"/>
-              <w:bottom w:val="single" w:sz="8" w:space="0" w:color="000000"/>
-              <w:right w:val="single" w:sz="8" w:space="0" w:color="000000"/>
-            </w:tcBorders>
-            <w:shd w:val="clear" w:color="auto" w:fill="auto"/>
-          </w:tcPr>
-          <w:p>
-            <w:pPr>
-              <w:pStyle w:val="LO-normal"/>
-              <w:widowControl w:val="0"/>
-              <w:spacing w:line="240" w:lineRule="auto"/>
-              <w:jc w:val="center"/>
-              <w:rPr>
-                <w:lang w:val="es-AR"/>
-              </w:rPr>
-            </w:pPr>
-          </w:p>
-        </w:tc>
-      </w:tr>
+      <w:bookmarkEnd w:id="4"/>
     </w:tbl>
     <w:p>
       <w:pPr>
@@ -4199,7 +3653,7 @@
       <w:r>
         <w:t xml:space="preserve"> </w:t>
       </w:r>
-      <w:hyperlink r:id="rId16" w:history="1">
+      <w:hyperlink r:id="rId14" w:history="1">
         <w:r>
           <w:rPr>
             <w:rStyle w:val="Hipervnculo"/>
@@ -4242,7 +3696,6 @@
         <w:jc w:val="center"/>
       </w:pPr>
       <w:r>
-        <w:lastRenderedPageBreak/>
         <w:t xml:space="preserve">Se establecerá una línea base </w:t>
       </w:r>
       <w:r>
@@ -5035,7 +4488,6 @@
   <w:style w:type="character" w:default="1" w:styleId="Fuentedeprrafopredeter">
     <w:name w:val="Default Paragraph Font"/>
     <w:uiPriority w:val="1"/>
-    <w:semiHidden/>
     <w:unhideWhenUsed/>
   </w:style>
   <w:style w:type="table" w:default="1" w:styleId="Tablanormal">
@@ -5925,7 +5377,6 @@
   <w:style w:type="character" w:default="1" w:styleId="Fuentedeprrafopredeter">
     <w:name w:val="Default Paragraph Font"/>
     <w:uiPriority w:val="1"/>
-    <w:semiHidden/>
     <w:unhideWhenUsed/>
   </w:style>
   <w:style w:type="table" w:default="1" w:styleId="Tablanormal">

</xml_diff>

<commit_message>
Se pusieron los cambios necesarios para establecer una linea base con su etiqueta
</commit_message>
<xml_diff>
--- a/Documento_De_Gestión_De_Configuración.docx
+++ b/Documento_De_Gestión_De_Configuración.docx
@@ -1,6 +1,6 @@
 
 <file path=word/document.xml><?xml version="1.0" encoding="utf-8"?>
-<w:document xmlns:wpc="http://schemas.microsoft.com/office/word/2010/wordprocessingCanvas" xmlns:mc="http://schemas.openxmlformats.org/markup-compatibility/2006" xmlns:o="urn:schemas-microsoft-com:office:office" xmlns:r="http://schemas.openxmlformats.org/officeDocument/2006/relationships" xmlns:m="http://schemas.openxmlformats.org/officeDocument/2006/math" xmlns:v="urn:schemas-microsoft-com:vml" xmlns:wp14="http://schemas.microsoft.com/office/word/2010/wordprocessingDrawing" xmlns:wp="http://schemas.openxmlformats.org/drawingml/2006/wordprocessingDrawing" xmlns:w10="urn:schemas-microsoft-com:office:word" xmlns:w="http://schemas.openxmlformats.org/wordprocessingml/2006/main" xmlns:w14="http://schemas.microsoft.com/office/word/2010/wordml" xmlns:wpg="http://schemas.microsoft.com/office/word/2010/wordprocessingGroup" xmlns:wpi="http://schemas.microsoft.com/office/word/2010/wordprocessingInk" xmlns:wne="http://schemas.microsoft.com/office/word/2006/wordml" xmlns:wps="http://schemas.microsoft.com/office/word/2010/wordprocessingShape" mc:Ignorable="w14 wp14">
+<w:document xmlns:wpc="http://schemas.microsoft.com/office/word/2010/wordprocessingCanvas" xmlns:cx="http://schemas.microsoft.com/office/drawing/2014/chartex" xmlns:cx1="http://schemas.microsoft.com/office/drawing/2015/9/8/chartex" xmlns:cx2="http://schemas.microsoft.com/office/drawing/2015/10/21/chartex" xmlns:cx3="http://schemas.microsoft.com/office/drawing/2016/5/9/chartex" xmlns:cx4="http://schemas.microsoft.com/office/drawing/2016/5/10/chartex" xmlns:cx5="http://schemas.microsoft.com/office/drawing/2016/5/11/chartex" xmlns:cx6="http://schemas.microsoft.com/office/drawing/2016/5/12/chartex" xmlns:cx7="http://schemas.microsoft.com/office/drawing/2016/5/13/chartex" xmlns:cx8="http://schemas.microsoft.com/office/drawing/2016/5/14/chartex" xmlns:mc="http://schemas.openxmlformats.org/markup-compatibility/2006" xmlns:aink="http://schemas.microsoft.com/office/drawing/2016/ink" xmlns:am3d="http://schemas.microsoft.com/office/drawing/2017/model3d" xmlns:o="urn:schemas-microsoft-com:office:office" xmlns:r="http://schemas.openxmlformats.org/officeDocument/2006/relationships" xmlns:m="http://schemas.openxmlformats.org/officeDocument/2006/math" xmlns:v="urn:schemas-microsoft-com:vml" xmlns:wp14="http://schemas.microsoft.com/office/word/2010/wordprocessingDrawing" xmlns:wp="http://schemas.openxmlformats.org/drawingml/2006/wordprocessingDrawing" xmlns:w10="urn:schemas-microsoft-com:office:word" xmlns:w="http://schemas.openxmlformats.org/wordprocessingml/2006/main" xmlns:w14="http://schemas.microsoft.com/office/word/2010/wordml" xmlns:w15="http://schemas.microsoft.com/office/word/2012/wordml" xmlns:w16cex="http://schemas.microsoft.com/office/word/2018/wordml/cex" xmlns:w16cid="http://schemas.microsoft.com/office/word/2016/wordml/cid" xmlns:w16="http://schemas.microsoft.com/office/word/2018/wordml" xmlns:w16sdtdh="http://schemas.microsoft.com/office/word/2020/wordml/sdtdatahash" xmlns:w16se="http://schemas.microsoft.com/office/word/2015/wordml/symex" xmlns:wpg="http://schemas.microsoft.com/office/word/2010/wordprocessingGroup" xmlns:wpi="http://schemas.microsoft.com/office/word/2010/wordprocessingInk" xmlns:wne="http://schemas.microsoft.com/office/word/2006/wordml" xmlns:wps="http://schemas.microsoft.com/office/word/2010/wordprocessingShape" mc:Ignorable="w14 w15 w16se w16cid w16 w16cex w16sdtdh wp14">
   <w:body>
     <w:p>
       <w:pPr>
@@ -65,7 +65,7 @@
                     </pic:cNvPicPr>
                   </pic:nvPicPr>
                   <pic:blipFill>
-                    <a:blip r:embed="rId6"/>
+                    <a:blip r:embed="rId5"/>
                     <a:stretch>
                       <a:fillRect/>
                     </a:stretch>
@@ -887,21 +887,12 @@
         </w:rPr>
         <w:t xml:space="preserve"> </w:t>
       </w:r>
-      <w:proofErr w:type="spellStart"/>
-      <w:r>
-        <w:rPr>
-          <w:sz w:val="24"/>
-          <w:szCs w:val="24"/>
-        </w:rPr>
-        <w:t>Vazques</w:t>
-      </w:r>
-      <w:proofErr w:type="spellEnd"/>
-      <w:r>
-        <w:rPr>
-          <w:sz w:val="24"/>
-          <w:szCs w:val="24"/>
-        </w:rPr>
-        <w:t>, Ferna</w:t>
+      <w:r>
+        <w:rPr>
+          <w:sz w:val="24"/>
+          <w:szCs w:val="24"/>
+        </w:rPr>
+        <w:t>Vazques, Ferna</w:t>
       </w:r>
       <w:bookmarkStart w:id="2" w:name="_60mb0h4g3hgc"/>
       <w:bookmarkEnd w:id="2"/>
@@ -1202,7 +1193,7 @@
                 <w:color w:val="000000" w:themeColor="text1"/>
               </w:rPr>
             </w:pPr>
-            <w:hyperlink r:id="rId7" w:history="1">
+            <w:hyperlink r:id="rId6" w:history="1">
               <w:r>
                 <w:rPr>
                   <w:rStyle w:val="Hipervnculo"/>
@@ -1481,7 +1472,7 @@
                 <w:color w:val="000000" w:themeColor="text1"/>
               </w:rPr>
             </w:pPr>
-            <w:hyperlink r:id="rId8" w:history="1">
+            <w:hyperlink r:id="rId7" w:history="1">
               <w:r>
                 <w:rPr>
                   <w:rStyle w:val="Hipervnculo"/>
@@ -1683,7 +1674,7 @@
                 <w:color w:val="000000" w:themeColor="text1"/>
               </w:rPr>
             </w:pPr>
-            <w:hyperlink r:id="rId9" w:history="1">
+            <w:hyperlink r:id="rId8" w:history="1">
               <w:r>
                 <w:rPr>
                   <w:rStyle w:val="Hipervnculo"/>
@@ -1820,7 +1811,7 @@
                 <w:color w:val="000000" w:themeColor="text1"/>
               </w:rPr>
             </w:pPr>
-            <w:hyperlink r:id="rId10" w:history="1">
+            <w:hyperlink r:id="rId9" w:history="1">
               <w:r>
                 <w:rPr>
                   <w:rStyle w:val="Hipervnculo"/>
@@ -2037,7 +2028,7 @@
             <w:r>
               <w:rPr>
                 <w:color w:val="000000" w:themeColor="text1"/>
-                <w:lang w:val="en-US"/>
+                <w:lang w:val="es-AR"/>
               </w:rPr>
               <w:t>ISW_Grupo8_4k1_2025/</w:t>
             </w:r>
@@ -2045,7 +2036,7 @@
             <w:r>
               <w:rPr>
                 <w:color w:val="000000" w:themeColor="text1"/>
-                <w:lang w:val="en-US"/>
+                <w:lang w:val="es-AR"/>
               </w:rPr>
               <w:t>ISW_Clases</w:t>
             </w:r>
@@ -2053,19 +2044,10 @@
             <w:r>
               <w:rPr>
                 <w:color w:val="000000" w:themeColor="text1"/>
-                <w:lang w:val="en-US"/>
-              </w:rPr>
-              <w:t>/</w:t>
-            </w:r>
-            <w:proofErr w:type="spellStart"/>
-            <w:r>
-              <w:rPr>
-                <w:color w:val="000000" w:themeColor="text1"/>
-                <w:lang w:val="en-US"/>
-              </w:rPr>
-              <w:t>Apuntes</w:t>
-            </w:r>
-            <w:proofErr w:type="spellEnd"/>
+                <w:lang w:val="es-AR"/>
+              </w:rPr>
+              <w:t>/Apuntes</w:t>
+            </w:r>
           </w:p>
         </w:tc>
       </w:tr>
@@ -2163,13 +2145,13 @@
               <w:spacing w:line="240" w:lineRule="auto"/>
               <w:rPr>
                 <w:color w:val="000000" w:themeColor="text1"/>
-                <w:lang w:val="en-US"/>
+                <w:lang w:val="es-AR"/>
               </w:rPr>
             </w:pPr>
             <w:r>
               <w:rPr>
                 <w:color w:val="000000" w:themeColor="text1"/>
-                <w:lang w:val="en-US"/>
+                <w:lang w:val="es-AR"/>
               </w:rPr>
               <w:t>ISW_Grupo8_4k1_2025/</w:t>
             </w:r>
@@ -2177,7 +2159,7 @@
             <w:r>
               <w:rPr>
                 <w:color w:val="000000" w:themeColor="text1"/>
-                <w:lang w:val="en-US"/>
+                <w:lang w:val="es-AR"/>
               </w:rPr>
               <w:t>ISW_Material</w:t>
             </w:r>
@@ -2185,19 +2167,10 @@
             <w:r>
               <w:rPr>
                 <w:color w:val="000000" w:themeColor="text1"/>
-                <w:lang w:val="en-US"/>
-              </w:rPr>
-              <w:t>/</w:t>
-            </w:r>
-            <w:proofErr w:type="spellStart"/>
-            <w:r>
-              <w:rPr>
-                <w:color w:val="000000" w:themeColor="text1"/>
-                <w:lang w:val="en-US"/>
-              </w:rPr>
-              <w:t>Cronograma</w:t>
-            </w:r>
-            <w:proofErr w:type="spellEnd"/>
+                <w:lang w:val="es-AR"/>
+              </w:rPr>
+              <w:t>/Cronograma</w:t>
+            </w:r>
           </w:p>
         </w:tc>
       </w:tr>
@@ -2268,6 +2241,172 @@
                 <w:lang w:val="es-AR"/>
               </w:rPr>
               <w:t>_Criterio_Linea_Base.txt</w:t>
+            </w:r>
+          </w:p>
+        </w:tc>
+        <w:tc>
+          <w:tcPr>
+            <w:tcW w:w="4536" w:type="dxa"/>
+            <w:shd w:val="clear" w:color="auto" w:fill="auto"/>
+            <w:tcMar>
+              <w:top w:w="100" w:type="dxa"/>
+              <w:left w:w="100" w:type="dxa"/>
+              <w:bottom w:w="100" w:type="dxa"/>
+              <w:right w:w="100" w:type="dxa"/>
+            </w:tcMar>
+            <w:vAlign w:val="center"/>
+          </w:tcPr>
+          <w:p>
+            <w:pPr>
+              <w:widowControl w:val="0"/>
+              <w:pBdr>
+                <w:top w:val="nil"/>
+                <w:left w:val="nil"/>
+                <w:bottom w:val="nil"/>
+                <w:right w:val="nil"/>
+                <w:between w:val="nil"/>
+              </w:pBdr>
+              <w:spacing w:line="240" w:lineRule="auto"/>
+              <w:rPr>
+                <w:color w:val="000000" w:themeColor="text1"/>
+                <w:lang w:val="en-US"/>
+              </w:rPr>
+            </w:pPr>
+            <w:hyperlink r:id="rId10" w:history="1">
+              <w:r>
+                <w:rPr>
+                  <w:rStyle w:val="Hipervnculo"/>
+                  <w:color w:val="000000" w:themeColor="text1"/>
+                  <w:u w:val="none"/>
+                  <w:lang w:val="en-US"/>
+                </w:rPr>
+                <w:t>ISW_Grupo8_4k1_2025/</w:t>
+              </w:r>
+              <w:proofErr w:type="spellStart"/>
+              <w:r>
+                <w:rPr>
+                  <w:rStyle w:val="Hipervnculo"/>
+                  <w:color w:val="000000" w:themeColor="text1"/>
+                  <w:u w:val="none"/>
+                  <w:lang w:val="en-US"/>
+                </w:rPr>
+                <w:t>ISW_LineaBase</w:t>
+              </w:r>
+              <w:proofErr w:type="spellEnd"/>
+            </w:hyperlink>
+          </w:p>
+        </w:tc>
+      </w:tr>
+      <w:tr>
+        <w:trPr>
+          <w:trHeight w:val="398"/>
+        </w:trPr>
+        <w:tc>
+          <w:tcPr>
+            <w:tcW w:w="2127" w:type="dxa"/>
+            <w:shd w:val="clear" w:color="auto" w:fill="auto"/>
+            <w:tcMar>
+              <w:top w:w="100" w:type="dxa"/>
+              <w:left w:w="100" w:type="dxa"/>
+              <w:bottom w:w="100" w:type="dxa"/>
+              <w:right w:w="100" w:type="dxa"/>
+            </w:tcMar>
+            <w:vAlign w:val="center"/>
+          </w:tcPr>
+          <w:p>
+            <w:pPr>
+              <w:widowControl w:val="0"/>
+              <w:pBdr>
+                <w:top w:val="nil"/>
+                <w:left w:val="nil"/>
+                <w:bottom w:val="nil"/>
+                <w:right w:val="nil"/>
+                <w:between w:val="nil"/>
+              </w:pBdr>
+              <w:spacing w:line="240" w:lineRule="auto"/>
+              <w:jc w:val="center"/>
+            </w:pPr>
+            <w:r>
+              <w:t>Línea Base</w:t>
+            </w:r>
+          </w:p>
+        </w:tc>
+        <w:tc>
+          <w:tcPr>
+            <w:tcW w:w="4961" w:type="dxa"/>
+            <w:shd w:val="clear" w:color="auto" w:fill="auto"/>
+            <w:tcMar>
+              <w:top w:w="100" w:type="dxa"/>
+              <w:left w:w="100" w:type="dxa"/>
+              <w:bottom w:w="100" w:type="dxa"/>
+              <w:right w:w="100" w:type="dxa"/>
+            </w:tcMar>
+            <w:vAlign w:val="center"/>
+          </w:tcPr>
+          <w:p>
+            <w:pPr>
+              <w:widowControl w:val="0"/>
+              <w:pBdr>
+                <w:top w:val="nil"/>
+                <w:left w:val="nil"/>
+                <w:bottom w:val="nil"/>
+                <w:right w:val="nil"/>
+                <w:between w:val="nil"/>
+              </w:pBdr>
+              <w:spacing w:line="240" w:lineRule="auto"/>
+              <w:jc w:val="center"/>
+              <w:rPr>
+                <w:lang w:val="es-AR"/>
+              </w:rPr>
+            </w:pPr>
+            <w:r>
+              <w:t>ISW_LB_</w:t>
+            </w:r>
+            <w:r>
+              <w:rPr>
+                <w:lang w:val="es-ES"/>
+              </w:rPr>
+              <w:t>&lt;</w:t>
+            </w:r>
+            <w:proofErr w:type="spellStart"/>
+            <w:r>
+              <w:rPr>
+                <w:lang w:val="es-ES"/>
+              </w:rPr>
+              <w:t>TipoLB</w:t>
+            </w:r>
+            <w:proofErr w:type="spellEnd"/>
+            <w:r>
+              <w:rPr>
+                <w:lang w:val="es-ES"/>
+              </w:rPr>
+              <w:t>&gt;</w:t>
+            </w:r>
+            <w:r>
+              <w:rPr>
+                <w:lang w:val="es-AR"/>
+              </w:rPr>
+              <w:t>-</w:t>
+            </w:r>
+            <w:r>
+              <w:rPr>
+                <w:lang w:val="es-ES"/>
+              </w:rPr>
+              <w:t>&lt;</w:t>
+            </w:r>
+            <w:proofErr w:type="spellStart"/>
+            <w:r>
+              <w:rPr>
+                <w:lang w:val="es-ES"/>
+              </w:rPr>
+              <w:t>VersiónLB</w:t>
+            </w:r>
+            <w:proofErr w:type="spellEnd"/>
+            <w:r>
+              <w:rPr>
+                <w:lang w:val="es-ES"/>
+              </w:rPr>
+              <w:t>&gt;.png</w:t>
             </w:r>
           </w:p>
         </w:tc>
@@ -2326,7 +2465,7 @@
       </w:tr>
       <w:tr>
         <w:trPr>
-          <w:trHeight w:val="398"/>
+          <w:trHeight w:val="348"/>
         </w:trPr>
         <w:tc>
           <w:tcPr>
@@ -2354,7 +2493,7 @@
               <w:jc w:val="center"/>
             </w:pPr>
             <w:r>
-              <w:t>Línea Base</w:t>
+              <w:t>Documento de gestión de la configuración</w:t>
             </w:r>
           </w:p>
         </w:tc>
@@ -2383,66 +2522,18 @@
               <w:spacing w:line="240" w:lineRule="auto"/>
               <w:jc w:val="center"/>
               <w:rPr>
-                <w:lang w:val="en-US"/>
-              </w:rPr>
-            </w:pPr>
-            <w:r>
-              <w:t>ISW_LB_</w:t>
-            </w:r>
-            <w:r>
-              <w:rPr>
-                <w:lang w:val="es-ES"/>
-              </w:rPr>
-              <w:t>&lt;</w:t>
-            </w:r>
-            <w:proofErr w:type="spellStart"/>
-            <w:r>
-              <w:rPr>
-                <w:lang w:val="es-ES"/>
-              </w:rPr>
-              <w:t>TipoLB</w:t>
-            </w:r>
-            <w:proofErr w:type="spellEnd"/>
-            <w:r>
-              <w:rPr>
-                <w:lang w:val="es-ES"/>
-              </w:rPr>
-              <w:t>&gt;</w:t>
-            </w:r>
-            <w:r>
-              <w:rPr>
                 <w:lang w:val="es-AR"/>
               </w:rPr>
-              <w:t>-</w:t>
-            </w:r>
-            <w:r>
-              <w:rPr>
-                <w:lang w:val="es-ES"/>
-              </w:rPr>
-              <w:t>&lt;</w:t>
-            </w:r>
-            <w:proofErr w:type="spellStart"/>
-            <w:r>
-              <w:rPr>
-                <w:lang w:val="es-ES"/>
-              </w:rPr>
-              <w:t>VersiónLB</w:t>
-            </w:r>
-            <w:proofErr w:type="spellEnd"/>
-            <w:r>
-              <w:rPr>
-                <w:lang w:val="es-ES"/>
-              </w:rPr>
-              <w:t>&gt;.</w:t>
-            </w:r>
-            <w:proofErr w:type="spellStart"/>
-            <w:r>
-              <w:rPr>
-                <w:lang w:val="es-ES"/>
-              </w:rPr>
-              <w:t>png</w:t>
-            </w:r>
-            <w:proofErr w:type="spellEnd"/>
+            </w:pPr>
+            <w:r>
+              <w:t>Documento</w:t>
+            </w:r>
+            <w:r>
+              <w:rPr>
+                <w:lang w:val="es-AR"/>
+              </w:rPr>
+              <w:t>_De_Gestión_De_Configuración.docx</w:t>
+            </w:r>
           </w:p>
         </w:tc>
         <w:tc>
@@ -2470,37 +2561,22 @@
               <w:spacing w:line="240" w:lineRule="auto"/>
               <w:rPr>
                 <w:color w:val="000000" w:themeColor="text1"/>
-                <w:lang w:val="es-AR"/>
-              </w:rPr>
-            </w:pPr>
-            <w:hyperlink r:id="rId12" w:history="1">
-              <w:r>
-                <w:rPr>
-                  <w:rStyle w:val="Hipervnculo"/>
-                  <w:color w:val="000000" w:themeColor="text1"/>
-                  <w:u w:val="none"/>
-                  <w:lang w:val="en-US"/>
-                </w:rPr>
-                <w:t>ISW_Grupo8_4k1_2025/</w:t>
-              </w:r>
-              <w:proofErr w:type="spellStart"/>
-              <w:r>
-                <w:rPr>
-                  <w:rStyle w:val="Hipervnculo"/>
-                  <w:color w:val="000000" w:themeColor="text1"/>
-                  <w:u w:val="none"/>
-                  <w:lang w:val="en-US"/>
-                </w:rPr>
-                <w:t>ISW_LineaBase</w:t>
-              </w:r>
-              <w:proofErr w:type="spellEnd"/>
-            </w:hyperlink>
+                <w:lang w:val="en-US"/>
+              </w:rPr>
+            </w:pPr>
+            <w:r>
+              <w:rPr>
+                <w:color w:val="000000" w:themeColor="text1"/>
+                <w:lang w:val="en-US"/>
+              </w:rPr>
+              <w:t>ISW_Grupo8_4k1_2025</w:t>
+            </w:r>
           </w:p>
         </w:tc>
       </w:tr>
       <w:tr>
         <w:trPr>
-          <w:trHeight w:val="348"/>
+          <w:trHeight w:val="342"/>
         </w:trPr>
         <w:tc>
           <w:tcPr>
@@ -2528,7 +2604,7 @@
               <w:jc w:val="center"/>
             </w:pPr>
             <w:r>
-              <w:t>Documento de gestión de la configuración</w:t>
+              <w:t>Programa de la Materia</w:t>
             </w:r>
           </w:p>
         </w:tc>
@@ -2556,19 +2632,27 @@
               </w:pBdr>
               <w:spacing w:line="240" w:lineRule="auto"/>
               <w:jc w:val="center"/>
-              <w:rPr>
-                <w:lang w:val="es-AR"/>
-              </w:rPr>
-            </w:pPr>
-            <w:r>
-              <w:t>Documento</w:t>
-            </w:r>
-            <w:r>
-              <w:rPr>
-                <w:lang w:val="es-AR"/>
-              </w:rPr>
-              <w:t>_De_Gestión_De_Configuración.docx</w:t>
-            </w:r>
+            </w:pPr>
+            <w:r>
+              <w:t>ISW_Programa.pdf</w:t>
+            </w:r>
+          </w:p>
+          <w:p>
+            <w:pPr>
+              <w:widowControl w:val="0"/>
+              <w:pBdr>
+                <w:top w:val="nil"/>
+                <w:left w:val="nil"/>
+                <w:bottom w:val="nil"/>
+                <w:right w:val="nil"/>
+                <w:between w:val="nil"/>
+              </w:pBdr>
+              <w:spacing w:line="240" w:lineRule="auto"/>
+              <w:jc w:val="center"/>
+              <w:rPr>
+                <w:lang w:val="es-ES"/>
+              </w:rPr>
+            </w:pPr>
           </w:p>
         </w:tc>
         <w:tc>
@@ -2599,126 +2683,7 @@
                 <w:lang w:val="en-US"/>
               </w:rPr>
             </w:pPr>
-            <w:r>
-              <w:rPr>
-                <w:color w:val="000000" w:themeColor="text1"/>
-                <w:lang w:val="en-US"/>
-              </w:rPr>
-              <w:t>ISW_Grupo8_4k1_2025</w:t>
-            </w:r>
-          </w:p>
-        </w:tc>
-      </w:tr>
-      <w:tr>
-        <w:trPr>
-          <w:trHeight w:val="342"/>
-        </w:trPr>
-        <w:tc>
-          <w:tcPr>
-            <w:tcW w:w="2127" w:type="dxa"/>
-            <w:shd w:val="clear" w:color="auto" w:fill="auto"/>
-            <w:tcMar>
-              <w:top w:w="100" w:type="dxa"/>
-              <w:left w:w="100" w:type="dxa"/>
-              <w:bottom w:w="100" w:type="dxa"/>
-              <w:right w:w="100" w:type="dxa"/>
-            </w:tcMar>
-            <w:vAlign w:val="center"/>
-          </w:tcPr>
-          <w:p>
-            <w:pPr>
-              <w:widowControl w:val="0"/>
-              <w:pBdr>
-                <w:top w:val="nil"/>
-                <w:left w:val="nil"/>
-                <w:bottom w:val="nil"/>
-                <w:right w:val="nil"/>
-                <w:between w:val="nil"/>
-              </w:pBdr>
-              <w:spacing w:line="240" w:lineRule="auto"/>
-              <w:jc w:val="center"/>
-            </w:pPr>
-            <w:r>
-              <w:t>Programa de la Materia</w:t>
-            </w:r>
-          </w:p>
-        </w:tc>
-        <w:tc>
-          <w:tcPr>
-            <w:tcW w:w="4961" w:type="dxa"/>
-            <w:shd w:val="clear" w:color="auto" w:fill="auto"/>
-            <w:tcMar>
-              <w:top w:w="100" w:type="dxa"/>
-              <w:left w:w="100" w:type="dxa"/>
-              <w:bottom w:w="100" w:type="dxa"/>
-              <w:right w:w="100" w:type="dxa"/>
-            </w:tcMar>
-            <w:vAlign w:val="center"/>
-          </w:tcPr>
-          <w:p>
-            <w:pPr>
-              <w:widowControl w:val="0"/>
-              <w:pBdr>
-                <w:top w:val="nil"/>
-                <w:left w:val="nil"/>
-                <w:bottom w:val="nil"/>
-                <w:right w:val="nil"/>
-                <w:between w:val="nil"/>
-              </w:pBdr>
-              <w:spacing w:line="240" w:lineRule="auto"/>
-              <w:jc w:val="center"/>
-            </w:pPr>
-            <w:r>
-              <w:t>ISW_Programa.pdf</w:t>
-            </w:r>
-          </w:p>
-          <w:p>
-            <w:pPr>
-              <w:widowControl w:val="0"/>
-              <w:pBdr>
-                <w:top w:val="nil"/>
-                <w:left w:val="nil"/>
-                <w:bottom w:val="nil"/>
-                <w:right w:val="nil"/>
-                <w:between w:val="nil"/>
-              </w:pBdr>
-              <w:spacing w:line="240" w:lineRule="auto"/>
-              <w:jc w:val="center"/>
-              <w:rPr>
-                <w:lang w:val="es-ES"/>
-              </w:rPr>
-            </w:pPr>
-          </w:p>
-        </w:tc>
-        <w:tc>
-          <w:tcPr>
-            <w:tcW w:w="4536" w:type="dxa"/>
-            <w:shd w:val="clear" w:color="auto" w:fill="auto"/>
-            <w:tcMar>
-              <w:top w:w="100" w:type="dxa"/>
-              <w:left w:w="100" w:type="dxa"/>
-              <w:bottom w:w="100" w:type="dxa"/>
-              <w:right w:w="100" w:type="dxa"/>
-            </w:tcMar>
-            <w:vAlign w:val="center"/>
-          </w:tcPr>
-          <w:p>
-            <w:pPr>
-              <w:widowControl w:val="0"/>
-              <w:pBdr>
-                <w:top w:val="nil"/>
-                <w:left w:val="nil"/>
-                <w:bottom w:val="nil"/>
-                <w:right w:val="nil"/>
-                <w:between w:val="nil"/>
-              </w:pBdr>
-              <w:spacing w:line="240" w:lineRule="auto"/>
-              <w:rPr>
-                <w:color w:val="000000" w:themeColor="text1"/>
-                <w:lang w:val="en-US"/>
-              </w:rPr>
-            </w:pPr>
-            <w:hyperlink r:id="rId13" w:history="1">
+            <w:hyperlink r:id="rId12" w:history="1">
               <w:r>
                 <w:rPr>
                   <w:rStyle w:val="Hipervnculo"/>
@@ -2901,12 +2866,546 @@
           </w:p>
         </w:tc>
       </w:tr>
+      <w:tr>
+        <w:trPr>
+          <w:trHeight w:val="1189"/>
+        </w:trPr>
+        <w:tc>
+          <w:tcPr>
+            <w:tcW w:w="2127" w:type="dxa"/>
+            <w:shd w:val="clear" w:color="auto" w:fill="auto"/>
+            <w:tcMar>
+              <w:top w:w="100" w:type="dxa"/>
+              <w:left w:w="100" w:type="dxa"/>
+              <w:bottom w:w="100" w:type="dxa"/>
+              <w:right w:w="100" w:type="dxa"/>
+            </w:tcMar>
+            <w:vAlign w:val="center"/>
+          </w:tcPr>
+          <w:p>
+            <w:pPr>
+              <w:widowControl w:val="0"/>
+              <w:pBdr>
+                <w:top w:val="nil"/>
+                <w:left w:val="nil"/>
+                <w:bottom w:val="nil"/>
+                <w:right w:val="nil"/>
+                <w:between w:val="nil"/>
+              </w:pBdr>
+              <w:spacing w:line="240" w:lineRule="auto"/>
+              <w:jc w:val="center"/>
+            </w:pPr>
+            <w:r>
+              <w:t>Sprint Backlog</w:t>
+            </w:r>
+          </w:p>
+        </w:tc>
+        <w:tc>
+          <w:tcPr>
+            <w:tcW w:w="4961" w:type="dxa"/>
+            <w:shd w:val="clear" w:color="auto" w:fill="auto"/>
+            <w:tcMar>
+              <w:top w:w="100" w:type="dxa"/>
+              <w:left w:w="100" w:type="dxa"/>
+              <w:bottom w:w="100" w:type="dxa"/>
+              <w:right w:w="100" w:type="dxa"/>
+            </w:tcMar>
+            <w:vAlign w:val="center"/>
+          </w:tcPr>
+          <w:p>
+            <w:pPr>
+              <w:widowControl w:val="0"/>
+              <w:pBdr>
+                <w:top w:val="nil"/>
+                <w:left w:val="nil"/>
+                <w:bottom w:val="nil"/>
+                <w:right w:val="nil"/>
+                <w:between w:val="nil"/>
+              </w:pBdr>
+              <w:spacing w:line="240" w:lineRule="auto"/>
+              <w:jc w:val="center"/>
+              <w:rPr>
+                <w:lang w:val="en-US"/>
+              </w:rPr>
+            </w:pPr>
+            <w:r>
+              <w:rPr>
+                <w:lang w:val="en-US"/>
+              </w:rPr>
+              <w:t>ISW_SPRINT_&lt;</w:t>
+            </w:r>
+            <w:proofErr w:type="spellStart"/>
+            <w:r>
+              <w:rPr>
+                <w:lang w:val="en-US"/>
+              </w:rPr>
+              <w:t>nro</w:t>
+            </w:r>
+            <w:r>
+              <w:rPr>
+                <w:lang w:val="en-US"/>
+              </w:rPr>
+              <w:t>_</w:t>
+            </w:r>
+            <w:r>
+              <w:rPr>
+                <w:lang w:val="en-US"/>
+              </w:rPr>
+              <w:t>Sprint</w:t>
+            </w:r>
+            <w:proofErr w:type="spellEnd"/>
+            <w:r>
+              <w:rPr>
+                <w:lang w:val="en-US"/>
+              </w:rPr>
+              <w:t>&gt;_B</w:t>
+            </w:r>
+            <w:r>
+              <w:rPr>
+                <w:lang w:val="en-US"/>
+              </w:rPr>
+              <w:t>ACKLOG</w:t>
+            </w:r>
+            <w:r>
+              <w:rPr>
+                <w:lang w:val="en-US"/>
+              </w:rPr>
+              <w:t>.</w:t>
+            </w:r>
+            <w:r>
+              <w:rPr>
+                <w:lang w:val="en-US"/>
+              </w:rPr>
+              <w:t>docx</w:t>
+            </w:r>
+          </w:p>
+        </w:tc>
+        <w:tc>
+          <w:tcPr>
+            <w:tcW w:w="4536" w:type="dxa"/>
+            <w:shd w:val="clear" w:color="auto" w:fill="auto"/>
+            <w:tcMar>
+              <w:top w:w="100" w:type="dxa"/>
+              <w:left w:w="100" w:type="dxa"/>
+              <w:bottom w:w="100" w:type="dxa"/>
+              <w:right w:w="100" w:type="dxa"/>
+            </w:tcMar>
+            <w:vAlign w:val="center"/>
+          </w:tcPr>
+          <w:p>
+            <w:pPr>
+              <w:widowControl w:val="0"/>
+              <w:pBdr>
+                <w:top w:val="nil"/>
+                <w:left w:val="nil"/>
+                <w:bottom w:val="nil"/>
+                <w:right w:val="nil"/>
+                <w:between w:val="nil"/>
+              </w:pBdr>
+              <w:spacing w:line="240" w:lineRule="auto"/>
+              <w:rPr>
+                <w:color w:val="000000" w:themeColor="text1"/>
+                <w:lang w:val="es-AR"/>
+              </w:rPr>
+            </w:pPr>
+            <w:r>
+              <w:rPr>
+                <w:color w:val="000000" w:themeColor="text1"/>
+                <w:lang w:val="es-AR"/>
+              </w:rPr>
+              <w:t>ISW_Trabajos-Prácticos/Evaluables/ISW_TP_7</w:t>
+            </w:r>
+            <w:r>
+              <w:rPr>
+                <w:color w:val="000000" w:themeColor="text1"/>
+                <w:lang w:val="es-AR"/>
+              </w:rPr>
+              <w:t>/</w:t>
+            </w:r>
+            <w:r>
+              <w:rPr>
+                <w:color w:val="000000" w:themeColor="text1"/>
+                <w:lang w:val="es-AR"/>
+              </w:rPr>
+              <w:t>ISW_SPRINT</w:t>
+            </w:r>
+            <w:r>
+              <w:rPr>
+                <w:color w:val="000000" w:themeColor="text1"/>
+                <w:lang w:val="es-AR"/>
+              </w:rPr>
+              <w:t>_&lt;nro_Sprint&gt;</w:t>
+            </w:r>
+          </w:p>
+        </w:tc>
+      </w:tr>
+      <w:tr>
+        <w:trPr>
+          <w:trHeight w:val="580"/>
+        </w:trPr>
+        <w:tc>
+          <w:tcPr>
+            <w:tcW w:w="2127" w:type="dxa"/>
+            <w:shd w:val="clear" w:color="auto" w:fill="auto"/>
+            <w:tcMar>
+              <w:top w:w="100" w:type="dxa"/>
+              <w:left w:w="100" w:type="dxa"/>
+              <w:bottom w:w="100" w:type="dxa"/>
+              <w:right w:w="100" w:type="dxa"/>
+            </w:tcMar>
+            <w:vAlign w:val="center"/>
+          </w:tcPr>
+          <w:p>
+            <w:pPr>
+              <w:widowControl w:val="0"/>
+              <w:pBdr>
+                <w:top w:val="nil"/>
+                <w:left w:val="nil"/>
+                <w:bottom w:val="nil"/>
+                <w:right w:val="nil"/>
+                <w:between w:val="nil"/>
+              </w:pBdr>
+              <w:spacing w:line="240" w:lineRule="auto"/>
+              <w:jc w:val="center"/>
+            </w:pPr>
+            <w:r>
+              <w:t>Métricas del Sprint</w:t>
+            </w:r>
+          </w:p>
+        </w:tc>
+        <w:tc>
+          <w:tcPr>
+            <w:tcW w:w="4961" w:type="dxa"/>
+            <w:shd w:val="clear" w:color="auto" w:fill="auto"/>
+            <w:tcMar>
+              <w:top w:w="100" w:type="dxa"/>
+              <w:left w:w="100" w:type="dxa"/>
+              <w:bottom w:w="100" w:type="dxa"/>
+              <w:right w:w="100" w:type="dxa"/>
+            </w:tcMar>
+            <w:vAlign w:val="center"/>
+          </w:tcPr>
+          <w:p>
+            <w:pPr>
+              <w:widowControl w:val="0"/>
+              <w:pBdr>
+                <w:top w:val="nil"/>
+                <w:left w:val="nil"/>
+                <w:bottom w:val="nil"/>
+                <w:right w:val="nil"/>
+                <w:between w:val="nil"/>
+              </w:pBdr>
+              <w:spacing w:line="240" w:lineRule="auto"/>
+              <w:jc w:val="center"/>
+              <w:rPr>
+                <w:lang w:val="en-US"/>
+              </w:rPr>
+            </w:pPr>
+            <w:r>
+              <w:rPr>
+                <w:lang w:val="en-US"/>
+              </w:rPr>
+              <w:t>ISW_SPRINT_&lt;</w:t>
+            </w:r>
+            <w:proofErr w:type="spellStart"/>
+            <w:r>
+              <w:rPr>
+                <w:lang w:val="en-US"/>
+              </w:rPr>
+              <w:t>nro</w:t>
+            </w:r>
+            <w:r>
+              <w:rPr>
+                <w:lang w:val="en-US"/>
+              </w:rPr>
+              <w:t>_</w:t>
+            </w:r>
+            <w:r>
+              <w:rPr>
+                <w:lang w:val="en-US"/>
+              </w:rPr>
+              <w:t>Sprint</w:t>
+            </w:r>
+            <w:proofErr w:type="spellEnd"/>
+            <w:r>
+              <w:rPr>
+                <w:lang w:val="en-US"/>
+              </w:rPr>
+              <w:t>&gt;_</w:t>
+            </w:r>
+            <w:r>
+              <w:rPr>
+                <w:lang w:val="en-US"/>
+              </w:rPr>
+              <w:t>METRICAS</w:t>
+            </w:r>
+            <w:r>
+              <w:rPr>
+                <w:lang w:val="en-US"/>
+              </w:rPr>
+              <w:t>.</w:t>
+            </w:r>
+            <w:r>
+              <w:rPr>
+                <w:lang w:val="en-US"/>
+              </w:rPr>
+              <w:t>jpg</w:t>
+            </w:r>
+          </w:p>
+        </w:tc>
+        <w:tc>
+          <w:tcPr>
+            <w:tcW w:w="4536" w:type="dxa"/>
+            <w:shd w:val="clear" w:color="auto" w:fill="auto"/>
+            <w:tcMar>
+              <w:top w:w="100" w:type="dxa"/>
+              <w:left w:w="100" w:type="dxa"/>
+              <w:bottom w:w="100" w:type="dxa"/>
+              <w:right w:w="100" w:type="dxa"/>
+            </w:tcMar>
+            <w:vAlign w:val="center"/>
+          </w:tcPr>
+          <w:p>
+            <w:pPr>
+              <w:widowControl w:val="0"/>
+              <w:pBdr>
+                <w:top w:val="nil"/>
+                <w:left w:val="nil"/>
+                <w:bottom w:val="nil"/>
+                <w:right w:val="nil"/>
+                <w:between w:val="nil"/>
+              </w:pBdr>
+              <w:spacing w:line="240" w:lineRule="auto"/>
+              <w:rPr>
+                <w:color w:val="000000" w:themeColor="text1"/>
+                <w:lang w:val="es-AR"/>
+              </w:rPr>
+            </w:pPr>
+            <w:r>
+              <w:rPr>
+                <w:color w:val="000000" w:themeColor="text1"/>
+                <w:lang w:val="es-AR"/>
+              </w:rPr>
+              <w:t>ISW_Trabajos-Prácticos/Evaluables/ISW_TP_7</w:t>
+            </w:r>
+            <w:r>
+              <w:rPr>
+                <w:color w:val="000000" w:themeColor="text1"/>
+                <w:lang w:val="es-AR"/>
+              </w:rPr>
+              <w:t>/</w:t>
+            </w:r>
+            <w:r>
+              <w:rPr>
+                <w:color w:val="000000" w:themeColor="text1"/>
+                <w:lang w:val="es-AR"/>
+              </w:rPr>
+              <w:t>ISW_SPRINT</w:t>
+            </w:r>
+            <w:r>
+              <w:rPr>
+                <w:color w:val="000000" w:themeColor="text1"/>
+                <w:lang w:val="es-AR"/>
+              </w:rPr>
+              <w:t>_&lt;nro_Sprint&gt;</w:t>
+            </w:r>
+          </w:p>
+        </w:tc>
+      </w:tr>
+      <w:tr>
+        <w:trPr>
+          <w:trHeight w:val="580"/>
+        </w:trPr>
+        <w:tc>
+          <w:tcPr>
+            <w:tcW w:w="2127" w:type="dxa"/>
+            <w:shd w:val="clear" w:color="auto" w:fill="auto"/>
+            <w:tcMar>
+              <w:top w:w="100" w:type="dxa"/>
+              <w:left w:w="100" w:type="dxa"/>
+              <w:bottom w:w="100" w:type="dxa"/>
+              <w:right w:w="100" w:type="dxa"/>
+            </w:tcMar>
+            <w:vAlign w:val="center"/>
+          </w:tcPr>
+          <w:p>
+            <w:pPr>
+              <w:widowControl w:val="0"/>
+              <w:pBdr>
+                <w:top w:val="nil"/>
+                <w:left w:val="nil"/>
+                <w:bottom w:val="nil"/>
+                <w:right w:val="nil"/>
+                <w:between w:val="nil"/>
+              </w:pBdr>
+              <w:spacing w:line="240" w:lineRule="auto"/>
+              <w:jc w:val="center"/>
+            </w:pPr>
+            <w:r>
+              <w:lastRenderedPageBreak/>
+              <w:t>Resultado Sprint</w:t>
+            </w:r>
+          </w:p>
+        </w:tc>
+        <w:tc>
+          <w:tcPr>
+            <w:tcW w:w="4961" w:type="dxa"/>
+            <w:shd w:val="clear" w:color="auto" w:fill="auto"/>
+            <w:tcMar>
+              <w:top w:w="100" w:type="dxa"/>
+              <w:left w:w="100" w:type="dxa"/>
+              <w:bottom w:w="100" w:type="dxa"/>
+              <w:right w:w="100" w:type="dxa"/>
+            </w:tcMar>
+            <w:vAlign w:val="center"/>
+          </w:tcPr>
+          <w:p>
+            <w:pPr>
+              <w:widowControl w:val="0"/>
+              <w:pBdr>
+                <w:top w:val="nil"/>
+                <w:left w:val="nil"/>
+                <w:bottom w:val="nil"/>
+                <w:right w:val="nil"/>
+                <w:between w:val="nil"/>
+              </w:pBdr>
+              <w:spacing w:line="240" w:lineRule="auto"/>
+              <w:jc w:val="center"/>
+              <w:rPr>
+                <w:lang w:val="en-US"/>
+              </w:rPr>
+            </w:pPr>
+            <w:r>
+              <w:rPr>
+                <w:lang w:val="en-US"/>
+              </w:rPr>
+              <w:t>ISW_SPRINT_&lt;</w:t>
+            </w:r>
+            <w:proofErr w:type="spellStart"/>
+            <w:r>
+              <w:rPr>
+                <w:lang w:val="en-US"/>
+              </w:rPr>
+              <w:t>nro</w:t>
+            </w:r>
+            <w:r>
+              <w:rPr>
+                <w:lang w:val="en-US"/>
+              </w:rPr>
+              <w:t>_</w:t>
+            </w:r>
+            <w:r>
+              <w:rPr>
+                <w:lang w:val="en-US"/>
+              </w:rPr>
+              <w:t>Sprint</w:t>
+            </w:r>
+            <w:proofErr w:type="spellEnd"/>
+            <w:r>
+              <w:rPr>
+                <w:lang w:val="en-US"/>
+              </w:rPr>
+              <w:t>&gt;_</w:t>
+            </w:r>
+            <w:r>
+              <w:rPr>
+                <w:lang w:val="en-US"/>
+              </w:rPr>
+              <w:t>&lt;</w:t>
+            </w:r>
+            <w:proofErr w:type="spellStart"/>
+            <w:r>
+              <w:rPr>
+                <w:lang w:val="en-US"/>
+              </w:rPr>
+              <w:t>Resultado</w:t>
+            </w:r>
+            <w:proofErr w:type="spellEnd"/>
+            <w:r>
+              <w:rPr>
+                <w:lang w:val="en-US"/>
+              </w:rPr>
+              <w:t>&gt;</w:t>
+            </w:r>
+            <w:r>
+              <w:rPr>
+                <w:lang w:val="en-US"/>
+              </w:rPr>
+              <w:t>.</w:t>
+            </w:r>
+            <w:r>
+              <w:rPr>
+                <w:lang w:val="en-US"/>
+              </w:rPr>
+              <w:t>jpg</w:t>
+            </w:r>
+          </w:p>
+        </w:tc>
+        <w:tc>
+          <w:tcPr>
+            <w:tcW w:w="4536" w:type="dxa"/>
+            <w:shd w:val="clear" w:color="auto" w:fill="auto"/>
+            <w:tcMar>
+              <w:top w:w="100" w:type="dxa"/>
+              <w:left w:w="100" w:type="dxa"/>
+              <w:bottom w:w="100" w:type="dxa"/>
+              <w:right w:w="100" w:type="dxa"/>
+            </w:tcMar>
+            <w:vAlign w:val="center"/>
+          </w:tcPr>
+          <w:p>
+            <w:pPr>
+              <w:widowControl w:val="0"/>
+              <w:pBdr>
+                <w:top w:val="nil"/>
+                <w:left w:val="nil"/>
+                <w:bottom w:val="nil"/>
+                <w:right w:val="nil"/>
+                <w:between w:val="nil"/>
+              </w:pBdr>
+              <w:spacing w:line="240" w:lineRule="auto"/>
+              <w:rPr>
+                <w:color w:val="000000" w:themeColor="text1"/>
+                <w:lang w:val="es-AR"/>
+              </w:rPr>
+            </w:pPr>
+            <w:r>
+              <w:rPr>
+                <w:color w:val="000000" w:themeColor="text1"/>
+                <w:lang w:val="es-AR"/>
+              </w:rPr>
+              <w:t>ISW_Trabajos-Prácticos/Evaluables/ISW_TP_7</w:t>
+            </w:r>
+            <w:r>
+              <w:rPr>
+                <w:color w:val="000000" w:themeColor="text1"/>
+                <w:lang w:val="es-AR"/>
+              </w:rPr>
+              <w:t>/</w:t>
+            </w:r>
+            <w:r>
+              <w:rPr>
+                <w:color w:val="000000" w:themeColor="text1"/>
+                <w:lang w:val="es-AR"/>
+              </w:rPr>
+              <w:t>ISW_SPRINT</w:t>
+            </w:r>
+            <w:r>
+              <w:rPr>
+                <w:color w:val="000000" w:themeColor="text1"/>
+                <w:lang w:val="es-AR"/>
+              </w:rPr>
+              <w:t>_&lt;nro_Sprint&gt;</w:t>
+            </w:r>
+          </w:p>
+        </w:tc>
+      </w:tr>
     </w:tbl>
     <w:p>
       <w:pPr>
         <w:pStyle w:val="LO-normal"/>
         <w:rPr>
-          <w:lang w:val="en-US"/>
+          <w:lang w:val="es-AR"/>
         </w:rPr>
       </w:pPr>
     </w:p>
@@ -2914,7 +3413,7 @@
       <w:pPr>
         <w:pStyle w:val="LO-normal"/>
         <w:rPr>
-          <w:lang w:val="en-US"/>
+          <w:lang w:val="es-AR"/>
         </w:rPr>
       </w:pPr>
     </w:p>
@@ -2922,7 +3421,7 @@
       <w:pPr>
         <w:pStyle w:val="LO-normal"/>
         <w:rPr>
-          <w:lang w:val="en-US"/>
+          <w:lang w:val="es-AR"/>
         </w:rPr>
       </w:pPr>
     </w:p>
@@ -2930,7 +3429,7 @@
       <w:pPr>
         <w:pStyle w:val="LO-normal"/>
         <w:rPr>
-          <w:lang w:val="en-US"/>
+          <w:lang w:val="es-AR"/>
         </w:rPr>
       </w:pPr>
     </w:p>
@@ -2938,7 +3437,7 @@
       <w:pPr>
         <w:pStyle w:val="LO-normal"/>
         <w:rPr>
-          <w:lang w:val="en-US"/>
+          <w:lang w:val="es-AR"/>
         </w:rPr>
       </w:pPr>
     </w:p>
@@ -2952,7 +3451,6 @@
           <w:i/>
           <w:u w:val="single"/>
         </w:rPr>
-        <w:lastRenderedPageBreak/>
         <w:t>Convenciones de nomenclatura</w:t>
       </w:r>
     </w:p>
@@ -3382,21 +3880,7 @@
               <w:rPr>
                 <w:lang w:val="es-AR"/>
               </w:rPr>
-              <w:t xml:space="preserve">, indica que se otorgó retroalimentación acerca del trabajo </w:t>
-            </w:r>
-            <w:proofErr w:type="gramStart"/>
-            <w:r>
-              <w:rPr>
-                <w:lang w:val="es-AR"/>
-              </w:rPr>
-              <w:t>practico</w:t>
-            </w:r>
-            <w:proofErr w:type="gramEnd"/>
-            <w:r>
-              <w:rPr>
-                <w:lang w:val="es-AR"/>
-              </w:rPr>
-              <w:t xml:space="preserve"> de Historias de usuario.</w:t>
+              <w:t>, indica que se otorgó retroalimentación acerca del trabajo practico de Historias de usuario.</w:t>
             </w:r>
           </w:p>
         </w:tc>
@@ -3580,7 +4064,6 @@
                 <w:lang w:val="es-ES"/>
               </w:rPr>
             </w:pPr>
-            <w:bookmarkStart w:id="4" w:name="_GoBack" w:colFirst="0" w:colLast="1"/>
             <w:r>
               <w:rPr>
                 <w:lang w:val="es-ES"/>
@@ -3632,7 +4115,158 @@
           </w:p>
         </w:tc>
       </w:tr>
-      <w:bookmarkEnd w:id="4"/>
+      <w:tr>
+        <w:trPr>
+          <w:trHeight w:val="342"/>
+        </w:trPr>
+        <w:tc>
+          <w:tcPr>
+            <w:tcW w:w="4514" w:type="dxa"/>
+            <w:tcBorders>
+              <w:top w:val="single" w:sz="8" w:space="0" w:color="000000"/>
+              <w:left w:val="single" w:sz="8" w:space="0" w:color="000000"/>
+              <w:bottom w:val="single" w:sz="8" w:space="0" w:color="000000"/>
+              <w:right w:val="single" w:sz="8" w:space="0" w:color="000000"/>
+            </w:tcBorders>
+            <w:shd w:val="clear" w:color="auto" w:fill="auto"/>
+          </w:tcPr>
+          <w:p>
+            <w:pPr>
+              <w:pStyle w:val="LO-normal"/>
+              <w:widowControl w:val="0"/>
+              <w:spacing w:line="240" w:lineRule="auto"/>
+              <w:jc w:val="center"/>
+              <w:rPr>
+                <w:lang w:val="es-ES"/>
+              </w:rPr>
+            </w:pPr>
+            <w:r>
+              <w:rPr>
+                <w:lang w:val="es-ES"/>
+              </w:rPr>
+              <w:t>&lt;</w:t>
+            </w:r>
+            <w:proofErr w:type="spellStart"/>
+            <w:r>
+              <w:rPr>
+                <w:lang w:val="es-ES"/>
+              </w:rPr>
+              <w:t>nro_Sprint</w:t>
+            </w:r>
+            <w:proofErr w:type="spellEnd"/>
+            <w:r>
+              <w:rPr>
+                <w:lang w:val="es-ES"/>
+              </w:rPr>
+              <w:t>&gt;</w:t>
+            </w:r>
+          </w:p>
+        </w:tc>
+        <w:tc>
+          <w:tcPr>
+            <w:tcW w:w="4501" w:type="dxa"/>
+            <w:tcBorders>
+              <w:top w:val="single" w:sz="8" w:space="0" w:color="000000"/>
+              <w:left w:val="single" w:sz="8" w:space="0" w:color="000000"/>
+              <w:bottom w:val="single" w:sz="8" w:space="0" w:color="000000"/>
+              <w:right w:val="single" w:sz="8" w:space="0" w:color="000000"/>
+            </w:tcBorders>
+            <w:shd w:val="clear" w:color="auto" w:fill="auto"/>
+          </w:tcPr>
+          <w:p>
+            <w:pPr>
+              <w:pStyle w:val="LO-normal"/>
+              <w:widowControl w:val="0"/>
+              <w:spacing w:line="240" w:lineRule="auto"/>
+              <w:rPr>
+                <w:lang w:val="es-AR"/>
+              </w:rPr>
+            </w:pPr>
+            <w:r>
+              <w:rPr>
+                <w:lang w:val="es-AR"/>
+              </w:rPr>
+              <w:t xml:space="preserve">Número único secuencial que permite identificar a los </w:t>
+            </w:r>
+            <w:proofErr w:type="spellStart"/>
+            <w:r>
+              <w:rPr>
+                <w:lang w:val="es-AR"/>
+              </w:rPr>
+              <w:t>sprints</w:t>
+            </w:r>
+            <w:proofErr w:type="spellEnd"/>
+            <w:r>
+              <w:rPr>
+                <w:lang w:val="es-AR"/>
+              </w:rPr>
+              <w:t xml:space="preserve">. </w:t>
+            </w:r>
+          </w:p>
+        </w:tc>
+      </w:tr>
+      <w:tr>
+        <w:trPr>
+          <w:trHeight w:val="342"/>
+        </w:trPr>
+        <w:tc>
+          <w:tcPr>
+            <w:tcW w:w="4514" w:type="dxa"/>
+            <w:tcBorders>
+              <w:top w:val="single" w:sz="8" w:space="0" w:color="000000"/>
+              <w:left w:val="single" w:sz="8" w:space="0" w:color="000000"/>
+              <w:bottom w:val="single" w:sz="8" w:space="0" w:color="000000"/>
+              <w:right w:val="single" w:sz="8" w:space="0" w:color="000000"/>
+            </w:tcBorders>
+            <w:shd w:val="clear" w:color="auto" w:fill="auto"/>
+          </w:tcPr>
+          <w:p>
+            <w:pPr>
+              <w:pStyle w:val="LO-normal"/>
+              <w:widowControl w:val="0"/>
+              <w:spacing w:line="240" w:lineRule="auto"/>
+              <w:jc w:val="center"/>
+              <w:rPr>
+                <w:lang w:val="es-ES"/>
+              </w:rPr>
+            </w:pPr>
+            <w:r>
+              <w:rPr>
+                <w:lang w:val="es-ES"/>
+              </w:rPr>
+              <w:t>&lt;Resultado&gt;</w:t>
+            </w:r>
+          </w:p>
+        </w:tc>
+        <w:tc>
+          <w:tcPr>
+            <w:tcW w:w="4501" w:type="dxa"/>
+            <w:tcBorders>
+              <w:top w:val="single" w:sz="8" w:space="0" w:color="000000"/>
+              <w:left w:val="single" w:sz="8" w:space="0" w:color="000000"/>
+              <w:bottom w:val="single" w:sz="8" w:space="0" w:color="000000"/>
+              <w:right w:val="single" w:sz="8" w:space="0" w:color="000000"/>
+            </w:tcBorders>
+            <w:shd w:val="clear" w:color="auto" w:fill="auto"/>
+          </w:tcPr>
+          <w:p>
+            <w:pPr>
+              <w:pStyle w:val="LO-normal"/>
+              <w:widowControl w:val="0"/>
+              <w:spacing w:line="240" w:lineRule="auto"/>
+              <w:rPr>
+                <w:lang w:val="es-AR"/>
+              </w:rPr>
+            </w:pPr>
+            <w:r>
+              <w:rPr>
+                <w:lang w:val="es-AR"/>
+              </w:rPr>
+              <w:t>Nombre representativo del incremento obtenido en cada sprint.</w:t>
+            </w:r>
+          </w:p>
+        </w:tc>
+      </w:tr>
     </w:tbl>
     <w:p>
       <w:pPr>
@@ -3653,7 +4287,7 @@
       <w:r>
         <w:t xml:space="preserve"> </w:t>
       </w:r>
-      <w:hyperlink r:id="rId14" w:history="1">
+      <w:hyperlink r:id="rId13" w:history="1">
         <w:r>
           <w:rPr>
             <w:rStyle w:val="Hipervnculo"/>
@@ -3671,13 +4305,14 @@
           <w:u w:val="single"/>
         </w:rPr>
       </w:pPr>
-      <w:bookmarkStart w:id="5" w:name="_9yzm3g3dxe1f"/>
-      <w:bookmarkEnd w:id="5"/>
+      <w:bookmarkStart w:id="4" w:name="_9yzm3g3dxe1f"/>
+      <w:bookmarkEnd w:id="4"/>
       <w:r>
         <w:rPr>
           <w:i/>
           <w:u w:val="single"/>
         </w:rPr>
+        <w:lastRenderedPageBreak/>
         <w:t>Criterio de línea base</w:t>
       </w:r>
     </w:p>
@@ -3736,8 +4371,8 @@
 </file>
 
 <file path=word/numbering.xml><?xml version="1.0" encoding="utf-8"?>
-<w:numbering xmlns:wpc="http://schemas.microsoft.com/office/word/2010/wordprocessingCanvas" xmlns:mc="http://schemas.openxmlformats.org/markup-compatibility/2006" xmlns:o="urn:schemas-microsoft-com:office:office" xmlns:r="http://schemas.openxmlformats.org/officeDocument/2006/relationships" xmlns:m="http://schemas.openxmlformats.org/officeDocument/2006/math" xmlns:v="urn:schemas-microsoft-com:vml" xmlns:wp14="http://schemas.microsoft.com/office/word/2010/wordprocessingDrawing" xmlns:wp="http://schemas.openxmlformats.org/drawingml/2006/wordprocessingDrawing" xmlns:w10="urn:schemas-microsoft-com:office:word" xmlns:w="http://schemas.openxmlformats.org/wordprocessingml/2006/main" xmlns:w14="http://schemas.microsoft.com/office/word/2010/wordml" xmlns:wpg="http://schemas.microsoft.com/office/word/2010/wordprocessingGroup" xmlns:wpi="http://schemas.microsoft.com/office/word/2010/wordprocessingInk" xmlns:wne="http://schemas.microsoft.com/office/word/2006/wordml" xmlns:wps="http://schemas.microsoft.com/office/word/2010/wordprocessingShape" mc:Ignorable="w14 wp14">
-  <w:abstractNum w:abstractNumId="0">
+<w:numbering xmlns:wpc="http://schemas.microsoft.com/office/word/2010/wordprocessingCanvas" xmlns:cx="http://schemas.microsoft.com/office/drawing/2014/chartex" xmlns:cx1="http://schemas.microsoft.com/office/drawing/2015/9/8/chartex" xmlns:cx2="http://schemas.microsoft.com/office/drawing/2015/10/21/chartex" xmlns:cx3="http://schemas.microsoft.com/office/drawing/2016/5/9/chartex" xmlns:cx4="http://schemas.microsoft.com/office/drawing/2016/5/10/chartex" xmlns:cx5="http://schemas.microsoft.com/office/drawing/2016/5/11/chartex" xmlns:cx6="http://schemas.microsoft.com/office/drawing/2016/5/12/chartex" xmlns:cx7="http://schemas.microsoft.com/office/drawing/2016/5/13/chartex" xmlns:cx8="http://schemas.microsoft.com/office/drawing/2016/5/14/chartex" xmlns:mc="http://schemas.openxmlformats.org/markup-compatibility/2006" xmlns:aink="http://schemas.microsoft.com/office/drawing/2016/ink" xmlns:am3d="http://schemas.microsoft.com/office/drawing/2017/model3d" xmlns:o="urn:schemas-microsoft-com:office:office" xmlns:r="http://schemas.openxmlformats.org/officeDocument/2006/relationships" xmlns:m="http://schemas.openxmlformats.org/officeDocument/2006/math" xmlns:v="urn:schemas-microsoft-com:vml" xmlns:wp14="http://schemas.microsoft.com/office/word/2010/wordprocessingDrawing" xmlns:wp="http://schemas.openxmlformats.org/drawingml/2006/wordprocessingDrawing" xmlns:w10="urn:schemas-microsoft-com:office:word" xmlns:w="http://schemas.openxmlformats.org/wordprocessingml/2006/main" xmlns:w14="http://schemas.microsoft.com/office/word/2010/wordml" xmlns:w15="http://schemas.microsoft.com/office/word/2012/wordml" xmlns:w16cex="http://schemas.microsoft.com/office/word/2018/wordml/cex" xmlns:w16cid="http://schemas.microsoft.com/office/word/2016/wordml/cid" xmlns:w16="http://schemas.microsoft.com/office/word/2018/wordml" xmlns:w16sdtdh="http://schemas.microsoft.com/office/word/2020/wordml/sdtdatahash" xmlns:w16se="http://schemas.microsoft.com/office/word/2015/wordml/symex" xmlns:wpg="http://schemas.microsoft.com/office/word/2010/wordprocessingGroup" xmlns:wpi="http://schemas.microsoft.com/office/word/2010/wordprocessingInk" xmlns:wne="http://schemas.microsoft.com/office/word/2006/wordml" xmlns:wps="http://schemas.microsoft.com/office/word/2010/wordprocessingShape" mc:Ignorable="w14 w15 w16se w16cid w16 w16cex w16sdtdh wp14">
+  <w:abstractNum w:abstractNumId="0" w15:restartNumberingAfterBreak="0">
     <w:nsid w:val="272447EA"/>
     <w:multiLevelType w:val="multilevel"/>
     <w:tmpl w:val="55620E12"/>
@@ -3832,7 +4467,7 @@
       </w:pPr>
     </w:lvl>
   </w:abstractNum>
-  <w:abstractNum w:abstractNumId="1">
+  <w:abstractNum w:abstractNumId="1" w15:restartNumberingAfterBreak="0">
     <w:nsid w:val="5E577E65"/>
     <w:multiLevelType w:val="multilevel"/>
     <w:tmpl w:val="7A6AAB64"/>
@@ -3954,7 +4589,7 @@
       </w:rPr>
     </w:lvl>
   </w:abstractNum>
-  <w:abstractNum w:abstractNumId="2">
+  <w:abstractNum w:abstractNumId="2" w15:restartNumberingAfterBreak="0">
     <w:nsid w:val="694377B1"/>
     <w:multiLevelType w:val="multilevel"/>
     <w:tmpl w:val="3BE66CBC"/>
@@ -4077,7 +4712,7 @@
       </w:rPr>
     </w:lvl>
   </w:abstractNum>
-  <w:abstractNum w:abstractNumId="3">
+  <w:abstractNum w:abstractNumId="3" w15:restartNumberingAfterBreak="0">
     <w:nsid w:val="7ADD45CD"/>
     <w:multiLevelType w:val="multilevel"/>
     <w:tmpl w:val="322C0D4A"/>
@@ -4216,7 +4851,7 @@
 </file>
 
 <file path=word/styles.xml><?xml version="1.0" encoding="utf-8"?>
-<w:styles xmlns:mc="http://schemas.openxmlformats.org/markup-compatibility/2006" xmlns:r="http://schemas.openxmlformats.org/officeDocument/2006/relationships" xmlns:w="http://schemas.openxmlformats.org/wordprocessingml/2006/main" xmlns:w14="http://schemas.microsoft.com/office/word/2010/wordml" mc:Ignorable="w14">
+<w:styles xmlns:mc="http://schemas.openxmlformats.org/markup-compatibility/2006" xmlns:r="http://schemas.openxmlformats.org/officeDocument/2006/relationships" xmlns:w="http://schemas.openxmlformats.org/wordprocessingml/2006/main" xmlns:w14="http://schemas.microsoft.com/office/word/2010/wordml" xmlns:w15="http://schemas.microsoft.com/office/word/2012/wordml" xmlns:w16cex="http://schemas.microsoft.com/office/word/2018/wordml/cex" xmlns:w16cid="http://schemas.microsoft.com/office/word/2016/wordml/cid" xmlns:w16="http://schemas.microsoft.com/office/word/2018/wordml" xmlns:w16sdtdh="http://schemas.microsoft.com/office/word/2020/wordml/sdtdatahash" xmlns:w16se="http://schemas.microsoft.com/office/word/2015/wordml/symex" mc:Ignorable="w14 w15 w16se w16cid w16 w16cex w16sdtdh">
   <w:docDefaults>
     <w:rPrDefault>
       <w:rPr>
@@ -4227,144 +4862,383 @@
     </w:rPrDefault>
     <w:pPrDefault/>
   </w:docDefaults>
-  <w:latentStyles w:defLockedState="0" w:defUIPriority="99" w:defSemiHidden="1" w:defUnhideWhenUsed="1" w:defQFormat="0" w:count="267">
-    <w:lsdException w:name="Normal" w:semiHidden="0" w:uiPriority="0" w:unhideWhenUsed="0" w:qFormat="1"/>
-    <w:lsdException w:name="heading 1" w:semiHidden="0" w:uiPriority="9" w:unhideWhenUsed="0" w:qFormat="1"/>
-    <w:lsdException w:name="heading 2" w:uiPriority="9" w:qFormat="1"/>
-    <w:lsdException w:name="heading 3" w:uiPriority="9" w:qFormat="1"/>
-    <w:lsdException w:name="heading 4" w:uiPriority="9" w:qFormat="1"/>
-    <w:lsdException w:name="heading 5" w:uiPriority="9" w:qFormat="1"/>
-    <w:lsdException w:name="heading 6" w:uiPriority="9" w:qFormat="1"/>
-    <w:lsdException w:name="heading 7" w:uiPriority="9" w:qFormat="1"/>
-    <w:lsdException w:name="heading 8" w:uiPriority="9" w:qFormat="1"/>
-    <w:lsdException w:name="heading 9" w:uiPriority="9" w:qFormat="1"/>
-    <w:lsdException w:name="toc 1" w:uiPriority="39"/>
-    <w:lsdException w:name="toc 2" w:uiPriority="39"/>
-    <w:lsdException w:name="toc 3" w:uiPriority="39"/>
-    <w:lsdException w:name="toc 4" w:uiPriority="39"/>
-    <w:lsdException w:name="toc 5" w:uiPriority="39"/>
-    <w:lsdException w:name="toc 6" w:uiPriority="39"/>
-    <w:lsdException w:name="toc 7" w:uiPriority="39"/>
-    <w:lsdException w:name="toc 8" w:uiPriority="39"/>
-    <w:lsdException w:name="toc 9" w:uiPriority="39"/>
-    <w:lsdException w:name="caption" w:uiPriority="35" w:qFormat="1"/>
-    <w:lsdException w:name="Title" w:semiHidden="0" w:uiPriority="10" w:unhideWhenUsed="0" w:qFormat="1"/>
-    <w:lsdException w:name="Default Paragraph Font" w:uiPriority="1"/>
-    <w:lsdException w:name="Subtitle" w:semiHidden="0" w:uiPriority="11" w:unhideWhenUsed="0" w:qFormat="1"/>
-    <w:lsdException w:name="Strong" w:semiHidden="0" w:uiPriority="22" w:unhideWhenUsed="0" w:qFormat="1"/>
-    <w:lsdException w:name="Emphasis" w:semiHidden="0" w:uiPriority="20" w:unhideWhenUsed="0" w:qFormat="1"/>
-    <w:lsdException w:name="Table Grid" w:semiHidden="0" w:uiPriority="39" w:unhideWhenUsed="0"/>
-    <w:lsdException w:name="Placeholder Text" w:unhideWhenUsed="0"/>
-    <w:lsdException w:name="No Spacing" w:semiHidden="0" w:uiPriority="1" w:unhideWhenUsed="0" w:qFormat="1"/>
-    <w:lsdException w:name="Light Shading" w:semiHidden="0" w:uiPriority="60" w:unhideWhenUsed="0"/>
-    <w:lsdException w:name="Light List" w:semiHidden="0" w:uiPriority="61" w:unhideWhenUsed="0"/>
-    <w:lsdException w:name="Light Grid" w:semiHidden="0" w:uiPriority="62" w:unhideWhenUsed="0"/>
-    <w:lsdException w:name="Medium Shading 1" w:semiHidden="0" w:uiPriority="63" w:unhideWhenUsed="0"/>
-    <w:lsdException w:name="Medium Shading 2" w:semiHidden="0" w:uiPriority="64" w:unhideWhenUsed="0"/>
-    <w:lsdException w:name="Medium List 1" w:semiHidden="0" w:uiPriority="65" w:unhideWhenUsed="0"/>
-    <w:lsdException w:name="Medium List 2" w:semiHidden="0" w:uiPriority="66" w:unhideWhenUsed="0"/>
-    <w:lsdException w:name="Medium Grid 1" w:semiHidden="0" w:uiPriority="67" w:unhideWhenUsed="0"/>
-    <w:lsdException w:name="Medium Grid 2" w:semiHidden="0" w:uiPriority="68" w:unhideWhenUsed="0"/>
-    <w:lsdException w:name="Medium Grid 3" w:semiHidden="0" w:uiPriority="69" w:unhideWhenUsed="0"/>
-    <w:lsdException w:name="Dark List" w:semiHidden="0" w:uiPriority="70" w:unhideWhenUsed="0"/>
-    <w:lsdException w:name="Colorful Shading" w:semiHidden="0" w:uiPriority="71" w:unhideWhenUsed="0"/>
-    <w:lsdException w:name="Colorful List" w:semiHidden="0" w:uiPriority="72" w:unhideWhenUsed="0"/>
-    <w:lsdException w:name="Colorful Grid" w:semiHidden="0" w:uiPriority="73" w:unhideWhenUsed="0"/>
-    <w:lsdException w:name="Light Shading Accent 1" w:semiHidden="0" w:uiPriority="60" w:unhideWhenUsed="0"/>
-    <w:lsdException w:name="Light List Accent 1" w:semiHidden="0" w:uiPriority="61" w:unhideWhenUsed="0"/>
-    <w:lsdException w:name="Light Grid Accent 1" w:semiHidden="0" w:uiPriority="62" w:unhideWhenUsed="0"/>
-    <w:lsdException w:name="Medium Shading 1 Accent 1" w:semiHidden="0" w:uiPriority="63" w:unhideWhenUsed="0"/>
-    <w:lsdException w:name="Medium Shading 2 Accent 1" w:semiHidden="0" w:uiPriority="64" w:unhideWhenUsed="0"/>
-    <w:lsdException w:name="Medium List 1 Accent 1" w:semiHidden="0" w:uiPriority="65" w:unhideWhenUsed="0"/>
-    <w:lsdException w:name="Revision" w:unhideWhenUsed="0"/>
-    <w:lsdException w:name="List Paragraph" w:semiHidden="0" w:uiPriority="34" w:unhideWhenUsed="0" w:qFormat="1"/>
-    <w:lsdException w:name="Quote" w:semiHidden="0" w:uiPriority="29" w:unhideWhenUsed="0" w:qFormat="1"/>
-    <w:lsdException w:name="Intense Quote" w:semiHidden="0" w:uiPriority="30" w:unhideWhenUsed="0" w:qFormat="1"/>
-    <w:lsdException w:name="Medium List 2 Accent 1" w:semiHidden="0" w:uiPriority="66" w:unhideWhenUsed="0"/>
-    <w:lsdException w:name="Medium Grid 1 Accent 1" w:semiHidden="0" w:uiPriority="67" w:unhideWhenUsed="0"/>
-    <w:lsdException w:name="Medium Grid 2 Accent 1" w:semiHidden="0" w:uiPriority="68" w:unhideWhenUsed="0"/>
-    <w:lsdException w:name="Medium Grid 3 Accent 1" w:semiHidden="0" w:uiPriority="69" w:unhideWhenUsed="0"/>
-    <w:lsdException w:name="Dark List Accent 1" w:semiHidden="0" w:uiPriority="70" w:unhideWhenUsed="0"/>
-    <w:lsdException w:name="Colorful Shading Accent 1" w:semiHidden="0" w:uiPriority="71" w:unhideWhenUsed="0"/>
-    <w:lsdException w:name="Colorful List Accent 1" w:semiHidden="0" w:uiPriority="72" w:unhideWhenUsed="0"/>
-    <w:lsdException w:name="Colorful Grid Accent 1" w:semiHidden="0" w:uiPriority="73" w:unhideWhenUsed="0"/>
-    <w:lsdException w:name="Light Shading Accent 2" w:semiHidden="0" w:uiPriority="60" w:unhideWhenUsed="0"/>
-    <w:lsdException w:name="Light List Accent 2" w:semiHidden="0" w:uiPriority="61" w:unhideWhenUsed="0"/>
-    <w:lsdException w:name="Light Grid Accent 2" w:semiHidden="0" w:uiPriority="62" w:unhideWhenUsed="0"/>
-    <w:lsdException w:name="Medium Shading 1 Accent 2" w:semiHidden="0" w:uiPriority="63" w:unhideWhenUsed="0"/>
-    <w:lsdException w:name="Medium Shading 2 Accent 2" w:semiHidden="0" w:uiPriority="64" w:unhideWhenUsed="0"/>
-    <w:lsdException w:name="Medium List 1 Accent 2" w:semiHidden="0" w:uiPriority="65" w:unhideWhenUsed="0"/>
-    <w:lsdException w:name="Medium List 2 Accent 2" w:semiHidden="0" w:uiPriority="66" w:unhideWhenUsed="0"/>
-    <w:lsdException w:name="Medium Grid 1 Accent 2" w:semiHidden="0" w:uiPriority="67" w:unhideWhenUsed="0"/>
-    <w:lsdException w:name="Medium Grid 2 Accent 2" w:semiHidden="0" w:uiPriority="68" w:unhideWhenUsed="0"/>
-    <w:lsdException w:name="Medium Grid 3 Accent 2" w:semiHidden="0" w:uiPriority="69" w:unhideWhenUsed="0"/>
-    <w:lsdException w:name="Dark List Accent 2" w:semiHidden="0" w:uiPriority="70" w:unhideWhenUsed="0"/>
-    <w:lsdException w:name="Colorful Shading Accent 2" w:semiHidden="0" w:uiPriority="71" w:unhideWhenUsed="0"/>
-    <w:lsdException w:name="Colorful List Accent 2" w:semiHidden="0" w:uiPriority="72" w:unhideWhenUsed="0"/>
-    <w:lsdException w:name="Colorful Grid Accent 2" w:semiHidden="0" w:uiPriority="73" w:unhideWhenUsed="0"/>
-    <w:lsdException w:name="Light Shading Accent 3" w:semiHidden="0" w:uiPriority="60" w:unhideWhenUsed="0"/>
-    <w:lsdException w:name="Light List Accent 3" w:semiHidden="0" w:uiPriority="61" w:unhideWhenUsed="0"/>
-    <w:lsdException w:name="Light Grid Accent 3" w:semiHidden="0" w:uiPriority="62" w:unhideWhenUsed="0"/>
-    <w:lsdException w:name="Medium Shading 1 Accent 3" w:semiHidden="0" w:uiPriority="63" w:unhideWhenUsed="0"/>
-    <w:lsdException w:name="Medium Shading 2 Accent 3" w:semiHidden="0" w:uiPriority="64" w:unhideWhenUsed="0"/>
-    <w:lsdException w:name="Medium List 1 Accent 3" w:semiHidden="0" w:uiPriority="65" w:unhideWhenUsed="0"/>
-    <w:lsdException w:name="Medium List 2 Accent 3" w:semiHidden="0" w:uiPriority="66" w:unhideWhenUsed="0"/>
-    <w:lsdException w:name="Medium Grid 1 Accent 3" w:semiHidden="0" w:uiPriority="67" w:unhideWhenUsed="0"/>
-    <w:lsdException w:name="Medium Grid 2 Accent 3" w:semiHidden="0" w:uiPriority="68" w:unhideWhenUsed="0"/>
-    <w:lsdException w:name="Medium Grid 3 Accent 3" w:semiHidden="0" w:uiPriority="69" w:unhideWhenUsed="0"/>
-    <w:lsdException w:name="Dark List Accent 3" w:semiHidden="0" w:uiPriority="70" w:unhideWhenUsed="0"/>
-    <w:lsdException w:name="Colorful Shading Accent 3" w:semiHidden="0" w:uiPriority="71" w:unhideWhenUsed="0"/>
-    <w:lsdException w:name="Colorful List Accent 3" w:semiHidden="0" w:uiPriority="72" w:unhideWhenUsed="0"/>
-    <w:lsdException w:name="Colorful Grid Accent 3" w:semiHidden="0" w:uiPriority="73" w:unhideWhenUsed="0"/>
-    <w:lsdException w:name="Light Shading Accent 4" w:semiHidden="0" w:uiPriority="60" w:unhideWhenUsed="0"/>
-    <w:lsdException w:name="Light List Accent 4" w:semiHidden="0" w:uiPriority="61" w:unhideWhenUsed="0"/>
-    <w:lsdException w:name="Light Grid Accent 4" w:semiHidden="0" w:uiPriority="62" w:unhideWhenUsed="0"/>
-    <w:lsdException w:name="Medium Shading 1 Accent 4" w:semiHidden="0" w:uiPriority="63" w:unhideWhenUsed="0"/>
-    <w:lsdException w:name="Medium Shading 2 Accent 4" w:semiHidden="0" w:uiPriority="64" w:unhideWhenUsed="0"/>
-    <w:lsdException w:name="Medium List 1 Accent 4" w:semiHidden="0" w:uiPriority="65" w:unhideWhenUsed="0"/>
-    <w:lsdException w:name="Medium List 2 Accent 4" w:semiHidden="0" w:uiPriority="66" w:unhideWhenUsed="0"/>
-    <w:lsdException w:name="Medium Grid 1 Accent 4" w:semiHidden="0" w:uiPriority="67" w:unhideWhenUsed="0"/>
-    <w:lsdException w:name="Medium Grid 2 Accent 4" w:semiHidden="0" w:uiPriority="68" w:unhideWhenUsed="0"/>
-    <w:lsdException w:name="Medium Grid 3 Accent 4" w:semiHidden="0" w:uiPriority="69" w:unhideWhenUsed="0"/>
-    <w:lsdException w:name="Dark List Accent 4" w:semiHidden="0" w:uiPriority="70" w:unhideWhenUsed="0"/>
-    <w:lsdException w:name="Colorful Shading Accent 4" w:semiHidden="0" w:uiPriority="71" w:unhideWhenUsed="0"/>
-    <w:lsdException w:name="Colorful List Accent 4" w:semiHidden="0" w:uiPriority="72" w:unhideWhenUsed="0"/>
-    <w:lsdException w:name="Colorful Grid Accent 4" w:semiHidden="0" w:uiPriority="73" w:unhideWhenUsed="0"/>
-    <w:lsdException w:name="Light Shading Accent 5" w:semiHidden="0" w:uiPriority="60" w:unhideWhenUsed="0"/>
-    <w:lsdException w:name="Light List Accent 5" w:semiHidden="0" w:uiPriority="61" w:unhideWhenUsed="0"/>
-    <w:lsdException w:name="Light Grid Accent 5" w:semiHidden="0" w:uiPriority="62" w:unhideWhenUsed="0"/>
-    <w:lsdException w:name="Medium Shading 1 Accent 5" w:semiHidden="0" w:uiPriority="63" w:unhideWhenUsed="0"/>
-    <w:lsdException w:name="Medium Shading 2 Accent 5" w:semiHidden="0" w:uiPriority="64" w:unhideWhenUsed="0"/>
-    <w:lsdException w:name="Medium List 1 Accent 5" w:semiHidden="0" w:uiPriority="65" w:unhideWhenUsed="0"/>
-    <w:lsdException w:name="Medium List 2 Accent 5" w:semiHidden="0" w:uiPriority="66" w:unhideWhenUsed="0"/>
-    <w:lsdException w:name="Medium Grid 1 Accent 5" w:semiHidden="0" w:uiPriority="67" w:unhideWhenUsed="0"/>
-    <w:lsdException w:name="Medium Grid 2 Accent 5" w:semiHidden="0" w:uiPriority="68" w:unhideWhenUsed="0"/>
-    <w:lsdException w:name="Medium Grid 3 Accent 5" w:semiHidden="0" w:uiPriority="69" w:unhideWhenUsed="0"/>
-    <w:lsdException w:name="Dark List Accent 5" w:semiHidden="0" w:uiPriority="70" w:unhideWhenUsed="0"/>
-    <w:lsdException w:name="Colorful Shading Accent 5" w:semiHidden="0" w:uiPriority="71" w:unhideWhenUsed="0"/>
-    <w:lsdException w:name="Colorful List Accent 5" w:semiHidden="0" w:uiPriority="72" w:unhideWhenUsed="0"/>
-    <w:lsdException w:name="Colorful Grid Accent 5" w:semiHidden="0" w:uiPriority="73" w:unhideWhenUsed="0"/>
-    <w:lsdException w:name="Light Shading Accent 6" w:semiHidden="0" w:uiPriority="60" w:unhideWhenUsed="0"/>
-    <w:lsdException w:name="Light List Accent 6" w:semiHidden="0" w:uiPriority="61" w:unhideWhenUsed="0"/>
-    <w:lsdException w:name="Light Grid Accent 6" w:semiHidden="0" w:uiPriority="62" w:unhideWhenUsed="0"/>
-    <w:lsdException w:name="Medium Shading 1 Accent 6" w:semiHidden="0" w:uiPriority="63" w:unhideWhenUsed="0"/>
-    <w:lsdException w:name="Medium Shading 2 Accent 6" w:semiHidden="0" w:uiPriority="64" w:unhideWhenUsed="0"/>
-    <w:lsdException w:name="Medium List 1 Accent 6" w:semiHidden="0" w:uiPriority="65" w:unhideWhenUsed="0"/>
-    <w:lsdException w:name="Medium List 2 Accent 6" w:semiHidden="0" w:uiPriority="66" w:unhideWhenUsed="0"/>
-    <w:lsdException w:name="Medium Grid 1 Accent 6" w:semiHidden="0" w:uiPriority="67" w:unhideWhenUsed="0"/>
-    <w:lsdException w:name="Medium Grid 2 Accent 6" w:semiHidden="0" w:uiPriority="68" w:unhideWhenUsed="0"/>
-    <w:lsdException w:name="Medium Grid 3 Accent 6" w:semiHidden="0" w:uiPriority="69" w:unhideWhenUsed="0"/>
-    <w:lsdException w:name="Dark List Accent 6" w:semiHidden="0" w:uiPriority="70" w:unhideWhenUsed="0"/>
-    <w:lsdException w:name="Colorful Shading Accent 6" w:semiHidden="0" w:uiPriority="71" w:unhideWhenUsed="0"/>
-    <w:lsdException w:name="Colorful List Accent 6" w:semiHidden="0" w:uiPriority="72" w:unhideWhenUsed="0"/>
-    <w:lsdException w:name="Colorful Grid Accent 6" w:semiHidden="0" w:uiPriority="73" w:unhideWhenUsed="0"/>
-    <w:lsdException w:name="Subtle Emphasis" w:semiHidden="0" w:uiPriority="19" w:unhideWhenUsed="0" w:qFormat="1"/>
-    <w:lsdException w:name="Intense Emphasis" w:semiHidden="0" w:uiPriority="21" w:unhideWhenUsed="0" w:qFormat="1"/>
-    <w:lsdException w:name="Subtle Reference" w:semiHidden="0" w:uiPriority="31" w:unhideWhenUsed="0" w:qFormat="1"/>
-    <w:lsdException w:name="Intense Reference" w:semiHidden="0" w:uiPriority="32" w:unhideWhenUsed="0" w:qFormat="1"/>
-    <w:lsdException w:name="Book Title" w:semiHidden="0" w:uiPriority="33" w:unhideWhenUsed="0" w:qFormat="1"/>
-    <w:lsdException w:name="Bibliography" w:uiPriority="37"/>
-    <w:lsdException w:name="TOC Heading" w:uiPriority="39" w:qFormat="1"/>
+  <w:latentStyles w:defLockedState="0" w:defUIPriority="99" w:defSemiHidden="0" w:defUnhideWhenUsed="0" w:defQFormat="0" w:count="376">
+    <w:lsdException w:name="Normal" w:uiPriority="0" w:qFormat="1"/>
+    <w:lsdException w:name="heading 1" w:uiPriority="9" w:qFormat="1"/>
+    <w:lsdException w:name="heading 2" w:semiHidden="1" w:uiPriority="9" w:unhideWhenUsed="1" w:qFormat="1"/>
+    <w:lsdException w:name="heading 3" w:semiHidden="1" w:uiPriority="9" w:unhideWhenUsed="1" w:qFormat="1"/>
+    <w:lsdException w:name="heading 4" w:semiHidden="1" w:uiPriority="9" w:unhideWhenUsed="1" w:qFormat="1"/>
+    <w:lsdException w:name="heading 5" w:semiHidden="1" w:uiPriority="9" w:unhideWhenUsed="1" w:qFormat="1"/>
+    <w:lsdException w:name="heading 6" w:semiHidden="1" w:uiPriority="9" w:unhideWhenUsed="1" w:qFormat="1"/>
+    <w:lsdException w:name="heading 7" w:semiHidden="1" w:uiPriority="9" w:unhideWhenUsed="1" w:qFormat="1"/>
+    <w:lsdException w:name="heading 8" w:semiHidden="1" w:uiPriority="9" w:unhideWhenUsed="1" w:qFormat="1"/>
+    <w:lsdException w:name="heading 9" w:semiHidden="1" w:uiPriority="9" w:unhideWhenUsed="1" w:qFormat="1"/>
+    <w:lsdException w:name="index 1" w:semiHidden="1" w:unhideWhenUsed="1"/>
+    <w:lsdException w:name="index 2" w:semiHidden="1" w:unhideWhenUsed="1"/>
+    <w:lsdException w:name="index 3" w:semiHidden="1" w:unhideWhenUsed="1"/>
+    <w:lsdException w:name="index 4" w:semiHidden="1" w:unhideWhenUsed="1"/>
+    <w:lsdException w:name="index 5" w:semiHidden="1" w:unhideWhenUsed="1"/>
+    <w:lsdException w:name="index 6" w:semiHidden="1" w:unhideWhenUsed="1"/>
+    <w:lsdException w:name="index 7" w:semiHidden="1" w:unhideWhenUsed="1"/>
+    <w:lsdException w:name="index 8" w:semiHidden="1" w:unhideWhenUsed="1"/>
+    <w:lsdException w:name="index 9" w:semiHidden="1" w:unhideWhenUsed="1"/>
+    <w:lsdException w:name="toc 1" w:semiHidden="1" w:uiPriority="39" w:unhideWhenUsed="1"/>
+    <w:lsdException w:name="toc 2" w:semiHidden="1" w:uiPriority="39" w:unhideWhenUsed="1"/>
+    <w:lsdException w:name="toc 3" w:semiHidden="1" w:uiPriority="39" w:unhideWhenUsed="1"/>
+    <w:lsdException w:name="toc 4" w:semiHidden="1" w:uiPriority="39" w:unhideWhenUsed="1"/>
+    <w:lsdException w:name="toc 5" w:semiHidden="1" w:uiPriority="39" w:unhideWhenUsed="1"/>
+    <w:lsdException w:name="toc 6" w:semiHidden="1" w:uiPriority="39" w:unhideWhenUsed="1"/>
+    <w:lsdException w:name="toc 7" w:semiHidden="1" w:uiPriority="39" w:unhideWhenUsed="1"/>
+    <w:lsdException w:name="toc 8" w:semiHidden="1" w:uiPriority="39" w:unhideWhenUsed="1"/>
+    <w:lsdException w:name="toc 9" w:semiHidden="1" w:uiPriority="39" w:unhideWhenUsed="1"/>
+    <w:lsdException w:name="Normal Indent" w:semiHidden="1" w:unhideWhenUsed="1"/>
+    <w:lsdException w:name="footnote text" w:semiHidden="1" w:unhideWhenUsed="1"/>
+    <w:lsdException w:name="annotation text" w:semiHidden="1" w:unhideWhenUsed="1"/>
+    <w:lsdException w:name="header" w:semiHidden="1" w:unhideWhenUsed="1"/>
+    <w:lsdException w:name="footer" w:semiHidden="1" w:unhideWhenUsed="1"/>
+    <w:lsdException w:name="index heading" w:semiHidden="1" w:unhideWhenUsed="1"/>
+    <w:lsdException w:name="caption" w:semiHidden="1" w:uiPriority="35" w:unhideWhenUsed="1" w:qFormat="1"/>
+    <w:lsdException w:name="table of figures" w:semiHidden="1" w:unhideWhenUsed="1"/>
+    <w:lsdException w:name="envelope address" w:semiHidden="1" w:unhideWhenUsed="1"/>
+    <w:lsdException w:name="envelope return" w:semiHidden="1" w:unhideWhenUsed="1"/>
+    <w:lsdException w:name="footnote reference" w:semiHidden="1" w:unhideWhenUsed="1"/>
+    <w:lsdException w:name="annotation reference" w:semiHidden="1" w:unhideWhenUsed="1"/>
+    <w:lsdException w:name="line number" w:semiHidden="1" w:unhideWhenUsed="1"/>
+    <w:lsdException w:name="page number" w:semiHidden="1" w:unhideWhenUsed="1"/>
+    <w:lsdException w:name="endnote reference" w:semiHidden="1" w:unhideWhenUsed="1"/>
+    <w:lsdException w:name="endnote text" w:semiHidden="1" w:unhideWhenUsed="1"/>
+    <w:lsdException w:name="table of authorities" w:semiHidden="1" w:unhideWhenUsed="1"/>
+    <w:lsdException w:name="macro" w:semiHidden="1" w:unhideWhenUsed="1"/>
+    <w:lsdException w:name="toa heading" w:semiHidden="1" w:unhideWhenUsed="1"/>
+    <w:lsdException w:name="List" w:semiHidden="1" w:unhideWhenUsed="1"/>
+    <w:lsdException w:name="List Bullet" w:semiHidden="1" w:unhideWhenUsed="1"/>
+    <w:lsdException w:name="List Number" w:semiHidden="1" w:unhideWhenUsed="1"/>
+    <w:lsdException w:name="List 2" w:semiHidden="1" w:unhideWhenUsed="1"/>
+    <w:lsdException w:name="List 3" w:semiHidden="1" w:unhideWhenUsed="1"/>
+    <w:lsdException w:name="List 4" w:semiHidden="1" w:unhideWhenUsed="1"/>
+    <w:lsdException w:name="List 5" w:semiHidden="1" w:unhideWhenUsed="1"/>
+    <w:lsdException w:name="List Bullet 2" w:semiHidden="1" w:unhideWhenUsed="1"/>
+    <w:lsdException w:name="List Bullet 3" w:semiHidden="1" w:unhideWhenUsed="1"/>
+    <w:lsdException w:name="List Bullet 4" w:semiHidden="1" w:unhideWhenUsed="1"/>
+    <w:lsdException w:name="List Bullet 5" w:semiHidden="1" w:unhideWhenUsed="1"/>
+    <w:lsdException w:name="List Number 2" w:semiHidden="1" w:unhideWhenUsed="1"/>
+    <w:lsdException w:name="List Number 3" w:semiHidden="1" w:unhideWhenUsed="1"/>
+    <w:lsdException w:name="List Number 4" w:semiHidden="1" w:unhideWhenUsed="1"/>
+    <w:lsdException w:name="List Number 5" w:semiHidden="1" w:unhideWhenUsed="1"/>
+    <w:lsdException w:name="Title" w:uiPriority="10" w:qFormat="1"/>
+    <w:lsdException w:name="Closing" w:semiHidden="1" w:unhideWhenUsed="1"/>
+    <w:lsdException w:name="Signature" w:semiHidden="1" w:unhideWhenUsed="1"/>
+    <w:lsdException w:name="Default Paragraph Font" w:semiHidden="1" w:uiPriority="1" w:unhideWhenUsed="1"/>
+    <w:lsdException w:name="Body Text" w:semiHidden="1" w:unhideWhenUsed="1"/>
+    <w:lsdException w:name="Body Text Indent" w:semiHidden="1" w:unhideWhenUsed="1"/>
+    <w:lsdException w:name="List Continue" w:semiHidden="1" w:unhideWhenUsed="1"/>
+    <w:lsdException w:name="List Continue 2" w:semiHidden="1" w:unhideWhenUsed="1"/>
+    <w:lsdException w:name="List Continue 3" w:semiHidden="1" w:unhideWhenUsed="1"/>
+    <w:lsdException w:name="List Continue 4" w:semiHidden="1" w:unhideWhenUsed="1"/>
+    <w:lsdException w:name="List Continue 5" w:semiHidden="1" w:unhideWhenUsed="1"/>
+    <w:lsdException w:name="Message Header" w:semiHidden="1" w:unhideWhenUsed="1"/>
+    <w:lsdException w:name="Subtitle" w:uiPriority="11" w:qFormat="1"/>
+    <w:lsdException w:name="Salutation" w:semiHidden="1" w:unhideWhenUsed="1"/>
+    <w:lsdException w:name="Date" w:semiHidden="1" w:unhideWhenUsed="1"/>
+    <w:lsdException w:name="Body Text First Indent" w:semiHidden="1" w:unhideWhenUsed="1"/>
+    <w:lsdException w:name="Body Text First Indent 2" w:semiHidden="1" w:unhideWhenUsed="1"/>
+    <w:lsdException w:name="Note Heading" w:semiHidden="1" w:unhideWhenUsed="1"/>
+    <w:lsdException w:name="Body Text 2" w:semiHidden="1" w:unhideWhenUsed="1"/>
+    <w:lsdException w:name="Body Text 3" w:semiHidden="1" w:unhideWhenUsed="1"/>
+    <w:lsdException w:name="Body Text Indent 2" w:semiHidden="1" w:unhideWhenUsed="1"/>
+    <w:lsdException w:name="Body Text Indent 3" w:semiHidden="1" w:unhideWhenUsed="1"/>
+    <w:lsdException w:name="Block Text" w:semiHidden="1" w:unhideWhenUsed="1"/>
+    <w:lsdException w:name="Hyperlink" w:semiHidden="1" w:unhideWhenUsed="1"/>
+    <w:lsdException w:name="FollowedHyperlink" w:semiHidden="1" w:unhideWhenUsed="1"/>
+    <w:lsdException w:name="Strong" w:uiPriority="22" w:qFormat="1"/>
+    <w:lsdException w:name="Emphasis" w:uiPriority="20" w:qFormat="1"/>
+    <w:lsdException w:name="Document Map" w:semiHidden="1" w:unhideWhenUsed="1"/>
+    <w:lsdException w:name="Plain Text" w:semiHidden="1" w:unhideWhenUsed="1"/>
+    <w:lsdException w:name="E-mail Signature" w:semiHidden="1" w:unhideWhenUsed="1"/>
+    <w:lsdException w:name="HTML Top of Form" w:semiHidden="1" w:unhideWhenUsed="1"/>
+    <w:lsdException w:name="HTML Bottom of Form" w:semiHidden="1" w:unhideWhenUsed="1"/>
+    <w:lsdException w:name="Normal (Web)" w:semiHidden="1" w:unhideWhenUsed="1"/>
+    <w:lsdException w:name="HTML Acronym" w:semiHidden="1" w:unhideWhenUsed="1"/>
+    <w:lsdException w:name="HTML Address" w:semiHidden="1" w:unhideWhenUsed="1"/>
+    <w:lsdException w:name="HTML Cite" w:semiHidden="1" w:unhideWhenUsed="1"/>
+    <w:lsdException w:name="HTML Code" w:semiHidden="1" w:unhideWhenUsed="1"/>
+    <w:lsdException w:name="HTML Definition" w:semiHidden="1" w:unhideWhenUsed="1"/>
+    <w:lsdException w:name="HTML Keyboard" w:semiHidden="1" w:unhideWhenUsed="1"/>
+    <w:lsdException w:name="HTML Preformatted" w:semiHidden="1" w:unhideWhenUsed="1"/>
+    <w:lsdException w:name="HTML Sample" w:semiHidden="1" w:unhideWhenUsed="1"/>
+    <w:lsdException w:name="HTML Typewriter" w:semiHidden="1" w:unhideWhenUsed="1"/>
+    <w:lsdException w:name="HTML Variable" w:semiHidden="1" w:unhideWhenUsed="1"/>
+    <w:lsdException w:name="Normal Table" w:semiHidden="1" w:unhideWhenUsed="1"/>
+    <w:lsdException w:name="annotation subject" w:semiHidden="1" w:unhideWhenUsed="1"/>
+    <w:lsdException w:name="No List" w:semiHidden="1" w:unhideWhenUsed="1"/>
+    <w:lsdException w:name="Outline List 1" w:semiHidden="1" w:unhideWhenUsed="1"/>
+    <w:lsdException w:name="Outline List 2" w:semiHidden="1" w:unhideWhenUsed="1"/>
+    <w:lsdException w:name="Outline List 3" w:semiHidden="1" w:unhideWhenUsed="1"/>
+    <w:lsdException w:name="Table Simple 1" w:semiHidden="1" w:unhideWhenUsed="1"/>
+    <w:lsdException w:name="Table Simple 2" w:semiHidden="1" w:unhideWhenUsed="1"/>
+    <w:lsdException w:name="Table Simple 3" w:semiHidden="1" w:unhideWhenUsed="1"/>
+    <w:lsdException w:name="Table Classic 1" w:semiHidden="1" w:unhideWhenUsed="1"/>
+    <w:lsdException w:name="Table Classic 2" w:semiHidden="1" w:unhideWhenUsed="1"/>
+    <w:lsdException w:name="Table Classic 3" w:semiHidden="1" w:unhideWhenUsed="1"/>
+    <w:lsdException w:name="Table Classic 4" w:semiHidden="1" w:unhideWhenUsed="1"/>
+    <w:lsdException w:name="Table Colorful 1" w:semiHidden="1" w:unhideWhenUsed="1"/>
+    <w:lsdException w:name="Table Colorful 2" w:semiHidden="1" w:unhideWhenUsed="1"/>
+    <w:lsdException w:name="Table Colorful 3" w:semiHidden="1" w:unhideWhenUsed="1"/>
+    <w:lsdException w:name="Table Columns 1" w:semiHidden="1" w:unhideWhenUsed="1"/>
+    <w:lsdException w:name="Table Columns 2" w:semiHidden="1" w:unhideWhenUsed="1"/>
+    <w:lsdException w:name="Table Columns 3" w:semiHidden="1" w:unhideWhenUsed="1"/>
+    <w:lsdException w:name="Table Columns 4" w:semiHidden="1" w:unhideWhenUsed="1"/>
+    <w:lsdException w:name="Table Columns 5" w:semiHidden="1" w:unhideWhenUsed="1"/>
+    <w:lsdException w:name="Table Grid 1" w:semiHidden="1" w:unhideWhenUsed="1"/>
+    <w:lsdException w:name="Table Grid 2" w:semiHidden="1" w:unhideWhenUsed="1"/>
+    <w:lsdException w:name="Table Grid 3" w:semiHidden="1" w:unhideWhenUsed="1"/>
+    <w:lsdException w:name="Table Grid 4" w:semiHidden="1" w:unhideWhenUsed="1"/>
+    <w:lsdException w:name="Table Grid 5" w:semiHidden="1" w:unhideWhenUsed="1"/>
+    <w:lsdException w:name="Table Grid 6" w:semiHidden="1" w:unhideWhenUsed="1"/>
+    <w:lsdException w:name="Table Grid 7" w:semiHidden="1" w:unhideWhenUsed="1"/>
+    <w:lsdException w:name="Table Grid 8" w:semiHidden="1" w:unhideWhenUsed="1"/>
+    <w:lsdException w:name="Table List 1" w:semiHidden="1" w:unhideWhenUsed="1"/>
+    <w:lsdException w:name="Table List 2" w:semiHidden="1" w:unhideWhenUsed="1"/>
+    <w:lsdException w:name="Table List 3" w:semiHidden="1" w:unhideWhenUsed="1"/>
+    <w:lsdException w:name="Table List 4" w:semiHidden="1" w:unhideWhenUsed="1"/>
+    <w:lsdException w:name="Table List 5" w:semiHidden="1" w:unhideWhenUsed="1"/>
+    <w:lsdException w:name="Table List 6" w:semiHidden="1" w:unhideWhenUsed="1"/>
+    <w:lsdException w:name="Table List 7" w:semiHidden="1" w:unhideWhenUsed="1"/>
+    <w:lsdException w:name="Table List 8" w:semiHidden="1" w:unhideWhenUsed="1"/>
+    <w:lsdException w:name="Table 3D effects 1" w:semiHidden="1" w:unhideWhenUsed="1"/>
+    <w:lsdException w:name="Table 3D effects 2" w:semiHidden="1" w:unhideWhenUsed="1"/>
+    <w:lsdException w:name="Table 3D effects 3" w:semiHidden="1" w:unhideWhenUsed="1"/>
+    <w:lsdException w:name="Table Contemporary" w:semiHidden="1" w:unhideWhenUsed="1"/>
+    <w:lsdException w:name="Table Elegant" w:semiHidden="1" w:unhideWhenUsed="1"/>
+    <w:lsdException w:name="Table Professional" w:semiHidden="1" w:unhideWhenUsed="1"/>
+    <w:lsdException w:name="Table Subtle 1" w:semiHidden="1" w:unhideWhenUsed="1"/>
+    <w:lsdException w:name="Table Subtle 2" w:semiHidden="1" w:unhideWhenUsed="1"/>
+    <w:lsdException w:name="Table Web 1" w:semiHidden="1" w:unhideWhenUsed="1"/>
+    <w:lsdException w:name="Table Web 2" w:semiHidden="1" w:unhideWhenUsed="1"/>
+    <w:lsdException w:name="Table Web 3" w:semiHidden="1" w:unhideWhenUsed="1"/>
+    <w:lsdException w:name="Balloon Text" w:semiHidden="1" w:unhideWhenUsed="1"/>
+    <w:lsdException w:name="Table Grid" w:semiHidden="1" w:uiPriority="39" w:unhideWhenUsed="1"/>
+    <w:lsdException w:name="Table Theme" w:semiHidden="1" w:unhideWhenUsed="1"/>
+    <w:lsdException w:name="Placeholder Text" w:semiHidden="1"/>
+    <w:lsdException w:name="No Spacing" w:uiPriority="1" w:qFormat="1"/>
+    <w:lsdException w:name="Light Shading" w:uiPriority="60"/>
+    <w:lsdException w:name="Light List" w:uiPriority="61"/>
+    <w:lsdException w:name="Light Grid" w:uiPriority="62"/>
+    <w:lsdException w:name="Medium Shading 1" w:uiPriority="63"/>
+    <w:lsdException w:name="Medium Shading 2" w:uiPriority="64"/>
+    <w:lsdException w:name="Medium List 1" w:uiPriority="65"/>
+    <w:lsdException w:name="Medium List 2" w:uiPriority="66"/>
+    <w:lsdException w:name="Medium Grid 1" w:uiPriority="67"/>
+    <w:lsdException w:name="Medium Grid 2" w:uiPriority="68"/>
+    <w:lsdException w:name="Medium Grid 3" w:uiPriority="69"/>
+    <w:lsdException w:name="Dark List" w:uiPriority="70"/>
+    <w:lsdException w:name="Colorful Shading" w:uiPriority="71"/>
+    <w:lsdException w:name="Colorful List" w:uiPriority="72"/>
+    <w:lsdException w:name="Colorful Grid" w:uiPriority="73"/>
+    <w:lsdException w:name="Light Shading Accent 1" w:uiPriority="60"/>
+    <w:lsdException w:name="Light List Accent 1" w:uiPriority="61"/>
+    <w:lsdException w:name="Light Grid Accent 1" w:uiPriority="62"/>
+    <w:lsdException w:name="Medium Shading 1 Accent 1" w:uiPriority="63"/>
+    <w:lsdException w:name="Medium Shading 2 Accent 1" w:uiPriority="64"/>
+    <w:lsdException w:name="Medium List 1 Accent 1" w:uiPriority="65"/>
+    <w:lsdException w:name="Revision" w:semiHidden="1"/>
+    <w:lsdException w:name="List Paragraph" w:uiPriority="34" w:qFormat="1"/>
+    <w:lsdException w:name="Quote" w:uiPriority="29" w:qFormat="1"/>
+    <w:lsdException w:name="Intense Quote" w:uiPriority="30" w:qFormat="1"/>
+    <w:lsdException w:name="Medium List 2 Accent 1" w:uiPriority="66"/>
+    <w:lsdException w:name="Medium Grid 1 Accent 1" w:uiPriority="67"/>
+    <w:lsdException w:name="Medium Grid 2 Accent 1" w:uiPriority="68"/>
+    <w:lsdException w:name="Medium Grid 3 Accent 1" w:uiPriority="69"/>
+    <w:lsdException w:name="Dark List Accent 1" w:uiPriority="70"/>
+    <w:lsdException w:name="Colorful Shading Accent 1" w:uiPriority="71"/>
+    <w:lsdException w:name="Colorful List Accent 1" w:uiPriority="72"/>
+    <w:lsdException w:name="Colorful Grid Accent 1" w:uiPriority="73"/>
+    <w:lsdException w:name="Light Shading Accent 2" w:uiPriority="60"/>
+    <w:lsdException w:name="Light List Accent 2" w:uiPriority="61"/>
+    <w:lsdException w:name="Light Grid Accent 2" w:uiPriority="62"/>
+    <w:lsdException w:name="Medium Shading 1 Accent 2" w:uiPriority="63"/>
+    <w:lsdException w:name="Medium Shading 2 Accent 2" w:uiPriority="64"/>
+    <w:lsdException w:name="Medium List 1 Accent 2" w:uiPriority="65"/>
+    <w:lsdException w:name="Medium List 2 Accent 2" w:uiPriority="66"/>
+    <w:lsdException w:name="Medium Grid 1 Accent 2" w:uiPriority="67"/>
+    <w:lsdException w:name="Medium Grid 2 Accent 2" w:uiPriority="68"/>
+    <w:lsdException w:name="Medium Grid 3 Accent 2" w:uiPriority="69"/>
+    <w:lsdException w:name="Dark List Accent 2" w:uiPriority="70"/>
+    <w:lsdException w:name="Colorful Shading Accent 2" w:uiPriority="71"/>
+    <w:lsdException w:name="Colorful List Accent 2" w:uiPriority="72"/>
+    <w:lsdException w:name="Colorful Grid Accent 2" w:uiPriority="73"/>
+    <w:lsdException w:name="Light Shading Accent 3" w:uiPriority="60"/>
+    <w:lsdException w:name="Light List Accent 3" w:uiPriority="61"/>
+    <w:lsdException w:name="Light Grid Accent 3" w:uiPriority="62"/>
+    <w:lsdException w:name="Medium Shading 1 Accent 3" w:uiPriority="63"/>
+    <w:lsdException w:name="Medium Shading 2 Accent 3" w:uiPriority="64"/>
+    <w:lsdException w:name="Medium List 1 Accent 3" w:uiPriority="65"/>
+    <w:lsdException w:name="Medium List 2 Accent 3" w:uiPriority="66"/>
+    <w:lsdException w:name="Medium Grid 1 Accent 3" w:uiPriority="67"/>
+    <w:lsdException w:name="Medium Grid 2 Accent 3" w:uiPriority="68"/>
+    <w:lsdException w:name="Medium Grid 3 Accent 3" w:uiPriority="69"/>
+    <w:lsdException w:name="Dark List Accent 3" w:uiPriority="70"/>
+    <w:lsdException w:name="Colorful Shading Accent 3" w:uiPriority="71"/>
+    <w:lsdException w:name="Colorful List Accent 3" w:uiPriority="72"/>
+    <w:lsdException w:name="Colorful Grid Accent 3" w:uiPriority="73"/>
+    <w:lsdException w:name="Light Shading Accent 4" w:uiPriority="60"/>
+    <w:lsdException w:name="Light List Accent 4" w:uiPriority="61"/>
+    <w:lsdException w:name="Light Grid Accent 4" w:uiPriority="62"/>
+    <w:lsdException w:name="Medium Shading 1 Accent 4" w:uiPriority="63"/>
+    <w:lsdException w:name="Medium Shading 2 Accent 4" w:uiPriority="64"/>
+    <w:lsdException w:name="Medium List 1 Accent 4" w:uiPriority="65"/>
+    <w:lsdException w:name="Medium List 2 Accent 4" w:uiPriority="66"/>
+    <w:lsdException w:name="Medium Grid 1 Accent 4" w:uiPriority="67"/>
+    <w:lsdException w:name="Medium Grid 2 Accent 4" w:uiPriority="68"/>
+    <w:lsdException w:name="Medium Grid 3 Accent 4" w:uiPriority="69"/>
+    <w:lsdException w:name="Dark List Accent 4" w:uiPriority="70"/>
+    <w:lsdException w:name="Colorful Shading Accent 4" w:uiPriority="71"/>
+    <w:lsdException w:name="Colorful List Accent 4" w:uiPriority="72"/>
+    <w:lsdException w:name="Colorful Grid Accent 4" w:uiPriority="73"/>
+    <w:lsdException w:name="Light Shading Accent 5" w:uiPriority="60"/>
+    <w:lsdException w:name="Light List Accent 5" w:uiPriority="61"/>
+    <w:lsdException w:name="Light Grid Accent 5" w:uiPriority="62"/>
+    <w:lsdException w:name="Medium Shading 1 Accent 5" w:uiPriority="63"/>
+    <w:lsdException w:name="Medium Shading 2 Accent 5" w:uiPriority="64"/>
+    <w:lsdException w:name="Medium List 1 Accent 5" w:uiPriority="65"/>
+    <w:lsdException w:name="Medium List 2 Accent 5" w:uiPriority="66"/>
+    <w:lsdException w:name="Medium Grid 1 Accent 5" w:uiPriority="67"/>
+    <w:lsdException w:name="Medium Grid 2 Accent 5" w:uiPriority="68"/>
+    <w:lsdException w:name="Medium Grid 3 Accent 5" w:uiPriority="69"/>
+    <w:lsdException w:name="Dark List Accent 5" w:uiPriority="70"/>
+    <w:lsdException w:name="Colorful Shading Accent 5" w:uiPriority="71"/>
+    <w:lsdException w:name="Colorful List Accent 5" w:uiPriority="72"/>
+    <w:lsdException w:name="Colorful Grid Accent 5" w:uiPriority="73"/>
+    <w:lsdException w:name="Light Shading Accent 6" w:uiPriority="60"/>
+    <w:lsdException w:name="Light List Accent 6" w:uiPriority="61"/>
+    <w:lsdException w:name="Light Grid Accent 6" w:uiPriority="62"/>
+    <w:lsdException w:name="Medium Shading 1 Accent 6" w:uiPriority="63"/>
+    <w:lsdException w:name="Medium Shading 2 Accent 6" w:uiPriority="64"/>
+    <w:lsdException w:name="Medium List 1 Accent 6" w:uiPriority="65"/>
+    <w:lsdException w:name="Medium List 2 Accent 6" w:uiPriority="66"/>
+    <w:lsdException w:name="Medium Grid 1 Accent 6" w:uiPriority="67"/>
+    <w:lsdException w:name="Medium Grid 2 Accent 6" w:uiPriority="68"/>
+    <w:lsdException w:name="Medium Grid 3 Accent 6" w:uiPriority="69"/>
+    <w:lsdException w:name="Dark List Accent 6" w:uiPriority="70"/>
+    <w:lsdException w:name="Colorful Shading Accent 6" w:uiPriority="71"/>
+    <w:lsdException w:name="Colorful List Accent 6" w:uiPriority="72"/>
+    <w:lsdException w:name="Colorful Grid Accent 6" w:uiPriority="73"/>
+    <w:lsdException w:name="Subtle Emphasis" w:uiPriority="19" w:qFormat="1"/>
+    <w:lsdException w:name="Intense Emphasis" w:uiPriority="21" w:qFormat="1"/>
+    <w:lsdException w:name="Subtle Reference" w:uiPriority="31" w:qFormat="1"/>
+    <w:lsdException w:name="Intense Reference" w:uiPriority="32" w:qFormat="1"/>
+    <w:lsdException w:name="Book Title" w:uiPriority="33" w:qFormat="1"/>
+    <w:lsdException w:name="Bibliography" w:semiHidden="1" w:uiPriority="37" w:unhideWhenUsed="1"/>
+    <w:lsdException w:name="TOC Heading" w:semiHidden="1" w:uiPriority="39" w:unhideWhenUsed="1" w:qFormat="1"/>
+    <w:lsdException w:name="Plain Table 1" w:uiPriority="41"/>
+    <w:lsdException w:name="Plain Table 2" w:uiPriority="42"/>
+    <w:lsdException w:name="Plain Table 3" w:uiPriority="43"/>
+    <w:lsdException w:name="Plain Table 4" w:uiPriority="44"/>
+    <w:lsdException w:name="Plain Table 5" w:uiPriority="45"/>
+    <w:lsdException w:name="Grid Table Light" w:uiPriority="40"/>
+    <w:lsdException w:name="Grid Table 1 Light" w:uiPriority="46"/>
+    <w:lsdException w:name="Grid Table 2" w:uiPriority="47"/>
+    <w:lsdException w:name="Grid Table 3" w:uiPriority="48"/>
+    <w:lsdException w:name="Grid Table 4" w:uiPriority="49"/>
+    <w:lsdException w:name="Grid Table 5 Dark" w:uiPriority="50"/>
+    <w:lsdException w:name="Grid Table 6 Colorful" w:uiPriority="51"/>
+    <w:lsdException w:name="Grid Table 7 Colorful" w:uiPriority="52"/>
+    <w:lsdException w:name="Grid Table 1 Light Accent 1" w:uiPriority="46"/>
+    <w:lsdException w:name="Grid Table 2 Accent 1" w:uiPriority="47"/>
+    <w:lsdException w:name="Grid Table 3 Accent 1" w:uiPriority="48"/>
+    <w:lsdException w:name="Grid Table 4 Accent 1" w:uiPriority="49"/>
+    <w:lsdException w:name="Grid Table 5 Dark Accent 1" w:uiPriority="50"/>
+    <w:lsdException w:name="Grid Table 6 Colorful Accent 1" w:uiPriority="51"/>
+    <w:lsdException w:name="Grid Table 7 Colorful Accent 1" w:uiPriority="52"/>
+    <w:lsdException w:name="Grid Table 1 Light Accent 2" w:uiPriority="46"/>
+    <w:lsdException w:name="Grid Table 2 Accent 2" w:uiPriority="47"/>
+    <w:lsdException w:name="Grid Table 3 Accent 2" w:uiPriority="48"/>
+    <w:lsdException w:name="Grid Table 4 Accent 2" w:uiPriority="49"/>
+    <w:lsdException w:name="Grid Table 5 Dark Accent 2" w:uiPriority="50"/>
+    <w:lsdException w:name="Grid Table 6 Colorful Accent 2" w:uiPriority="51"/>
+    <w:lsdException w:name="Grid Table 7 Colorful Accent 2" w:uiPriority="52"/>
+    <w:lsdException w:name="Grid Table 1 Light Accent 3" w:uiPriority="46"/>
+    <w:lsdException w:name="Grid Table 2 Accent 3" w:uiPriority="47"/>
+    <w:lsdException w:name="Grid Table 3 Accent 3" w:uiPriority="48"/>
+    <w:lsdException w:name="Grid Table 4 Accent 3" w:uiPriority="49"/>
+    <w:lsdException w:name="Grid Table 5 Dark Accent 3" w:uiPriority="50"/>
+    <w:lsdException w:name="Grid Table 6 Colorful Accent 3" w:uiPriority="51"/>
+    <w:lsdException w:name="Grid Table 7 Colorful Accent 3" w:uiPriority="52"/>
+    <w:lsdException w:name="Grid Table 1 Light Accent 4" w:uiPriority="46"/>
+    <w:lsdException w:name="Grid Table 2 Accent 4" w:uiPriority="47"/>
+    <w:lsdException w:name="Grid Table 3 Accent 4" w:uiPriority="48"/>
+    <w:lsdException w:name="Grid Table 4 Accent 4" w:uiPriority="49"/>
+    <w:lsdException w:name="Grid Table 5 Dark Accent 4" w:uiPriority="50"/>
+    <w:lsdException w:name="Grid Table 6 Colorful Accent 4" w:uiPriority="51"/>
+    <w:lsdException w:name="Grid Table 7 Colorful Accent 4" w:uiPriority="52"/>
+    <w:lsdException w:name="Grid Table 1 Light Accent 5" w:uiPriority="46"/>
+    <w:lsdException w:name="Grid Table 2 Accent 5" w:uiPriority="47"/>
+    <w:lsdException w:name="Grid Table 3 Accent 5" w:uiPriority="48"/>
+    <w:lsdException w:name="Grid Table 4 Accent 5" w:uiPriority="49"/>
+    <w:lsdException w:name="Grid Table 5 Dark Accent 5" w:uiPriority="50"/>
+    <w:lsdException w:name="Grid Table 6 Colorful Accent 5" w:uiPriority="51"/>
+    <w:lsdException w:name="Grid Table 7 Colorful Accent 5" w:uiPriority="52"/>
+    <w:lsdException w:name="Grid Table 1 Light Accent 6" w:uiPriority="46"/>
+    <w:lsdException w:name="Grid Table 2 Accent 6" w:uiPriority="47"/>
+    <w:lsdException w:name="Grid Table 3 Accent 6" w:uiPriority="48"/>
+    <w:lsdException w:name="Grid Table 4 Accent 6" w:uiPriority="49"/>
+    <w:lsdException w:name="Grid Table 5 Dark Accent 6" w:uiPriority="50"/>
+    <w:lsdException w:name="Grid Table 6 Colorful Accent 6" w:uiPriority="51"/>
+    <w:lsdException w:name="Grid Table 7 Colorful Accent 6" w:uiPriority="52"/>
+    <w:lsdException w:name="List Table 1 Light" w:uiPriority="46"/>
+    <w:lsdException w:name="List Table 2" w:uiPriority="47"/>
+    <w:lsdException w:name="List Table 3" w:uiPriority="48"/>
+    <w:lsdException w:name="List Table 4" w:uiPriority="49"/>
+    <w:lsdException w:name="List Table 5 Dark" w:uiPriority="50"/>
+    <w:lsdException w:name="List Table 6 Colorful" w:uiPriority="51"/>
+    <w:lsdException w:name="List Table 7 Colorful" w:uiPriority="52"/>
+    <w:lsdException w:name="List Table 1 Light Accent 1" w:uiPriority="46"/>
+    <w:lsdException w:name="List Table 2 Accent 1" w:uiPriority="47"/>
+    <w:lsdException w:name="List Table 3 Accent 1" w:uiPriority="48"/>
+    <w:lsdException w:name="List Table 4 Accent 1" w:uiPriority="49"/>
+    <w:lsdException w:name="List Table 5 Dark Accent 1" w:uiPriority="50"/>
+    <w:lsdException w:name="List Table 6 Colorful Accent 1" w:uiPriority="51"/>
+    <w:lsdException w:name="List Table 7 Colorful Accent 1" w:uiPriority="52"/>
+    <w:lsdException w:name="List Table 1 Light Accent 2" w:uiPriority="46"/>
+    <w:lsdException w:name="List Table 2 Accent 2" w:uiPriority="47"/>
+    <w:lsdException w:name="List Table 3 Accent 2" w:uiPriority="48"/>
+    <w:lsdException w:name="List Table 4 Accent 2" w:uiPriority="49"/>
+    <w:lsdException w:name="List Table 5 Dark Accent 2" w:uiPriority="50"/>
+    <w:lsdException w:name="List Table 6 Colorful Accent 2" w:uiPriority="51"/>
+    <w:lsdException w:name="List Table 7 Colorful Accent 2" w:uiPriority="52"/>
+    <w:lsdException w:name="List Table 1 Light Accent 3" w:uiPriority="46"/>
+    <w:lsdException w:name="List Table 2 Accent 3" w:uiPriority="47"/>
+    <w:lsdException w:name="List Table 3 Accent 3" w:uiPriority="48"/>
+    <w:lsdException w:name="List Table 4 Accent 3" w:uiPriority="49"/>
+    <w:lsdException w:name="List Table 5 Dark Accent 3" w:uiPriority="50"/>
+    <w:lsdException w:name="List Table 6 Colorful Accent 3" w:uiPriority="51"/>
+    <w:lsdException w:name="List Table 7 Colorful Accent 3" w:uiPriority="52"/>
+    <w:lsdException w:name="List Table 1 Light Accent 4" w:uiPriority="46"/>
+    <w:lsdException w:name="List Table 2 Accent 4" w:uiPriority="47"/>
+    <w:lsdException w:name="List Table 3 Accent 4" w:uiPriority="48"/>
+    <w:lsdException w:name="List Table 4 Accent 4" w:uiPriority="49"/>
+    <w:lsdException w:name="List Table 5 Dark Accent 4" w:uiPriority="50"/>
+    <w:lsdException w:name="List Table 6 Colorful Accent 4" w:uiPriority="51"/>
+    <w:lsdException w:name="List Table 7 Colorful Accent 4" w:uiPriority="52"/>
+    <w:lsdException w:name="List Table 1 Light Accent 5" w:uiPriority="46"/>
+    <w:lsdException w:name="List Table 2 Accent 5" w:uiPriority="47"/>
+    <w:lsdException w:name="List Table 3 Accent 5" w:uiPriority="48"/>
+    <w:lsdException w:name="List Table 4 Accent 5" w:uiPriority="49"/>
+    <w:lsdException w:name="List Table 5 Dark Accent 5" w:uiPriority="50"/>
+    <w:lsdException w:name="List Table 6 Colorful Accent 5" w:uiPriority="51"/>
+    <w:lsdException w:name="List Table 7 Colorful Accent 5" w:uiPriority="52"/>
+    <w:lsdException w:name="List Table 1 Light Accent 6" w:uiPriority="46"/>
+    <w:lsdException w:name="List Table 2 Accent 6" w:uiPriority="47"/>
+    <w:lsdException w:name="List Table 3 Accent 6" w:uiPriority="48"/>
+    <w:lsdException w:name="List Table 4 Accent 6" w:uiPriority="49"/>
+    <w:lsdException w:name="List Table 5 Dark Accent 6" w:uiPriority="50"/>
+    <w:lsdException w:name="List Table 6 Colorful Accent 6" w:uiPriority="51"/>
+    <w:lsdException w:name="List Table 7 Colorful Accent 6" w:uiPriority="52"/>
+    <w:lsdException w:name="Mention" w:semiHidden="1" w:unhideWhenUsed="1"/>
+    <w:lsdException w:name="Smart Hyperlink" w:semiHidden="1" w:unhideWhenUsed="1"/>
+    <w:lsdException w:name="Hashtag" w:semiHidden="1" w:unhideWhenUsed="1"/>
+    <w:lsdException w:name="Unresolved Mention" w:semiHidden="1" w:unhideWhenUsed="1"/>
+    <w:lsdException w:name="Smart Link" w:semiHidden="1" w:unhideWhenUsed="1"/>
   </w:latentStyles>
   <w:style w:type="paragraph" w:default="1" w:styleId="Normal">
     <w:name w:val="Normal"/>
@@ -4488,6 +5362,7 @@
   <w:style w:type="character" w:default="1" w:styleId="Fuentedeprrafopredeter">
     <w:name w:val="Default Paragraph Font"/>
     <w:uiPriority w:val="1"/>
+    <w:semiHidden/>
     <w:unhideWhenUsed/>
   </w:style>
   <w:style w:type="table" w:default="1" w:styleId="Tablanormal">
@@ -4986,896 +5861,7 @@
     <w:name w:val="List"/>
     <w:basedOn w:val="Textoindependiente"/>
   </w:style>
-  <w:style w:type="paragraph" w:styleId="Epgrafe">
-    <w:name w:val="caption"/>
-    <w:basedOn w:val="Normal"/>
-    <w:qFormat/>
-    <w:pPr>
-      <w:suppressLineNumbers/>
-      <w:spacing w:before="120" w:after="120"/>
-    </w:pPr>
-    <w:rPr>
-      <w:i/>
-      <w:iCs/>
-      <w:sz w:val="24"/>
-      <w:szCs w:val="24"/>
-    </w:rPr>
-  </w:style>
-  <w:style w:type="paragraph" w:customStyle="1" w:styleId="ndice">
-    <w:name w:val="Índice"/>
-    <w:basedOn w:val="Normal"/>
-    <w:qFormat/>
-    <w:pPr>
-      <w:suppressLineNumbers/>
-    </w:pPr>
-  </w:style>
-  <w:style w:type="paragraph" w:customStyle="1" w:styleId="LO-normal">
-    <w:name w:val="LO-normal"/>
-    <w:qFormat/>
-    <w:pPr>
-      <w:spacing w:line="276" w:lineRule="auto"/>
-    </w:pPr>
-    <w:rPr>
-      <w:sz w:val="22"/>
-    </w:rPr>
-  </w:style>
-  <w:style w:type="paragraph" w:styleId="Subttulo">
-    <w:name w:val="Subtitle"/>
-    <w:basedOn w:val="LO-normal"/>
-    <w:next w:val="LO-normal"/>
-    <w:uiPriority w:val="11"/>
-    <w:qFormat/>
-    <w:pPr>
-      <w:keepNext/>
-      <w:keepLines/>
-      <w:spacing w:after="320" w:line="240" w:lineRule="auto"/>
-    </w:pPr>
-    <w:rPr>
-      <w:color w:val="666666"/>
-      <w:sz w:val="30"/>
-      <w:szCs w:val="30"/>
-    </w:rPr>
-  </w:style>
-  <w:style w:type="table" w:customStyle="1" w:styleId="TableNormal">
-    <w:name w:val="Table Normal"/>
-    <w:tblPr>
-      <w:tblCellMar>
-        <w:top w:w="0" w:type="dxa"/>
-        <w:left w:w="0" w:type="dxa"/>
-        <w:bottom w:w="0" w:type="dxa"/>
-        <w:right w:w="0" w:type="dxa"/>
-      </w:tblCellMar>
-    </w:tblPr>
-  </w:style>
-  <w:style w:type="character" w:styleId="Hipervnculo">
-    <w:name w:val="Hyperlink"/>
-    <w:basedOn w:val="Fuentedeprrafopredeter"/>
-    <w:uiPriority w:val="99"/>
-    <w:semiHidden/>
-    <w:unhideWhenUsed/>
-    <w:rsid w:val="00B82BF2"/>
-    <w:rPr>
-      <w:color w:val="0000FF"/>
-      <w:u w:val="single"/>
-    </w:rPr>
-  </w:style>
-  <w:style w:type="character" w:styleId="Hipervnculovisitado">
-    <w:name w:val="FollowedHyperlink"/>
-    <w:basedOn w:val="Fuentedeprrafopredeter"/>
-    <w:uiPriority w:val="99"/>
-    <w:semiHidden/>
-    <w:unhideWhenUsed/>
-    <w:rsid w:val="00B82BF2"/>
-    <w:rPr>
-      <w:color w:val="800080" w:themeColor="followedHyperlink"/>
-      <w:u w:val="single"/>
-    </w:rPr>
-  </w:style>
-  <w:style w:type="paragraph" w:styleId="Textodeglobo">
-    <w:name w:val="Balloon Text"/>
-    <w:basedOn w:val="Normal"/>
-    <w:link w:val="TextodegloboCar"/>
-    <w:uiPriority w:val="99"/>
-    <w:semiHidden/>
-    <w:unhideWhenUsed/>
-    <w:rsid w:val="005905DB"/>
-    <w:pPr>
-      <w:spacing w:line="240" w:lineRule="auto"/>
-    </w:pPr>
-    <w:rPr>
-      <w:rFonts w:ascii="Tahoma" w:hAnsi="Tahoma" w:cs="Mangal"/>
-      <w:sz w:val="16"/>
-      <w:szCs w:val="14"/>
-    </w:rPr>
-  </w:style>
-  <w:style w:type="character" w:customStyle="1" w:styleId="TextodegloboCar">
-    <w:name w:val="Texto de globo Car"/>
-    <w:basedOn w:val="Fuentedeprrafopredeter"/>
-    <w:link w:val="Textodeglobo"/>
-    <w:uiPriority w:val="99"/>
-    <w:semiHidden/>
-    <w:rsid w:val="005905DB"/>
-    <w:rPr>
-      <w:rFonts w:ascii="Tahoma" w:hAnsi="Tahoma" w:cs="Mangal"/>
-      <w:sz w:val="16"/>
-      <w:szCs w:val="14"/>
-    </w:rPr>
-  </w:style>
-</w:styles>
-</file>
-
-<file path=word/stylesWithEffects.xml><?xml version="1.0" encoding="utf-8"?>
-<w:styles xmlns:wpc="http://schemas.microsoft.com/office/word/2010/wordprocessingCanvas" xmlns:mc="http://schemas.openxmlformats.org/markup-compatibility/2006" xmlns:o="urn:schemas-microsoft-com:office:office" xmlns:r="http://schemas.openxmlformats.org/officeDocument/2006/relationships" xmlns:m="http://schemas.openxmlformats.org/officeDocument/2006/math" xmlns:v="urn:schemas-microsoft-com:vml" xmlns:wp14="http://schemas.microsoft.com/office/word/2010/wordprocessingDrawing" xmlns:wp="http://schemas.openxmlformats.org/drawingml/2006/wordprocessingDrawing" xmlns:w10="urn:schemas-microsoft-com:office:word" xmlns:w="http://schemas.openxmlformats.org/wordprocessingml/2006/main" xmlns:w14="http://schemas.microsoft.com/office/word/2010/wordml" xmlns:wpg="http://schemas.microsoft.com/office/word/2010/wordprocessingGroup" xmlns:wpi="http://schemas.microsoft.com/office/word/2010/wordprocessingInk" xmlns:wne="http://schemas.microsoft.com/office/word/2006/wordml" xmlns:wps="http://schemas.microsoft.com/office/word/2010/wordprocessingShape" mc:Ignorable="w14 wp14">
-  <w:docDefaults>
-    <w:rPrDefault>
-      <w:rPr>
-        <w:rFonts w:ascii="Arial" w:eastAsia="Arial" w:hAnsi="Arial" w:cs="Arial"/>
-        <w:szCs w:val="22"/>
-        <w:lang w:val="es" w:eastAsia="zh-CN" w:bidi="hi-IN"/>
-      </w:rPr>
-    </w:rPrDefault>
-    <w:pPrDefault/>
-  </w:docDefaults>
-  <w:latentStyles w:defLockedState="0" w:defUIPriority="99" w:defSemiHidden="1" w:defUnhideWhenUsed="1" w:defQFormat="0" w:count="267">
-    <w:lsdException w:name="Normal" w:semiHidden="0" w:uiPriority="0" w:unhideWhenUsed="0" w:qFormat="1"/>
-    <w:lsdException w:name="heading 1" w:semiHidden="0" w:uiPriority="9" w:unhideWhenUsed="0" w:qFormat="1"/>
-    <w:lsdException w:name="heading 2" w:uiPriority="9" w:qFormat="1"/>
-    <w:lsdException w:name="heading 3" w:uiPriority="9" w:qFormat="1"/>
-    <w:lsdException w:name="heading 4" w:uiPriority="9" w:qFormat="1"/>
-    <w:lsdException w:name="heading 5" w:uiPriority="9" w:qFormat="1"/>
-    <w:lsdException w:name="heading 6" w:uiPriority="9" w:qFormat="1"/>
-    <w:lsdException w:name="heading 7" w:uiPriority="9" w:qFormat="1"/>
-    <w:lsdException w:name="heading 8" w:uiPriority="9" w:qFormat="1"/>
-    <w:lsdException w:name="heading 9" w:uiPriority="9" w:qFormat="1"/>
-    <w:lsdException w:name="toc 1" w:uiPriority="39"/>
-    <w:lsdException w:name="toc 2" w:uiPriority="39"/>
-    <w:lsdException w:name="toc 3" w:uiPriority="39"/>
-    <w:lsdException w:name="toc 4" w:uiPriority="39"/>
-    <w:lsdException w:name="toc 5" w:uiPriority="39"/>
-    <w:lsdException w:name="toc 6" w:uiPriority="39"/>
-    <w:lsdException w:name="toc 7" w:uiPriority="39"/>
-    <w:lsdException w:name="toc 8" w:uiPriority="39"/>
-    <w:lsdException w:name="toc 9" w:uiPriority="39"/>
-    <w:lsdException w:name="caption" w:uiPriority="35" w:qFormat="1"/>
-    <w:lsdException w:name="Title" w:semiHidden="0" w:uiPriority="10" w:unhideWhenUsed="0" w:qFormat="1"/>
-    <w:lsdException w:name="Default Paragraph Font" w:uiPriority="1"/>
-    <w:lsdException w:name="Subtitle" w:semiHidden="0" w:uiPriority="11" w:unhideWhenUsed="0" w:qFormat="1"/>
-    <w:lsdException w:name="Strong" w:semiHidden="0" w:uiPriority="22" w:unhideWhenUsed="0" w:qFormat="1"/>
-    <w:lsdException w:name="Emphasis" w:semiHidden="0" w:uiPriority="20" w:unhideWhenUsed="0" w:qFormat="1"/>
-    <w:lsdException w:name="Table Grid" w:semiHidden="0" w:uiPriority="39" w:unhideWhenUsed="0"/>
-    <w:lsdException w:name="Placeholder Text" w:unhideWhenUsed="0"/>
-    <w:lsdException w:name="No Spacing" w:semiHidden="0" w:uiPriority="1" w:unhideWhenUsed="0" w:qFormat="1"/>
-    <w:lsdException w:name="Light Shading" w:semiHidden="0" w:uiPriority="60" w:unhideWhenUsed="0"/>
-    <w:lsdException w:name="Light List" w:semiHidden="0" w:uiPriority="61" w:unhideWhenUsed="0"/>
-    <w:lsdException w:name="Light Grid" w:semiHidden="0" w:uiPriority="62" w:unhideWhenUsed="0"/>
-    <w:lsdException w:name="Medium Shading 1" w:semiHidden="0" w:uiPriority="63" w:unhideWhenUsed="0"/>
-    <w:lsdException w:name="Medium Shading 2" w:semiHidden="0" w:uiPriority="64" w:unhideWhenUsed="0"/>
-    <w:lsdException w:name="Medium List 1" w:semiHidden="0" w:uiPriority="65" w:unhideWhenUsed="0"/>
-    <w:lsdException w:name="Medium List 2" w:semiHidden="0" w:uiPriority="66" w:unhideWhenUsed="0"/>
-    <w:lsdException w:name="Medium Grid 1" w:semiHidden="0" w:uiPriority="67" w:unhideWhenUsed="0"/>
-    <w:lsdException w:name="Medium Grid 2" w:semiHidden="0" w:uiPriority="68" w:unhideWhenUsed="0"/>
-    <w:lsdException w:name="Medium Grid 3" w:semiHidden="0" w:uiPriority="69" w:unhideWhenUsed="0"/>
-    <w:lsdException w:name="Dark List" w:semiHidden="0" w:uiPriority="70" w:unhideWhenUsed="0"/>
-    <w:lsdException w:name="Colorful Shading" w:semiHidden="0" w:uiPriority="71" w:unhideWhenUsed="0"/>
-    <w:lsdException w:name="Colorful List" w:semiHidden="0" w:uiPriority="72" w:unhideWhenUsed="0"/>
-    <w:lsdException w:name="Colorful Grid" w:semiHidden="0" w:uiPriority="73" w:unhideWhenUsed="0"/>
-    <w:lsdException w:name="Light Shading Accent 1" w:semiHidden="0" w:uiPriority="60" w:unhideWhenUsed="0"/>
-    <w:lsdException w:name="Light List Accent 1" w:semiHidden="0" w:uiPriority="61" w:unhideWhenUsed="0"/>
-    <w:lsdException w:name="Light Grid Accent 1" w:semiHidden="0" w:uiPriority="62" w:unhideWhenUsed="0"/>
-    <w:lsdException w:name="Medium Shading 1 Accent 1" w:semiHidden="0" w:uiPriority="63" w:unhideWhenUsed="0"/>
-    <w:lsdException w:name="Medium Shading 2 Accent 1" w:semiHidden="0" w:uiPriority="64" w:unhideWhenUsed="0"/>
-    <w:lsdException w:name="Medium List 1 Accent 1" w:semiHidden="0" w:uiPriority="65" w:unhideWhenUsed="0"/>
-    <w:lsdException w:name="Revision" w:unhideWhenUsed="0"/>
-    <w:lsdException w:name="List Paragraph" w:semiHidden="0" w:uiPriority="34" w:unhideWhenUsed="0" w:qFormat="1"/>
-    <w:lsdException w:name="Quote" w:semiHidden="0" w:uiPriority="29" w:unhideWhenUsed="0" w:qFormat="1"/>
-    <w:lsdException w:name="Intense Quote" w:semiHidden="0" w:uiPriority="30" w:unhideWhenUsed="0" w:qFormat="1"/>
-    <w:lsdException w:name="Medium List 2 Accent 1" w:semiHidden="0" w:uiPriority="66" w:unhideWhenUsed="0"/>
-    <w:lsdException w:name="Medium Grid 1 Accent 1" w:semiHidden="0" w:uiPriority="67" w:unhideWhenUsed="0"/>
-    <w:lsdException w:name="Medium Grid 2 Accent 1" w:semiHidden="0" w:uiPriority="68" w:unhideWhenUsed="0"/>
-    <w:lsdException w:name="Medium Grid 3 Accent 1" w:semiHidden="0" w:uiPriority="69" w:unhideWhenUsed="0"/>
-    <w:lsdException w:name="Dark List Accent 1" w:semiHidden="0" w:uiPriority="70" w:unhideWhenUsed="0"/>
-    <w:lsdException w:name="Colorful Shading Accent 1" w:semiHidden="0" w:uiPriority="71" w:unhideWhenUsed="0"/>
-    <w:lsdException w:name="Colorful List Accent 1" w:semiHidden="0" w:uiPriority="72" w:unhideWhenUsed="0"/>
-    <w:lsdException w:name="Colorful Grid Accent 1" w:semiHidden="0" w:uiPriority="73" w:unhideWhenUsed="0"/>
-    <w:lsdException w:name="Light Shading Accent 2" w:semiHidden="0" w:uiPriority="60" w:unhideWhenUsed="0"/>
-    <w:lsdException w:name="Light List Accent 2" w:semiHidden="0" w:uiPriority="61" w:unhideWhenUsed="0"/>
-    <w:lsdException w:name="Light Grid Accent 2" w:semiHidden="0" w:uiPriority="62" w:unhideWhenUsed="0"/>
-    <w:lsdException w:name="Medium Shading 1 Accent 2" w:semiHidden="0" w:uiPriority="63" w:unhideWhenUsed="0"/>
-    <w:lsdException w:name="Medium Shading 2 Accent 2" w:semiHidden="0" w:uiPriority="64" w:unhideWhenUsed="0"/>
-    <w:lsdException w:name="Medium List 1 Accent 2" w:semiHidden="0" w:uiPriority="65" w:unhideWhenUsed="0"/>
-    <w:lsdException w:name="Medium List 2 Accent 2" w:semiHidden="0" w:uiPriority="66" w:unhideWhenUsed="0"/>
-    <w:lsdException w:name="Medium Grid 1 Accent 2" w:semiHidden="0" w:uiPriority="67" w:unhideWhenUsed="0"/>
-    <w:lsdException w:name="Medium Grid 2 Accent 2" w:semiHidden="0" w:uiPriority="68" w:unhideWhenUsed="0"/>
-    <w:lsdException w:name="Medium Grid 3 Accent 2" w:semiHidden="0" w:uiPriority="69" w:unhideWhenUsed="0"/>
-    <w:lsdException w:name="Dark List Accent 2" w:semiHidden="0" w:uiPriority="70" w:unhideWhenUsed="0"/>
-    <w:lsdException w:name="Colorful Shading Accent 2" w:semiHidden="0" w:uiPriority="71" w:unhideWhenUsed="0"/>
-    <w:lsdException w:name="Colorful List Accent 2" w:semiHidden="0" w:uiPriority="72" w:unhideWhenUsed="0"/>
-    <w:lsdException w:name="Colorful Grid Accent 2" w:semiHidden="0" w:uiPriority="73" w:unhideWhenUsed="0"/>
-    <w:lsdException w:name="Light Shading Accent 3" w:semiHidden="0" w:uiPriority="60" w:unhideWhenUsed="0"/>
-    <w:lsdException w:name="Light List Accent 3" w:semiHidden="0" w:uiPriority="61" w:unhideWhenUsed="0"/>
-    <w:lsdException w:name="Light Grid Accent 3" w:semiHidden="0" w:uiPriority="62" w:unhideWhenUsed="0"/>
-    <w:lsdException w:name="Medium Shading 1 Accent 3" w:semiHidden="0" w:uiPriority="63" w:unhideWhenUsed="0"/>
-    <w:lsdException w:name="Medium Shading 2 Accent 3" w:semiHidden="0" w:uiPriority="64" w:unhideWhenUsed="0"/>
-    <w:lsdException w:name="Medium List 1 Accent 3" w:semiHidden="0" w:uiPriority="65" w:unhideWhenUsed="0"/>
-    <w:lsdException w:name="Medium List 2 Accent 3" w:semiHidden="0" w:uiPriority="66" w:unhideWhenUsed="0"/>
-    <w:lsdException w:name="Medium Grid 1 Accent 3" w:semiHidden="0" w:uiPriority="67" w:unhideWhenUsed="0"/>
-    <w:lsdException w:name="Medium Grid 2 Accent 3" w:semiHidden="0" w:uiPriority="68" w:unhideWhenUsed="0"/>
-    <w:lsdException w:name="Medium Grid 3 Accent 3" w:semiHidden="0" w:uiPriority="69" w:unhideWhenUsed="0"/>
-    <w:lsdException w:name="Dark List Accent 3" w:semiHidden="0" w:uiPriority="70" w:unhideWhenUsed="0"/>
-    <w:lsdException w:name="Colorful Shading Accent 3" w:semiHidden="0" w:uiPriority="71" w:unhideWhenUsed="0"/>
-    <w:lsdException w:name="Colorful List Accent 3" w:semiHidden="0" w:uiPriority="72" w:unhideWhenUsed="0"/>
-    <w:lsdException w:name="Colorful Grid Accent 3" w:semiHidden="0" w:uiPriority="73" w:unhideWhenUsed="0"/>
-    <w:lsdException w:name="Light Shading Accent 4" w:semiHidden="0" w:uiPriority="60" w:unhideWhenUsed="0"/>
-    <w:lsdException w:name="Light List Accent 4" w:semiHidden="0" w:uiPriority="61" w:unhideWhenUsed="0"/>
-    <w:lsdException w:name="Light Grid Accent 4" w:semiHidden="0" w:uiPriority="62" w:unhideWhenUsed="0"/>
-    <w:lsdException w:name="Medium Shading 1 Accent 4" w:semiHidden="0" w:uiPriority="63" w:unhideWhenUsed="0"/>
-    <w:lsdException w:name="Medium Shading 2 Accent 4" w:semiHidden="0" w:uiPriority="64" w:unhideWhenUsed="0"/>
-    <w:lsdException w:name="Medium List 1 Accent 4" w:semiHidden="0" w:uiPriority="65" w:unhideWhenUsed="0"/>
-    <w:lsdException w:name="Medium List 2 Accent 4" w:semiHidden="0" w:uiPriority="66" w:unhideWhenUsed="0"/>
-    <w:lsdException w:name="Medium Grid 1 Accent 4" w:semiHidden="0" w:uiPriority="67" w:unhideWhenUsed="0"/>
-    <w:lsdException w:name="Medium Grid 2 Accent 4" w:semiHidden="0" w:uiPriority="68" w:unhideWhenUsed="0"/>
-    <w:lsdException w:name="Medium Grid 3 Accent 4" w:semiHidden="0" w:uiPriority="69" w:unhideWhenUsed="0"/>
-    <w:lsdException w:name="Dark List Accent 4" w:semiHidden="0" w:uiPriority="70" w:unhideWhenUsed="0"/>
-    <w:lsdException w:name="Colorful Shading Accent 4" w:semiHidden="0" w:uiPriority="71" w:unhideWhenUsed="0"/>
-    <w:lsdException w:name="Colorful List Accent 4" w:semiHidden="0" w:uiPriority="72" w:unhideWhenUsed="0"/>
-    <w:lsdException w:name="Colorful Grid Accent 4" w:semiHidden="0" w:uiPriority="73" w:unhideWhenUsed="0"/>
-    <w:lsdException w:name="Light Shading Accent 5" w:semiHidden="0" w:uiPriority="60" w:unhideWhenUsed="0"/>
-    <w:lsdException w:name="Light List Accent 5" w:semiHidden="0" w:uiPriority="61" w:unhideWhenUsed="0"/>
-    <w:lsdException w:name="Light Grid Accent 5" w:semiHidden="0" w:uiPriority="62" w:unhideWhenUsed="0"/>
-    <w:lsdException w:name="Medium Shading 1 Accent 5" w:semiHidden="0" w:uiPriority="63" w:unhideWhenUsed="0"/>
-    <w:lsdException w:name="Medium Shading 2 Accent 5" w:semiHidden="0" w:uiPriority="64" w:unhideWhenUsed="0"/>
-    <w:lsdException w:name="Medium List 1 Accent 5" w:semiHidden="0" w:uiPriority="65" w:unhideWhenUsed="0"/>
-    <w:lsdException w:name="Medium List 2 Accent 5" w:semiHidden="0" w:uiPriority="66" w:unhideWhenUsed="0"/>
-    <w:lsdException w:name="Medium Grid 1 Accent 5" w:semiHidden="0" w:uiPriority="67" w:unhideWhenUsed="0"/>
-    <w:lsdException w:name="Medium Grid 2 Accent 5" w:semiHidden="0" w:uiPriority="68" w:unhideWhenUsed="0"/>
-    <w:lsdException w:name="Medium Grid 3 Accent 5" w:semiHidden="0" w:uiPriority="69" w:unhideWhenUsed="0"/>
-    <w:lsdException w:name="Dark List Accent 5" w:semiHidden="0" w:uiPriority="70" w:unhideWhenUsed="0"/>
-    <w:lsdException w:name="Colorful Shading Accent 5" w:semiHidden="0" w:uiPriority="71" w:unhideWhenUsed="0"/>
-    <w:lsdException w:name="Colorful List Accent 5" w:semiHidden="0" w:uiPriority="72" w:unhideWhenUsed="0"/>
-    <w:lsdException w:name="Colorful Grid Accent 5" w:semiHidden="0" w:uiPriority="73" w:unhideWhenUsed="0"/>
-    <w:lsdException w:name="Light Shading Accent 6" w:semiHidden="0" w:uiPriority="60" w:unhideWhenUsed="0"/>
-    <w:lsdException w:name="Light List Accent 6" w:semiHidden="0" w:uiPriority="61" w:unhideWhenUsed="0"/>
-    <w:lsdException w:name="Light Grid Accent 6" w:semiHidden="0" w:uiPriority="62" w:unhideWhenUsed="0"/>
-    <w:lsdException w:name="Medium Shading 1 Accent 6" w:semiHidden="0" w:uiPriority="63" w:unhideWhenUsed="0"/>
-    <w:lsdException w:name="Medium Shading 2 Accent 6" w:semiHidden="0" w:uiPriority="64" w:unhideWhenUsed="0"/>
-    <w:lsdException w:name="Medium List 1 Accent 6" w:semiHidden="0" w:uiPriority="65" w:unhideWhenUsed="0"/>
-    <w:lsdException w:name="Medium List 2 Accent 6" w:semiHidden="0" w:uiPriority="66" w:unhideWhenUsed="0"/>
-    <w:lsdException w:name="Medium Grid 1 Accent 6" w:semiHidden="0" w:uiPriority="67" w:unhideWhenUsed="0"/>
-    <w:lsdException w:name="Medium Grid 2 Accent 6" w:semiHidden="0" w:uiPriority="68" w:unhideWhenUsed="0"/>
-    <w:lsdException w:name="Medium Grid 3 Accent 6" w:semiHidden="0" w:uiPriority="69" w:unhideWhenUsed="0"/>
-    <w:lsdException w:name="Dark List Accent 6" w:semiHidden="0" w:uiPriority="70" w:unhideWhenUsed="0"/>
-    <w:lsdException w:name="Colorful Shading Accent 6" w:semiHidden="0" w:uiPriority="71" w:unhideWhenUsed="0"/>
-    <w:lsdException w:name="Colorful List Accent 6" w:semiHidden="0" w:uiPriority="72" w:unhideWhenUsed="0"/>
-    <w:lsdException w:name="Colorful Grid Accent 6" w:semiHidden="0" w:uiPriority="73" w:unhideWhenUsed="0"/>
-    <w:lsdException w:name="Subtle Emphasis" w:semiHidden="0" w:uiPriority="19" w:unhideWhenUsed="0" w:qFormat="1"/>
-    <w:lsdException w:name="Intense Emphasis" w:semiHidden="0" w:uiPriority="21" w:unhideWhenUsed="0" w:qFormat="1"/>
-    <w:lsdException w:name="Subtle Reference" w:semiHidden="0" w:uiPriority="31" w:unhideWhenUsed="0" w:qFormat="1"/>
-    <w:lsdException w:name="Intense Reference" w:semiHidden="0" w:uiPriority="32" w:unhideWhenUsed="0" w:qFormat="1"/>
-    <w:lsdException w:name="Book Title" w:semiHidden="0" w:uiPriority="33" w:unhideWhenUsed="0" w:qFormat="1"/>
-    <w:lsdException w:name="Bibliography" w:uiPriority="37"/>
-    <w:lsdException w:name="TOC Heading" w:uiPriority="39" w:qFormat="1"/>
-  </w:latentStyles>
-  <w:style w:type="paragraph" w:default="1" w:styleId="Normal">
-    <w:name w:val="Normal"/>
-    <w:qFormat/>
-    <w:pPr>
-      <w:spacing w:line="276" w:lineRule="auto"/>
-    </w:pPr>
-    <w:rPr>
-      <w:sz w:val="22"/>
-    </w:rPr>
-  </w:style>
-  <w:style w:type="paragraph" w:styleId="Ttulo1">
-    <w:name w:val="heading 1"/>
-    <w:next w:val="LO-normal"/>
-    <w:uiPriority w:val="9"/>
-    <w:qFormat/>
-    <w:pPr>
-      <w:keepNext/>
-      <w:keepLines/>
-      <w:spacing w:before="400" w:after="120"/>
-      <w:outlineLvl w:val="0"/>
-    </w:pPr>
-    <w:rPr>
-      <w:sz w:val="40"/>
-      <w:szCs w:val="40"/>
-    </w:rPr>
-  </w:style>
-  <w:style w:type="paragraph" w:styleId="Ttulo2">
-    <w:name w:val="heading 2"/>
-    <w:next w:val="LO-normal"/>
-    <w:uiPriority w:val="9"/>
-    <w:semiHidden/>
-    <w:unhideWhenUsed/>
-    <w:qFormat/>
-    <w:pPr>
-      <w:keepNext/>
-      <w:keepLines/>
-      <w:spacing w:before="360" w:after="120"/>
-      <w:outlineLvl w:val="1"/>
-    </w:pPr>
-    <w:rPr>
-      <w:sz w:val="32"/>
-      <w:szCs w:val="32"/>
-    </w:rPr>
-  </w:style>
-  <w:style w:type="paragraph" w:styleId="Ttulo3">
-    <w:name w:val="heading 3"/>
-    <w:next w:val="LO-normal"/>
-    <w:uiPriority w:val="9"/>
-    <w:semiHidden/>
-    <w:unhideWhenUsed/>
-    <w:qFormat/>
-    <w:pPr>
-      <w:keepNext/>
-      <w:keepLines/>
-      <w:spacing w:before="320" w:after="80"/>
-      <w:outlineLvl w:val="2"/>
-    </w:pPr>
-    <w:rPr>
-      <w:color w:val="434343"/>
-      <w:sz w:val="28"/>
-      <w:szCs w:val="28"/>
-    </w:rPr>
-  </w:style>
-  <w:style w:type="paragraph" w:styleId="Ttulo4">
-    <w:name w:val="heading 4"/>
-    <w:next w:val="LO-normal"/>
-    <w:uiPriority w:val="9"/>
-    <w:semiHidden/>
-    <w:unhideWhenUsed/>
-    <w:qFormat/>
-    <w:pPr>
-      <w:keepNext/>
-      <w:keepLines/>
-      <w:spacing w:before="280" w:after="80"/>
-      <w:outlineLvl w:val="3"/>
-    </w:pPr>
-    <w:rPr>
-      <w:color w:val="666666"/>
-      <w:sz w:val="24"/>
-      <w:szCs w:val="24"/>
-    </w:rPr>
-  </w:style>
-  <w:style w:type="paragraph" w:styleId="Ttulo5">
-    <w:name w:val="heading 5"/>
-    <w:next w:val="LO-normal"/>
-    <w:uiPriority w:val="9"/>
-    <w:semiHidden/>
-    <w:unhideWhenUsed/>
-    <w:qFormat/>
-    <w:pPr>
-      <w:keepNext/>
-      <w:keepLines/>
-      <w:spacing w:before="240" w:after="80"/>
-      <w:outlineLvl w:val="4"/>
-    </w:pPr>
-    <w:rPr>
-      <w:color w:val="666666"/>
-      <w:sz w:val="22"/>
-    </w:rPr>
-  </w:style>
-  <w:style w:type="paragraph" w:styleId="Ttulo6">
-    <w:name w:val="heading 6"/>
-    <w:next w:val="LO-normal"/>
-    <w:uiPriority w:val="9"/>
-    <w:semiHidden/>
-    <w:unhideWhenUsed/>
-    <w:qFormat/>
-    <w:pPr>
-      <w:keepNext/>
-      <w:keepLines/>
-      <w:spacing w:before="240" w:after="80"/>
-      <w:outlineLvl w:val="5"/>
-    </w:pPr>
-    <w:rPr>
-      <w:i/>
-      <w:color w:val="666666"/>
-      <w:sz w:val="22"/>
-    </w:rPr>
-  </w:style>
-  <w:style w:type="character" w:default="1" w:styleId="Fuentedeprrafopredeter">
-    <w:name w:val="Default Paragraph Font"/>
-    <w:uiPriority w:val="1"/>
-    <w:unhideWhenUsed/>
-  </w:style>
-  <w:style w:type="table" w:default="1" w:styleId="Tablanormal">
-    <w:name w:val="Normal Table"/>
-    <w:uiPriority w:val="99"/>
-    <w:semiHidden/>
-    <w:unhideWhenUsed/>
-    <w:tblPr>
-      <w:tblInd w:w="0" w:type="dxa"/>
-      <w:tblCellMar>
-        <w:top w:w="0" w:type="dxa"/>
-        <w:left w:w="108" w:type="dxa"/>
-        <w:bottom w:w="0" w:type="dxa"/>
-        <w:right w:w="108" w:type="dxa"/>
-      </w:tblCellMar>
-    </w:tblPr>
-  </w:style>
-  <w:style w:type="numbering" w:default="1" w:styleId="Sinlista">
-    <w:name w:val="No List"/>
-    <w:uiPriority w:val="99"/>
-    <w:semiHidden/>
-    <w:unhideWhenUsed/>
-  </w:style>
-  <w:style w:type="character" w:customStyle="1" w:styleId="ListLabel1">
-    <w:name w:val="ListLabel 1"/>
-    <w:qFormat/>
-    <w:rPr>
-      <w:u w:val="none"/>
-    </w:rPr>
-  </w:style>
-  <w:style w:type="character" w:customStyle="1" w:styleId="ListLabel2">
-    <w:name w:val="ListLabel 2"/>
-    <w:qFormat/>
-    <w:rPr>
-      <w:u w:val="none"/>
-    </w:rPr>
-  </w:style>
-  <w:style w:type="character" w:customStyle="1" w:styleId="ListLabel3">
-    <w:name w:val="ListLabel 3"/>
-    <w:qFormat/>
-    <w:rPr>
-      <w:u w:val="none"/>
-    </w:rPr>
-  </w:style>
-  <w:style w:type="character" w:customStyle="1" w:styleId="ListLabel4">
-    <w:name w:val="ListLabel 4"/>
-    <w:qFormat/>
-    <w:rPr>
-      <w:u w:val="none"/>
-    </w:rPr>
-  </w:style>
-  <w:style w:type="character" w:customStyle="1" w:styleId="ListLabel5">
-    <w:name w:val="ListLabel 5"/>
-    <w:qFormat/>
-    <w:rPr>
-      <w:u w:val="none"/>
-    </w:rPr>
-  </w:style>
-  <w:style w:type="character" w:customStyle="1" w:styleId="ListLabel6">
-    <w:name w:val="ListLabel 6"/>
-    <w:qFormat/>
-    <w:rPr>
-      <w:u w:val="none"/>
-    </w:rPr>
-  </w:style>
-  <w:style w:type="character" w:customStyle="1" w:styleId="ListLabel7">
-    <w:name w:val="ListLabel 7"/>
-    <w:qFormat/>
-    <w:rPr>
-      <w:u w:val="none"/>
-    </w:rPr>
-  </w:style>
-  <w:style w:type="character" w:customStyle="1" w:styleId="ListLabel8">
-    <w:name w:val="ListLabel 8"/>
-    <w:qFormat/>
-    <w:rPr>
-      <w:u w:val="none"/>
-    </w:rPr>
-  </w:style>
-  <w:style w:type="character" w:customStyle="1" w:styleId="ListLabel9">
-    <w:name w:val="ListLabel 9"/>
-    <w:qFormat/>
-    <w:rPr>
-      <w:u w:val="none"/>
-    </w:rPr>
-  </w:style>
-  <w:style w:type="character" w:customStyle="1" w:styleId="ListLabel10">
-    <w:name w:val="ListLabel 10"/>
-    <w:qFormat/>
-    <w:rPr>
-      <w:sz w:val="24"/>
-      <w:u w:val="none"/>
-    </w:rPr>
-  </w:style>
-  <w:style w:type="character" w:customStyle="1" w:styleId="ListLabel11">
-    <w:name w:val="ListLabel 11"/>
-    <w:qFormat/>
-    <w:rPr>
-      <w:u w:val="none"/>
-    </w:rPr>
-  </w:style>
-  <w:style w:type="character" w:customStyle="1" w:styleId="ListLabel12">
-    <w:name w:val="ListLabel 12"/>
-    <w:qFormat/>
-    <w:rPr>
-      <w:u w:val="none"/>
-    </w:rPr>
-  </w:style>
-  <w:style w:type="character" w:customStyle="1" w:styleId="ListLabel13">
-    <w:name w:val="ListLabel 13"/>
-    <w:qFormat/>
-    <w:rPr>
-      <w:u w:val="none"/>
-    </w:rPr>
-  </w:style>
-  <w:style w:type="character" w:customStyle="1" w:styleId="ListLabel14">
-    <w:name w:val="ListLabel 14"/>
-    <w:qFormat/>
-    <w:rPr>
-      <w:u w:val="none"/>
-    </w:rPr>
-  </w:style>
-  <w:style w:type="character" w:customStyle="1" w:styleId="ListLabel15">
-    <w:name w:val="ListLabel 15"/>
-    <w:qFormat/>
-    <w:rPr>
-      <w:u w:val="none"/>
-    </w:rPr>
-  </w:style>
-  <w:style w:type="character" w:customStyle="1" w:styleId="ListLabel16">
-    <w:name w:val="ListLabel 16"/>
-    <w:qFormat/>
-    <w:rPr>
-      <w:u w:val="none"/>
-    </w:rPr>
-  </w:style>
-  <w:style w:type="character" w:customStyle="1" w:styleId="ListLabel17">
-    <w:name w:val="ListLabel 17"/>
-    <w:qFormat/>
-    <w:rPr>
-      <w:u w:val="none"/>
-    </w:rPr>
-  </w:style>
-  <w:style w:type="character" w:customStyle="1" w:styleId="ListLabel18">
-    <w:name w:val="ListLabel 18"/>
-    <w:qFormat/>
-    <w:rPr>
-      <w:u w:val="none"/>
-    </w:rPr>
-  </w:style>
-  <w:style w:type="character" w:customStyle="1" w:styleId="ListLabel19">
-    <w:name w:val="ListLabel 19"/>
-    <w:qFormat/>
-    <w:rPr>
-      <w:sz w:val="24"/>
-      <w:u w:val="none"/>
-    </w:rPr>
-  </w:style>
-  <w:style w:type="character" w:customStyle="1" w:styleId="ListLabel20">
-    <w:name w:val="ListLabel 20"/>
-    <w:qFormat/>
-    <w:rPr>
-      <w:u w:val="none"/>
-    </w:rPr>
-  </w:style>
-  <w:style w:type="character" w:customStyle="1" w:styleId="ListLabel21">
-    <w:name w:val="ListLabel 21"/>
-    <w:qFormat/>
-    <w:rPr>
-      <w:u w:val="none"/>
-    </w:rPr>
-  </w:style>
-  <w:style w:type="character" w:customStyle="1" w:styleId="ListLabel22">
-    <w:name w:val="ListLabel 22"/>
-    <w:qFormat/>
-    <w:rPr>
-      <w:u w:val="none"/>
-    </w:rPr>
-  </w:style>
-  <w:style w:type="character" w:customStyle="1" w:styleId="ListLabel23">
-    <w:name w:val="ListLabel 23"/>
-    <w:qFormat/>
-    <w:rPr>
-      <w:u w:val="none"/>
-    </w:rPr>
-  </w:style>
-  <w:style w:type="character" w:customStyle="1" w:styleId="ListLabel24">
-    <w:name w:val="ListLabel 24"/>
-    <w:qFormat/>
-    <w:rPr>
-      <w:u w:val="none"/>
-    </w:rPr>
-  </w:style>
-  <w:style w:type="character" w:customStyle="1" w:styleId="ListLabel25">
-    <w:name w:val="ListLabel 25"/>
-    <w:qFormat/>
-    <w:rPr>
-      <w:u w:val="none"/>
-    </w:rPr>
-  </w:style>
-  <w:style w:type="character" w:customStyle="1" w:styleId="ListLabel26">
-    <w:name w:val="ListLabel 26"/>
-    <w:qFormat/>
-    <w:rPr>
-      <w:u w:val="none"/>
-    </w:rPr>
-  </w:style>
-  <w:style w:type="character" w:customStyle="1" w:styleId="ListLabel27">
-    <w:name w:val="ListLabel 27"/>
-    <w:qFormat/>
-    <w:rPr>
-      <w:u w:val="none"/>
-    </w:rPr>
-  </w:style>
-  <w:style w:type="character" w:customStyle="1" w:styleId="ListLabel28">
-    <w:name w:val="ListLabel 28"/>
-    <w:qFormat/>
-    <w:rPr>
-      <w:color w:val="0000FF"/>
-      <w:u w:val="single"/>
-    </w:rPr>
-  </w:style>
-  <w:style w:type="character" w:customStyle="1" w:styleId="EnlacedeInternet">
-    <w:name w:val="Enlace de Internet"/>
-    <w:rPr>
-      <w:color w:val="000080"/>
-      <w:u w:val="single"/>
-    </w:rPr>
-  </w:style>
-  <w:style w:type="character" w:customStyle="1" w:styleId="ListLabel29">
-    <w:name w:val="ListLabel 29"/>
-    <w:qFormat/>
-    <w:rPr>
-      <w:color w:val="1155CC"/>
-      <w:u w:val="single"/>
-    </w:rPr>
-  </w:style>
-  <w:style w:type="character" w:customStyle="1" w:styleId="ListLabel30">
-    <w:name w:val="ListLabel 30"/>
-    <w:qFormat/>
-    <w:rPr>
-      <w:rFonts w:cs="Wingdings"/>
-      <w:u w:val="none"/>
-    </w:rPr>
-  </w:style>
-  <w:style w:type="character" w:customStyle="1" w:styleId="ListLabel31">
-    <w:name w:val="ListLabel 31"/>
-    <w:qFormat/>
-    <w:rPr>
-      <w:rFonts w:cs="Wingdings 2"/>
-      <w:u w:val="none"/>
-    </w:rPr>
-  </w:style>
-  <w:style w:type="character" w:customStyle="1" w:styleId="ListLabel32">
-    <w:name w:val="ListLabel 32"/>
-    <w:qFormat/>
-    <w:rPr>
-      <w:rFonts w:cs="OpenSymbol"/>
-      <w:u w:val="none"/>
-    </w:rPr>
-  </w:style>
-  <w:style w:type="character" w:customStyle="1" w:styleId="ListLabel33">
-    <w:name w:val="ListLabel 33"/>
-    <w:qFormat/>
-    <w:rPr>
-      <w:rFonts w:cs="Wingdings"/>
-      <w:u w:val="none"/>
-    </w:rPr>
-  </w:style>
-  <w:style w:type="character" w:customStyle="1" w:styleId="ListLabel34">
-    <w:name w:val="ListLabel 34"/>
-    <w:qFormat/>
-    <w:rPr>
-      <w:rFonts w:cs="Wingdings 2"/>
-      <w:u w:val="none"/>
-    </w:rPr>
-  </w:style>
-  <w:style w:type="character" w:customStyle="1" w:styleId="ListLabel35">
-    <w:name w:val="ListLabel 35"/>
-    <w:qFormat/>
-    <w:rPr>
-      <w:rFonts w:cs="OpenSymbol"/>
-      <w:u w:val="none"/>
-    </w:rPr>
-  </w:style>
-  <w:style w:type="character" w:customStyle="1" w:styleId="ListLabel36">
-    <w:name w:val="ListLabel 36"/>
-    <w:qFormat/>
-    <w:rPr>
-      <w:rFonts w:cs="Wingdings"/>
-      <w:u w:val="none"/>
-    </w:rPr>
-  </w:style>
-  <w:style w:type="character" w:customStyle="1" w:styleId="ListLabel37">
-    <w:name w:val="ListLabel 37"/>
-    <w:qFormat/>
-    <w:rPr>
-      <w:rFonts w:cs="Wingdings 2"/>
-      <w:u w:val="none"/>
-    </w:rPr>
-  </w:style>
-  <w:style w:type="character" w:customStyle="1" w:styleId="ListLabel38">
-    <w:name w:val="ListLabel 38"/>
-    <w:qFormat/>
-    <w:rPr>
-      <w:rFonts w:cs="OpenSymbol"/>
-      <w:u w:val="none"/>
-    </w:rPr>
-  </w:style>
-  <w:style w:type="character" w:customStyle="1" w:styleId="ListLabel39">
-    <w:name w:val="ListLabel 39"/>
-    <w:qFormat/>
-    <w:rPr>
-      <w:rFonts w:cs="Wingdings"/>
-      <w:sz w:val="24"/>
-      <w:u w:val="none"/>
-    </w:rPr>
-  </w:style>
-  <w:style w:type="character" w:customStyle="1" w:styleId="ListLabel40">
-    <w:name w:val="ListLabel 40"/>
-    <w:qFormat/>
-    <w:rPr>
-      <w:rFonts w:cs="Wingdings 2"/>
-      <w:u w:val="none"/>
-    </w:rPr>
-  </w:style>
-  <w:style w:type="character" w:customStyle="1" w:styleId="ListLabel41">
-    <w:name w:val="ListLabel 41"/>
-    <w:qFormat/>
-    <w:rPr>
-      <w:rFonts w:cs="OpenSymbol"/>
-      <w:u w:val="none"/>
-    </w:rPr>
-  </w:style>
-  <w:style w:type="character" w:customStyle="1" w:styleId="ListLabel42">
-    <w:name w:val="ListLabel 42"/>
-    <w:qFormat/>
-    <w:rPr>
-      <w:rFonts w:cs="Wingdings"/>
-      <w:u w:val="none"/>
-    </w:rPr>
-  </w:style>
-  <w:style w:type="character" w:customStyle="1" w:styleId="ListLabel43">
-    <w:name w:val="ListLabel 43"/>
-    <w:qFormat/>
-    <w:rPr>
-      <w:rFonts w:cs="Wingdings 2"/>
-      <w:u w:val="none"/>
-    </w:rPr>
-  </w:style>
-  <w:style w:type="character" w:customStyle="1" w:styleId="ListLabel44">
-    <w:name w:val="ListLabel 44"/>
-    <w:qFormat/>
-    <w:rPr>
-      <w:rFonts w:cs="OpenSymbol"/>
-      <w:u w:val="none"/>
-    </w:rPr>
-  </w:style>
-  <w:style w:type="character" w:customStyle="1" w:styleId="ListLabel45">
-    <w:name w:val="ListLabel 45"/>
-    <w:qFormat/>
-    <w:rPr>
-      <w:rFonts w:cs="Wingdings"/>
-      <w:u w:val="none"/>
-    </w:rPr>
-  </w:style>
-  <w:style w:type="character" w:customStyle="1" w:styleId="ListLabel46">
-    <w:name w:val="ListLabel 46"/>
-    <w:qFormat/>
-    <w:rPr>
-      <w:rFonts w:cs="Wingdings 2"/>
-      <w:u w:val="none"/>
-    </w:rPr>
-  </w:style>
-  <w:style w:type="character" w:customStyle="1" w:styleId="ListLabel47">
-    <w:name w:val="ListLabel 47"/>
-    <w:qFormat/>
-    <w:rPr>
-      <w:rFonts w:cs="OpenSymbol"/>
-      <w:u w:val="none"/>
-    </w:rPr>
-  </w:style>
-  <w:style w:type="character" w:customStyle="1" w:styleId="ListLabel48">
-    <w:name w:val="ListLabel 48"/>
-    <w:qFormat/>
-    <w:rPr>
-      <w:rFonts w:cs="Wingdings"/>
-      <w:sz w:val="24"/>
-      <w:u w:val="none"/>
-    </w:rPr>
-  </w:style>
-  <w:style w:type="character" w:customStyle="1" w:styleId="ListLabel49">
-    <w:name w:val="ListLabel 49"/>
-    <w:qFormat/>
-    <w:rPr>
-      <w:rFonts w:cs="Wingdings 2"/>
-      <w:u w:val="none"/>
-    </w:rPr>
-  </w:style>
-  <w:style w:type="character" w:customStyle="1" w:styleId="ListLabel50">
-    <w:name w:val="ListLabel 50"/>
-    <w:qFormat/>
-    <w:rPr>
-      <w:rFonts w:cs="OpenSymbol"/>
-      <w:u w:val="none"/>
-    </w:rPr>
-  </w:style>
-  <w:style w:type="character" w:customStyle="1" w:styleId="ListLabel51">
-    <w:name w:val="ListLabel 51"/>
-    <w:qFormat/>
-    <w:rPr>
-      <w:rFonts w:cs="Wingdings"/>
-      <w:u w:val="none"/>
-    </w:rPr>
-  </w:style>
-  <w:style w:type="character" w:customStyle="1" w:styleId="ListLabel52">
-    <w:name w:val="ListLabel 52"/>
-    <w:qFormat/>
-    <w:rPr>
-      <w:rFonts w:cs="Wingdings 2"/>
-      <w:u w:val="none"/>
-    </w:rPr>
-  </w:style>
-  <w:style w:type="character" w:customStyle="1" w:styleId="ListLabel53">
-    <w:name w:val="ListLabel 53"/>
-    <w:qFormat/>
-    <w:rPr>
-      <w:rFonts w:cs="OpenSymbol"/>
-      <w:u w:val="none"/>
-    </w:rPr>
-  </w:style>
-  <w:style w:type="character" w:customStyle="1" w:styleId="ListLabel54">
-    <w:name w:val="ListLabel 54"/>
-    <w:qFormat/>
-    <w:rPr>
-      <w:rFonts w:cs="Wingdings"/>
-      <w:u w:val="none"/>
-    </w:rPr>
-  </w:style>
-  <w:style w:type="character" w:customStyle="1" w:styleId="ListLabel55">
-    <w:name w:val="ListLabel 55"/>
-    <w:qFormat/>
-    <w:rPr>
-      <w:rFonts w:cs="Wingdings 2"/>
-      <w:u w:val="none"/>
-    </w:rPr>
-  </w:style>
-  <w:style w:type="character" w:customStyle="1" w:styleId="ListLabel56">
-    <w:name w:val="ListLabel 56"/>
-    <w:qFormat/>
-    <w:rPr>
-      <w:rFonts w:cs="OpenSymbol"/>
-      <w:u w:val="none"/>
-    </w:rPr>
-  </w:style>
-  <w:style w:type="character" w:customStyle="1" w:styleId="ListLabel57">
-    <w:name w:val="ListLabel 57"/>
-    <w:qFormat/>
-    <w:rPr>
-      <w:color w:val="0000FF"/>
-      <w:u w:val="single"/>
-    </w:rPr>
-  </w:style>
-  <w:style w:type="character" w:customStyle="1" w:styleId="ListLabel58">
-    <w:name w:val="ListLabel 58"/>
-    <w:qFormat/>
-    <w:rPr>
-      <w:color w:val="1155CC"/>
-      <w:u w:val="single"/>
-    </w:rPr>
-  </w:style>
-  <w:style w:type="paragraph" w:styleId="Ttulo">
-    <w:name w:val="Title"/>
-    <w:basedOn w:val="LO-normal"/>
-    <w:next w:val="Textoindependiente"/>
-    <w:uiPriority w:val="10"/>
-    <w:qFormat/>
-    <w:pPr>
-      <w:keepNext/>
-      <w:keepLines/>
-      <w:spacing w:after="60" w:line="240" w:lineRule="auto"/>
-    </w:pPr>
-    <w:rPr>
-      <w:sz w:val="52"/>
-      <w:szCs w:val="52"/>
-    </w:rPr>
-  </w:style>
-  <w:style w:type="paragraph" w:styleId="Textoindependiente">
-    <w:name w:val="Body Text"/>
-    <w:basedOn w:val="Normal"/>
-    <w:pPr>
-      <w:spacing w:after="140"/>
-    </w:pPr>
-  </w:style>
-  <w:style w:type="paragraph" w:styleId="Lista">
-    <w:name w:val="List"/>
-    <w:basedOn w:val="Textoindependiente"/>
-  </w:style>
-  <w:style w:type="paragraph" w:styleId="Epgrafe">
+  <w:style w:type="paragraph" w:styleId="Descripcin">
     <w:name w:val="caption"/>
     <w:basedOn w:val="Normal"/>
     <w:qFormat/>

</xml_diff>

<commit_message>
Modificacion en ruta de un item de configuracion
</commit_message>
<xml_diff>
--- a/Documento_De_Gestión_De_Configuración.docx
+++ b/Documento_De_Gestión_De_Configuración.docx
@@ -3374,28 +3374,28 @@
                 <w:color w:val="000000" w:themeColor="text1"/>
                 <w:lang w:val="es-AR"/>
               </w:rPr>
-              <w:t>ISW_Trabajos-Prácticos/Evaluables/ISW_TP_7</w:t>
+              <w:t>ISW_Trabajos-Prácticos/Evaluables/ISW_TP_7/ISW_SPRINT_</w:t>
             </w:r>
             <w:r>
               <w:rPr>
                 <w:color w:val="000000" w:themeColor="text1"/>
                 <w:lang w:val="es-AR"/>
               </w:rPr>
-              <w:t>/</w:t>
+              <w:t>&lt;nro_Sprint&gt;</w:t>
             </w:r>
             <w:r>
               <w:rPr>
                 <w:color w:val="000000" w:themeColor="text1"/>
                 <w:lang w:val="es-AR"/>
               </w:rPr>
-              <w:t>ISW_SPRINT</w:t>
+              <w:t>/ISW_RESULTADO_SPRINT_</w:t>
             </w:r>
             <w:r>
               <w:rPr>
                 <w:color w:val="000000" w:themeColor="text1"/>
                 <w:lang w:val="es-AR"/>
               </w:rPr>
-              <w:t>_&lt;nro_Sprint&gt;</w:t>
+              <w:t>&lt;nro_Sprint&gt;</w:t>
             </w:r>
           </w:p>
         </w:tc>
@@ -4282,6 +4282,7 @@
           <w:b/>
           <w:u w:val="single"/>
         </w:rPr>
+        <w:lastRenderedPageBreak/>
         <w:t>Link al repositorio:</w:t>
       </w:r>
       <w:r>
@@ -4312,7 +4313,6 @@
           <w:i/>
           <w:u w:val="single"/>
         </w:rPr>
-        <w:lastRenderedPageBreak/>
         <w:t>Criterio de línea base</w:t>
       </w:r>
     </w:p>
@@ -5017,7 +5017,7 @@
     <w:lsdException w:name="Table Web 2" w:semiHidden="1" w:unhideWhenUsed="1"/>
     <w:lsdException w:name="Table Web 3" w:semiHidden="1" w:unhideWhenUsed="1"/>
     <w:lsdException w:name="Balloon Text" w:semiHidden="1" w:unhideWhenUsed="1"/>
-    <w:lsdException w:name="Table Grid" w:semiHidden="1" w:uiPriority="39" w:unhideWhenUsed="1"/>
+    <w:lsdException w:name="Table Grid" w:uiPriority="39"/>
     <w:lsdException w:name="Table Theme" w:semiHidden="1" w:unhideWhenUsed="1"/>
     <w:lsdException w:name="Placeholder Text" w:semiHidden="1"/>
     <w:lsdException w:name="No Spacing" w:uiPriority="1" w:qFormat="1"/>

</xml_diff>